<commit_message>
Avances en la documentación
-Patrones de diseño y componentes utilizados hecho
</commit_message>
<xml_diff>
--- a/TDS-PF.docx
+++ b/TDS-PF.docx
@@ -800,8 +800,6 @@
             <w:ind w:right="1247"/>
             <w:jc w:val="both"/>
             <w:rPr>
-              <w:rFonts w:ascii="Times New Roman" w:hAnsi="Times New Roman" w:cs="Times New Roman"/>
-              <w:b/>
               <w:noProof/>
             </w:rPr>
           </w:pPr>
@@ -846,17 +844,19 @@
           <w:pPr>
             <w:pStyle w:val="TDC1"/>
             <w:rPr>
-              <w:rFonts w:eastAsiaTheme="minorEastAsia"/>
+              <w:rFonts w:asciiTheme="minorHAnsi" w:eastAsiaTheme="minorEastAsia" w:hAnsiTheme="minorHAnsi" w:cstheme="minorBidi"/>
+              <w:b w:val="0"/>
               <w:color w:val="auto"/>
               <w:sz w:val="22"/>
             </w:rPr>
           </w:pPr>
-          <w:hyperlink w:anchor="_Toc532923324" w:history="1">
+          <w:hyperlink w:anchor="_Toc534457021" w:history="1">
             <w:r>
               <w:rPr>
                 <w:rStyle w:val="Hipervnculo"/>
-              </w:rPr>
-              <w:t>I. Sistema Operativo xv6</w:t>
+                <w:rFonts w:ascii="NimbusRomNo9L" w:hAnsi="NimbusRomNo9L"/>
+              </w:rPr>
+              <w:t>I. Diagrama de clases del dominio</w:t>
             </w:r>
             <w:r>
               <w:rPr>
@@ -874,7 +874,7 @@
               <w:rPr>
                 <w:webHidden/>
               </w:rPr>
-              <w:instrText xml:space="preserve"> PAGEREF _Toc532923324 \h </w:instrText>
+              <w:instrText xml:space="preserve"> PAGEREF _Toc534457021 \h </w:instrText>
             </w:r>
             <w:r>
               <w:rPr>
@@ -892,6 +892,189 @@
                 <w:webHidden/>
               </w:rPr>
               <w:t>1</w:t>
+            </w:r>
+            <w:r>
+              <w:rPr>
+                <w:webHidden/>
+              </w:rPr>
+              <w:fldChar w:fldCharType="end"/>
+            </w:r>
+          </w:hyperlink>
+        </w:p>
+        <w:p>
+          <w:pPr>
+            <w:pStyle w:val="TDC1"/>
+            <w:rPr>
+              <w:rFonts w:asciiTheme="minorHAnsi" w:eastAsiaTheme="minorEastAsia" w:hAnsiTheme="minorHAnsi" w:cstheme="minorBidi"/>
+              <w:b w:val="0"/>
+              <w:color w:val="auto"/>
+              <w:sz w:val="22"/>
+            </w:rPr>
+          </w:pPr>
+          <w:hyperlink w:anchor="_Toc534457022" w:history="1">
+            <w:r>
+              <w:rPr>
+                <w:rStyle w:val="Hipervnculo"/>
+                <w:rFonts w:ascii="NimbusRomNo9L" w:hAnsi="NimbusRomNo9L"/>
+              </w:rPr>
+              <w:t>II. Diagrama de colaboración para añadir un vídeo</w:t>
+            </w:r>
+            <w:r>
+              <w:rPr>
+                <w:webHidden/>
+              </w:rPr>
+              <w:tab/>
+            </w:r>
+            <w:r>
+              <w:rPr>
+                <w:webHidden/>
+              </w:rPr>
+              <w:fldChar w:fldCharType="begin"/>
+            </w:r>
+            <w:r>
+              <w:rPr>
+                <w:webHidden/>
+              </w:rPr>
+              <w:instrText xml:space="preserve"> PAGEREF _Toc534457022 \h </w:instrText>
+            </w:r>
+            <w:r>
+              <w:rPr>
+                <w:webHidden/>
+              </w:rPr>
+            </w:r>
+            <w:r>
+              <w:rPr>
+                <w:webHidden/>
+              </w:rPr>
+              <w:fldChar w:fldCharType="separate"/>
+            </w:r>
+            <w:r>
+              <w:rPr>
+                <w:webHidden/>
+              </w:rPr>
+              <w:t>2</w:t>
+            </w:r>
+            <w:r>
+              <w:rPr>
+                <w:webHidden/>
+              </w:rPr>
+              <w:fldChar w:fldCharType="end"/>
+            </w:r>
+          </w:hyperlink>
+        </w:p>
+        <w:p>
+          <w:pPr>
+            <w:pStyle w:val="TDC1"/>
+            <w:rPr>
+              <w:rFonts w:asciiTheme="minorHAnsi" w:eastAsiaTheme="minorEastAsia" w:hAnsiTheme="minorHAnsi" w:cstheme="minorBidi"/>
+              <w:b w:val="0"/>
+              <w:color w:val="auto"/>
+              <w:sz w:val="22"/>
+            </w:rPr>
+          </w:pPr>
+          <w:hyperlink w:anchor="_Toc534457023" w:history="1">
+            <w:r>
+              <w:rPr>
+                <w:rStyle w:val="Hipervnculo"/>
+                <w:rFonts w:ascii="NimbusRomNo9L" w:hAnsi="NimbusRomNo9L"/>
+              </w:rPr>
+              <w:t>III. Arquitectura de la aplicación</w:t>
+            </w:r>
+            <w:r>
+              <w:rPr>
+                <w:webHidden/>
+              </w:rPr>
+              <w:tab/>
+            </w:r>
+            <w:r>
+              <w:rPr>
+                <w:webHidden/>
+              </w:rPr>
+              <w:fldChar w:fldCharType="begin"/>
+            </w:r>
+            <w:r>
+              <w:rPr>
+                <w:webHidden/>
+              </w:rPr>
+              <w:instrText xml:space="preserve"> PAGEREF _Toc534457023 \h </w:instrText>
+            </w:r>
+            <w:r>
+              <w:rPr>
+                <w:webHidden/>
+              </w:rPr>
+            </w:r>
+            <w:r>
+              <w:rPr>
+                <w:webHidden/>
+              </w:rPr>
+              <w:fldChar w:fldCharType="separate"/>
+            </w:r>
+            <w:r>
+              <w:rPr>
+                <w:webHidden/>
+              </w:rPr>
+              <w:t>3</w:t>
+            </w:r>
+            <w:r>
+              <w:rPr>
+                <w:webHidden/>
+              </w:rPr>
+              <w:fldChar w:fldCharType="end"/>
+            </w:r>
+          </w:hyperlink>
+        </w:p>
+        <w:p>
+          <w:pPr>
+            <w:pStyle w:val="TDC1"/>
+            <w:rPr>
+              <w:rFonts w:asciiTheme="minorHAnsi" w:eastAsiaTheme="minorEastAsia" w:hAnsiTheme="minorHAnsi" w:cstheme="minorBidi"/>
+              <w:b w:val="0"/>
+              <w:color w:val="auto"/>
+              <w:sz w:val="22"/>
+            </w:rPr>
+          </w:pPr>
+          <w:hyperlink w:anchor="_Toc534457024" w:history="1">
+            <w:r>
+              <w:rPr>
+                <w:rStyle w:val="Hipervnculo"/>
+                <w:rFonts w:ascii="NimbusRomNo9L" w:hAnsi="NimbusRomNo9L"/>
+              </w:rPr>
+              <w:t>IV. Patrones de diseño utilizados</w:t>
+            </w:r>
+            <w:r>
+              <w:rPr>
+                <w:webHidden/>
+              </w:rPr>
+              <w:tab/>
+            </w:r>
+            <w:r>
+              <w:rPr>
+                <w:webHidden/>
+              </w:rPr>
+              <w:fldChar w:fldCharType="begin"/>
+            </w:r>
+            <w:r>
+              <w:rPr>
+                <w:webHidden/>
+              </w:rPr>
+              <w:instrText xml:space="preserve"> PAGEREF _Toc534457024 \h </w:instrText>
+            </w:r>
+            <w:r>
+              <w:rPr>
+                <w:webHidden/>
+              </w:rPr>
+            </w:r>
+            <w:r>
+              <w:rPr>
+                <w:webHidden/>
+              </w:rPr>
+              <w:fldChar w:fldCharType="separate"/>
+            </w:r>
+            <w:r>
+              <w:rPr>
+                <w:webHidden/>
+              </w:rPr>
+              <w:t>4</w:t>
             </w:r>
             <w:r>
               <w:rPr>
@@ -908,13 +1091,12 @@
               <w:tab w:val="right" w:leader="dot" w:pos="10456"/>
             </w:tabs>
             <w:rPr>
-              <w:rFonts w:ascii="Times New Roman" w:eastAsiaTheme="minorEastAsia" w:hAnsi="Times New Roman" w:cs="Times New Roman"/>
-              <w:b/>
+              <w:rFonts w:asciiTheme="minorHAnsi" w:eastAsiaTheme="minorEastAsia" w:hAnsiTheme="minorHAnsi" w:cstheme="minorBidi"/>
               <w:noProof/>
               <w:color w:val="auto"/>
             </w:rPr>
           </w:pPr>
-          <w:hyperlink w:anchor="_Toc532923325" w:history="1">
+          <w:hyperlink w:anchor="_Toc534457025" w:history="1">
             <w:r>
               <w:rPr>
                 <w:rStyle w:val="Hipervnculo"/>
@@ -922,12 +1104,10 @@
                 <w:b/>
                 <w:noProof/>
               </w:rPr>
-              <w:t>1.1 – Boletín 7</w:t>
-            </w:r>
-            <w:r>
-              <w:rPr>
-                <w:rFonts w:ascii="Times New Roman" w:hAnsi="Times New Roman" w:cs="Times New Roman"/>
-                <w:b/>
+              <w:t>4.1 – Patrón Factoría Abstracta</w:t>
+            </w:r>
+            <w:r>
+              <w:rPr>
                 <w:noProof/>
                 <w:webHidden/>
               </w:rPr>
@@ -935,8 +1115,6 @@
             </w:r>
             <w:r>
               <w:rPr>
-                <w:rFonts w:ascii="Times New Roman" w:hAnsi="Times New Roman" w:cs="Times New Roman"/>
-                <w:b/>
                 <w:noProof/>
                 <w:webHidden/>
               </w:rPr>
@@ -944,25 +1122,19 @@
             </w:r>
             <w:r>
               <w:rPr>
-                <w:rFonts w:ascii="Times New Roman" w:hAnsi="Times New Roman" w:cs="Times New Roman"/>
-                <w:b/>
                 <w:noProof/>
                 <w:webHidden/>
               </w:rPr>
-              <w:instrText xml:space="preserve"> PAGEREF _Toc532923325 \h </w:instrText>
-            </w:r>
-            <w:r>
-              <w:rPr>
-                <w:rFonts w:ascii="Times New Roman" w:hAnsi="Times New Roman" w:cs="Times New Roman"/>
-                <w:b/>
+              <w:instrText xml:space="preserve"> PAGEREF _Toc534457025 \h </w:instrText>
+            </w:r>
+            <w:r>
+              <w:rPr>
                 <w:noProof/>
                 <w:webHidden/>
               </w:rPr>
             </w:r>
             <w:r>
               <w:rPr>
-                <w:rFonts w:ascii="Times New Roman" w:hAnsi="Times New Roman" w:cs="Times New Roman"/>
-                <w:b/>
                 <w:noProof/>
                 <w:webHidden/>
               </w:rPr>
@@ -970,17 +1142,13 @@
             </w:r>
             <w:r>
               <w:rPr>
-                <w:rFonts w:ascii="Times New Roman" w:hAnsi="Times New Roman" w:cs="Times New Roman"/>
-                <w:b/>
                 <w:noProof/>
                 <w:webHidden/>
               </w:rPr>
-              <w:t>1</w:t>
-            </w:r>
-            <w:r>
-              <w:rPr>
-                <w:rFonts w:ascii="Times New Roman" w:hAnsi="Times New Roman" w:cs="Times New Roman"/>
-                <w:b/>
+              <w:t>4</w:t>
+            </w:r>
+            <w:r>
+              <w:rPr>
                 <w:noProof/>
                 <w:webHidden/>
               </w:rPr>
@@ -995,13 +1163,12 @@
               <w:tab w:val="right" w:leader="dot" w:pos="10456"/>
             </w:tabs>
             <w:rPr>
-              <w:rFonts w:ascii="Times New Roman" w:eastAsiaTheme="minorEastAsia" w:hAnsi="Times New Roman" w:cs="Times New Roman"/>
-              <w:b/>
+              <w:rFonts w:asciiTheme="minorHAnsi" w:eastAsiaTheme="minorEastAsia" w:hAnsiTheme="minorHAnsi" w:cstheme="minorBidi"/>
               <w:noProof/>
               <w:color w:val="auto"/>
             </w:rPr>
           </w:pPr>
-          <w:hyperlink w:anchor="_Toc532923326" w:history="1">
+          <w:hyperlink w:anchor="_Toc534457026" w:history="1">
             <w:r>
               <w:rPr>
                 <w:rStyle w:val="Hipervnculo"/>
@@ -1009,12 +1176,10 @@
                 <w:b/>
                 <w:noProof/>
               </w:rPr>
-              <w:t>1.2 – Boletín 8</w:t>
-            </w:r>
-            <w:r>
-              <w:rPr>
-                <w:rFonts w:ascii="Times New Roman" w:hAnsi="Times New Roman" w:cs="Times New Roman"/>
-                <w:b/>
+              <w:t>4.2 – Patrón Adaptador</w:t>
+            </w:r>
+            <w:r>
+              <w:rPr>
                 <w:noProof/>
                 <w:webHidden/>
               </w:rPr>
@@ -1022,8 +1187,6 @@
             </w:r>
             <w:r>
               <w:rPr>
-                <w:rFonts w:ascii="Times New Roman" w:hAnsi="Times New Roman" w:cs="Times New Roman"/>
-                <w:b/>
                 <w:noProof/>
                 <w:webHidden/>
               </w:rPr>
@@ -1031,25 +1194,19 @@
             </w:r>
             <w:r>
               <w:rPr>
-                <w:rFonts w:ascii="Times New Roman" w:hAnsi="Times New Roman" w:cs="Times New Roman"/>
-                <w:b/>
                 <w:noProof/>
                 <w:webHidden/>
               </w:rPr>
-              <w:instrText xml:space="preserve"> PAGEREF _Toc532923326 \h </w:instrText>
-            </w:r>
-            <w:r>
-              <w:rPr>
-                <w:rFonts w:ascii="Times New Roman" w:hAnsi="Times New Roman" w:cs="Times New Roman"/>
-                <w:b/>
+              <w:instrText xml:space="preserve"> PAGEREF _Toc534457026 \h </w:instrText>
+            </w:r>
+            <w:r>
+              <w:rPr>
                 <w:noProof/>
                 <w:webHidden/>
               </w:rPr>
             </w:r>
             <w:r>
               <w:rPr>
-                <w:rFonts w:ascii="Times New Roman" w:hAnsi="Times New Roman" w:cs="Times New Roman"/>
-                <w:b/>
                 <w:noProof/>
                 <w:webHidden/>
               </w:rPr>
@@ -1057,17 +1214,13 @@
             </w:r>
             <w:r>
               <w:rPr>
-                <w:rFonts w:ascii="Times New Roman" w:hAnsi="Times New Roman" w:cs="Times New Roman"/>
-                <w:b/>
                 <w:noProof/>
                 <w:webHidden/>
               </w:rPr>
-              <w:t>1</w:t>
-            </w:r>
-            <w:r>
-              <w:rPr>
-                <w:rFonts w:ascii="Times New Roman" w:hAnsi="Times New Roman" w:cs="Times New Roman"/>
-                <w:b/>
+              <w:t>4</w:t>
+            </w:r>
+            <w:r>
+              <w:rPr>
                 <w:noProof/>
                 <w:webHidden/>
               </w:rPr>
@@ -1082,13 +1235,12 @@
               <w:tab w:val="right" w:leader="dot" w:pos="10456"/>
             </w:tabs>
             <w:rPr>
-              <w:rFonts w:ascii="Times New Roman" w:eastAsiaTheme="minorEastAsia" w:hAnsi="Times New Roman" w:cs="Times New Roman"/>
-              <w:b/>
+              <w:rFonts w:asciiTheme="minorHAnsi" w:eastAsiaTheme="minorEastAsia" w:hAnsiTheme="minorHAnsi" w:cstheme="minorBidi"/>
               <w:noProof/>
               <w:color w:val="auto"/>
             </w:rPr>
           </w:pPr>
-          <w:hyperlink w:anchor="_Toc532923327" w:history="1">
+          <w:hyperlink w:anchor="_Toc534457027" w:history="1">
             <w:r>
               <w:rPr>
                 <w:rStyle w:val="Hipervnculo"/>
@@ -1096,65 +1248,655 @@
                 <w:b/>
                 <w:noProof/>
               </w:rPr>
-              <w:t>1.2 – Boletín 9</w:t>
-            </w:r>
-            <w:r>
-              <w:rPr>
+              <w:t>4.3 – Patrón Singleton</w:t>
+            </w:r>
+            <w:r>
+              <w:rPr>
+                <w:noProof/>
+                <w:webHidden/>
+              </w:rPr>
+              <w:tab/>
+            </w:r>
+            <w:r>
+              <w:rPr>
+                <w:noProof/>
+                <w:webHidden/>
+              </w:rPr>
+              <w:fldChar w:fldCharType="begin"/>
+            </w:r>
+            <w:r>
+              <w:rPr>
+                <w:noProof/>
+                <w:webHidden/>
+              </w:rPr>
+              <w:instrText xml:space="preserve"> PAGEREF _Toc534457027 \h </w:instrText>
+            </w:r>
+            <w:r>
+              <w:rPr>
+                <w:noProof/>
+                <w:webHidden/>
+              </w:rPr>
+            </w:r>
+            <w:r>
+              <w:rPr>
+                <w:noProof/>
+                <w:webHidden/>
+              </w:rPr>
+              <w:fldChar w:fldCharType="separate"/>
+            </w:r>
+            <w:r>
+              <w:rPr>
+                <w:noProof/>
+                <w:webHidden/>
+              </w:rPr>
+              <w:t>4</w:t>
+            </w:r>
+            <w:r>
+              <w:rPr>
+                <w:noProof/>
+                <w:webHidden/>
+              </w:rPr>
+              <w:fldChar w:fldCharType="end"/>
+            </w:r>
+          </w:hyperlink>
+        </w:p>
+        <w:p>
+          <w:pPr>
+            <w:pStyle w:val="TDC2"/>
+            <w:tabs>
+              <w:tab w:val="right" w:leader="dot" w:pos="10456"/>
+            </w:tabs>
+            <w:rPr>
+              <w:rFonts w:asciiTheme="minorHAnsi" w:eastAsiaTheme="minorEastAsia" w:hAnsiTheme="minorHAnsi" w:cstheme="minorBidi"/>
+              <w:noProof/>
+              <w:color w:val="auto"/>
+            </w:rPr>
+          </w:pPr>
+          <w:hyperlink w:anchor="_Toc534457028" w:history="1">
+            <w:r>
+              <w:rPr>
+                <w:rStyle w:val="Hipervnculo"/>
                 <w:rFonts w:ascii="Times New Roman" w:hAnsi="Times New Roman" w:cs="Times New Roman"/>
                 <w:b/>
                 <w:noProof/>
+              </w:rPr>
+              <w:t>4.4 – Patrón Fachada</w:t>
+            </w:r>
+            <w:r>
+              <w:rPr>
+                <w:noProof/>
                 <w:webHidden/>
               </w:rPr>
               <w:tab/>
             </w:r>
             <w:r>
               <w:rPr>
+                <w:noProof/>
+                <w:webHidden/>
+              </w:rPr>
+              <w:fldChar w:fldCharType="begin"/>
+            </w:r>
+            <w:r>
+              <w:rPr>
+                <w:noProof/>
+                <w:webHidden/>
+              </w:rPr>
+              <w:instrText xml:space="preserve"> PAGEREF _Toc534457028 \h </w:instrText>
+            </w:r>
+            <w:r>
+              <w:rPr>
+                <w:noProof/>
+                <w:webHidden/>
+              </w:rPr>
+            </w:r>
+            <w:r>
+              <w:rPr>
+                <w:noProof/>
+                <w:webHidden/>
+              </w:rPr>
+              <w:fldChar w:fldCharType="separate"/>
+            </w:r>
+            <w:r>
+              <w:rPr>
+                <w:noProof/>
+                <w:webHidden/>
+              </w:rPr>
+              <w:t>4</w:t>
+            </w:r>
+            <w:r>
+              <w:rPr>
+                <w:noProof/>
+                <w:webHidden/>
+              </w:rPr>
+              <w:fldChar w:fldCharType="end"/>
+            </w:r>
+          </w:hyperlink>
+        </w:p>
+        <w:p>
+          <w:pPr>
+            <w:pStyle w:val="TDC1"/>
+            <w:rPr>
+              <w:rFonts w:asciiTheme="minorHAnsi" w:eastAsiaTheme="minorEastAsia" w:hAnsiTheme="minorHAnsi" w:cstheme="minorBidi"/>
+              <w:b w:val="0"/>
+              <w:color w:val="auto"/>
+              <w:sz w:val="22"/>
+            </w:rPr>
+          </w:pPr>
+          <w:hyperlink w:anchor="_Toc534457029" w:history="1">
+            <w:r>
+              <w:rPr>
+                <w:rStyle w:val="Hipervnculo"/>
+                <w:rFonts w:ascii="NimbusRomNo9L" w:hAnsi="NimbusRomNo9L"/>
+              </w:rPr>
+              <w:t>V. Componentes utilizados</w:t>
+            </w:r>
+            <w:r>
+              <w:rPr>
+                <w:webHidden/>
+              </w:rPr>
+              <w:tab/>
+            </w:r>
+            <w:r>
+              <w:rPr>
+                <w:webHidden/>
+              </w:rPr>
+              <w:fldChar w:fldCharType="begin"/>
+            </w:r>
+            <w:r>
+              <w:rPr>
+                <w:webHidden/>
+              </w:rPr>
+              <w:instrText xml:space="preserve"> PAGEREF _Toc534457029 \h </w:instrText>
+            </w:r>
+            <w:r>
+              <w:rPr>
+                <w:webHidden/>
+              </w:rPr>
+            </w:r>
+            <w:r>
+              <w:rPr>
+                <w:webHidden/>
+              </w:rPr>
+              <w:fldChar w:fldCharType="separate"/>
+            </w:r>
+            <w:r>
+              <w:rPr>
+                <w:webHidden/>
+              </w:rPr>
+              <w:t>5</w:t>
+            </w:r>
+            <w:r>
+              <w:rPr>
+                <w:webHidden/>
+              </w:rPr>
+              <w:fldChar w:fldCharType="end"/>
+            </w:r>
+          </w:hyperlink>
+        </w:p>
+        <w:p>
+          <w:pPr>
+            <w:pStyle w:val="TDC2"/>
+            <w:tabs>
+              <w:tab w:val="right" w:leader="dot" w:pos="10456"/>
+            </w:tabs>
+            <w:rPr>
+              <w:rFonts w:asciiTheme="minorHAnsi" w:eastAsiaTheme="minorEastAsia" w:hAnsiTheme="minorHAnsi" w:cstheme="minorBidi"/>
+              <w:noProof/>
+              <w:color w:val="auto"/>
+            </w:rPr>
+          </w:pPr>
+          <w:hyperlink w:anchor="_Toc534457030" w:history="1">
+            <w:r>
+              <w:rPr>
+                <w:rStyle w:val="Hipervnculo"/>
                 <w:rFonts w:ascii="Times New Roman" w:hAnsi="Times New Roman" w:cs="Times New Roman"/>
                 <w:b/>
                 <w:noProof/>
+              </w:rPr>
+              <w:t>1.1 – Títulos</w:t>
+            </w:r>
+            <w:r>
+              <w:rPr>
+                <w:noProof/>
                 <w:webHidden/>
               </w:rPr>
+              <w:tab/>
+            </w:r>
+            <w:r>
+              <w:rPr>
+                <w:noProof/>
+                <w:webHidden/>
+              </w:rPr>
               <w:fldChar w:fldCharType="begin"/>
             </w:r>
             <w:r>
               <w:rPr>
+                <w:noProof/>
+                <w:webHidden/>
+              </w:rPr>
+              <w:instrText xml:space="preserve"> PAGEREF _Toc534457030 \h </w:instrText>
+            </w:r>
+            <w:r>
+              <w:rPr>
+                <w:noProof/>
+                <w:webHidden/>
+              </w:rPr>
+            </w:r>
+            <w:r>
+              <w:rPr>
+                <w:noProof/>
+                <w:webHidden/>
+              </w:rPr>
+              <w:fldChar w:fldCharType="separate"/>
+            </w:r>
+            <w:r>
+              <w:rPr>
+                <w:noProof/>
+                <w:webHidden/>
+              </w:rPr>
+              <w:t>5</w:t>
+            </w:r>
+            <w:r>
+              <w:rPr>
+                <w:noProof/>
+                <w:webHidden/>
+              </w:rPr>
+              <w:fldChar w:fldCharType="end"/>
+            </w:r>
+          </w:hyperlink>
+        </w:p>
+        <w:p>
+          <w:pPr>
+            <w:pStyle w:val="TDC1"/>
+            <w:rPr>
+              <w:rFonts w:asciiTheme="minorHAnsi" w:eastAsiaTheme="minorEastAsia" w:hAnsiTheme="minorHAnsi" w:cstheme="minorBidi"/>
+              <w:b w:val="0"/>
+              <w:color w:val="auto"/>
+              <w:sz w:val="22"/>
+            </w:rPr>
+          </w:pPr>
+          <w:hyperlink w:anchor="_Toc534457031" w:history="1">
+            <w:r>
+              <w:rPr>
+                <w:rStyle w:val="Hipervnculo"/>
+                <w:rFonts w:ascii="NimbusRomNo9L" w:hAnsi="NimbusRomNo9L"/>
+              </w:rPr>
+              <w:t>VI. Tests unitarios</w:t>
+            </w:r>
+            <w:r>
+              <w:rPr>
+                <w:webHidden/>
+              </w:rPr>
+              <w:tab/>
+            </w:r>
+            <w:r>
+              <w:rPr>
+                <w:webHidden/>
+              </w:rPr>
+              <w:fldChar w:fldCharType="begin"/>
+            </w:r>
+            <w:r>
+              <w:rPr>
+                <w:webHidden/>
+              </w:rPr>
+              <w:instrText xml:space="preserve"> PAGEREF _Toc534457031 \h </w:instrText>
+            </w:r>
+            <w:r>
+              <w:rPr>
+                <w:webHidden/>
+              </w:rPr>
+            </w:r>
+            <w:r>
+              <w:rPr>
+                <w:webHidden/>
+              </w:rPr>
+              <w:fldChar w:fldCharType="separate"/>
+            </w:r>
+            <w:r>
+              <w:rPr>
+                <w:webHidden/>
+              </w:rPr>
+              <w:t>5</w:t>
+            </w:r>
+            <w:r>
+              <w:rPr>
+                <w:webHidden/>
+              </w:rPr>
+              <w:fldChar w:fldCharType="end"/>
+            </w:r>
+          </w:hyperlink>
+        </w:p>
+        <w:p>
+          <w:pPr>
+            <w:pStyle w:val="TDC2"/>
+            <w:tabs>
+              <w:tab w:val="right" w:leader="dot" w:pos="10456"/>
+            </w:tabs>
+            <w:rPr>
+              <w:rFonts w:asciiTheme="minorHAnsi" w:eastAsiaTheme="minorEastAsia" w:hAnsiTheme="minorHAnsi" w:cstheme="minorBidi"/>
+              <w:noProof/>
+              <w:color w:val="auto"/>
+            </w:rPr>
+          </w:pPr>
+          <w:hyperlink w:anchor="_Toc534457032" w:history="1">
+            <w:r>
+              <w:rPr>
+                <w:rStyle w:val="Hipervnculo"/>
                 <w:rFonts w:ascii="Times New Roman" w:hAnsi="Times New Roman" w:cs="Times New Roman"/>
                 <w:b/>
                 <w:noProof/>
+              </w:rPr>
+              <w:t>1.1 – Títulos</w:t>
+            </w:r>
+            <w:r>
+              <w:rPr>
+                <w:noProof/>
                 <w:webHidden/>
               </w:rPr>
-              <w:instrText xml:space="preserve"> PAGEREF _Toc532923327 \h </w:instrText>
-            </w:r>
-            <w:r>
-              <w:rPr>
+              <w:tab/>
+            </w:r>
+            <w:r>
+              <w:rPr>
+                <w:noProof/>
+                <w:webHidden/>
+              </w:rPr>
+              <w:fldChar w:fldCharType="begin"/>
+            </w:r>
+            <w:r>
+              <w:rPr>
+                <w:noProof/>
+                <w:webHidden/>
+              </w:rPr>
+              <w:instrText xml:space="preserve"> PAGEREF _Toc534457032 \h </w:instrText>
+            </w:r>
+            <w:r>
+              <w:rPr>
+                <w:noProof/>
+                <w:webHidden/>
+              </w:rPr>
+            </w:r>
+            <w:r>
+              <w:rPr>
+                <w:noProof/>
+                <w:webHidden/>
+              </w:rPr>
+              <w:fldChar w:fldCharType="separate"/>
+            </w:r>
+            <w:r>
+              <w:rPr>
+                <w:noProof/>
+                <w:webHidden/>
+              </w:rPr>
+              <w:t>5</w:t>
+            </w:r>
+            <w:r>
+              <w:rPr>
+                <w:noProof/>
+                <w:webHidden/>
+              </w:rPr>
+              <w:fldChar w:fldCharType="end"/>
+            </w:r>
+          </w:hyperlink>
+        </w:p>
+        <w:p>
+          <w:pPr>
+            <w:pStyle w:val="TDC1"/>
+            <w:rPr>
+              <w:rFonts w:asciiTheme="minorHAnsi" w:eastAsiaTheme="minorEastAsia" w:hAnsiTheme="minorHAnsi" w:cstheme="minorBidi"/>
+              <w:b w:val="0"/>
+              <w:color w:val="auto"/>
+              <w:sz w:val="22"/>
+            </w:rPr>
+          </w:pPr>
+          <w:hyperlink w:anchor="_Toc534457033" w:history="1">
+            <w:r>
+              <w:rPr>
+                <w:rStyle w:val="Hipervnculo"/>
+                <w:rFonts w:ascii="NimbusRomNo9L" w:hAnsi="NimbusRomNo9L"/>
+              </w:rPr>
+              <w:t>VI. Manual de usuario</w:t>
+            </w:r>
+            <w:r>
+              <w:rPr>
+                <w:webHidden/>
+              </w:rPr>
+              <w:tab/>
+            </w:r>
+            <w:r>
+              <w:rPr>
+                <w:webHidden/>
+              </w:rPr>
+              <w:fldChar w:fldCharType="begin"/>
+            </w:r>
+            <w:r>
+              <w:rPr>
+                <w:webHidden/>
+              </w:rPr>
+              <w:instrText xml:space="preserve"> PAGEREF _Toc534457033 \h </w:instrText>
+            </w:r>
+            <w:r>
+              <w:rPr>
+                <w:webHidden/>
+              </w:rPr>
+            </w:r>
+            <w:r>
+              <w:rPr>
+                <w:webHidden/>
+              </w:rPr>
+              <w:fldChar w:fldCharType="separate"/>
+            </w:r>
+            <w:r>
+              <w:rPr>
+                <w:webHidden/>
+              </w:rPr>
+              <w:t>5</w:t>
+            </w:r>
+            <w:r>
+              <w:rPr>
+                <w:webHidden/>
+              </w:rPr>
+              <w:fldChar w:fldCharType="end"/>
+            </w:r>
+          </w:hyperlink>
+        </w:p>
+        <w:p>
+          <w:pPr>
+            <w:pStyle w:val="TDC2"/>
+            <w:tabs>
+              <w:tab w:val="right" w:leader="dot" w:pos="10456"/>
+            </w:tabs>
+            <w:rPr>
+              <w:rFonts w:asciiTheme="minorHAnsi" w:eastAsiaTheme="minorEastAsia" w:hAnsiTheme="minorHAnsi" w:cstheme="minorBidi"/>
+              <w:noProof/>
+              <w:color w:val="auto"/>
+            </w:rPr>
+          </w:pPr>
+          <w:hyperlink w:anchor="_Toc534457034" w:history="1">
+            <w:r>
+              <w:rPr>
+                <w:rStyle w:val="Hipervnculo"/>
                 <w:rFonts w:ascii="Times New Roman" w:hAnsi="Times New Roman" w:cs="Times New Roman"/>
                 <w:b/>
                 <w:noProof/>
+              </w:rPr>
+              <w:t>1.1 – Títulos</w:t>
+            </w:r>
+            <w:r>
+              <w:rPr>
+                <w:noProof/>
                 <w:webHidden/>
               </w:rPr>
-            </w:r>
-            <w:r>
-              <w:rPr>
+              <w:tab/>
+            </w:r>
+            <w:r>
+              <w:rPr>
+                <w:noProof/>
+                <w:webHidden/>
+              </w:rPr>
+              <w:fldChar w:fldCharType="begin"/>
+            </w:r>
+            <w:r>
+              <w:rPr>
+                <w:noProof/>
+                <w:webHidden/>
+              </w:rPr>
+              <w:instrText xml:space="preserve"> PAGEREF _Toc534457034 \h </w:instrText>
+            </w:r>
+            <w:r>
+              <w:rPr>
+                <w:noProof/>
+                <w:webHidden/>
+              </w:rPr>
+            </w:r>
+            <w:r>
+              <w:rPr>
+                <w:noProof/>
+                <w:webHidden/>
+              </w:rPr>
+              <w:fldChar w:fldCharType="separate"/>
+            </w:r>
+            <w:r>
+              <w:rPr>
+                <w:noProof/>
+                <w:webHidden/>
+              </w:rPr>
+              <w:t>5</w:t>
+            </w:r>
+            <w:r>
+              <w:rPr>
+                <w:noProof/>
+                <w:webHidden/>
+              </w:rPr>
+              <w:fldChar w:fldCharType="end"/>
+            </w:r>
+          </w:hyperlink>
+        </w:p>
+        <w:p>
+          <w:pPr>
+            <w:pStyle w:val="TDC1"/>
+            <w:rPr>
+              <w:rFonts w:asciiTheme="minorHAnsi" w:eastAsiaTheme="minorEastAsia" w:hAnsiTheme="minorHAnsi" w:cstheme="minorBidi"/>
+              <w:b w:val="0"/>
+              <w:color w:val="auto"/>
+              <w:sz w:val="22"/>
+            </w:rPr>
+          </w:pPr>
+          <w:hyperlink w:anchor="_Toc534457035" w:history="1">
+            <w:r>
+              <w:rPr>
+                <w:rStyle w:val="Hipervnculo"/>
+                <w:rFonts w:ascii="NimbusRomNo9L" w:hAnsi="NimbusRomNo9L"/>
+              </w:rPr>
+              <w:t>VII. Observaciones finales</w:t>
+            </w:r>
+            <w:r>
+              <w:rPr>
+                <w:webHidden/>
+              </w:rPr>
+              <w:tab/>
+            </w:r>
+            <w:r>
+              <w:rPr>
+                <w:webHidden/>
+              </w:rPr>
+              <w:fldChar w:fldCharType="begin"/>
+            </w:r>
+            <w:r>
+              <w:rPr>
+                <w:webHidden/>
+              </w:rPr>
+              <w:instrText xml:space="preserve"> PAGEREF _Toc534457035 \h </w:instrText>
+            </w:r>
+            <w:r>
+              <w:rPr>
+                <w:webHidden/>
+              </w:rPr>
+            </w:r>
+            <w:r>
+              <w:rPr>
+                <w:webHidden/>
+              </w:rPr>
+              <w:fldChar w:fldCharType="separate"/>
+            </w:r>
+            <w:r>
+              <w:rPr>
+                <w:webHidden/>
+              </w:rPr>
+              <w:t>5</w:t>
+            </w:r>
+            <w:r>
+              <w:rPr>
+                <w:webHidden/>
+              </w:rPr>
+              <w:fldChar w:fldCharType="end"/>
+            </w:r>
+          </w:hyperlink>
+        </w:p>
+        <w:p>
+          <w:pPr>
+            <w:pStyle w:val="TDC2"/>
+            <w:tabs>
+              <w:tab w:val="right" w:leader="dot" w:pos="10456"/>
+            </w:tabs>
+            <w:rPr>
+              <w:rFonts w:asciiTheme="minorHAnsi" w:eastAsiaTheme="minorEastAsia" w:hAnsiTheme="minorHAnsi" w:cstheme="minorBidi"/>
+              <w:noProof/>
+              <w:color w:val="auto"/>
+            </w:rPr>
+          </w:pPr>
+          <w:hyperlink w:anchor="_Toc534457036" w:history="1">
+            <w:r>
+              <w:rPr>
+                <w:rStyle w:val="Hipervnculo"/>
                 <w:rFonts w:ascii="Times New Roman" w:hAnsi="Times New Roman" w:cs="Times New Roman"/>
                 <w:b/>
                 <w:noProof/>
-                <w:webHidden/>
-              </w:rPr>
-              <w:fldChar w:fldCharType="separate"/>
-            </w:r>
-            <w:r>
-              <w:rPr>
-                <w:rFonts w:ascii="Times New Roman" w:hAnsi="Times New Roman" w:cs="Times New Roman"/>
-                <w:b/>
+              </w:rPr>
+              <w:t>1.1 – Títulos</w:t>
+            </w:r>
+            <w:r>
+              <w:rPr>
                 <w:noProof/>
                 <w:webHidden/>
               </w:rPr>
-              <w:t>2</w:t>
-            </w:r>
-            <w:r>
-              <w:rPr>
-                <w:rFonts w:ascii="Times New Roman" w:hAnsi="Times New Roman" w:cs="Times New Roman"/>
-                <w:b/>
+              <w:tab/>
+            </w:r>
+            <w:r>
+              <w:rPr>
+                <w:noProof/>
+                <w:webHidden/>
+              </w:rPr>
+              <w:fldChar w:fldCharType="begin"/>
+            </w:r>
+            <w:r>
+              <w:rPr>
+                <w:noProof/>
+                <w:webHidden/>
+              </w:rPr>
+              <w:instrText xml:space="preserve"> PAGEREF _Toc534457036 \h </w:instrText>
+            </w:r>
+            <w:r>
+              <w:rPr>
+                <w:noProof/>
+                <w:webHidden/>
+              </w:rPr>
+            </w:r>
+            <w:r>
+              <w:rPr>
+                <w:noProof/>
+                <w:webHidden/>
+              </w:rPr>
+              <w:fldChar w:fldCharType="separate"/>
+            </w:r>
+            <w:r>
+              <w:rPr>
+                <w:noProof/>
+                <w:webHidden/>
+              </w:rPr>
+              <w:t>5</w:t>
+            </w:r>
+            <w:r>
+              <w:rPr>
                 <w:noProof/>
                 <w:webHidden/>
               </w:rPr>
@@ -1230,7 +1972,7 @@
           <w:rFonts w:ascii="NimbusRomNo9L" w:hAnsi="NimbusRomNo9L"/>
         </w:rPr>
       </w:pPr>
-      <w:bookmarkStart w:id="1" w:name="_Toc532923324"/>
+      <w:bookmarkStart w:id="1" w:name="_Toc534457021"/>
       <w:r>
         <w:rPr>
           <w:rFonts w:ascii="NimbusRomNo9L" w:hAnsi="NimbusRomNo9L"/>
@@ -1238,13 +1980,13 @@
         <w:lastRenderedPageBreak/>
         <w:t xml:space="preserve">I. </w:t>
       </w:r>
+      <w:r>
+        <w:rPr>
+          <w:rFonts w:ascii="NimbusRomNo9L" w:hAnsi="NimbusRomNo9L"/>
+        </w:rPr>
+        <w:t>Diagrama de clases del dominio</w:t>
+      </w:r>
       <w:bookmarkEnd w:id="1"/>
-      <w:r>
-        <w:rPr>
-          <w:rFonts w:ascii="NimbusRomNo9L" w:hAnsi="NimbusRomNo9L"/>
-        </w:rPr>
-        <w:t>Diagrama de clases del dominio</w:t>
-      </w:r>
     </w:p>
     <w:p>
       <w:pPr>
@@ -1274,7 +2016,7 @@
           <w:noProof/>
         </w:rPr>
         <w:drawing>
-          <wp:inline distT="0" distB="0" distL="0" distR="0" wp14:anchorId="2A1219E0" wp14:editId="13776638">
+          <wp:inline distT="0" distB="0" distL="0" distR="0" wp14:anchorId="21BF28BF" wp14:editId="3D8AF769">
             <wp:extent cx="6172034" cy="3560455"/>
             <wp:effectExtent l="0" t="0" r="635" b="1905"/>
             <wp:docPr id="42" name="Picture 42"/>
@@ -1442,6 +2184,7 @@
           <w:rFonts w:ascii="NimbusRomNo9L" w:hAnsi="NimbusRomNo9L"/>
         </w:rPr>
       </w:pPr>
+      <w:bookmarkStart w:id="2" w:name="_Toc534457022"/>
       <w:r>
         <w:rPr>
           <w:rFonts w:ascii="NimbusRomNo9L" w:hAnsi="NimbusRomNo9L"/>
@@ -1449,6 +2192,7 @@
         <w:lastRenderedPageBreak/>
         <w:t>II. Diagrama de colaboración para añadir un vídeo</w:t>
       </w:r>
+      <w:bookmarkEnd w:id="2"/>
     </w:p>
     <w:p>
       <w:pPr>
@@ -1524,6 +2268,7 @@
           <w:rFonts w:ascii="NimbusRomNo9L" w:hAnsi="NimbusRomNo9L"/>
         </w:rPr>
       </w:pPr>
+      <w:bookmarkStart w:id="3" w:name="_Toc534457023"/>
       <w:r>
         <w:rPr>
           <w:rFonts w:ascii="NimbusRomNo9L" w:hAnsi="NimbusRomNo9L"/>
@@ -1531,6 +2276,7 @@
         <w:lastRenderedPageBreak/>
         <w:t>III. Arquitectura de la aplicación</w:t>
       </w:r>
+      <w:bookmarkEnd w:id="3"/>
     </w:p>
     <w:p>
       <w:pPr>
@@ -2161,8 +2907,6 @@
         </w:rPr>
         <w:t>ás extensa que la pedida en la especificación.</w:t>
       </w:r>
-      <w:bookmarkStart w:id="2" w:name="_GoBack"/>
-      <w:bookmarkEnd w:id="2"/>
       <w:r>
         <w:rPr>
           <w:rFonts w:ascii="Times New Roman" w:hAnsi="Times New Roman" w:cs="Times New Roman"/>
@@ -2179,6 +2923,7 @@
           <w:rFonts w:ascii="NimbusRomNo9L" w:hAnsi="NimbusRomNo9L"/>
         </w:rPr>
       </w:pPr>
+      <w:bookmarkStart w:id="4" w:name="_Toc534457024"/>
       <w:r>
         <w:rPr>
           <w:rFonts w:ascii="NimbusRomNo9L" w:hAnsi="NimbusRomNo9L"/>
@@ -2186,6 +2931,7 @@
         <w:lastRenderedPageBreak/>
         <w:t>IV. Patrones de diseño utilizados</w:t>
       </w:r>
+      <w:bookmarkEnd w:id="4"/>
     </w:p>
     <w:p>
       <w:pPr>
@@ -2201,7 +2947,7 @@
           <w:rFonts w:ascii="Times New Roman" w:hAnsi="Times New Roman" w:cs="Times New Roman"/>
           <w:sz w:val="24"/>
         </w:rPr>
-        <w:t>Texto</w:t>
+        <w:t>Detallamos, en diferentes sub-apartados, cada uno de los patrones de diseño utilizados en el desarrollo de la práctica.</w:t>
       </w:r>
     </w:p>
     <w:p>
@@ -2218,13 +2964,36 @@
           <w:b/>
         </w:rPr>
       </w:pPr>
+      <w:bookmarkStart w:id="5" w:name="_Toc534457025"/>
       <w:r>
         <w:rPr>
           <w:rFonts w:ascii="Times New Roman" w:hAnsi="Times New Roman" w:cs="Times New Roman"/>
           <w:b/>
         </w:rPr>
-        <w:t>1.1 – Títulos</w:t>
-      </w:r>
+        <w:t>4.</w:t>
+      </w:r>
+      <w:r>
+        <w:rPr>
+          <w:rFonts w:ascii="Times New Roman" w:hAnsi="Times New Roman" w:cs="Times New Roman"/>
+          <w:b/>
+        </w:rPr>
+        <w:t>1</w:t>
+      </w:r>
+      <w:r>
+        <w:rPr>
+          <w:rFonts w:ascii="Times New Roman" w:hAnsi="Times New Roman" w:cs="Times New Roman"/>
+          <w:b/>
+        </w:rPr>
+        <w:t xml:space="preserve"> – Patrón </w:t>
+      </w:r>
+      <w:r>
+        <w:rPr>
+          <w:rFonts w:ascii="Times New Roman" w:hAnsi="Times New Roman" w:cs="Times New Roman"/>
+          <w:b/>
+        </w:rPr>
+        <w:t>Factoría Abstracta</w:t>
+      </w:r>
+      <w:bookmarkEnd w:id="5"/>
     </w:p>
     <w:p>
       <w:pPr>
@@ -2240,39 +3009,24 @@
           <w:rFonts w:ascii="Times New Roman" w:hAnsi="Times New Roman" w:cs="Times New Roman"/>
           <w:sz w:val="24"/>
         </w:rPr>
-        <w:t>Texto</w:t>
-      </w:r>
-    </w:p>
-    <w:p>
-      <w:pPr>
-        <w:pStyle w:val="Ttulo1"/>
-        <w:ind w:right="1134"/>
-        <w:rPr>
-          <w:rFonts w:ascii="NimbusRomNo9L" w:hAnsi="NimbusRomNo9L"/>
-        </w:rPr>
-      </w:pPr>
-      <w:r>
-        <w:rPr>
-          <w:rFonts w:ascii="NimbusRomNo9L" w:hAnsi="NimbusRomNo9L"/>
-        </w:rPr>
-        <w:t>V. Componentes utilizados</w:t>
-      </w:r>
-    </w:p>
-    <w:p>
-      <w:pPr>
-        <w:spacing w:before="240"/>
-        <w:ind w:left="0" w:right="1134" w:firstLine="0"/>
-        <w:rPr>
-          <w:rFonts w:ascii="Times New Roman" w:hAnsi="Times New Roman" w:cs="Times New Roman"/>
-          <w:sz w:val="24"/>
-        </w:rPr>
-      </w:pPr>
-      <w:r>
-        <w:rPr>
-          <w:rFonts w:ascii="Times New Roman" w:hAnsi="Times New Roman" w:cs="Times New Roman"/>
-          <w:sz w:val="24"/>
-        </w:rPr>
-        <w:t>Texto</w:t>
+        <w:t xml:space="preserve">El uso de este patrón reside en la creación de cada uno de los adaptadores DAO utilizados para el manejo de la persistencia. Mediante la clase </w:t>
+      </w:r>
+      <w:proofErr w:type="spellStart"/>
+      <w:r>
+        <w:rPr>
+          <w:rFonts w:ascii="Times New Roman" w:hAnsi="Times New Roman" w:cs="Times New Roman"/>
+          <w:i/>
+          <w:sz w:val="24"/>
+        </w:rPr>
+        <w:t>TDSFactoriaDAO</w:t>
+      </w:r>
+      <w:proofErr w:type="spellEnd"/>
+      <w:r>
+        <w:rPr>
+          <w:rFonts w:ascii="Times New Roman" w:hAnsi="Times New Roman" w:cs="Times New Roman"/>
+          <w:sz w:val="24"/>
+        </w:rPr>
+        <w:t xml:space="preserve"> conseguimos desacoplar cada uno de los adaptadores específicos, ofreciendo una interfaz genérica de adaptadores en su lugar. </w:t>
       </w:r>
     </w:p>
     <w:p>
@@ -2289,13 +3043,43 @@
           <w:b/>
         </w:rPr>
       </w:pPr>
+      <w:bookmarkStart w:id="6" w:name="_Toc534457026"/>
       <w:r>
         <w:rPr>
           <w:rFonts w:ascii="Times New Roman" w:hAnsi="Times New Roman" w:cs="Times New Roman"/>
           <w:b/>
         </w:rPr>
-        <w:t>1.1 – Títulos</w:t>
-      </w:r>
+        <w:t>4</w:t>
+      </w:r>
+      <w:r>
+        <w:rPr>
+          <w:rFonts w:ascii="Times New Roman" w:hAnsi="Times New Roman" w:cs="Times New Roman"/>
+          <w:b/>
+        </w:rPr>
+        <w:t>.</w:t>
+      </w:r>
+      <w:r>
+        <w:rPr>
+          <w:rFonts w:ascii="Times New Roman" w:hAnsi="Times New Roman" w:cs="Times New Roman"/>
+          <w:b/>
+        </w:rPr>
+        <w:t>2</w:t>
+      </w:r>
+      <w:r>
+        <w:rPr>
+          <w:rFonts w:ascii="Times New Roman" w:hAnsi="Times New Roman" w:cs="Times New Roman"/>
+          <w:b/>
+        </w:rPr>
+        <w:t xml:space="preserve"> – </w:t>
+      </w:r>
+      <w:r>
+        <w:rPr>
+          <w:rFonts w:ascii="Times New Roman" w:hAnsi="Times New Roman" w:cs="Times New Roman"/>
+          <w:b/>
+        </w:rPr>
+        <w:t>Patrón Adaptador</w:t>
+      </w:r>
+      <w:bookmarkEnd w:id="6"/>
     </w:p>
     <w:p>
       <w:pPr>
@@ -2311,53 +3095,44 @@
           <w:rFonts w:ascii="Times New Roman" w:hAnsi="Times New Roman" w:cs="Times New Roman"/>
           <w:sz w:val="24"/>
         </w:rPr>
-        <w:t>Texto</w:t>
-      </w:r>
-    </w:p>
-    <w:p>
-      <w:pPr>
-        <w:pStyle w:val="Ttulo1"/>
-        <w:ind w:right="1134"/>
-        <w:rPr>
-          <w:rFonts w:ascii="NimbusRomNo9L" w:hAnsi="NimbusRomNo9L"/>
-        </w:rPr>
-      </w:pPr>
-      <w:r>
-        <w:rPr>
-          <w:rFonts w:ascii="NimbusRomNo9L" w:hAnsi="NimbusRomNo9L"/>
-        </w:rPr>
-        <w:t xml:space="preserve">VI. </w:t>
+        <w:t xml:space="preserve">Las clases adaptadoras indicadas en el </w:t>
       </w:r>
       <w:proofErr w:type="spellStart"/>
       <w:r>
         <w:rPr>
-          <w:rFonts w:ascii="NimbusRomNo9L" w:hAnsi="NimbusRomNo9L"/>
-        </w:rPr>
-        <w:t>Tests</w:t>
+          <w:rFonts w:ascii="Times New Roman" w:hAnsi="Times New Roman" w:cs="Times New Roman"/>
+          <w:sz w:val="24"/>
+        </w:rPr>
+        <w:t>subapartado</w:t>
       </w:r>
       <w:proofErr w:type="spellEnd"/>
       <w:r>
         <w:rPr>
-          <w:rFonts w:ascii="NimbusRomNo9L" w:hAnsi="NimbusRomNo9L"/>
-        </w:rPr>
-        <w:t xml:space="preserve"> unitarios</w:t>
-      </w:r>
-    </w:p>
-    <w:p>
-      <w:pPr>
-        <w:spacing w:before="240"/>
-        <w:ind w:left="0" w:right="1134" w:firstLine="0"/>
-        <w:rPr>
-          <w:rFonts w:ascii="Times New Roman" w:hAnsi="Times New Roman" w:cs="Times New Roman"/>
-          <w:sz w:val="24"/>
-        </w:rPr>
-      </w:pPr>
-      <w:r>
-        <w:rPr>
-          <w:rFonts w:ascii="Times New Roman" w:hAnsi="Times New Roman" w:cs="Times New Roman"/>
-          <w:sz w:val="24"/>
-        </w:rPr>
-        <w:t>Texto</w:t>
+          <w:rFonts w:ascii="Times New Roman" w:hAnsi="Times New Roman" w:cs="Times New Roman"/>
+          <w:sz w:val="24"/>
+        </w:rPr>
+        <w:t xml:space="preserve"> anterior son una aplicación directa del patrón </w:t>
+      </w:r>
+      <w:r>
+        <w:rPr>
+          <w:rFonts w:ascii="Times New Roman" w:hAnsi="Times New Roman" w:cs="Times New Roman"/>
+          <w:sz w:val="24"/>
+        </w:rPr>
+        <w:t xml:space="preserve">estructural </w:t>
+      </w:r>
+      <w:r>
+        <w:rPr>
+          <w:rFonts w:ascii="Times New Roman" w:hAnsi="Times New Roman" w:cs="Times New Roman"/>
+          <w:sz w:val="24"/>
+        </w:rPr>
+        <w:t>adaptador. Su uso nos permite transformar la interfaz del servicio de persistencia utilizado en una interfaz genérica para el programador, ofreciendo mayor compatibilidad</w:t>
+      </w:r>
+      <w:r>
+        <w:rPr>
+          <w:rFonts w:ascii="Times New Roman" w:hAnsi="Times New Roman" w:cs="Times New Roman"/>
+          <w:sz w:val="24"/>
+        </w:rPr>
+        <w:t xml:space="preserve"> entre el servicio y la aplicación.</w:t>
       </w:r>
     </w:p>
     <w:p>
@@ -2374,13 +3149,24 @@
           <w:b/>
         </w:rPr>
       </w:pPr>
+      <w:bookmarkStart w:id="7" w:name="_Toc534457027"/>
       <w:r>
         <w:rPr>
           <w:rFonts w:ascii="Times New Roman" w:hAnsi="Times New Roman" w:cs="Times New Roman"/>
           <w:b/>
         </w:rPr>
-        <w:t>1.1 – Títulos</w:t>
-      </w:r>
+        <w:t xml:space="preserve">4.3 – Patrón </w:t>
+      </w:r>
+      <w:proofErr w:type="spellStart"/>
+      <w:r>
+        <w:rPr>
+          <w:rFonts w:ascii="Times New Roman" w:hAnsi="Times New Roman" w:cs="Times New Roman"/>
+          <w:b/>
+        </w:rPr>
+        <w:t>Singleton</w:t>
+      </w:r>
+      <w:bookmarkEnd w:id="7"/>
+      <w:proofErr w:type="spellEnd"/>
     </w:p>
     <w:p>
       <w:pPr>
@@ -2396,39 +3182,54 @@
           <w:rFonts w:ascii="Times New Roman" w:hAnsi="Times New Roman" w:cs="Times New Roman"/>
           <w:sz w:val="24"/>
         </w:rPr>
-        <w:t>Texto</w:t>
-      </w:r>
-    </w:p>
-    <w:p>
-      <w:pPr>
-        <w:pStyle w:val="Ttulo1"/>
-        <w:ind w:right="1134"/>
-        <w:rPr>
-          <w:rFonts w:ascii="NimbusRomNo9L" w:hAnsi="NimbusRomNo9L"/>
-        </w:rPr>
-      </w:pPr>
-      <w:r>
-        <w:rPr>
-          <w:rFonts w:ascii="NimbusRomNo9L" w:hAnsi="NimbusRomNo9L"/>
-        </w:rPr>
-        <w:t>VI. Manual de usuario</w:t>
-      </w:r>
-    </w:p>
-    <w:p>
-      <w:pPr>
-        <w:spacing w:before="240"/>
-        <w:ind w:left="0" w:right="1134" w:firstLine="0"/>
-        <w:rPr>
-          <w:rFonts w:ascii="Times New Roman" w:hAnsi="Times New Roman" w:cs="Times New Roman"/>
-          <w:sz w:val="24"/>
-        </w:rPr>
-      </w:pPr>
-      <w:r>
-        <w:rPr>
-          <w:rFonts w:ascii="Times New Roman" w:hAnsi="Times New Roman" w:cs="Times New Roman"/>
-          <w:sz w:val="24"/>
-        </w:rPr>
-        <w:t>Texto</w:t>
+        <w:t>Encontramos el uso de este patrón en la creación de diversos elementos de la aplicación</w:t>
+      </w:r>
+      <w:r>
+        <w:rPr>
+          <w:rFonts w:ascii="Times New Roman" w:hAnsi="Times New Roman" w:cs="Times New Roman"/>
+          <w:sz w:val="24"/>
+        </w:rPr>
+        <w:t>,</w:t>
+      </w:r>
+      <w:r>
+        <w:rPr>
+          <w:rFonts w:ascii="Times New Roman" w:hAnsi="Times New Roman" w:cs="Times New Roman"/>
+          <w:sz w:val="24"/>
+        </w:rPr>
+        <w:t xml:space="preserve"> como los catálogos de usuarios y vídeos, los adaptadores previamente explicados, la factoría DAO, y la clase controladora de la aplicación </w:t>
+      </w:r>
+      <w:r>
+        <w:rPr>
+          <w:rFonts w:ascii="Times New Roman" w:hAnsi="Times New Roman" w:cs="Times New Roman"/>
+          <w:i/>
+          <w:sz w:val="24"/>
+        </w:rPr>
+        <w:t>(</w:t>
+      </w:r>
+      <w:proofErr w:type="spellStart"/>
+      <w:r>
+        <w:rPr>
+          <w:rFonts w:ascii="Times New Roman" w:hAnsi="Times New Roman" w:cs="Times New Roman"/>
+          <w:i/>
+          <w:sz w:val="24"/>
+        </w:rPr>
+        <w:t>AppVideo</w:t>
+      </w:r>
+      <w:proofErr w:type="spellEnd"/>
+      <w:r>
+        <w:rPr>
+          <w:rFonts w:ascii="Times New Roman" w:hAnsi="Times New Roman" w:cs="Times New Roman"/>
+          <w:i/>
+          <w:sz w:val="24"/>
+        </w:rPr>
+        <w:t>)</w:t>
+      </w:r>
+      <w:r>
+        <w:rPr>
+          <w:rFonts w:ascii="Times New Roman" w:hAnsi="Times New Roman" w:cs="Times New Roman"/>
+          <w:sz w:val="24"/>
+        </w:rPr>
+        <w:t>. Con este patrón garantizamos el acceso de una única instancia para cada una de estas clases y evitamos el uso de variables globales.</w:t>
       </w:r>
     </w:p>
     <w:p>
@@ -2445,13 +3246,29 @@
           <w:b/>
         </w:rPr>
       </w:pPr>
+      <w:bookmarkStart w:id="8" w:name="_Toc534457028"/>
       <w:r>
         <w:rPr>
           <w:rFonts w:ascii="Times New Roman" w:hAnsi="Times New Roman" w:cs="Times New Roman"/>
           <w:b/>
         </w:rPr>
-        <w:t>1.1 – Títulos</w:t>
-      </w:r>
+        <w:t>4.</w:t>
+      </w:r>
+      <w:r>
+        <w:rPr>
+          <w:rFonts w:ascii="Times New Roman" w:hAnsi="Times New Roman" w:cs="Times New Roman"/>
+          <w:b/>
+        </w:rPr>
+        <w:t>4</w:t>
+      </w:r>
+      <w:r>
+        <w:rPr>
+          <w:rFonts w:ascii="Times New Roman" w:hAnsi="Times New Roman" w:cs="Times New Roman"/>
+          <w:b/>
+        </w:rPr>
+        <w:t xml:space="preserve"> – Patrón Fachada</w:t>
+      </w:r>
+      <w:bookmarkEnd w:id="8"/>
     </w:p>
     <w:p>
       <w:pPr>
@@ -2467,40 +3284,77 @@
           <w:rFonts w:ascii="Times New Roman" w:hAnsi="Times New Roman" w:cs="Times New Roman"/>
           <w:sz w:val="24"/>
         </w:rPr>
-        <w:t>Texto</w:t>
+        <w:t xml:space="preserve">El controlador de nuestra aplicación es un ejemplo claro del uso de este patrón. Con él, conseguimos proporcionar una única interfaz que combina el manejo de la capa de negocio y la capa de persistencia. De este modo, el usuario no necesita, por ejemplo, para operaciones como crear una lista de vídeos, trabajar con el catálogo y los adaptadores involucrados. En su lugar, proveemos un único método, </w:t>
+      </w:r>
+      <w:proofErr w:type="spellStart"/>
+      <w:r>
+        <w:rPr>
+          <w:rFonts w:ascii="Times New Roman" w:hAnsi="Times New Roman" w:cs="Times New Roman"/>
+          <w:i/>
+          <w:sz w:val="24"/>
+        </w:rPr>
+        <w:t>crearListaVideos</w:t>
+      </w:r>
+      <w:proofErr w:type="spellEnd"/>
+      <w:r>
+        <w:rPr>
+          <w:rFonts w:ascii="Times New Roman" w:hAnsi="Times New Roman" w:cs="Times New Roman"/>
+          <w:sz w:val="24"/>
+        </w:rPr>
+        <w:t>, abstrayéndonos a un nivel significativamente más alto.</w:t>
       </w:r>
     </w:p>
     <w:p>
       <w:pPr>
+        <w:spacing w:after="160" w:line="259" w:lineRule="auto"/>
+        <w:ind w:left="0" w:right="0" w:firstLine="0"/>
+        <w:jc w:val="left"/>
+        <w:rPr>
+          <w:rFonts w:ascii="Times New Roman" w:hAnsi="Times New Roman" w:cs="Times New Roman"/>
+          <w:sz w:val="24"/>
+        </w:rPr>
+      </w:pPr>
+      <w:r>
+        <w:rPr>
+          <w:rFonts w:ascii="Times New Roman" w:hAnsi="Times New Roman" w:cs="Times New Roman"/>
+          <w:sz w:val="24"/>
+        </w:rPr>
+        <w:br w:type="page"/>
+      </w:r>
+    </w:p>
+    <w:p>
+      <w:pPr>
         <w:pStyle w:val="Ttulo1"/>
         <w:ind w:right="1134"/>
         <w:rPr>
           <w:rFonts w:ascii="NimbusRomNo9L" w:hAnsi="NimbusRomNo9L"/>
-          <w:u w:val="single"/>
-        </w:rPr>
-      </w:pPr>
+        </w:rPr>
+      </w:pPr>
+      <w:bookmarkStart w:id="9" w:name="_Toc534457029"/>
       <w:r>
         <w:rPr>
           <w:rFonts w:ascii="NimbusRomNo9L" w:hAnsi="NimbusRomNo9L"/>
         </w:rPr>
-        <w:t>VII. Observaciones finales</w:t>
-      </w:r>
+        <w:lastRenderedPageBreak/>
+        <w:t>V. Componentes utilizados</w:t>
+      </w:r>
+      <w:bookmarkEnd w:id="9"/>
     </w:p>
     <w:p>
       <w:pPr>
         <w:spacing w:before="240"/>
-        <w:ind w:left="0" w:right="1134" w:firstLine="0"/>
-        <w:rPr>
-          <w:rFonts w:ascii="Times New Roman" w:hAnsi="Times New Roman" w:cs="Times New Roman"/>
-          <w:sz w:val="24"/>
-        </w:rPr>
-      </w:pPr>
-      <w:r>
-        <w:rPr>
-          <w:rFonts w:ascii="Times New Roman" w:hAnsi="Times New Roman" w:cs="Times New Roman"/>
-          <w:sz w:val="24"/>
-        </w:rPr>
-        <w:t>Texto</w:t>
+        <w:ind w:left="708" w:right="1134" w:hanging="708"/>
+        <w:rPr>
+          <w:rFonts w:ascii="Times New Roman" w:hAnsi="Times New Roman" w:cs="Times New Roman"/>
+          <w:sz w:val="24"/>
+        </w:rPr>
+      </w:pPr>
+      <w:r>
+        <w:rPr>
+          <w:rFonts w:ascii="Times New Roman" w:hAnsi="Times New Roman" w:cs="Times New Roman"/>
+          <w:sz w:val="24"/>
+        </w:rPr>
+        <w:t>Destacamos el uso de los siguientes componentes en el proceso de desarrollo de la aplicación:</w:t>
       </w:r>
     </w:p>
     <w:p>
@@ -2517,13 +3371,1019 @@
           <w:b/>
         </w:rPr>
       </w:pPr>
+      <w:bookmarkStart w:id="10" w:name="_Toc534457030"/>
       <w:r>
         <w:rPr>
           <w:rFonts w:ascii="Times New Roman" w:hAnsi="Times New Roman" w:cs="Times New Roman"/>
           <w:b/>
         </w:rPr>
+        <w:t>5</w:t>
+      </w:r>
+      <w:r>
+        <w:rPr>
+          <w:rFonts w:ascii="Times New Roman" w:hAnsi="Times New Roman" w:cs="Times New Roman"/>
+          <w:b/>
+        </w:rPr>
+        <w:t xml:space="preserve">.1 – </w:t>
+      </w:r>
+      <w:r>
+        <w:rPr>
+          <w:rFonts w:ascii="Times New Roman" w:hAnsi="Times New Roman" w:cs="Times New Roman"/>
+          <w:b/>
+        </w:rPr>
+        <w:t>Componente</w:t>
+      </w:r>
+      <w:r>
+        <w:rPr>
+          <w:rFonts w:ascii="Times New Roman" w:hAnsi="Times New Roman" w:cs="Times New Roman"/>
+          <w:b/>
+        </w:rPr>
+        <w:t>s</w:t>
+      </w:r>
+      <w:bookmarkEnd w:id="10"/>
+      <w:r>
+        <w:rPr>
+          <w:rFonts w:ascii="Times New Roman" w:hAnsi="Times New Roman" w:cs="Times New Roman"/>
+          <w:b/>
+        </w:rPr>
+        <w:t xml:space="preserve"> de la librería </w:t>
+      </w:r>
+      <w:proofErr w:type="spellStart"/>
+      <w:r>
+        <w:rPr>
+          <w:rFonts w:ascii="Times New Roman" w:hAnsi="Times New Roman" w:cs="Times New Roman"/>
+          <w:b/>
+        </w:rPr>
+        <w:t>JFoenix</w:t>
+      </w:r>
+      <w:proofErr w:type="spellEnd"/>
+    </w:p>
+    <w:p>
+      <w:pPr>
+        <w:spacing w:before="240"/>
+        <w:ind w:left="0" w:right="1134" w:firstLine="0"/>
+        <w:rPr>
+          <w:rFonts w:ascii="Times New Roman" w:hAnsi="Times New Roman" w:cs="Times New Roman"/>
+          <w:sz w:val="24"/>
+        </w:rPr>
+      </w:pPr>
+      <w:r>
+        <w:rPr>
+          <w:rFonts w:ascii="Times New Roman" w:hAnsi="Times New Roman" w:cs="Times New Roman"/>
+          <w:sz w:val="24"/>
+        </w:rPr>
+        <w:t xml:space="preserve">Tal y como hemos indicado en el apartado de la arquitectura de la aplicación, la mayoría de los elementos visuales de nuestra aplicación son de la librería </w:t>
+      </w:r>
+      <w:proofErr w:type="spellStart"/>
+      <w:r>
+        <w:rPr>
+          <w:rFonts w:ascii="Times New Roman" w:hAnsi="Times New Roman" w:cs="Times New Roman"/>
+          <w:sz w:val="24"/>
+        </w:rPr>
+        <w:t>JFoenix</w:t>
+      </w:r>
+      <w:proofErr w:type="spellEnd"/>
+      <w:r>
+        <w:rPr>
+          <w:rFonts w:ascii="Times New Roman" w:hAnsi="Times New Roman" w:cs="Times New Roman"/>
+          <w:sz w:val="24"/>
+        </w:rPr>
+        <w:t xml:space="preserve">. Puesto que, de manera general, estos elementos son en esencia los mismos que los de </w:t>
+      </w:r>
+      <w:proofErr w:type="spellStart"/>
+      <w:proofErr w:type="gramStart"/>
+      <w:r>
+        <w:rPr>
+          <w:rFonts w:ascii="Times New Roman" w:hAnsi="Times New Roman" w:cs="Times New Roman"/>
+          <w:sz w:val="24"/>
+        </w:rPr>
+        <w:t>JavaFX</w:t>
+      </w:r>
+      <w:proofErr w:type="spellEnd"/>
+      <w:proofErr w:type="gramEnd"/>
+      <w:r>
+        <w:rPr>
+          <w:rFonts w:ascii="Times New Roman" w:hAnsi="Times New Roman" w:cs="Times New Roman"/>
+          <w:sz w:val="24"/>
+        </w:rPr>
+        <w:t xml:space="preserve"> pero con un aspecto visual minimalista y animado, únicamente puntualizamos los de mayor interés</w:t>
+      </w:r>
+      <w:r>
+        <w:rPr>
+          <w:rFonts w:ascii="Times New Roman" w:hAnsi="Times New Roman" w:cs="Times New Roman"/>
+          <w:sz w:val="24"/>
+        </w:rPr>
+        <w:t xml:space="preserve"> o peculiaridad</w:t>
+      </w:r>
+      <w:r>
+        <w:rPr>
+          <w:rFonts w:ascii="Times New Roman" w:hAnsi="Times New Roman" w:cs="Times New Roman"/>
+          <w:sz w:val="24"/>
+        </w:rPr>
+        <w:t>. Estos son:</w:t>
+      </w:r>
+    </w:p>
+    <w:p>
+      <w:pPr>
+        <w:pStyle w:val="Prrafodelista"/>
+        <w:numPr>
+          <w:ilvl w:val="0"/>
+          <w:numId w:val="26"/>
+        </w:numPr>
+        <w:spacing w:before="240"/>
+        <w:ind w:right="1134"/>
+        <w:rPr>
+          <w:rFonts w:ascii="Times New Roman" w:hAnsi="Times New Roman" w:cs="Times New Roman"/>
+          <w:b/>
+          <w:sz w:val="24"/>
+        </w:rPr>
+      </w:pPr>
+      <w:proofErr w:type="spellStart"/>
+      <w:r>
+        <w:rPr>
+          <w:rFonts w:ascii="Times New Roman" w:hAnsi="Times New Roman" w:cs="Times New Roman"/>
+          <w:b/>
+          <w:sz w:val="24"/>
+        </w:rPr>
+        <w:t>JFXDatePicker</w:t>
+      </w:r>
+      <w:proofErr w:type="spellEnd"/>
+    </w:p>
+    <w:p>
+      <w:pPr>
+        <w:pStyle w:val="Prrafodelista"/>
+        <w:numPr>
+          <w:ilvl w:val="1"/>
+          <w:numId w:val="26"/>
+        </w:numPr>
+        <w:spacing w:before="240"/>
+        <w:ind w:right="1134"/>
+        <w:rPr>
+          <w:rFonts w:ascii="Times New Roman" w:hAnsi="Times New Roman" w:cs="Times New Roman"/>
+          <w:sz w:val="24"/>
+        </w:rPr>
+      </w:pPr>
+      <w:r>
+        <w:rPr>
+          <w:rFonts w:ascii="Times New Roman" w:hAnsi="Times New Roman" w:cs="Times New Roman"/>
+          <w:sz w:val="24"/>
+        </w:rPr>
+        <w:t xml:space="preserve">Este componente es el de nuestra elección para la introducción de la fecha de nacimiento en la ventana de registro. Aparte de proporcionar un panel bastante sofisticado para elegir una fecha, permite fácilmente obtener un objeto del tipo </w:t>
+      </w:r>
+      <w:proofErr w:type="spellStart"/>
+      <w:r>
+        <w:rPr>
+          <w:rFonts w:ascii="Times New Roman" w:hAnsi="Times New Roman" w:cs="Times New Roman"/>
+          <w:i/>
+          <w:sz w:val="24"/>
+        </w:rPr>
+        <w:t>LocalDate</w:t>
+      </w:r>
+      <w:proofErr w:type="spellEnd"/>
+      <w:r>
+        <w:rPr>
+          <w:rFonts w:ascii="Times New Roman" w:hAnsi="Times New Roman" w:cs="Times New Roman"/>
+          <w:sz w:val="24"/>
+        </w:rPr>
+        <w:t xml:space="preserve"> con el método </w:t>
+      </w:r>
+      <w:proofErr w:type="spellStart"/>
+      <w:r>
+        <w:rPr>
+          <w:rFonts w:ascii="Times New Roman" w:hAnsi="Times New Roman" w:cs="Times New Roman"/>
+          <w:i/>
+          <w:sz w:val="24"/>
+        </w:rPr>
+        <w:t>getValue</w:t>
+      </w:r>
+      <w:proofErr w:type="spellEnd"/>
+      <w:r>
+        <w:rPr>
+          <w:rFonts w:ascii="Times New Roman" w:hAnsi="Times New Roman" w:cs="Times New Roman"/>
+          <w:sz w:val="24"/>
+        </w:rPr>
+        <w:t>.</w:t>
+      </w:r>
+    </w:p>
+    <w:p>
+      <w:pPr>
+        <w:pStyle w:val="Prrafodelista"/>
+        <w:spacing w:before="240"/>
+        <w:ind w:right="1134" w:firstLine="0"/>
+        <w:rPr>
+          <w:rFonts w:ascii="Times New Roman" w:hAnsi="Times New Roman" w:cs="Times New Roman"/>
+          <w:sz w:val="24"/>
+        </w:rPr>
+      </w:pPr>
+    </w:p>
+    <w:p>
+      <w:pPr>
+        <w:pStyle w:val="Prrafodelista"/>
+        <w:numPr>
+          <w:ilvl w:val="0"/>
+          <w:numId w:val="26"/>
+        </w:numPr>
+        <w:spacing w:before="240"/>
+        <w:ind w:right="1134"/>
+        <w:rPr>
+          <w:rFonts w:ascii="Times New Roman" w:hAnsi="Times New Roman" w:cs="Times New Roman"/>
+          <w:b/>
+          <w:sz w:val="24"/>
+        </w:rPr>
+      </w:pPr>
+      <w:proofErr w:type="spellStart"/>
+      <w:r>
+        <w:rPr>
+          <w:rFonts w:ascii="Times New Roman" w:hAnsi="Times New Roman" w:cs="Times New Roman"/>
+          <w:b/>
+          <w:sz w:val="24"/>
+        </w:rPr>
+        <w:t>JFXMasonryPane</w:t>
+      </w:r>
+      <w:proofErr w:type="spellEnd"/>
+    </w:p>
+    <w:p>
+      <w:pPr>
+        <w:pStyle w:val="Prrafodelista"/>
+        <w:numPr>
+          <w:ilvl w:val="1"/>
+          <w:numId w:val="26"/>
+        </w:numPr>
+        <w:spacing w:before="240"/>
+        <w:ind w:right="1134"/>
+        <w:rPr>
+          <w:rFonts w:ascii="Times New Roman" w:hAnsi="Times New Roman" w:cs="Times New Roman"/>
+          <w:sz w:val="24"/>
+        </w:rPr>
+      </w:pPr>
+      <w:r>
+        <w:rPr>
+          <w:rFonts w:ascii="Times New Roman" w:hAnsi="Times New Roman" w:cs="Times New Roman"/>
+          <w:sz w:val="24"/>
+        </w:rPr>
+        <w:t xml:space="preserve">Utilizamos este tipo de panel para la visualización de las miniaturas de los vídeos en las ventanas de «Explorar» y «Mis Listas». Su funcionamiento es similar a un </w:t>
+      </w:r>
+      <w:proofErr w:type="spellStart"/>
+      <w:r>
+        <w:rPr>
+          <w:rFonts w:ascii="Times New Roman" w:hAnsi="Times New Roman" w:cs="Times New Roman"/>
+          <w:i/>
+          <w:sz w:val="24"/>
+        </w:rPr>
+        <w:t>FlowPane</w:t>
+      </w:r>
+      <w:proofErr w:type="spellEnd"/>
+      <w:r>
+        <w:rPr>
+          <w:rFonts w:ascii="Times New Roman" w:hAnsi="Times New Roman" w:cs="Times New Roman"/>
+          <w:sz w:val="24"/>
+        </w:rPr>
+        <w:t xml:space="preserve">, con el </w:t>
+      </w:r>
+      <w:proofErr w:type="spellStart"/>
+      <w:r>
+        <w:rPr>
+          <w:rFonts w:ascii="Times New Roman" w:hAnsi="Times New Roman" w:cs="Times New Roman"/>
+          <w:i/>
+          <w:sz w:val="24"/>
+        </w:rPr>
+        <w:t>bonus</w:t>
+      </w:r>
+      <w:proofErr w:type="spellEnd"/>
+      <w:r>
+        <w:rPr>
+          <w:rFonts w:ascii="Times New Roman" w:hAnsi="Times New Roman" w:cs="Times New Roman"/>
+          <w:sz w:val="24"/>
+        </w:rPr>
+        <w:t xml:space="preserve"> añadido de ofrecer una animación cada vez que se añade un elemento o se redimensiona la ventana.</w:t>
+      </w:r>
+    </w:p>
+    <w:p>
+      <w:pPr>
+        <w:pStyle w:val="Prrafodelista"/>
+        <w:spacing w:before="240"/>
+        <w:ind w:right="1134" w:firstLine="0"/>
+        <w:rPr>
+          <w:rFonts w:ascii="Times New Roman" w:hAnsi="Times New Roman" w:cs="Times New Roman"/>
+          <w:sz w:val="24"/>
+        </w:rPr>
+      </w:pPr>
+    </w:p>
+    <w:p>
+      <w:pPr>
+        <w:pStyle w:val="Prrafodelista"/>
+        <w:numPr>
+          <w:ilvl w:val="0"/>
+          <w:numId w:val="26"/>
+        </w:numPr>
+        <w:spacing w:before="240"/>
+        <w:ind w:right="1134"/>
+        <w:rPr>
+          <w:rFonts w:ascii="Times New Roman" w:hAnsi="Times New Roman" w:cs="Times New Roman"/>
+          <w:b/>
+          <w:sz w:val="24"/>
+        </w:rPr>
+      </w:pPr>
+      <w:proofErr w:type="spellStart"/>
+      <w:r>
+        <w:rPr>
+          <w:rFonts w:ascii="Times New Roman" w:hAnsi="Times New Roman" w:cs="Times New Roman"/>
+          <w:b/>
+          <w:sz w:val="24"/>
+        </w:rPr>
+        <w:t>JFXNodesList</w:t>
+      </w:r>
+      <w:proofErr w:type="spellEnd"/>
+    </w:p>
+    <w:p>
+      <w:pPr>
+        <w:pStyle w:val="Prrafodelista"/>
+        <w:numPr>
+          <w:ilvl w:val="1"/>
+          <w:numId w:val="26"/>
+        </w:numPr>
+        <w:spacing w:before="240"/>
+        <w:ind w:right="1134"/>
+        <w:rPr>
+          <w:rFonts w:ascii="Times New Roman" w:hAnsi="Times New Roman" w:cs="Times New Roman"/>
+          <w:i/>
+          <w:sz w:val="24"/>
+        </w:rPr>
+      </w:pPr>
+      <w:r>
+        <w:rPr>
+          <w:rFonts w:ascii="Times New Roman" w:hAnsi="Times New Roman" w:cs="Times New Roman"/>
+          <w:sz w:val="24"/>
+        </w:rPr>
+        <w:t xml:space="preserve">Este componente proporciona un menú desplegable animado en forma de botones </w:t>
+      </w:r>
+      <w:r>
+        <w:rPr>
+          <w:rFonts w:ascii="Times New Roman" w:hAnsi="Times New Roman" w:cs="Times New Roman"/>
+          <w:i/>
+          <w:sz w:val="24"/>
+        </w:rPr>
+        <w:t>(generalmente circulares)</w:t>
+      </w:r>
+      <w:r>
+        <w:rPr>
+          <w:rFonts w:ascii="Times New Roman" w:hAnsi="Times New Roman" w:cs="Times New Roman"/>
+          <w:sz w:val="24"/>
+        </w:rPr>
+        <w:t xml:space="preserve">. Lo utilizamos en la ventana de «Mis Listas» para organizar cada una de las funcionalidades disponibles sobre una lista </w:t>
+      </w:r>
+      <w:r>
+        <w:rPr>
+          <w:rFonts w:ascii="Times New Roman" w:hAnsi="Times New Roman" w:cs="Times New Roman"/>
+          <w:i/>
+          <w:sz w:val="24"/>
+        </w:rPr>
+        <w:t>(borrar, modificar, añadir, etc…)</w:t>
+      </w:r>
+      <w:r>
+        <w:rPr>
+          <w:rFonts w:ascii="Times New Roman" w:hAnsi="Times New Roman" w:cs="Times New Roman"/>
+          <w:sz w:val="24"/>
+        </w:rPr>
+        <w:t xml:space="preserve">. </w:t>
+      </w:r>
+    </w:p>
+    <w:p>
+      <w:pPr>
+        <w:pStyle w:val="Ttulo2"/>
+        <w:pBdr>
+          <w:bottom w:val="single" w:sz="6" w:space="1" w:color="auto"/>
+        </w:pBdr>
+        <w:spacing w:before="240"/>
+        <w:ind w:right="1134"/>
+        <w:jc w:val="both"/>
+        <w:rPr>
+          <w:rFonts w:ascii="Times New Roman" w:hAnsi="Times New Roman" w:cs="Times New Roman"/>
+          <w:b/>
+        </w:rPr>
+      </w:pPr>
+      <w:r>
+        <w:rPr>
+          <w:rFonts w:ascii="Times New Roman" w:hAnsi="Times New Roman" w:cs="Times New Roman"/>
+          <w:b/>
+        </w:rPr>
+        <w:t>5.2 – Componente Buscador de Vídeos</w:t>
+      </w:r>
+    </w:p>
+    <w:p>
+      <w:pPr>
+        <w:spacing w:before="240"/>
+        <w:ind w:right="1134"/>
+        <w:rPr>
+          <w:rFonts w:ascii="Times New Roman" w:hAnsi="Times New Roman" w:cs="Times New Roman"/>
+          <w:sz w:val="24"/>
+        </w:rPr>
+      </w:pPr>
+      <w:r>
+        <w:rPr>
+          <w:rFonts w:ascii="Times New Roman" w:hAnsi="Times New Roman" w:cs="Times New Roman"/>
+          <w:sz w:val="24"/>
+        </w:rPr>
+        <w:t>Este componente es el que hemos desarrollado siguiendo las instrucciones y código fuente proporcionado para la creación de un componente JavaBean. Puesto que las propias instrucciones contienen una explicación extensa sobre el componente, nos limitaremos únicamente a indicar</w:t>
+      </w:r>
+      <w:r>
+        <w:rPr>
+          <w:rFonts w:ascii="Times New Roman" w:hAnsi="Times New Roman" w:cs="Times New Roman"/>
+          <w:sz w:val="24"/>
+        </w:rPr>
+        <w:t xml:space="preserve"> su uso</w:t>
+      </w:r>
+      <w:r>
+        <w:rPr>
+          <w:rFonts w:ascii="Times New Roman" w:hAnsi="Times New Roman" w:cs="Times New Roman"/>
+          <w:sz w:val="24"/>
+        </w:rPr>
+        <w:t xml:space="preserve"> en nuestra aplicación</w:t>
+      </w:r>
+      <w:r>
+        <w:rPr>
+          <w:rFonts w:ascii="Times New Roman" w:hAnsi="Times New Roman" w:cs="Times New Roman"/>
+          <w:sz w:val="24"/>
+        </w:rPr>
+        <w:t xml:space="preserve">. </w:t>
+      </w:r>
+    </w:p>
+    <w:p>
+      <w:pPr>
+        <w:spacing w:before="240"/>
+        <w:ind w:right="1134"/>
+        <w:rPr>
+          <w:rFonts w:ascii="Times New Roman" w:hAnsi="Times New Roman" w:cs="Times New Roman"/>
+          <w:sz w:val="24"/>
+        </w:rPr>
+      </w:pPr>
+      <w:r>
+        <w:rPr>
+          <w:rFonts w:ascii="Times New Roman" w:hAnsi="Times New Roman" w:cs="Times New Roman"/>
+          <w:sz w:val="24"/>
+        </w:rPr>
+        <w:t>L</w:t>
+      </w:r>
+      <w:r>
+        <w:rPr>
+          <w:rFonts w:ascii="Times New Roman" w:hAnsi="Times New Roman" w:cs="Times New Roman"/>
+          <w:sz w:val="24"/>
+        </w:rPr>
+        <w:t xml:space="preserve">a clase que importa el componente es </w:t>
+      </w:r>
+      <w:proofErr w:type="spellStart"/>
+      <w:r>
+        <w:rPr>
+          <w:rFonts w:ascii="Times New Roman" w:hAnsi="Times New Roman" w:cs="Times New Roman"/>
+          <w:i/>
+          <w:sz w:val="24"/>
+        </w:rPr>
+        <w:t>ViewController</w:t>
+      </w:r>
+      <w:proofErr w:type="spellEnd"/>
+      <w:r>
+        <w:rPr>
+          <w:rFonts w:ascii="Times New Roman" w:hAnsi="Times New Roman" w:cs="Times New Roman"/>
+          <w:sz w:val="24"/>
+        </w:rPr>
+        <w:t xml:space="preserve">, la clase controladora de la GUI. Esta, almacena la clase controladora, </w:t>
+      </w:r>
+      <w:proofErr w:type="spellStart"/>
+      <w:r>
+        <w:rPr>
+          <w:rFonts w:ascii="Times New Roman" w:hAnsi="Times New Roman" w:cs="Times New Roman"/>
+          <w:i/>
+          <w:sz w:val="24"/>
+        </w:rPr>
+        <w:t>AppVideo</w:t>
+      </w:r>
+      <w:proofErr w:type="spellEnd"/>
+      <w:r>
+        <w:rPr>
+          <w:rFonts w:ascii="Times New Roman" w:hAnsi="Times New Roman" w:cs="Times New Roman"/>
+          <w:sz w:val="24"/>
+        </w:rPr>
+        <w:t>, como oyente.</w:t>
+      </w:r>
+      <w:r>
+        <w:rPr>
+          <w:rFonts w:ascii="Times New Roman" w:hAnsi="Times New Roman" w:cs="Times New Roman"/>
+          <w:sz w:val="24"/>
+        </w:rPr>
+        <w:t xml:space="preserve"> Cuando se presiona el botón que hemos proporcionado para cargar vídeos </w:t>
+      </w:r>
+      <w:r>
+        <w:rPr>
+          <w:rFonts w:ascii="Times New Roman" w:hAnsi="Times New Roman" w:cs="Times New Roman"/>
+          <w:i/>
+          <w:sz w:val="24"/>
+        </w:rPr>
+        <w:t>(dentro de la ventana de «Mi perfil»)</w:t>
+      </w:r>
+      <w:r>
+        <w:rPr>
+          <w:rFonts w:ascii="Times New Roman" w:hAnsi="Times New Roman" w:cs="Times New Roman"/>
+          <w:sz w:val="24"/>
+        </w:rPr>
+        <w:t>, se pide al usuario un fichero y se notifica al oyente, y este se encarga de procesar y añadir los vídeos cargados por el componente.</w:t>
+      </w:r>
+    </w:p>
+    <w:p>
+      <w:pPr>
+        <w:spacing w:after="160" w:line="259" w:lineRule="auto"/>
+        <w:ind w:left="0" w:right="0" w:firstLine="0"/>
+        <w:jc w:val="left"/>
+        <w:rPr>
+          <w:rFonts w:ascii="Times New Roman" w:hAnsi="Times New Roman" w:cs="Times New Roman"/>
+          <w:sz w:val="24"/>
+        </w:rPr>
+      </w:pPr>
+      <w:r>
+        <w:rPr>
+          <w:rFonts w:ascii="Times New Roman" w:hAnsi="Times New Roman" w:cs="Times New Roman"/>
+          <w:sz w:val="24"/>
+        </w:rPr>
+        <w:br w:type="page"/>
+      </w:r>
+    </w:p>
+    <w:p>
+      <w:pPr>
+        <w:pStyle w:val="Ttulo2"/>
+        <w:pBdr>
+          <w:bottom w:val="single" w:sz="6" w:space="1" w:color="auto"/>
+        </w:pBdr>
+        <w:spacing w:before="240"/>
+        <w:ind w:right="1134"/>
+        <w:jc w:val="both"/>
+        <w:rPr>
+          <w:rFonts w:ascii="Times New Roman" w:hAnsi="Times New Roman" w:cs="Times New Roman"/>
+          <w:b/>
+        </w:rPr>
+      </w:pPr>
+      <w:r>
+        <w:rPr>
+          <w:rFonts w:ascii="Times New Roman" w:hAnsi="Times New Roman" w:cs="Times New Roman"/>
+          <w:b/>
+        </w:rPr>
+        <w:lastRenderedPageBreak/>
+        <w:t>5.3</w:t>
+      </w:r>
+      <w:r>
+        <w:rPr>
+          <w:rFonts w:ascii="Times New Roman" w:hAnsi="Times New Roman" w:cs="Times New Roman"/>
+          <w:b/>
+        </w:rPr>
+        <w:t xml:space="preserve"> – </w:t>
+      </w:r>
+      <w:r>
+        <w:rPr>
+          <w:rFonts w:ascii="Times New Roman" w:hAnsi="Times New Roman" w:cs="Times New Roman"/>
+          <w:b/>
+        </w:rPr>
+        <w:t xml:space="preserve">Biblioteca </w:t>
+      </w:r>
+      <w:proofErr w:type="spellStart"/>
+      <w:r>
+        <w:rPr>
+          <w:rFonts w:ascii="Times New Roman" w:hAnsi="Times New Roman" w:cs="Times New Roman"/>
+          <w:b/>
+        </w:rPr>
+        <w:t>iTextPDF</w:t>
+      </w:r>
+      <w:proofErr w:type="spellEnd"/>
+    </w:p>
+    <w:p>
+      <w:pPr>
+        <w:spacing w:before="240"/>
+        <w:ind w:left="0" w:right="1134" w:firstLine="0"/>
+        <w:rPr>
+          <w:rFonts w:ascii="Times New Roman" w:hAnsi="Times New Roman" w:cs="Times New Roman"/>
+          <w:sz w:val="24"/>
+        </w:rPr>
+      </w:pPr>
+      <w:r>
+        <w:rPr>
+          <w:rFonts w:ascii="Times New Roman" w:hAnsi="Times New Roman" w:cs="Times New Roman"/>
+          <w:sz w:val="24"/>
+        </w:rPr>
+        <w:t>Para la implementación de la funcionalidad Premium de generar un archivo .</w:t>
+      </w:r>
+      <w:proofErr w:type="spellStart"/>
+      <w:r>
+        <w:rPr>
+          <w:rFonts w:ascii="Times New Roman" w:hAnsi="Times New Roman" w:cs="Times New Roman"/>
+          <w:sz w:val="24"/>
+        </w:rPr>
+        <w:t>pdf</w:t>
+      </w:r>
+      <w:proofErr w:type="spellEnd"/>
+      <w:r>
+        <w:rPr>
+          <w:rFonts w:ascii="Times New Roman" w:hAnsi="Times New Roman" w:cs="Times New Roman"/>
+          <w:sz w:val="24"/>
+        </w:rPr>
+        <w:t xml:space="preserve"> con las listas de vídeos del usuario</w:t>
+      </w:r>
+      <w:r>
+        <w:rPr>
+          <w:rFonts w:ascii="Times New Roman" w:hAnsi="Times New Roman" w:cs="Times New Roman"/>
+          <w:sz w:val="24"/>
+        </w:rPr>
+        <w:t xml:space="preserve">, utilizamos el componente </w:t>
+      </w:r>
+      <w:proofErr w:type="spellStart"/>
+      <w:r>
+        <w:rPr>
+          <w:rFonts w:ascii="Times New Roman" w:hAnsi="Times New Roman" w:cs="Times New Roman"/>
+          <w:i/>
+          <w:sz w:val="24"/>
+        </w:rPr>
+        <w:t>PdfWriter</w:t>
+      </w:r>
+      <w:proofErr w:type="spellEnd"/>
+      <w:r>
+        <w:rPr>
+          <w:rFonts w:ascii="Times New Roman" w:hAnsi="Times New Roman" w:cs="Times New Roman"/>
+          <w:sz w:val="24"/>
+        </w:rPr>
+        <w:t>, dentro de la clase controladora. No indagamos en profundidad en las diferentes opciones de esta herramienta, limitándonos únicamente a crear el PDF en un formato sencillo.</w:t>
+      </w:r>
+    </w:p>
+    <w:p>
+      <w:pPr>
+        <w:pStyle w:val="Ttulo2"/>
+        <w:pBdr>
+          <w:bottom w:val="single" w:sz="6" w:space="1" w:color="auto"/>
+        </w:pBdr>
+        <w:spacing w:before="240"/>
+        <w:ind w:right="1134"/>
+        <w:jc w:val="both"/>
+        <w:rPr>
+          <w:rFonts w:ascii="Times New Roman" w:hAnsi="Times New Roman" w:cs="Times New Roman"/>
+          <w:b/>
+        </w:rPr>
+      </w:pPr>
+      <w:r>
+        <w:rPr>
+          <w:rFonts w:ascii="Times New Roman" w:hAnsi="Times New Roman" w:cs="Times New Roman"/>
+          <w:b/>
+        </w:rPr>
+        <w:t>5.</w:t>
+      </w:r>
+      <w:r>
+        <w:rPr>
+          <w:rFonts w:ascii="Times New Roman" w:hAnsi="Times New Roman" w:cs="Times New Roman"/>
+          <w:b/>
+        </w:rPr>
+        <w:t>4</w:t>
+      </w:r>
+      <w:r>
+        <w:rPr>
+          <w:rFonts w:ascii="Times New Roman" w:hAnsi="Times New Roman" w:cs="Times New Roman"/>
+          <w:b/>
+        </w:rPr>
+        <w:t xml:space="preserve"> – </w:t>
+      </w:r>
+      <w:r>
+        <w:rPr>
+          <w:rFonts w:ascii="Times New Roman" w:hAnsi="Times New Roman" w:cs="Times New Roman"/>
+          <w:b/>
+        </w:rPr>
+        <w:t xml:space="preserve">Componente </w:t>
+      </w:r>
+      <w:proofErr w:type="spellStart"/>
+      <w:r>
+        <w:rPr>
+          <w:rFonts w:ascii="Times New Roman" w:hAnsi="Times New Roman" w:cs="Times New Roman"/>
+          <w:b/>
+        </w:rPr>
+        <w:t>VideoWeb</w:t>
+      </w:r>
+      <w:proofErr w:type="spellEnd"/>
+    </w:p>
+    <w:p>
+      <w:pPr>
+        <w:spacing w:before="240"/>
+        <w:ind w:left="0" w:right="1134" w:firstLine="0"/>
+        <w:rPr>
+          <w:rFonts w:ascii="Times New Roman" w:hAnsi="Times New Roman" w:cs="Times New Roman"/>
+          <w:sz w:val="24"/>
+        </w:rPr>
+      </w:pPr>
+      <w:r>
+        <w:rPr>
+          <w:rFonts w:ascii="Times New Roman" w:hAnsi="Times New Roman" w:cs="Times New Roman"/>
+          <w:sz w:val="24"/>
+        </w:rPr>
+        <w:t>Para la reproducción de los vídeos de la aplicación utilizamos el componente proporcionado en los recursos de la asignatura. Como su explicación y forma de uso ya está explicada, únicamente matizamos su implementación en nuestro código.</w:t>
+      </w:r>
+    </w:p>
+    <w:p>
+      <w:pPr>
+        <w:spacing w:before="240"/>
+        <w:ind w:left="0" w:right="1134" w:firstLine="0"/>
+        <w:rPr>
+          <w:rFonts w:ascii="Times New Roman" w:hAnsi="Times New Roman" w:cs="Times New Roman"/>
+          <w:sz w:val="24"/>
+        </w:rPr>
+      </w:pPr>
+      <w:r>
+        <w:rPr>
+          <w:rFonts w:ascii="Times New Roman" w:hAnsi="Times New Roman" w:cs="Times New Roman"/>
+          <w:sz w:val="24"/>
+        </w:rPr>
+        <w:t xml:space="preserve">Todos los vídeos se muestran dentro de una ventana emergente del tipo </w:t>
+      </w:r>
+      <w:proofErr w:type="spellStart"/>
+      <w:r>
+        <w:rPr>
+          <w:rFonts w:ascii="Times New Roman" w:hAnsi="Times New Roman" w:cs="Times New Roman"/>
+          <w:sz w:val="24"/>
+        </w:rPr>
+        <w:t>JFXDialog</w:t>
+      </w:r>
+      <w:proofErr w:type="spellEnd"/>
+      <w:r>
+        <w:rPr>
+          <w:rFonts w:ascii="Times New Roman" w:hAnsi="Times New Roman" w:cs="Times New Roman"/>
+          <w:sz w:val="24"/>
+        </w:rPr>
+        <w:t xml:space="preserve">. Esta ventana contiene todos los elementos de la especificación, como las etiquetas y las reproducciones del vídeo. Parametrizamos la creación de este diálogo en un método auxiliar llamado </w:t>
+      </w:r>
+      <w:proofErr w:type="spellStart"/>
+      <w:r>
+        <w:rPr>
+          <w:rFonts w:ascii="Times New Roman" w:hAnsi="Times New Roman" w:cs="Times New Roman"/>
+          <w:i/>
+          <w:sz w:val="24"/>
+        </w:rPr>
+        <w:t>showVideoDialog</w:t>
+      </w:r>
+      <w:proofErr w:type="spellEnd"/>
+      <w:r>
+        <w:rPr>
+          <w:rFonts w:ascii="Times New Roman" w:hAnsi="Times New Roman" w:cs="Times New Roman"/>
+          <w:i/>
+          <w:sz w:val="24"/>
+        </w:rPr>
+        <w:t xml:space="preserve"> </w:t>
+      </w:r>
+      <w:r>
+        <w:rPr>
+          <w:rFonts w:ascii="Times New Roman" w:hAnsi="Times New Roman" w:cs="Times New Roman"/>
+          <w:sz w:val="24"/>
+        </w:rPr>
+        <w:t>para</w:t>
+      </w:r>
+      <w:r>
+        <w:rPr>
+          <w:rFonts w:ascii="Times New Roman" w:hAnsi="Times New Roman" w:cs="Times New Roman"/>
+          <w:sz w:val="24"/>
+        </w:rPr>
+        <w:t xml:space="preserve"> la reutilización del código en las diversas ventanas donde se puede reproducir un vídeo.</w:t>
+      </w:r>
+    </w:p>
+    <w:p>
+      <w:pPr>
+        <w:spacing w:before="240"/>
+        <w:ind w:left="0" w:right="1134" w:firstLine="0"/>
+        <w:rPr>
+          <w:rFonts w:ascii="Times New Roman" w:hAnsi="Times New Roman" w:cs="Times New Roman"/>
+          <w:sz w:val="24"/>
+        </w:rPr>
+      </w:pPr>
+    </w:p>
+    <w:p>
+      <w:pPr>
+        <w:pStyle w:val="Ttulo1"/>
+        <w:ind w:right="1134"/>
+        <w:rPr>
+          <w:rFonts w:ascii="NimbusRomNo9L" w:hAnsi="NimbusRomNo9L"/>
+        </w:rPr>
+      </w:pPr>
+      <w:bookmarkStart w:id="11" w:name="_Toc534457031"/>
+      <w:r>
+        <w:rPr>
+          <w:rFonts w:ascii="NimbusRomNo9L" w:hAnsi="NimbusRomNo9L"/>
+        </w:rPr>
+        <w:t xml:space="preserve">VI. </w:t>
+      </w:r>
+      <w:proofErr w:type="spellStart"/>
+      <w:r>
+        <w:rPr>
+          <w:rFonts w:ascii="NimbusRomNo9L" w:hAnsi="NimbusRomNo9L"/>
+        </w:rPr>
+        <w:t>Tests</w:t>
+      </w:r>
+      <w:proofErr w:type="spellEnd"/>
+      <w:r>
+        <w:rPr>
+          <w:rFonts w:ascii="NimbusRomNo9L" w:hAnsi="NimbusRomNo9L"/>
+        </w:rPr>
+        <w:t xml:space="preserve"> unitarios</w:t>
+      </w:r>
+      <w:bookmarkEnd w:id="11"/>
+    </w:p>
+    <w:p>
+      <w:pPr>
+        <w:spacing w:before="240"/>
+        <w:ind w:left="0" w:right="1134" w:firstLine="0"/>
+        <w:rPr>
+          <w:rFonts w:ascii="Times New Roman" w:hAnsi="Times New Roman" w:cs="Times New Roman"/>
+          <w:sz w:val="24"/>
+        </w:rPr>
+      </w:pPr>
+      <w:r>
+        <w:rPr>
+          <w:rFonts w:ascii="Times New Roman" w:hAnsi="Times New Roman" w:cs="Times New Roman"/>
+          <w:sz w:val="24"/>
+        </w:rPr>
+        <w:t xml:space="preserve">Adjuntamos en la entrega los </w:t>
+      </w:r>
+      <w:proofErr w:type="spellStart"/>
+      <w:r>
+        <w:rPr>
+          <w:rFonts w:ascii="Times New Roman" w:hAnsi="Times New Roman" w:cs="Times New Roman"/>
+          <w:sz w:val="24"/>
+        </w:rPr>
+        <w:t>tests</w:t>
+      </w:r>
+      <w:proofErr w:type="spellEnd"/>
+      <w:r>
+        <w:rPr>
+          <w:rFonts w:ascii="Times New Roman" w:hAnsi="Times New Roman" w:cs="Times New Roman"/>
+          <w:sz w:val="24"/>
+        </w:rPr>
+        <w:t xml:space="preserve"> unitarios </w:t>
+      </w:r>
+      <w:proofErr w:type="spellStart"/>
+      <w:r>
+        <w:rPr>
+          <w:rFonts w:ascii="Times New Roman" w:hAnsi="Times New Roman" w:cs="Times New Roman"/>
+          <w:sz w:val="24"/>
+        </w:rPr>
+        <w:t>bla</w:t>
+      </w:r>
+      <w:proofErr w:type="spellEnd"/>
+      <w:r>
+        <w:rPr>
+          <w:rFonts w:ascii="Times New Roman" w:hAnsi="Times New Roman" w:cs="Times New Roman"/>
+          <w:sz w:val="24"/>
+        </w:rPr>
+        <w:t xml:space="preserve"> </w:t>
+      </w:r>
+      <w:proofErr w:type="spellStart"/>
+      <w:r>
+        <w:rPr>
+          <w:rFonts w:ascii="Times New Roman" w:hAnsi="Times New Roman" w:cs="Times New Roman"/>
+          <w:sz w:val="24"/>
+        </w:rPr>
+        <w:t>bla</w:t>
+      </w:r>
+      <w:proofErr w:type="spellEnd"/>
+      <w:r>
+        <w:rPr>
+          <w:rFonts w:ascii="Times New Roman" w:hAnsi="Times New Roman" w:cs="Times New Roman"/>
+          <w:sz w:val="24"/>
+        </w:rPr>
+        <w:t xml:space="preserve"> luego cuando esté hecho se matiza</w:t>
+      </w:r>
+    </w:p>
+    <w:p>
+      <w:pPr>
+        <w:pStyle w:val="Ttulo1"/>
+        <w:ind w:right="1134"/>
+        <w:rPr>
+          <w:rFonts w:ascii="NimbusRomNo9L" w:hAnsi="NimbusRomNo9L"/>
+        </w:rPr>
+      </w:pPr>
+      <w:bookmarkStart w:id="12" w:name="_Toc534457033"/>
+      <w:r>
+        <w:rPr>
+          <w:rFonts w:ascii="NimbusRomNo9L" w:hAnsi="NimbusRomNo9L"/>
+        </w:rPr>
+        <w:t>VI. Manual de usuario</w:t>
+      </w:r>
+      <w:bookmarkEnd w:id="12"/>
+    </w:p>
+    <w:p>
+      <w:pPr>
+        <w:spacing w:before="240"/>
+        <w:ind w:left="0" w:right="1134" w:firstLine="0"/>
+        <w:rPr>
+          <w:rFonts w:ascii="Times New Roman" w:hAnsi="Times New Roman" w:cs="Times New Roman"/>
+          <w:sz w:val="24"/>
+        </w:rPr>
+      </w:pPr>
+      <w:r>
+        <w:rPr>
+          <w:rFonts w:ascii="Times New Roman" w:hAnsi="Times New Roman" w:cs="Times New Roman"/>
+          <w:sz w:val="24"/>
+        </w:rPr>
+        <w:t>Horrible necesito paciencia para hacer esto</w:t>
+      </w:r>
+      <w:bookmarkStart w:id="13" w:name="_GoBack"/>
+      <w:bookmarkEnd w:id="13"/>
+    </w:p>
+    <w:p>
+      <w:pPr>
+        <w:pStyle w:val="Ttulo2"/>
+        <w:pBdr>
+          <w:bottom w:val="single" w:sz="6" w:space="1" w:color="auto"/>
+        </w:pBdr>
+        <w:spacing w:before="240"/>
+        <w:ind w:right="1134"/>
+        <w:jc w:val="both"/>
+        <w:rPr>
+          <w:rFonts w:ascii="Times New Roman" w:hAnsi="Times New Roman" w:cs="Times New Roman"/>
+          <w:b/>
+        </w:rPr>
+      </w:pPr>
+      <w:bookmarkStart w:id="14" w:name="_Toc534457034"/>
+      <w:r>
+        <w:rPr>
+          <w:rFonts w:ascii="Times New Roman" w:hAnsi="Times New Roman" w:cs="Times New Roman"/>
+          <w:b/>
+        </w:rPr>
         <w:t>1.1 – Títulos</w:t>
       </w:r>
+      <w:bookmarkEnd w:id="14"/>
+    </w:p>
+    <w:p>
+      <w:pPr>
+        <w:spacing w:before="240"/>
+        <w:ind w:left="0" w:right="1134" w:firstLine="0"/>
+        <w:rPr>
+          <w:rFonts w:ascii="Times New Roman" w:hAnsi="Times New Roman" w:cs="Times New Roman"/>
+          <w:sz w:val="24"/>
+        </w:rPr>
+      </w:pPr>
+      <w:r>
+        <w:rPr>
+          <w:rFonts w:ascii="Times New Roman" w:hAnsi="Times New Roman" w:cs="Times New Roman"/>
+          <w:sz w:val="24"/>
+        </w:rPr>
+        <w:t>Texto</w:t>
+      </w:r>
+    </w:p>
+    <w:p>
+      <w:pPr>
+        <w:pStyle w:val="Ttulo1"/>
+        <w:ind w:right="1134"/>
+        <w:rPr>
+          <w:rFonts w:ascii="NimbusRomNo9L" w:hAnsi="NimbusRomNo9L"/>
+          <w:u w:val="single"/>
+        </w:rPr>
+      </w:pPr>
+      <w:bookmarkStart w:id="15" w:name="_Toc534457035"/>
+      <w:r>
+        <w:rPr>
+          <w:rFonts w:ascii="NimbusRomNo9L" w:hAnsi="NimbusRomNo9L"/>
+        </w:rPr>
+        <w:t>VII. Observaciones finales</w:t>
+      </w:r>
+      <w:bookmarkEnd w:id="15"/>
+    </w:p>
+    <w:p>
+      <w:pPr>
+        <w:spacing w:before="240"/>
+        <w:ind w:left="0" w:right="1134" w:firstLine="0"/>
+        <w:rPr>
+          <w:rFonts w:ascii="Times New Roman" w:hAnsi="Times New Roman" w:cs="Times New Roman"/>
+          <w:sz w:val="24"/>
+        </w:rPr>
+      </w:pPr>
+      <w:r>
+        <w:rPr>
+          <w:rFonts w:ascii="Times New Roman" w:hAnsi="Times New Roman" w:cs="Times New Roman"/>
+          <w:sz w:val="24"/>
+        </w:rPr>
+        <w:t>Texto</w:t>
+      </w:r>
+    </w:p>
+    <w:p>
+      <w:pPr>
+        <w:pStyle w:val="Ttulo2"/>
+        <w:pBdr>
+          <w:bottom w:val="single" w:sz="6" w:space="1" w:color="auto"/>
+        </w:pBdr>
+        <w:spacing w:before="240"/>
+        <w:ind w:right="1134"/>
+        <w:jc w:val="both"/>
+        <w:rPr>
+          <w:rFonts w:ascii="Times New Roman" w:hAnsi="Times New Roman" w:cs="Times New Roman"/>
+          <w:b/>
+        </w:rPr>
+      </w:pPr>
+      <w:bookmarkStart w:id="16" w:name="_Toc534457036"/>
+      <w:r>
+        <w:rPr>
+          <w:rFonts w:ascii="Times New Roman" w:hAnsi="Times New Roman" w:cs="Times New Roman"/>
+          <w:b/>
+        </w:rPr>
+        <w:t>1.1 – Títulos</w:t>
+      </w:r>
+      <w:bookmarkEnd w:id="16"/>
     </w:p>
     <w:p>
       <w:pPr>
@@ -3176,7 +5036,7 @@
       <mc:AlternateContent>
         <mc:Choice Requires="wpg">
           <w:drawing>
-            <wp:anchor distT="0" distB="0" distL="114300" distR="114300" simplePos="0" relativeHeight="251675648" behindDoc="0" locked="0" layoutInCell="1" allowOverlap="1" wp14:anchorId="243CE77A" wp14:editId="4F88EFDD">
+            <wp:anchor distT="0" distB="0" distL="114300" distR="114300" simplePos="0" relativeHeight="251675648" behindDoc="0" locked="0" layoutInCell="1" allowOverlap="1" wp14:anchorId="5726F697" wp14:editId="0CCEDC25">
               <wp:simplePos x="0" y="0"/>
               <wp:positionH relativeFrom="page">
                 <wp:posOffset>540004</wp:posOffset>
@@ -3422,7 +5282,7 @@
         <w:noProof/>
       </w:rPr>
       <w:drawing>
-        <wp:anchor distT="0" distB="0" distL="114300" distR="114300" simplePos="0" relativeHeight="251677696" behindDoc="1" locked="0" layoutInCell="1" allowOverlap="1" wp14:anchorId="5366C222" wp14:editId="28326BD1">
+        <wp:anchor distT="0" distB="0" distL="114300" distR="114300" simplePos="0" relativeHeight="251677696" behindDoc="1" locked="0" layoutInCell="1" allowOverlap="1" wp14:anchorId="76E03062" wp14:editId="11AD219B">
           <wp:simplePos x="0" y="0"/>
           <wp:positionH relativeFrom="column">
             <wp:posOffset>5762446</wp:posOffset>
@@ -3476,7 +5336,7 @@
       <mc:AlternateContent>
         <mc:Choice Requires="wpg">
           <w:drawing>
-            <wp:anchor distT="0" distB="0" distL="114300" distR="114300" simplePos="0" relativeHeight="251676672" behindDoc="0" locked="0" layoutInCell="1" allowOverlap="1" wp14:anchorId="315F061F" wp14:editId="257A9AE5">
+            <wp:anchor distT="0" distB="0" distL="114300" distR="114300" simplePos="0" relativeHeight="251676672" behindDoc="0" locked="0" layoutInCell="1" allowOverlap="1" wp14:anchorId="39EEF07B" wp14:editId="1E8C68DD">
               <wp:simplePos x="0" y="0"/>
               <wp:positionH relativeFrom="page">
                 <wp:posOffset>542925</wp:posOffset>
@@ -4109,7 +5969,7 @@
                                 <w:rFonts w:ascii="Times New Roman" w:hAnsi="Times New Roman" w:cs="Times New Roman"/>
                                 <w:noProof/>
                               </w:rPr>
-                              <w:t>5</w:t>
+                              <w:t>7</w:t>
                             </w:r>
                             <w:r>
                               <w:rPr>
@@ -4197,7 +6057,7 @@
                           <w:rFonts w:ascii="Times New Roman" w:hAnsi="Times New Roman" w:cs="Times New Roman"/>
                           <w:noProof/>
                         </w:rPr>
-                        <w:t>5</w:t>
+                        <w:t>7</w:t>
                       </w:r>
                       <w:r>
                         <w:rPr>
@@ -4811,7 +6671,7 @@
       <mc:AlternateContent>
         <mc:Choice Requires="wpg">
           <w:drawing>
-            <wp:anchor distT="0" distB="0" distL="114300" distR="114300" simplePos="0" relativeHeight="251673600" behindDoc="0" locked="0" layoutInCell="1" allowOverlap="1" wp14:anchorId="19C8DF6D" wp14:editId="4A300ED8">
+            <wp:anchor distT="0" distB="0" distL="114300" distR="114300" simplePos="0" relativeHeight="251673600" behindDoc="0" locked="0" layoutInCell="1" allowOverlap="1" wp14:anchorId="691245C5" wp14:editId="7D0B7F8A">
               <wp:simplePos x="0" y="0"/>
               <wp:positionH relativeFrom="page">
                 <wp:posOffset>540004</wp:posOffset>
@@ -4929,7 +6789,7 @@
       <mc:AlternateContent>
         <mc:Choice Requires="wpg">
           <w:drawing>
-            <wp:anchor distT="0" distB="0" distL="114300" distR="114300" simplePos="0" relativeHeight="251674624" behindDoc="0" locked="0" layoutInCell="1" allowOverlap="1" wp14:anchorId="30B661CA" wp14:editId="5FD25CBF">
+            <wp:anchor distT="0" distB="0" distL="114300" distR="114300" simplePos="0" relativeHeight="251674624" behindDoc="0" locked="0" layoutInCell="1" allowOverlap="1" wp14:anchorId="3D28BD54" wp14:editId="5EF42471">
               <wp:simplePos x="0" y="0"/>
               <wp:positionH relativeFrom="page">
                 <wp:posOffset>540004</wp:posOffset>
@@ -5968,6 +7828,119 @@
     </w:lvl>
   </w:abstractNum>
   <w:abstractNum w:abstractNumId="4" w15:restartNumberingAfterBreak="0">
+    <w:nsid w:val="140D6B3F"/>
+    <w:multiLevelType w:val="multilevel"/>
+    <w:tmpl w:val="0C0A0021"/>
+    <w:lvl w:ilvl="0">
+      <w:start w:val="1"/>
+      <w:numFmt w:val="bullet"/>
+      <w:lvlText w:val=""/>
+      <w:lvlJc w:val="left"/>
+      <w:pPr>
+        <w:ind w:left="360" w:hanging="360"/>
+      </w:pPr>
+      <w:rPr>
+        <w:rFonts w:ascii="Wingdings" w:hAnsi="Wingdings" w:hint="default"/>
+      </w:rPr>
+    </w:lvl>
+    <w:lvl w:ilvl="1">
+      <w:start w:val="1"/>
+      <w:numFmt w:val="bullet"/>
+      <w:lvlText w:val=""/>
+      <w:lvlJc w:val="left"/>
+      <w:pPr>
+        <w:ind w:left="720" w:hanging="360"/>
+      </w:pPr>
+      <w:rPr>
+        <w:rFonts w:ascii="Wingdings" w:hAnsi="Wingdings" w:hint="default"/>
+      </w:rPr>
+    </w:lvl>
+    <w:lvl w:ilvl="2">
+      <w:start w:val="1"/>
+      <w:numFmt w:val="bullet"/>
+      <w:lvlText w:val=""/>
+      <w:lvlJc w:val="left"/>
+      <w:pPr>
+        <w:ind w:left="1080" w:hanging="360"/>
+      </w:pPr>
+      <w:rPr>
+        <w:rFonts w:ascii="Wingdings" w:hAnsi="Wingdings" w:hint="default"/>
+      </w:rPr>
+    </w:lvl>
+    <w:lvl w:ilvl="3">
+      <w:start w:val="1"/>
+      <w:numFmt w:val="bullet"/>
+      <w:lvlText w:val=""/>
+      <w:lvlJc w:val="left"/>
+      <w:pPr>
+        <w:ind w:left="1440" w:hanging="360"/>
+      </w:pPr>
+      <w:rPr>
+        <w:rFonts w:ascii="Symbol" w:hAnsi="Symbol" w:hint="default"/>
+      </w:rPr>
+    </w:lvl>
+    <w:lvl w:ilvl="4">
+      <w:start w:val="1"/>
+      <w:numFmt w:val="bullet"/>
+      <w:lvlText w:val=""/>
+      <w:lvlJc w:val="left"/>
+      <w:pPr>
+        <w:ind w:left="1800" w:hanging="360"/>
+      </w:pPr>
+      <w:rPr>
+        <w:rFonts w:ascii="Symbol" w:hAnsi="Symbol" w:hint="default"/>
+      </w:rPr>
+    </w:lvl>
+    <w:lvl w:ilvl="5">
+      <w:start w:val="1"/>
+      <w:numFmt w:val="bullet"/>
+      <w:lvlText w:val=""/>
+      <w:lvlJc w:val="left"/>
+      <w:pPr>
+        <w:ind w:left="2160" w:hanging="360"/>
+      </w:pPr>
+      <w:rPr>
+        <w:rFonts w:ascii="Wingdings" w:hAnsi="Wingdings" w:hint="default"/>
+      </w:rPr>
+    </w:lvl>
+    <w:lvl w:ilvl="6">
+      <w:start w:val="1"/>
+      <w:numFmt w:val="bullet"/>
+      <w:lvlText w:val=""/>
+      <w:lvlJc w:val="left"/>
+      <w:pPr>
+        <w:ind w:left="2520" w:hanging="360"/>
+      </w:pPr>
+      <w:rPr>
+        <w:rFonts w:ascii="Wingdings" w:hAnsi="Wingdings" w:hint="default"/>
+      </w:rPr>
+    </w:lvl>
+    <w:lvl w:ilvl="7">
+      <w:start w:val="1"/>
+      <w:numFmt w:val="bullet"/>
+      <w:lvlText w:val=""/>
+      <w:lvlJc w:val="left"/>
+      <w:pPr>
+        <w:ind w:left="2880" w:hanging="360"/>
+      </w:pPr>
+      <w:rPr>
+        <w:rFonts w:ascii="Symbol" w:hAnsi="Symbol" w:hint="default"/>
+      </w:rPr>
+    </w:lvl>
+    <w:lvl w:ilvl="8">
+      <w:start w:val="1"/>
+      <w:numFmt w:val="bullet"/>
+      <w:lvlText w:val=""/>
+      <w:lvlJc w:val="left"/>
+      <w:pPr>
+        <w:ind w:left="3240" w:hanging="360"/>
+      </w:pPr>
+      <w:rPr>
+        <w:rFonts w:ascii="Symbol" w:hAnsi="Symbol" w:hint="default"/>
+      </w:rPr>
+    </w:lvl>
+  </w:abstractNum>
+  <w:abstractNum w:abstractNumId="5" w15:restartNumberingAfterBreak="0">
     <w:nsid w:val="1CA81FFE"/>
     <w:multiLevelType w:val="hybridMultilevel"/>
     <w:tmpl w:val="4AA8921C"/>
@@ -6056,7 +8029,7 @@
       </w:pPr>
     </w:lvl>
   </w:abstractNum>
-  <w:abstractNum w:abstractNumId="5" w15:restartNumberingAfterBreak="0">
+  <w:abstractNum w:abstractNumId="6" w15:restartNumberingAfterBreak="0">
     <w:nsid w:val="219879FF"/>
     <w:multiLevelType w:val="hybridMultilevel"/>
     <w:tmpl w:val="12909622"/>
@@ -6142,7 +8115,7 @@
       </w:pPr>
     </w:lvl>
   </w:abstractNum>
-  <w:abstractNum w:abstractNumId="6" w15:restartNumberingAfterBreak="0">
+  <w:abstractNum w:abstractNumId="7" w15:restartNumberingAfterBreak="0">
     <w:nsid w:val="26EE43E4"/>
     <w:multiLevelType w:val="hybridMultilevel"/>
     <w:tmpl w:val="93D6DF84"/>
@@ -6362,7 +8335,7 @@
       </w:rPr>
     </w:lvl>
   </w:abstractNum>
-  <w:abstractNum w:abstractNumId="7" w15:restartNumberingAfterBreak="0">
+  <w:abstractNum w:abstractNumId="8" w15:restartNumberingAfterBreak="0">
     <w:nsid w:val="295D1F60"/>
     <w:multiLevelType w:val="hybridMultilevel"/>
     <w:tmpl w:val="D18EAA80"/>
@@ -6583,7 +8556,7 @@
       </w:rPr>
     </w:lvl>
   </w:abstractNum>
-  <w:abstractNum w:abstractNumId="8" w15:restartNumberingAfterBreak="0">
+  <w:abstractNum w:abstractNumId="9" w15:restartNumberingAfterBreak="0">
     <w:nsid w:val="2A86084E"/>
     <w:multiLevelType w:val="hybridMultilevel"/>
     <w:tmpl w:val="7BF29150"/>
@@ -6795,7 +8768,7 @@
       </w:rPr>
     </w:lvl>
   </w:abstractNum>
-  <w:abstractNum w:abstractNumId="9" w15:restartNumberingAfterBreak="0">
+  <w:abstractNum w:abstractNumId="10" w15:restartNumberingAfterBreak="0">
     <w:nsid w:val="34D0518E"/>
     <w:multiLevelType w:val="multilevel"/>
     <w:tmpl w:val="0C0A0021"/>
@@ -6908,7 +8881,7 @@
       </w:rPr>
     </w:lvl>
   </w:abstractNum>
-  <w:abstractNum w:abstractNumId="10" w15:restartNumberingAfterBreak="0">
+  <w:abstractNum w:abstractNumId="11" w15:restartNumberingAfterBreak="0">
     <w:nsid w:val="34F13B83"/>
     <w:multiLevelType w:val="hybridMultilevel"/>
     <w:tmpl w:val="B37C1DEC"/>
@@ -7120,7 +9093,7 @@
       </w:rPr>
     </w:lvl>
   </w:abstractNum>
-  <w:abstractNum w:abstractNumId="11" w15:restartNumberingAfterBreak="0">
+  <w:abstractNum w:abstractNumId="12" w15:restartNumberingAfterBreak="0">
     <w:nsid w:val="35484292"/>
     <w:multiLevelType w:val="hybridMultilevel"/>
     <w:tmpl w:val="7D50FA48"/>
@@ -7209,7 +9182,7 @@
       </w:pPr>
     </w:lvl>
   </w:abstractNum>
-  <w:abstractNum w:abstractNumId="12" w15:restartNumberingAfterBreak="0">
+  <w:abstractNum w:abstractNumId="13" w15:restartNumberingAfterBreak="0">
     <w:nsid w:val="453D0690"/>
     <w:multiLevelType w:val="hybridMultilevel"/>
     <w:tmpl w:val="E7E86988"/>
@@ -7421,7 +9394,7 @@
       </w:rPr>
     </w:lvl>
   </w:abstractNum>
-  <w:abstractNum w:abstractNumId="13" w15:restartNumberingAfterBreak="0">
+  <w:abstractNum w:abstractNumId="14" w15:restartNumberingAfterBreak="0">
     <w:nsid w:val="46EB59F0"/>
     <w:multiLevelType w:val="hybridMultilevel"/>
     <w:tmpl w:val="44AAB0C8"/>
@@ -7633,7 +9606,7 @@
       </w:rPr>
     </w:lvl>
   </w:abstractNum>
-  <w:abstractNum w:abstractNumId="14" w15:restartNumberingAfterBreak="0">
+  <w:abstractNum w:abstractNumId="15" w15:restartNumberingAfterBreak="0">
     <w:nsid w:val="539D7C7C"/>
     <w:multiLevelType w:val="hybridMultilevel"/>
     <w:tmpl w:val="04B61AD6"/>
@@ -7845,7 +9818,7 @@
       </w:rPr>
     </w:lvl>
   </w:abstractNum>
-  <w:abstractNum w:abstractNumId="15" w15:restartNumberingAfterBreak="0">
+  <w:abstractNum w:abstractNumId="16" w15:restartNumberingAfterBreak="0">
     <w:nsid w:val="53A51E54"/>
     <w:multiLevelType w:val="hybridMultilevel"/>
     <w:tmpl w:val="D1286290"/>
@@ -7934,7 +9907,7 @@
       </w:pPr>
     </w:lvl>
   </w:abstractNum>
-  <w:abstractNum w:abstractNumId="16" w15:restartNumberingAfterBreak="0">
+  <w:abstractNum w:abstractNumId="17" w15:restartNumberingAfterBreak="0">
     <w:nsid w:val="556F413F"/>
     <w:multiLevelType w:val="hybridMultilevel"/>
     <w:tmpl w:val="C05C35D6"/>
@@ -8154,7 +10127,7 @@
       </w:rPr>
     </w:lvl>
   </w:abstractNum>
-  <w:abstractNum w:abstractNumId="17" w15:restartNumberingAfterBreak="0">
+  <w:abstractNum w:abstractNumId="18" w15:restartNumberingAfterBreak="0">
     <w:nsid w:val="56553EE6"/>
     <w:multiLevelType w:val="multilevel"/>
     <w:tmpl w:val="0C0A0021"/>
@@ -8267,7 +10240,7 @@
       </w:rPr>
     </w:lvl>
   </w:abstractNum>
-  <w:abstractNum w:abstractNumId="18" w15:restartNumberingAfterBreak="0">
+  <w:abstractNum w:abstractNumId="19" w15:restartNumberingAfterBreak="0">
     <w:nsid w:val="5C5F6E4C"/>
     <w:multiLevelType w:val="hybridMultilevel"/>
     <w:tmpl w:val="2E2A74C2"/>
@@ -8487,7 +10460,7 @@
       </w:rPr>
     </w:lvl>
   </w:abstractNum>
-  <w:abstractNum w:abstractNumId="19" w15:restartNumberingAfterBreak="0">
+  <w:abstractNum w:abstractNumId="20" w15:restartNumberingAfterBreak="0">
     <w:nsid w:val="5F9C1E04"/>
     <w:multiLevelType w:val="hybridMultilevel"/>
     <w:tmpl w:val="7F24E448"/>
@@ -8708,7 +10681,7 @@
       </w:rPr>
     </w:lvl>
   </w:abstractNum>
-  <w:abstractNum w:abstractNumId="20" w15:restartNumberingAfterBreak="0">
+  <w:abstractNum w:abstractNumId="21" w15:restartNumberingAfterBreak="0">
     <w:nsid w:val="623317B1"/>
     <w:multiLevelType w:val="hybridMultilevel"/>
     <w:tmpl w:val="4F54A506"/>
@@ -8920,7 +10893,7 @@
       </w:rPr>
     </w:lvl>
   </w:abstractNum>
-  <w:abstractNum w:abstractNumId="21" w15:restartNumberingAfterBreak="0">
+  <w:abstractNum w:abstractNumId="22" w15:restartNumberingAfterBreak="0">
     <w:nsid w:val="632F4157"/>
     <w:multiLevelType w:val="hybridMultilevel"/>
     <w:tmpl w:val="AD728D02"/>
@@ -9009,7 +10982,7 @@
       </w:pPr>
     </w:lvl>
   </w:abstractNum>
-  <w:abstractNum w:abstractNumId="22" w15:restartNumberingAfterBreak="0">
+  <w:abstractNum w:abstractNumId="23" w15:restartNumberingAfterBreak="0">
     <w:nsid w:val="63A90A91"/>
     <w:multiLevelType w:val="hybridMultilevel"/>
     <w:tmpl w:val="6FC2E354"/>
@@ -9098,7 +11071,7 @@
       </w:pPr>
     </w:lvl>
   </w:abstractNum>
-  <w:abstractNum w:abstractNumId="23" w15:restartNumberingAfterBreak="0">
+  <w:abstractNum w:abstractNumId="24" w15:restartNumberingAfterBreak="0">
     <w:nsid w:val="65B06E01"/>
     <w:multiLevelType w:val="hybridMultilevel"/>
     <w:tmpl w:val="BB2C0650"/>
@@ -9187,7 +11160,7 @@
       </w:pPr>
     </w:lvl>
   </w:abstractNum>
-  <w:abstractNum w:abstractNumId="24" w15:restartNumberingAfterBreak="0">
+  <w:abstractNum w:abstractNumId="25" w15:restartNumberingAfterBreak="0">
     <w:nsid w:val="6CB95298"/>
     <w:multiLevelType w:val="hybridMultilevel"/>
     <w:tmpl w:val="6D3E72BE"/>
@@ -9300,61 +11273,61 @@
     </w:lvl>
   </w:abstractNum>
   <w:num w:numId="1">
+    <w:abstractNumId w:val="14"/>
+  </w:num>
+  <w:num w:numId="2">
+    <w:abstractNumId w:val="17"/>
+  </w:num>
+  <w:num w:numId="3">
+    <w:abstractNumId w:val="8"/>
+  </w:num>
+  <w:num w:numId="4">
+    <w:abstractNumId w:val="19"/>
+  </w:num>
+  <w:num w:numId="5">
+    <w:abstractNumId w:val="7"/>
+  </w:num>
+  <w:num w:numId="6">
+    <w:abstractNumId w:val="20"/>
+  </w:num>
+  <w:num w:numId="7">
     <w:abstractNumId w:val="13"/>
   </w:num>
-  <w:num w:numId="2">
-    <w:abstractNumId w:val="16"/>
-  </w:num>
-  <w:num w:numId="3">
-    <w:abstractNumId w:val="7"/>
-  </w:num>
-  <w:num w:numId="4">
-    <w:abstractNumId w:val="18"/>
-  </w:num>
-  <w:num w:numId="5">
-    <w:abstractNumId w:val="6"/>
-  </w:num>
-  <w:num w:numId="6">
-    <w:abstractNumId w:val="19"/>
-  </w:num>
-  <w:num w:numId="7">
-    <w:abstractNumId w:val="12"/>
-  </w:num>
   <w:num w:numId="8">
-    <w:abstractNumId w:val="8"/>
+    <w:abstractNumId w:val="9"/>
   </w:num>
   <w:num w:numId="9">
-    <w:abstractNumId w:val="20"/>
+    <w:abstractNumId w:val="21"/>
   </w:num>
   <w:num w:numId="10">
     <w:abstractNumId w:val="0"/>
   </w:num>
   <w:num w:numId="11">
-    <w:abstractNumId w:val="10"/>
+    <w:abstractNumId w:val="11"/>
   </w:num>
   <w:num w:numId="12">
-    <w:abstractNumId w:val="14"/>
+    <w:abstractNumId w:val="15"/>
   </w:num>
   <w:num w:numId="13">
+    <w:abstractNumId w:val="25"/>
+  </w:num>
+  <w:num w:numId="14">
+    <w:abstractNumId w:val="12"/>
+  </w:num>
+  <w:num w:numId="15">
+    <w:abstractNumId w:val="16"/>
+  </w:num>
+  <w:num w:numId="16">
     <w:abstractNumId w:val="24"/>
   </w:num>
-  <w:num w:numId="14">
-    <w:abstractNumId w:val="11"/>
-  </w:num>
-  <w:num w:numId="15">
-    <w:abstractNumId w:val="15"/>
-  </w:num>
-  <w:num w:numId="16">
-    <w:abstractNumId w:val="23"/>
-  </w:num>
   <w:num w:numId="17">
-    <w:abstractNumId w:val="21"/>
+    <w:abstractNumId w:val="22"/>
   </w:num>
   <w:num w:numId="18">
-    <w:abstractNumId w:val="4"/>
+    <w:abstractNumId w:val="5"/>
   </w:num>
   <w:num w:numId="19">
-    <w:abstractNumId w:val="22"/>
+    <w:abstractNumId w:val="23"/>
   </w:num>
   <w:num w:numId="20">
     <w:abstractNumId w:val="3"/>
@@ -9366,13 +11339,16 @@
     <w:abstractNumId w:val="2"/>
   </w:num>
   <w:num w:numId="23">
-    <w:abstractNumId w:val="17"/>
+    <w:abstractNumId w:val="18"/>
   </w:num>
   <w:num w:numId="24">
-    <w:abstractNumId w:val="5"/>
+    <w:abstractNumId w:val="6"/>
   </w:num>
   <w:num w:numId="25">
-    <w:abstractNumId w:val="9"/>
+    <w:abstractNumId w:val="10"/>
+  </w:num>
+  <w:num w:numId="26">
+    <w:abstractNumId w:val="4"/>
   </w:num>
 </w:numbering>
 </file>
@@ -10540,7 +12516,7 @@
 </file>
 
 <file path=customXml/itemProps1.xml><?xml version="1.0" encoding="utf-8"?>
-<ds:datastoreItem xmlns:ds="http://schemas.openxmlformats.org/officeDocument/2006/customXml" ds:itemID="{FE9C4AB0-EFBB-4976-BD4C-584A2B3DCB0E}">
+<ds:datastoreItem xmlns:ds="http://schemas.openxmlformats.org/officeDocument/2006/customXml" ds:itemID="{6A7C703F-B3ED-4F16-99CA-BB6B194E146B}">
   <ds:schemaRefs>
     <ds:schemaRef ds:uri="http://schemas.openxmlformats.org/officeDocument/2006/bibliography"/>
   </ds:schemaRefs>

</xml_diff>

<commit_message>
Avances en la documentación: diagrama de secuencia
-Arreglado patrón experto para añadir y borrar vídeos de una lista
</commit_message>
<xml_diff>
--- a/TDS-PF.docx
+++ b/TDS-PF.docx
@@ -220,7 +220,7 @@
               </wp:inline>
             </w:drawing>
           </mc:Choice>
-          <mc:Fallback xmlns:cx1="http://schemas.microsoft.com/office/drawing/2015/9/8/chartex" xmlns:cx2="http://schemas.microsoft.com/office/drawing/2015/10/21/chartex" xmlns:cx3="http://schemas.microsoft.com/office/drawing/2016/5/9/chartex" xmlns:cx4="http://schemas.microsoft.com/office/drawing/2016/5/10/chartex" xmlns:cx5="http://schemas.microsoft.com/office/drawing/2016/5/11/chartex" xmlns:cx6="http://schemas.microsoft.com/office/drawing/2016/5/12/chartex" xmlns:cx7="http://schemas.microsoft.com/office/drawing/2016/5/13/chartex" xmlns:cx8="http://schemas.microsoft.com/office/drawing/2016/5/14/chartex" xmlns:aink="http://schemas.microsoft.com/office/drawing/2016/ink" xmlns:am3d="http://schemas.microsoft.com/office/drawing/2017/model3d" xmlns:w16cid="http://schemas.microsoft.com/office/word/2016/wordml/cid">
+          <mc:Fallback xmlns:w16cid="http://schemas.microsoft.com/office/word/2016/wordml/cid" xmlns:am3d="http://schemas.microsoft.com/office/drawing/2017/model3d" xmlns:aink="http://schemas.microsoft.com/office/drawing/2016/ink" xmlns:cx8="http://schemas.microsoft.com/office/drawing/2016/5/14/chartex" xmlns:cx7="http://schemas.microsoft.com/office/drawing/2016/5/13/chartex" xmlns:cx6="http://schemas.microsoft.com/office/drawing/2016/5/12/chartex" xmlns:cx5="http://schemas.microsoft.com/office/drawing/2016/5/11/chartex" xmlns:cx4="http://schemas.microsoft.com/office/drawing/2016/5/10/chartex" xmlns:cx3="http://schemas.microsoft.com/office/drawing/2016/5/9/chartex" xmlns:cx2="http://schemas.microsoft.com/office/drawing/2015/10/21/chartex" xmlns:cx1="http://schemas.microsoft.com/office/drawing/2015/9/8/chartex">
             <w:pict>
               <v:group w14:anchorId="39BD9320" id="Group 12262" o:spid="_x0000_s1026" style="width:382.7pt;height:3.6pt;flip:y;mso-position-horizontal-relative:char;mso-position-vertical-relative:line" coordsize="48599,221" o:gfxdata="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">
                 <v:shape id="Shape 10" o:spid="_x0000_s1027" style="position:absolute;width:48599;height:0;visibility:visible;mso-wrap-style:square;v-text-anchor:top" coordsize="4859998,0" o:gfxdata="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" path="m,l4859998,e" filled="f" strokeweight=".35136mm">
@@ -588,7 +588,7 @@
               </wp:inline>
             </w:drawing>
           </mc:Choice>
-          <mc:Fallback xmlns:cx1="http://schemas.microsoft.com/office/drawing/2015/9/8/chartex" xmlns:cx2="http://schemas.microsoft.com/office/drawing/2015/10/21/chartex" xmlns:cx3="http://schemas.microsoft.com/office/drawing/2016/5/9/chartex" xmlns:cx4="http://schemas.microsoft.com/office/drawing/2016/5/10/chartex" xmlns:cx5="http://schemas.microsoft.com/office/drawing/2016/5/11/chartex" xmlns:cx6="http://schemas.microsoft.com/office/drawing/2016/5/12/chartex" xmlns:cx7="http://schemas.microsoft.com/office/drawing/2016/5/13/chartex" xmlns:cx8="http://schemas.microsoft.com/office/drawing/2016/5/14/chartex" xmlns:aink="http://schemas.microsoft.com/office/drawing/2016/ink" xmlns:am3d="http://schemas.microsoft.com/office/drawing/2017/model3d" xmlns:w16cid="http://schemas.microsoft.com/office/word/2016/wordml/cid">
+          <mc:Fallback xmlns:w16cid="http://schemas.microsoft.com/office/word/2016/wordml/cid" xmlns:am3d="http://schemas.microsoft.com/office/drawing/2017/model3d" xmlns:aink="http://schemas.microsoft.com/office/drawing/2016/ink" xmlns:cx8="http://schemas.microsoft.com/office/drawing/2016/5/14/chartex" xmlns:cx7="http://schemas.microsoft.com/office/drawing/2016/5/13/chartex" xmlns:cx6="http://schemas.microsoft.com/office/drawing/2016/5/12/chartex" xmlns:cx5="http://schemas.microsoft.com/office/drawing/2016/5/11/chartex" xmlns:cx4="http://schemas.microsoft.com/office/drawing/2016/5/10/chartex" xmlns:cx3="http://schemas.microsoft.com/office/drawing/2016/5/9/chartex" xmlns:cx2="http://schemas.microsoft.com/office/drawing/2015/10/21/chartex" xmlns:cx1="http://schemas.microsoft.com/office/drawing/2015/9/8/chartex">
             <w:pict>
               <v:group w14:anchorId="299928D1" id="Group 12263" o:spid="_x0000_s1026" style="width:382.65pt;height:3.6pt;mso-position-horizontal-relative:char;mso-position-vertical-relative:line" coordsize="48599,221" o:gfxdata="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">
                 <v:shape id="Shape 28" o:spid="_x0000_s1027" style="position:absolute;width:48599;height:0;visibility:visible;mso-wrap-style:square;v-text-anchor:top" coordsize="4859998,0" o:gfxdata="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" path="m,l4859998,e" filled="f" strokeweight=".17569mm">
@@ -652,34 +652,14 @@
           <w:lang w:val="en-US"/>
         </w:rPr>
       </w:pPr>
-      <w:proofErr w:type="spellStart"/>
       <w:r>
         <w:rPr>
           <w:rFonts w:ascii="Times New Roman" w:hAnsi="Times New Roman" w:cs="Times New Roman"/>
           <w:sz w:val="24"/>
           <w:lang w:val="en-US"/>
         </w:rPr>
-        <w:t>Grechyshkin</w:t>
-      </w:r>
-      <w:proofErr w:type="spellEnd"/>
-      <w:r>
-        <w:rPr>
-          <w:rFonts w:ascii="Times New Roman" w:hAnsi="Times New Roman" w:cs="Times New Roman"/>
-          <w:sz w:val="24"/>
-          <w:lang w:val="en-US"/>
-        </w:rPr>
-        <w:t xml:space="preserve"> </w:t>
-      </w:r>
-      <w:proofErr w:type="spellStart"/>
-      <w:r>
-        <w:rPr>
-          <w:rFonts w:ascii="Times New Roman" w:hAnsi="Times New Roman" w:cs="Times New Roman"/>
-          <w:sz w:val="24"/>
-          <w:lang w:val="en-US"/>
-        </w:rPr>
-        <w:t>Vladyslav</w:t>
-      </w:r>
-      <w:proofErr w:type="spellEnd"/>
+        <w:t>Grechyshkin Vladyslav</w:t>
+      </w:r>
       <w:r>
         <w:rPr>
           <w:rFonts w:ascii="Times New Roman" w:hAnsi="Times New Roman" w:cs="Times New Roman"/>
@@ -851,7 +831,7 @@
               <w:sz w:val="22"/>
             </w:rPr>
           </w:pPr>
-          <w:hyperlink w:anchor="_Toc534969869" w:history="1">
+          <w:hyperlink w:anchor="_Toc535064770" w:history="1">
             <w:r>
               <w:rPr>
                 <w:rStyle w:val="Hipervnculo"/>
@@ -874,7 +854,7 @@
               <w:rPr>
                 <w:webHidden/>
               </w:rPr>
-              <w:instrText xml:space="preserve"> PAGEREF _Toc534969869 \h </w:instrText>
+              <w:instrText xml:space="preserve"> PAGEREF _Toc535064770 \h </w:instrText>
             </w:r>
             <w:r>
               <w:rPr>
@@ -910,12 +890,12 @@
               <w:sz w:val="22"/>
             </w:rPr>
           </w:pPr>
-          <w:hyperlink w:anchor="_Toc534969870" w:history="1">
+          <w:hyperlink w:anchor="_Toc535064771" w:history="1">
             <w:r>
               <w:rPr>
                 <w:rStyle w:val="Hipervnculo"/>
               </w:rPr>
-              <w:t>II. Diagrama de colaboración para añadir un vídeo</w:t>
+              <w:t>II. Diagrama de secuencia para añadir un vídeo</w:t>
             </w:r>
             <w:r>
               <w:rPr>
@@ -933,7 +913,7 @@
               <w:rPr>
                 <w:webHidden/>
               </w:rPr>
-              <w:instrText xml:space="preserve"> PAGEREF _Toc534969870 \h </w:instrText>
+              <w:instrText xml:space="preserve"> PAGEREF _Toc535064771 \h </w:instrText>
             </w:r>
             <w:r>
               <w:rPr>
@@ -969,7 +949,7 @@
               <w:sz w:val="22"/>
             </w:rPr>
           </w:pPr>
-          <w:hyperlink w:anchor="_Toc534969871" w:history="1">
+          <w:hyperlink w:anchor="_Toc535064772" w:history="1">
             <w:r>
               <w:rPr>
                 <w:rStyle w:val="Hipervnculo"/>
@@ -992,7 +972,7 @@
               <w:rPr>
                 <w:webHidden/>
               </w:rPr>
-              <w:instrText xml:space="preserve"> PAGEREF _Toc534969871 \h </w:instrText>
+              <w:instrText xml:space="preserve"> PAGEREF _Toc535064772 \h </w:instrText>
             </w:r>
             <w:r>
               <w:rPr>
@@ -1028,7 +1008,7 @@
               <w:sz w:val="22"/>
             </w:rPr>
           </w:pPr>
-          <w:hyperlink w:anchor="_Toc534969872" w:history="1">
+          <w:hyperlink w:anchor="_Toc535064773" w:history="1">
             <w:r>
               <w:rPr>
                 <w:rStyle w:val="Hipervnculo"/>
@@ -1051,7 +1031,7 @@
               <w:rPr>
                 <w:webHidden/>
               </w:rPr>
-              <w:instrText xml:space="preserve"> PAGEREF _Toc534969872 \h </w:instrText>
+              <w:instrText xml:space="preserve"> PAGEREF _Toc535064773 \h </w:instrText>
             </w:r>
             <w:r>
               <w:rPr>
@@ -1091,7 +1071,7 @@
               <w:color w:val="auto"/>
             </w:rPr>
           </w:pPr>
-          <w:hyperlink w:anchor="_Toc534969873" w:history="1">
+          <w:hyperlink w:anchor="_Toc535064774" w:history="1">
             <w:r>
               <w:rPr>
                 <w:rStyle w:val="Hipervnculo"/>
@@ -1126,7 +1106,7 @@
                 <w:noProof/>
                 <w:webHidden/>
               </w:rPr>
-              <w:instrText xml:space="preserve"> PAGEREF _Toc534969873 \h </w:instrText>
+              <w:instrText xml:space="preserve"> PAGEREF _Toc535064774 \h </w:instrText>
             </w:r>
             <w:r>
               <w:rPr>
@@ -1178,7 +1158,7 @@
               <w:color w:val="auto"/>
             </w:rPr>
           </w:pPr>
-          <w:hyperlink w:anchor="_Toc534969874" w:history="1">
+          <w:hyperlink w:anchor="_Toc535064775" w:history="1">
             <w:r>
               <w:rPr>
                 <w:rStyle w:val="Hipervnculo"/>
@@ -1213,7 +1193,7 @@
                 <w:noProof/>
                 <w:webHidden/>
               </w:rPr>
-              <w:instrText xml:space="preserve"> PAGEREF _Toc534969874 \h </w:instrText>
+              <w:instrText xml:space="preserve"> PAGEREF _Toc535064775 \h </w:instrText>
             </w:r>
             <w:r>
               <w:rPr>
@@ -1265,7 +1245,7 @@
               <w:color w:val="auto"/>
             </w:rPr>
           </w:pPr>
-          <w:hyperlink w:anchor="_Toc534969875" w:history="1">
+          <w:hyperlink w:anchor="_Toc535064776" w:history="1">
             <w:r>
               <w:rPr>
                 <w:rStyle w:val="Hipervnculo"/>
@@ -1300,7 +1280,7 @@
                 <w:noProof/>
                 <w:webHidden/>
               </w:rPr>
-              <w:instrText xml:space="preserve"> PAGEREF _Toc534969875 \h </w:instrText>
+              <w:instrText xml:space="preserve"> PAGEREF _Toc535064776 \h </w:instrText>
             </w:r>
             <w:r>
               <w:rPr>
@@ -1352,7 +1332,7 @@
               <w:color w:val="auto"/>
             </w:rPr>
           </w:pPr>
-          <w:hyperlink w:anchor="_Toc534969876" w:history="1">
+          <w:hyperlink w:anchor="_Toc535064777" w:history="1">
             <w:r>
               <w:rPr>
                 <w:rStyle w:val="Hipervnculo"/>
@@ -1387,7 +1367,7 @@
                 <w:noProof/>
                 <w:webHidden/>
               </w:rPr>
-              <w:instrText xml:space="preserve"> PAGEREF _Toc534969876 \h </w:instrText>
+              <w:instrText xml:space="preserve"> PAGEREF _Toc535064777 \h </w:instrText>
             </w:r>
             <w:r>
               <w:rPr>
@@ -1435,7 +1415,7 @@
               <w:sz w:val="22"/>
             </w:rPr>
           </w:pPr>
-          <w:hyperlink w:anchor="_Toc534969877" w:history="1">
+          <w:hyperlink w:anchor="_Toc535064778" w:history="1">
             <w:r>
               <w:rPr>
                 <w:rStyle w:val="Hipervnculo"/>
@@ -1458,7 +1438,7 @@
               <w:rPr>
                 <w:webHidden/>
               </w:rPr>
-              <w:instrText xml:space="preserve"> PAGEREF _Toc534969877 \h </w:instrText>
+              <w:instrText xml:space="preserve"> PAGEREF _Toc535064778 \h </w:instrText>
             </w:r>
             <w:r>
               <w:rPr>
@@ -1498,7 +1478,7 @@
               <w:color w:val="auto"/>
             </w:rPr>
           </w:pPr>
-          <w:hyperlink w:anchor="_Toc534969878" w:history="1">
+          <w:hyperlink w:anchor="_Toc535064779" w:history="1">
             <w:r>
               <w:rPr>
                 <w:rStyle w:val="Hipervnculo"/>
@@ -1533,7 +1513,7 @@
                 <w:noProof/>
                 <w:webHidden/>
               </w:rPr>
-              <w:instrText xml:space="preserve"> PAGEREF _Toc534969878 \h </w:instrText>
+              <w:instrText xml:space="preserve"> PAGEREF _Toc535064779 \h </w:instrText>
             </w:r>
             <w:r>
               <w:rPr>
@@ -1585,7 +1565,7 @@
               <w:color w:val="auto"/>
             </w:rPr>
           </w:pPr>
-          <w:hyperlink w:anchor="_Toc534969879" w:history="1">
+          <w:hyperlink w:anchor="_Toc535064780" w:history="1">
             <w:r>
               <w:rPr>
                 <w:rStyle w:val="Hipervnculo"/>
@@ -1620,7 +1600,7 @@
                 <w:noProof/>
                 <w:webHidden/>
               </w:rPr>
-              <w:instrText xml:space="preserve"> PAGEREF _Toc534969879 \h </w:instrText>
+              <w:instrText xml:space="preserve"> PAGEREF _Toc535064780 \h </w:instrText>
             </w:r>
             <w:r>
               <w:rPr>
@@ -1672,7 +1652,7 @@
               <w:color w:val="auto"/>
             </w:rPr>
           </w:pPr>
-          <w:hyperlink w:anchor="_Toc534969880" w:history="1">
+          <w:hyperlink w:anchor="_Toc535064781" w:history="1">
             <w:r>
               <w:rPr>
                 <w:rStyle w:val="Hipervnculo"/>
@@ -1707,7 +1687,7 @@
                 <w:noProof/>
                 <w:webHidden/>
               </w:rPr>
-              <w:instrText xml:space="preserve"> PAGEREF _Toc534969880 \h </w:instrText>
+              <w:instrText xml:space="preserve"> PAGEREF _Toc535064781 \h </w:instrText>
             </w:r>
             <w:r>
               <w:rPr>
@@ -1759,7 +1739,7 @@
               <w:color w:val="auto"/>
             </w:rPr>
           </w:pPr>
-          <w:hyperlink w:anchor="_Toc534969881" w:history="1">
+          <w:hyperlink w:anchor="_Toc535064782" w:history="1">
             <w:r>
               <w:rPr>
                 <w:rStyle w:val="Hipervnculo"/>
@@ -1794,7 +1774,7 @@
                 <w:noProof/>
                 <w:webHidden/>
               </w:rPr>
-              <w:instrText xml:space="preserve"> PAGEREF _Toc534969881 \h </w:instrText>
+              <w:instrText xml:space="preserve"> PAGEREF _Toc535064782 \h </w:instrText>
             </w:r>
             <w:r>
               <w:rPr>
@@ -1842,7 +1822,7 @@
               <w:sz w:val="22"/>
             </w:rPr>
           </w:pPr>
-          <w:hyperlink w:anchor="_Toc534969882" w:history="1">
+          <w:hyperlink w:anchor="_Toc535064783" w:history="1">
             <w:r>
               <w:rPr>
                 <w:rStyle w:val="Hipervnculo"/>
@@ -1865,7 +1845,7 @@
               <w:rPr>
                 <w:webHidden/>
               </w:rPr>
-              <w:instrText xml:space="preserve"> PAGEREF _Toc534969882 \h </w:instrText>
+              <w:instrText xml:space="preserve"> PAGEREF _Toc535064783 \h </w:instrText>
             </w:r>
             <w:r>
               <w:rPr>
@@ -1901,7 +1881,7 @@
               <w:sz w:val="22"/>
             </w:rPr>
           </w:pPr>
-          <w:hyperlink w:anchor="_Toc534969883" w:history="1">
+          <w:hyperlink w:anchor="_Toc535064784" w:history="1">
             <w:r>
               <w:rPr>
                 <w:rStyle w:val="Hipervnculo"/>
@@ -1924,7 +1904,7 @@
               <w:rPr>
                 <w:webHidden/>
               </w:rPr>
-              <w:instrText xml:space="preserve"> PAGEREF _Toc534969883 \h </w:instrText>
+              <w:instrText xml:space="preserve"> PAGEREF _Toc535064784 \h </w:instrText>
             </w:r>
             <w:r>
               <w:rPr>
@@ -1964,7 +1944,7 @@
               <w:color w:val="auto"/>
             </w:rPr>
           </w:pPr>
-          <w:hyperlink w:anchor="_Toc534969884" w:history="1">
+          <w:hyperlink w:anchor="_Toc535064785" w:history="1">
             <w:r>
               <w:rPr>
                 <w:rStyle w:val="Hipervnculo"/>
@@ -1999,7 +1979,7 @@
                 <w:noProof/>
                 <w:webHidden/>
               </w:rPr>
-              <w:instrText xml:space="preserve"> PAGEREF _Toc534969884 \h </w:instrText>
+              <w:instrText xml:space="preserve"> PAGEREF _Toc535064785 \h </w:instrText>
             </w:r>
             <w:r>
               <w:rPr>
@@ -2051,7 +2031,7 @@
               <w:color w:val="auto"/>
             </w:rPr>
           </w:pPr>
-          <w:hyperlink w:anchor="_Toc534969885" w:history="1">
+          <w:hyperlink w:anchor="_Toc535064786" w:history="1">
             <w:r>
               <w:rPr>
                 <w:rStyle w:val="Hipervnculo"/>
@@ -2086,7 +2066,7 @@
                 <w:noProof/>
                 <w:webHidden/>
               </w:rPr>
-              <w:instrText xml:space="preserve"> PAGEREF _Toc534969885 \h </w:instrText>
+              <w:instrText xml:space="preserve"> PAGEREF _Toc535064786 \h </w:instrText>
             </w:r>
             <w:r>
               <w:rPr>
@@ -2138,7 +2118,7 @@
               <w:color w:val="auto"/>
             </w:rPr>
           </w:pPr>
-          <w:hyperlink w:anchor="_Toc534969886" w:history="1">
+          <w:hyperlink w:anchor="_Toc535064787" w:history="1">
             <w:r>
               <w:rPr>
                 <w:rStyle w:val="Hipervnculo"/>
@@ -2173,7 +2153,7 @@
                 <w:noProof/>
                 <w:webHidden/>
               </w:rPr>
-              <w:instrText xml:space="preserve"> PAGEREF _Toc534969886 \h </w:instrText>
+              <w:instrText xml:space="preserve"> PAGEREF _Toc535064787 \h </w:instrText>
             </w:r>
             <w:r>
               <w:rPr>
@@ -2225,7 +2205,7 @@
               <w:color w:val="auto"/>
             </w:rPr>
           </w:pPr>
-          <w:hyperlink w:anchor="_Toc534969887" w:history="1">
+          <w:hyperlink w:anchor="_Toc535064788" w:history="1">
             <w:r>
               <w:rPr>
                 <w:rStyle w:val="Hipervnculo"/>
@@ -2260,7 +2240,7 @@
                 <w:noProof/>
                 <w:webHidden/>
               </w:rPr>
-              <w:instrText xml:space="preserve"> PAGEREF _Toc534969887 \h </w:instrText>
+              <w:instrText xml:space="preserve"> PAGEREF _Toc535064788 \h </w:instrText>
             </w:r>
             <w:r>
               <w:rPr>
@@ -2312,7 +2292,7 @@
               <w:color w:val="auto"/>
             </w:rPr>
           </w:pPr>
-          <w:hyperlink w:anchor="_Toc534969888" w:history="1">
+          <w:hyperlink w:anchor="_Toc535064789" w:history="1">
             <w:r>
               <w:rPr>
                 <w:rStyle w:val="Hipervnculo"/>
@@ -2347,7 +2327,7 @@
                 <w:noProof/>
                 <w:webHidden/>
               </w:rPr>
-              <w:instrText xml:space="preserve"> PAGEREF _Toc534969888 \h </w:instrText>
+              <w:instrText xml:space="preserve"> PAGEREF _Toc535064789 \h </w:instrText>
             </w:r>
             <w:r>
               <w:rPr>
@@ -2399,7 +2379,7 @@
               <w:color w:val="auto"/>
             </w:rPr>
           </w:pPr>
-          <w:hyperlink w:anchor="_Toc534969889" w:history="1">
+          <w:hyperlink w:anchor="_Toc535064790" w:history="1">
             <w:r>
               <w:rPr>
                 <w:rStyle w:val="Hipervnculo"/>
@@ -2434,7 +2414,7 @@
                 <w:noProof/>
                 <w:webHidden/>
               </w:rPr>
-              <w:instrText xml:space="preserve"> PAGEREF _Toc534969889 \h </w:instrText>
+              <w:instrText xml:space="preserve"> PAGEREF _Toc535064790 \h </w:instrText>
             </w:r>
             <w:r>
               <w:rPr>
@@ -2486,7 +2466,7 @@
               <w:color w:val="auto"/>
             </w:rPr>
           </w:pPr>
-          <w:hyperlink w:anchor="_Toc534969890" w:history="1">
+          <w:hyperlink w:anchor="_Toc535064791" w:history="1">
             <w:r>
               <w:rPr>
                 <w:rStyle w:val="Hipervnculo"/>
@@ -2521,7 +2501,7 @@
                 <w:noProof/>
                 <w:webHidden/>
               </w:rPr>
-              <w:instrText xml:space="preserve"> PAGEREF _Toc534969890 \h </w:instrText>
+              <w:instrText xml:space="preserve"> PAGEREF _Toc535064791 \h </w:instrText>
             </w:r>
             <w:r>
               <w:rPr>
@@ -2573,7 +2553,7 @@
               <w:color w:val="auto"/>
             </w:rPr>
           </w:pPr>
-          <w:hyperlink w:anchor="_Toc534969891" w:history="1">
+          <w:hyperlink w:anchor="_Toc535064792" w:history="1">
             <w:r>
               <w:rPr>
                 <w:rStyle w:val="Hipervnculo"/>
@@ -2608,7 +2588,7 @@
                 <w:noProof/>
                 <w:webHidden/>
               </w:rPr>
-              <w:instrText xml:space="preserve"> PAGEREF _Toc534969891 \h </w:instrText>
+              <w:instrText xml:space="preserve"> PAGEREF _Toc535064792 \h </w:instrText>
             </w:r>
             <w:r>
               <w:rPr>
@@ -2656,7 +2636,7 @@
               <w:sz w:val="22"/>
             </w:rPr>
           </w:pPr>
-          <w:hyperlink w:anchor="_Toc534969892" w:history="1">
+          <w:hyperlink w:anchor="_Toc535064793" w:history="1">
             <w:r>
               <w:rPr>
                 <w:rStyle w:val="Hipervnculo"/>
@@ -2679,7 +2659,7 @@
               <w:rPr>
                 <w:webHidden/>
               </w:rPr>
-              <w:instrText xml:space="preserve"> PAGEREF _Toc534969892 \h </w:instrText>
+              <w:instrText xml:space="preserve"> PAGEREF _Toc535064793 \h </w:instrText>
             </w:r>
             <w:r>
               <w:rPr>
@@ -2774,7 +2754,7 @@
           <w:rFonts w:ascii="NimbusRomNo9L" w:hAnsi="NimbusRomNo9L"/>
         </w:rPr>
       </w:pPr>
-      <w:bookmarkStart w:id="1" w:name="_Toc534969869"/>
+      <w:bookmarkStart w:id="1" w:name="_Toc535064770"/>
       <w:r>
         <w:rPr>
           <w:rFonts w:ascii="NimbusRomNo9L" w:hAnsi="NimbusRomNo9L"/>
@@ -2818,7 +2798,7 @@
           <w:noProof/>
         </w:rPr>
         <w:drawing>
-          <wp:inline distT="0" distB="0" distL="0" distR="0" wp14:anchorId="445FB4F7" wp14:editId="26AE3C67">
+          <wp:inline distT="0" distB="0" distL="0" distR="0" wp14:anchorId="414C9BB5" wp14:editId="32FE4958">
             <wp:extent cx="6172034" cy="3560455"/>
             <wp:effectExtent l="0" t="0" r="635" b="1905"/>
             <wp:docPr id="42" name="Picture 42"/>
@@ -2986,13 +2966,25 @@
           <w:rFonts w:ascii="NimbusRomNo9L" w:hAnsi="NimbusRomNo9L"/>
         </w:rPr>
       </w:pPr>
-      <w:bookmarkStart w:id="2" w:name="_Toc534969870"/>
+      <w:bookmarkStart w:id="2" w:name="_Toc535064771"/>
       <w:r>
         <w:rPr>
           <w:rFonts w:ascii="NimbusRomNo9L" w:hAnsi="NimbusRomNo9L"/>
         </w:rPr>
         <w:lastRenderedPageBreak/>
-        <w:t>II. Diagrama de colaboración para añadir un vídeo</w:t>
+        <w:t xml:space="preserve">II. Diagrama de </w:t>
+      </w:r>
+      <w:r>
+        <w:rPr>
+          <w:rFonts w:ascii="NimbusRomNo9L" w:hAnsi="NimbusRomNo9L"/>
+        </w:rPr>
+        <w:t>secuencia</w:t>
+      </w:r>
+      <w:r>
+        <w:rPr>
+          <w:rFonts w:ascii="NimbusRomNo9L" w:hAnsi="NimbusRomNo9L"/>
+        </w:rPr>
+        <w:t xml:space="preserve"> para añadir un vídeo</w:t>
       </w:r>
       <w:bookmarkEnd w:id="2"/>
     </w:p>
@@ -3012,7 +3004,6 @@
         </w:rPr>
         <w:t xml:space="preserve">Adjuntamos a continuación el diagrama realizado en </w:t>
       </w:r>
-      <w:proofErr w:type="spellStart"/>
       <w:r>
         <w:rPr>
           <w:rFonts w:ascii="Times New Roman" w:hAnsi="Times New Roman" w:cs="Times New Roman"/>
@@ -3021,7 +3012,6 @@
         </w:rPr>
         <w:t>MagicDraw</w:t>
       </w:r>
-      <w:proofErr w:type="spellEnd"/>
       <w:r>
         <w:rPr>
           <w:rFonts w:ascii="Times New Roman" w:hAnsi="Times New Roman" w:cs="Times New Roman"/>
@@ -3043,6 +3033,211 @@
         </w:rPr>
         <w:t>vídeos a una lista.</w:t>
       </w:r>
+    </w:p>
+    <w:p>
+      <w:pPr>
+        <w:keepNext/>
+        <w:spacing w:before="240"/>
+        <w:ind w:left="0" w:right="1134" w:firstLine="0"/>
+      </w:pPr>
+      <w:r>
+        <w:rPr>
+          <w:rFonts w:ascii="Times New Roman" w:hAnsi="Times New Roman" w:cs="Times New Roman"/>
+          <w:noProof/>
+          <w:sz w:val="24"/>
+        </w:rPr>
+        <w:drawing>
+          <wp:inline distT="0" distB="0" distL="0" distR="0" wp14:anchorId="67EC49AC" wp14:editId="6ED33714">
+            <wp:extent cx="6528266" cy="2322600"/>
+            <wp:effectExtent l="0" t="0" r="6350" b="1905"/>
+            <wp:docPr id="36" name="Imagen 36"/>
+            <wp:cNvGraphicFramePr>
+              <a:graphicFrameLocks xmlns:a="http://schemas.openxmlformats.org/drawingml/2006/main" noChangeAspect="1"/>
+            </wp:cNvGraphicFramePr>
+            <a:graphic xmlns:a="http://schemas.openxmlformats.org/drawingml/2006/main">
+              <a:graphicData uri="http://schemas.openxmlformats.org/drawingml/2006/picture">
+                <pic:pic xmlns:pic="http://schemas.openxmlformats.org/drawingml/2006/picture">
+                  <pic:nvPicPr>
+                    <pic:cNvPr id="36" name="diagrama2.jpg"/>
+                    <pic:cNvPicPr/>
+                  </pic:nvPicPr>
+                  <pic:blipFill>
+                    <a:blip r:embed="rId22">
+                      <a:extLst>
+                        <a:ext uri="{28A0092B-C50C-407E-A947-70E740481C1C}">
+                          <a14:useLocalDpi xmlns:a14="http://schemas.microsoft.com/office/drawing/2010/main" val="0"/>
+                        </a:ext>
+                      </a:extLst>
+                    </a:blip>
+                    <a:stretch>
+                      <a:fillRect/>
+                    </a:stretch>
+                  </pic:blipFill>
+                  <pic:spPr>
+                    <a:xfrm>
+                      <a:off x="0" y="0"/>
+                      <a:ext cx="6528266" cy="2322600"/>
+                    </a:xfrm>
+                    <a:prstGeom prst="rect">
+                      <a:avLst/>
+                    </a:prstGeom>
+                  </pic:spPr>
+                </pic:pic>
+              </a:graphicData>
+            </a:graphic>
+          </wp:inline>
+        </w:drawing>
+      </w:r>
+    </w:p>
+    <w:p>
+      <w:pPr>
+        <w:pStyle w:val="Descripcin"/>
+        <w:jc w:val="center"/>
+        <w:rPr>
+          <w:rFonts w:ascii="Times New Roman" w:hAnsi="Times New Roman" w:cs="Times New Roman"/>
+          <w:b/>
+          <w:i w:val="0"/>
+          <w:color w:val="000000" w:themeColor="text1"/>
+          <w:sz w:val="24"/>
+        </w:rPr>
+      </w:pPr>
+      <w:r>
+        <w:rPr>
+          <w:rFonts w:ascii="Times New Roman" w:hAnsi="Times New Roman" w:cs="Times New Roman"/>
+          <w:b/>
+          <w:i w:val="0"/>
+          <w:color w:val="000000" w:themeColor="text1"/>
+        </w:rPr>
+        <w:t xml:space="preserve">Ilustración </w:t>
+      </w:r>
+      <w:r>
+        <w:rPr>
+          <w:rFonts w:ascii="Times New Roman" w:hAnsi="Times New Roman" w:cs="Times New Roman"/>
+          <w:b/>
+          <w:i w:val="0"/>
+          <w:color w:val="000000" w:themeColor="text1"/>
+        </w:rPr>
+        <w:fldChar w:fldCharType="begin"/>
+      </w:r>
+      <w:r>
+        <w:rPr>
+          <w:rFonts w:ascii="Times New Roman" w:hAnsi="Times New Roman" w:cs="Times New Roman"/>
+          <w:b/>
+          <w:i w:val="0"/>
+          <w:color w:val="000000" w:themeColor="text1"/>
+        </w:rPr>
+        <w:instrText xml:space="preserve"> SEQ Ilustración \* ARABIC </w:instrText>
+      </w:r>
+      <w:r>
+        <w:rPr>
+          <w:rFonts w:ascii="Times New Roman" w:hAnsi="Times New Roman" w:cs="Times New Roman"/>
+          <w:b/>
+          <w:i w:val="0"/>
+          <w:color w:val="000000" w:themeColor="text1"/>
+        </w:rPr>
+        <w:fldChar w:fldCharType="separate"/>
+      </w:r>
+      <w:r>
+        <w:rPr>
+          <w:rFonts w:ascii="Times New Roman" w:hAnsi="Times New Roman" w:cs="Times New Roman"/>
+          <w:b/>
+          <w:i w:val="0"/>
+          <w:noProof/>
+          <w:color w:val="000000" w:themeColor="text1"/>
+        </w:rPr>
+        <w:t>2</w:t>
+      </w:r>
+      <w:r>
+        <w:rPr>
+          <w:rFonts w:ascii="Times New Roman" w:hAnsi="Times New Roman" w:cs="Times New Roman"/>
+          <w:b/>
+          <w:i w:val="0"/>
+          <w:color w:val="000000" w:themeColor="text1"/>
+        </w:rPr>
+        <w:fldChar w:fldCharType="end"/>
+      </w:r>
+      <w:r>
+        <w:rPr>
+          <w:rFonts w:ascii="Times New Roman" w:hAnsi="Times New Roman" w:cs="Times New Roman"/>
+          <w:b/>
+          <w:i w:val="0"/>
+          <w:color w:val="000000" w:themeColor="text1"/>
+        </w:rPr>
+        <w:t>. Diagrama de secuencia para añadir un vídeo</w:t>
+      </w:r>
+    </w:p>
+    <w:p>
+      <w:pPr>
+        <w:spacing w:before="240"/>
+        <w:ind w:left="0" w:right="1134" w:firstLine="0"/>
+        <w:rPr>
+          <w:rFonts w:ascii="Times New Roman" w:hAnsi="Times New Roman" w:cs="Times New Roman"/>
+          <w:sz w:val="24"/>
+        </w:rPr>
+      </w:pPr>
+      <w:r>
+        <w:rPr>
+          <w:rFonts w:ascii="Times New Roman" w:hAnsi="Times New Roman" w:cs="Times New Roman"/>
+          <w:sz w:val="24"/>
+        </w:rPr>
+        <w:t xml:space="preserve">Nótese que en el diagrama no se visualiza el manejo de errores y situaciones inesperadas </w:t>
+      </w:r>
+      <w:r>
+        <w:rPr>
+          <w:rFonts w:ascii="Times New Roman" w:hAnsi="Times New Roman" w:cs="Times New Roman"/>
+          <w:i/>
+          <w:sz w:val="24"/>
+        </w:rPr>
+        <w:t>(esto es, que el vídeo o la lista de vídeos no exista o que alguno de los pasos no devolviese el resultado esperado)</w:t>
+      </w:r>
+      <w:r>
+        <w:rPr>
+          <w:rFonts w:ascii="Times New Roman" w:hAnsi="Times New Roman" w:cs="Times New Roman"/>
+          <w:sz w:val="24"/>
+        </w:rPr>
+        <w:t xml:space="preserve">. </w:t>
+      </w:r>
+    </w:p>
+    <w:p>
+      <w:pPr>
+        <w:spacing w:before="240"/>
+        <w:ind w:left="0" w:right="1134" w:firstLine="0"/>
+        <w:rPr>
+          <w:rFonts w:ascii="Times New Roman" w:hAnsi="Times New Roman" w:cs="Times New Roman"/>
+          <w:sz w:val="24"/>
+        </w:rPr>
+      </w:pPr>
+      <w:r>
+        <w:rPr>
+          <w:rFonts w:ascii="Times New Roman" w:hAnsi="Times New Roman" w:cs="Times New Roman"/>
+          <w:sz w:val="24"/>
+        </w:rPr>
+        <w:t xml:space="preserve">Nótese también que estas situaciones inesperadas no pueden producirse en la estructura de nuestro código puesto que los parámetros para la llamada de </w:t>
+      </w:r>
+      <w:r>
+        <w:rPr>
+          <w:rFonts w:ascii="Times New Roman" w:hAnsi="Times New Roman" w:cs="Times New Roman"/>
+          <w:b/>
+          <w:sz w:val="24"/>
+        </w:rPr>
+        <w:t>AddVideoALista</w:t>
+      </w:r>
+      <w:r>
+        <w:rPr>
+          <w:rFonts w:ascii="Times New Roman" w:hAnsi="Times New Roman" w:cs="Times New Roman"/>
+          <w:sz w:val="24"/>
+        </w:rPr>
+        <w:t xml:space="preserve"> del controlador son siempre válidos, al ser extraídos del propio controlador. No obstante, dejamos las comprobaciones en cuestión por completitud de c</w:t>
+      </w:r>
+      <w:r>
+        <w:rPr>
+          <w:rFonts w:ascii="Times New Roman" w:hAnsi="Times New Roman" w:cs="Times New Roman"/>
+          <w:sz w:val="24"/>
+        </w:rPr>
+        <w:t>ódigo, pues consideramos más correcto evitar llamadas al método con URLs o listas inexistentes.</w:t>
+      </w:r>
+      <w:bookmarkStart w:id="3" w:name="_GoBack"/>
+      <w:bookmarkEnd w:id="3"/>
     </w:p>
     <w:p>
       <w:pPr>
@@ -3070,7 +3265,7 @@
           <w:rFonts w:ascii="NimbusRomNo9L" w:hAnsi="NimbusRomNo9L"/>
         </w:rPr>
       </w:pPr>
-      <w:bookmarkStart w:id="3" w:name="_Toc534969871"/>
+      <w:bookmarkStart w:id="4" w:name="_Toc535064772"/>
       <w:r>
         <w:rPr>
           <w:rFonts w:ascii="NimbusRomNo9L" w:hAnsi="NimbusRomNo9L"/>
@@ -3078,7 +3273,7 @@
         <w:lastRenderedPageBreak/>
         <w:t>III. Arquitectura de la aplicación</w:t>
       </w:r>
-      <w:bookmarkEnd w:id="3"/>
+      <w:bookmarkEnd w:id="4"/>
     </w:p>
     <w:p>
       <w:pPr>
@@ -3217,39 +3412,7 @@
           <w:rFonts w:ascii="Times New Roman" w:hAnsi="Times New Roman" w:cs="Times New Roman"/>
           <w:sz w:val="24"/>
         </w:rPr>
-        <w:t xml:space="preserve">Sobre las decisiones de diseño, destacamos fundamentalmente el uso de las librerías </w:t>
-      </w:r>
-      <w:proofErr w:type="spellStart"/>
-      <w:r>
-        <w:rPr>
-          <w:rFonts w:ascii="Times New Roman" w:hAnsi="Times New Roman" w:cs="Times New Roman"/>
-          <w:sz w:val="24"/>
-        </w:rPr>
-        <w:t>JavaFX</w:t>
-      </w:r>
-      <w:proofErr w:type="spellEnd"/>
-      <w:r>
-        <w:rPr>
-          <w:rFonts w:ascii="Times New Roman" w:hAnsi="Times New Roman" w:cs="Times New Roman"/>
-          <w:sz w:val="24"/>
-        </w:rPr>
-        <w:t xml:space="preserve"> y </w:t>
-      </w:r>
-      <w:proofErr w:type="spellStart"/>
-      <w:r>
-        <w:rPr>
-          <w:rFonts w:ascii="Times New Roman" w:hAnsi="Times New Roman" w:cs="Times New Roman"/>
-          <w:sz w:val="24"/>
-        </w:rPr>
-        <w:t>JFoenix</w:t>
-      </w:r>
-      <w:proofErr w:type="spellEnd"/>
-      <w:r>
-        <w:rPr>
-          <w:rFonts w:ascii="Times New Roman" w:hAnsi="Times New Roman" w:cs="Times New Roman"/>
-          <w:sz w:val="24"/>
-        </w:rPr>
-        <w:t xml:space="preserve"> </w:t>
+        <w:t xml:space="preserve">Sobre las decisiones de diseño, destacamos fundamentalmente el uso de las librerías JavaFX y JFoenix </w:t>
       </w:r>
       <w:r>
         <w:rPr>
@@ -3278,65 +3441,15 @@
           <w:rFonts w:ascii="Times New Roman" w:hAnsi="Times New Roman" w:cs="Times New Roman"/>
           <w:sz w:val="24"/>
         </w:rPr>
-        <w:t xml:space="preserve">como código Java, el uso de la librería </w:t>
-      </w:r>
-      <w:proofErr w:type="spellStart"/>
-      <w:r>
-        <w:rPr>
-          <w:rFonts w:ascii="Times New Roman" w:hAnsi="Times New Roman" w:cs="Times New Roman"/>
-          <w:sz w:val="24"/>
-        </w:rPr>
-        <w:t>JavaFX</w:t>
-      </w:r>
-      <w:proofErr w:type="spellEnd"/>
-      <w:r>
-        <w:rPr>
-          <w:rFonts w:ascii="Times New Roman" w:hAnsi="Times New Roman" w:cs="Times New Roman"/>
-          <w:sz w:val="24"/>
-        </w:rPr>
-        <w:t xml:space="preserve"> y la herramienta visual </w:t>
-      </w:r>
-      <w:proofErr w:type="spellStart"/>
-      <w:r>
-        <w:rPr>
-          <w:rFonts w:ascii="Times New Roman" w:hAnsi="Times New Roman" w:cs="Times New Roman"/>
-          <w:sz w:val="24"/>
-        </w:rPr>
-        <w:t>JavaFX</w:t>
-      </w:r>
-      <w:proofErr w:type="spellEnd"/>
-      <w:r>
-        <w:rPr>
-          <w:rFonts w:ascii="Times New Roman" w:hAnsi="Times New Roman" w:cs="Times New Roman"/>
-          <w:sz w:val="24"/>
-        </w:rPr>
-        <w:t xml:space="preserve"> </w:t>
-      </w:r>
-      <w:proofErr w:type="spellStart"/>
-      <w:r>
-        <w:rPr>
-          <w:rFonts w:ascii="Times New Roman" w:hAnsi="Times New Roman" w:cs="Times New Roman"/>
-          <w:sz w:val="24"/>
-        </w:rPr>
-        <w:t>Scene</w:t>
-      </w:r>
-      <w:proofErr w:type="spellEnd"/>
-      <w:r>
-        <w:rPr>
-          <w:rFonts w:ascii="Times New Roman" w:hAnsi="Times New Roman" w:cs="Times New Roman"/>
-          <w:sz w:val="24"/>
-        </w:rPr>
-        <w:t xml:space="preserve"> </w:t>
-      </w:r>
-      <w:proofErr w:type="spellStart"/>
-      <w:r>
-        <w:rPr>
-          <w:rFonts w:ascii="Times New Roman" w:hAnsi="Times New Roman" w:cs="Times New Roman"/>
-          <w:sz w:val="24"/>
-        </w:rPr>
-        <w:t>Buildder</w:t>
-      </w:r>
-      <w:proofErr w:type="spellEnd"/>
+        <w:t>como código Java, el uso de la librería JavaFX y la herramienta visual JavaFX</w:t>
+      </w:r>
+      <w:r>
+        <w:rPr>
+          <w:rFonts w:ascii="Times New Roman" w:hAnsi="Times New Roman" w:cs="Times New Roman"/>
+          <w:sz w:val="24"/>
+        </w:rPr>
+        <w:t xml:space="preserve"> Scene Buildder</w:t>
+      </w:r>
       <w:r>
         <w:rPr>
           <w:rFonts w:ascii="Times New Roman" w:hAnsi="Times New Roman" w:cs="Times New Roman"/>
@@ -3396,25 +3509,7 @@
           <w:i/>
           <w:sz w:val="24"/>
         </w:rPr>
-        <w:t>(en nuestro caso, «</w:t>
-      </w:r>
-      <w:proofErr w:type="spellStart"/>
-      <w:r>
-        <w:rPr>
-          <w:rFonts w:ascii="Times New Roman" w:hAnsi="Times New Roman" w:cs="Times New Roman"/>
-          <w:i/>
-          <w:sz w:val="24"/>
-        </w:rPr>
-        <w:t>Root.fxml</w:t>
-      </w:r>
-      <w:proofErr w:type="spellEnd"/>
-      <w:r>
-        <w:rPr>
-          <w:rFonts w:ascii="Times New Roman" w:hAnsi="Times New Roman" w:cs="Times New Roman"/>
-          <w:i/>
-          <w:sz w:val="24"/>
-        </w:rPr>
-        <w:t>»)</w:t>
+        <w:t>(en nuestro caso, «Root.fxml»)</w:t>
       </w:r>
       <w:r>
         <w:rPr>
@@ -3442,17 +3537,8 @@
           <w:rFonts w:ascii="Times New Roman" w:hAnsi="Times New Roman" w:cs="Times New Roman"/>
           <w:sz w:val="24"/>
         </w:rPr>
-        <w:t xml:space="preserve"> en formato .</w:t>
-      </w:r>
-      <w:proofErr w:type="spellStart"/>
-      <w:r>
-        <w:rPr>
-          <w:rFonts w:ascii="Times New Roman" w:hAnsi="Times New Roman" w:cs="Times New Roman"/>
-          <w:sz w:val="24"/>
-        </w:rPr>
-        <w:t>css</w:t>
-      </w:r>
-      <w:proofErr w:type="spellEnd"/>
+        <w:t xml:space="preserve"> en formato .css</w:t>
+      </w:r>
       <w:r>
         <w:rPr>
           <w:rFonts w:ascii="Times New Roman" w:hAnsi="Times New Roman" w:cs="Times New Roman"/>
@@ -3553,7 +3639,6 @@
         </w:rPr>
         <w:t xml:space="preserve">, de un </w:t>
       </w:r>
-      <w:proofErr w:type="spellStart"/>
       <w:r>
         <w:rPr>
           <w:rFonts w:ascii="Times New Roman" w:hAnsi="Times New Roman" w:cs="Times New Roman"/>
@@ -3562,7 +3647,6 @@
         </w:rPr>
         <w:t>BorderPane</w:t>
       </w:r>
-      <w:proofErr w:type="spellEnd"/>
       <w:r>
         <w:rPr>
           <w:rFonts w:ascii="Times New Roman" w:hAnsi="Times New Roman" w:cs="Times New Roman"/>
@@ -3570,7 +3654,6 @@
         </w:rPr>
         <w:t xml:space="preserve"> que, en su región central, contiene un </w:t>
       </w:r>
-      <w:proofErr w:type="spellStart"/>
       <w:r>
         <w:rPr>
           <w:rFonts w:ascii="Times New Roman" w:hAnsi="Times New Roman" w:cs="Times New Roman"/>
@@ -3579,7 +3662,6 @@
         </w:rPr>
         <w:t>StackPane</w:t>
       </w:r>
-      <w:proofErr w:type="spellEnd"/>
       <w:r>
         <w:rPr>
           <w:rFonts w:ascii="Times New Roman" w:hAnsi="Times New Roman" w:cs="Times New Roman"/>
@@ -3725,7 +3807,7 @@
           <w:rFonts w:ascii="NimbusRomNo9L" w:hAnsi="NimbusRomNo9L"/>
         </w:rPr>
       </w:pPr>
-      <w:bookmarkStart w:id="4" w:name="_Toc534969872"/>
+      <w:bookmarkStart w:id="5" w:name="_Toc535064773"/>
       <w:r>
         <w:rPr>
           <w:rFonts w:ascii="NimbusRomNo9L" w:hAnsi="NimbusRomNo9L"/>
@@ -3733,7 +3815,7 @@
         <w:lastRenderedPageBreak/>
         <w:t>IV. Patrones de diseño utilizados</w:t>
       </w:r>
-      <w:bookmarkEnd w:id="4"/>
+      <w:bookmarkEnd w:id="5"/>
     </w:p>
     <w:p>
       <w:pPr>
@@ -3766,7 +3848,7 @@
           <w:b/>
         </w:rPr>
       </w:pPr>
-      <w:bookmarkStart w:id="5" w:name="_Toc534969873"/>
+      <w:bookmarkStart w:id="6" w:name="_Toc535064774"/>
       <w:r>
         <w:rPr>
           <w:rFonts w:ascii="Times New Roman" w:hAnsi="Times New Roman" w:cs="Times New Roman"/>
@@ -3774,7 +3856,7 @@
         </w:rPr>
         <w:t>4.1 – Patrón Factoría Abstracta</w:t>
       </w:r>
-      <w:bookmarkEnd w:id="5"/>
+      <w:bookmarkEnd w:id="6"/>
     </w:p>
     <w:p>
       <w:pPr>
@@ -3792,7 +3874,6 @@
         </w:rPr>
         <w:t xml:space="preserve">El uso de este patrón reside en la creación de cada uno de los adaptadores DAO utilizados para el manejo de la persistencia. Mediante la clase </w:t>
       </w:r>
-      <w:proofErr w:type="spellStart"/>
       <w:r>
         <w:rPr>
           <w:rFonts w:ascii="Times New Roman" w:hAnsi="Times New Roman" w:cs="Times New Roman"/>
@@ -3801,7 +3882,6 @@
         </w:rPr>
         <w:t>TDSFactoriaDAO</w:t>
       </w:r>
-      <w:proofErr w:type="spellEnd"/>
       <w:r>
         <w:rPr>
           <w:rFonts w:ascii="Times New Roman" w:hAnsi="Times New Roman" w:cs="Times New Roman"/>
@@ -3824,7 +3904,7 @@
           <w:b/>
         </w:rPr>
       </w:pPr>
-      <w:bookmarkStart w:id="6" w:name="_Toc534969874"/>
+      <w:bookmarkStart w:id="7" w:name="_Toc535064775"/>
       <w:r>
         <w:rPr>
           <w:rFonts w:ascii="Times New Roman" w:hAnsi="Times New Roman" w:cs="Times New Roman"/>
@@ -3860,7 +3940,7 @@
         </w:rPr>
         <w:t>Patrón Adaptador</w:t>
       </w:r>
-      <w:bookmarkEnd w:id="6"/>
+      <w:bookmarkEnd w:id="7"/>
     </w:p>
     <w:p>
       <w:pPr>
@@ -3876,23 +3956,7 @@
           <w:rFonts w:ascii="Times New Roman" w:hAnsi="Times New Roman" w:cs="Times New Roman"/>
           <w:sz w:val="24"/>
         </w:rPr>
-        <w:t xml:space="preserve">Las clases adaptadoras indicadas en el </w:t>
-      </w:r>
-      <w:proofErr w:type="spellStart"/>
-      <w:r>
-        <w:rPr>
-          <w:rFonts w:ascii="Times New Roman" w:hAnsi="Times New Roman" w:cs="Times New Roman"/>
-          <w:sz w:val="24"/>
-        </w:rPr>
-        <w:t>subapartado</w:t>
-      </w:r>
-      <w:proofErr w:type="spellEnd"/>
-      <w:r>
-        <w:rPr>
-          <w:rFonts w:ascii="Times New Roman" w:hAnsi="Times New Roman" w:cs="Times New Roman"/>
-          <w:sz w:val="24"/>
-        </w:rPr>
-        <w:t xml:space="preserve"> anterior son una aplicación directa del patrón </w:t>
+        <w:t xml:space="preserve">Las clases adaptadoras indicadas en el subapartado anterior son una aplicación directa del patrón </w:t>
       </w:r>
       <w:r>
         <w:rPr>
@@ -3930,24 +3994,15 @@
           <w:b/>
         </w:rPr>
       </w:pPr>
-      <w:bookmarkStart w:id="7" w:name="_Toc534969875"/>
-      <w:r>
-        <w:rPr>
-          <w:rFonts w:ascii="Times New Roman" w:hAnsi="Times New Roman" w:cs="Times New Roman"/>
-          <w:b/>
-        </w:rPr>
-        <w:t xml:space="preserve">4.3 – Patrón </w:t>
-      </w:r>
-      <w:proofErr w:type="spellStart"/>
-      <w:r>
-        <w:rPr>
-          <w:rFonts w:ascii="Times New Roman" w:hAnsi="Times New Roman" w:cs="Times New Roman"/>
-          <w:b/>
-        </w:rPr>
-        <w:t>Singleton</w:t>
-      </w:r>
-      <w:bookmarkEnd w:id="7"/>
-      <w:proofErr w:type="spellEnd"/>
+      <w:bookmarkStart w:id="8" w:name="_Toc535064776"/>
+      <w:r>
+        <w:rPr>
+          <w:rFonts w:ascii="Times New Roman" w:hAnsi="Times New Roman" w:cs="Times New Roman"/>
+          <w:b/>
+        </w:rPr>
+        <w:t>4.3 – Patrón Singleton</w:t>
+      </w:r>
+      <w:bookmarkEnd w:id="8"/>
     </w:p>
     <w:p>
       <w:pPr>
@@ -3985,25 +4040,7 @@
           <w:i/>
           <w:sz w:val="24"/>
         </w:rPr>
-        <w:t>(</w:t>
-      </w:r>
-      <w:proofErr w:type="spellStart"/>
-      <w:r>
-        <w:rPr>
-          <w:rFonts w:ascii="Times New Roman" w:hAnsi="Times New Roman" w:cs="Times New Roman"/>
-          <w:i/>
-          <w:sz w:val="24"/>
-        </w:rPr>
-        <w:t>AppVideo</w:t>
-      </w:r>
-      <w:proofErr w:type="spellEnd"/>
-      <w:r>
-        <w:rPr>
-          <w:rFonts w:ascii="Times New Roman" w:hAnsi="Times New Roman" w:cs="Times New Roman"/>
-          <w:i/>
-          <w:sz w:val="24"/>
-        </w:rPr>
-        <w:t>)</w:t>
+        <w:t>(AppVideo)</w:t>
       </w:r>
       <w:r>
         <w:rPr>
@@ -4027,7 +4064,7 @@
           <w:b/>
         </w:rPr>
       </w:pPr>
-      <w:bookmarkStart w:id="8" w:name="_Toc534969876"/>
+      <w:bookmarkStart w:id="9" w:name="_Toc535064777"/>
       <w:r>
         <w:rPr>
           <w:rFonts w:ascii="Times New Roman" w:hAnsi="Times New Roman" w:cs="Times New Roman"/>
@@ -4049,7 +4086,7 @@
         </w:rPr>
         <w:t xml:space="preserve"> – Patrón Fachada</w:t>
       </w:r>
-      <w:bookmarkEnd w:id="8"/>
+      <w:bookmarkEnd w:id="9"/>
     </w:p>
     <w:p>
       <w:pPr>
@@ -4067,7 +4104,6 @@
         </w:rPr>
         <w:t xml:space="preserve">El controlador de nuestra aplicación es un ejemplo claro del uso de este patrón. Con él, conseguimos proporcionar una única interfaz que combina el manejo de la capa de negocio y la capa de persistencia. De este modo, el usuario no necesita, por ejemplo, para operaciones como crear una lista de vídeos, trabajar con el catálogo y los adaptadores involucrados. En su lugar, proveemos un único método, </w:t>
       </w:r>
-      <w:proofErr w:type="spellStart"/>
       <w:r>
         <w:rPr>
           <w:rFonts w:ascii="Times New Roman" w:hAnsi="Times New Roman" w:cs="Times New Roman"/>
@@ -4076,7 +4112,6 @@
         </w:rPr>
         <w:t>crearListaVideos</w:t>
       </w:r>
-      <w:proofErr w:type="spellEnd"/>
       <w:r>
         <w:rPr>
           <w:rFonts w:ascii="Times New Roman" w:hAnsi="Times New Roman" w:cs="Times New Roman"/>
@@ -4111,7 +4146,7 @@
           <w:rFonts w:ascii="NimbusRomNo9L" w:hAnsi="NimbusRomNo9L"/>
         </w:rPr>
       </w:pPr>
-      <w:bookmarkStart w:id="9" w:name="_Toc534969877"/>
+      <w:bookmarkStart w:id="10" w:name="_Toc535064778"/>
       <w:r>
         <w:rPr>
           <w:rFonts w:ascii="NimbusRomNo9L" w:hAnsi="NimbusRomNo9L"/>
@@ -4119,7 +4154,7 @@
         <w:lastRenderedPageBreak/>
         <w:t>V. Componentes utilizados</w:t>
       </w:r>
-      <w:bookmarkEnd w:id="9"/>
+      <w:bookmarkEnd w:id="10"/>
     </w:p>
     <w:p>
       <w:pPr>
@@ -4152,7 +4187,7 @@
           <w:b/>
         </w:rPr>
       </w:pPr>
-      <w:bookmarkStart w:id="10" w:name="_Toc534969878"/>
+      <w:bookmarkStart w:id="11" w:name="_Toc535064779"/>
       <w:r>
         <w:rPr>
           <w:rFonts w:ascii="Times New Roman" w:hAnsi="Times New Roman" w:cs="Times New Roman"/>
@@ -4186,18 +4221,9 @@
           <w:rFonts w:ascii="Times New Roman" w:hAnsi="Times New Roman" w:cs="Times New Roman"/>
           <w:b/>
         </w:rPr>
-        <w:t xml:space="preserve"> de la librería </w:t>
-      </w:r>
-      <w:proofErr w:type="spellStart"/>
-      <w:r>
-        <w:rPr>
-          <w:rFonts w:ascii="Times New Roman" w:hAnsi="Times New Roman" w:cs="Times New Roman"/>
-          <w:b/>
-        </w:rPr>
-        <w:t>JFoenix</w:t>
-      </w:r>
-      <w:bookmarkEnd w:id="10"/>
-      <w:proofErr w:type="spellEnd"/>
+        <w:t xml:space="preserve"> de la librería JFoenix</w:t>
+      </w:r>
+      <w:bookmarkEnd w:id="11"/>
     </w:p>
     <w:p>
       <w:pPr>
@@ -4213,41 +4239,7 @@
           <w:rFonts w:ascii="Times New Roman" w:hAnsi="Times New Roman" w:cs="Times New Roman"/>
           <w:sz w:val="24"/>
         </w:rPr>
-        <w:t xml:space="preserve">Tal y como hemos indicado en el apartado de la arquitectura de la aplicación, la mayoría de los elementos visuales de nuestra aplicación son de la librería </w:t>
-      </w:r>
-      <w:proofErr w:type="spellStart"/>
-      <w:r>
-        <w:rPr>
-          <w:rFonts w:ascii="Times New Roman" w:hAnsi="Times New Roman" w:cs="Times New Roman"/>
-          <w:sz w:val="24"/>
-        </w:rPr>
-        <w:t>JFoenix</w:t>
-      </w:r>
-      <w:proofErr w:type="spellEnd"/>
-      <w:r>
-        <w:rPr>
-          <w:rFonts w:ascii="Times New Roman" w:hAnsi="Times New Roman" w:cs="Times New Roman"/>
-          <w:sz w:val="24"/>
-        </w:rPr>
-        <w:t xml:space="preserve">. Puesto que, de manera general, estos elementos son en esencia los mismos que los de </w:t>
-      </w:r>
-      <w:proofErr w:type="spellStart"/>
-      <w:proofErr w:type="gramStart"/>
-      <w:r>
-        <w:rPr>
-          <w:rFonts w:ascii="Times New Roman" w:hAnsi="Times New Roman" w:cs="Times New Roman"/>
-          <w:sz w:val="24"/>
-        </w:rPr>
-        <w:t>JavaFX</w:t>
-      </w:r>
-      <w:proofErr w:type="spellEnd"/>
-      <w:proofErr w:type="gramEnd"/>
-      <w:r>
-        <w:rPr>
-          <w:rFonts w:ascii="Times New Roman" w:hAnsi="Times New Roman" w:cs="Times New Roman"/>
-          <w:sz w:val="24"/>
-        </w:rPr>
-        <w:t xml:space="preserve"> pero con un aspecto visual minimalista y animado, únicamente puntualizamos los de mayor interés</w:t>
+        <w:t>Tal y como hemos indicado en el apartado de la arquitectura de la aplicación, la mayoría de los elementos visuales de nuestra aplicación son de la librería JFoenix. Puesto que, de manera general, estos elementos son en esencia los mismos que los de JavaFX pero con un aspecto visual minimalista y animado, únicamente puntualizamos los de mayor interés</w:t>
       </w:r>
       <w:r>
         <w:rPr>
@@ -4279,7 +4271,6 @@
           <w:sz w:val="24"/>
         </w:rPr>
       </w:pPr>
-      <w:proofErr w:type="spellStart"/>
       <w:r>
         <w:rPr>
           <w:rFonts w:ascii="Times New Roman" w:hAnsi="Times New Roman" w:cs="Times New Roman"/>
@@ -4288,7 +4279,6 @@
         </w:rPr>
         <w:t>JFXDatePicker</w:t>
       </w:r>
-      <w:proofErr w:type="spellEnd"/>
     </w:p>
     <w:p>
       <w:pPr>
@@ -4311,7 +4301,6 @@
         </w:rPr>
         <w:t xml:space="preserve">Este componente es el de nuestra elección para la introducción de la fecha de nacimiento en la ventana de registro. Aparte de proporcionar un panel bastante sofisticado para elegir una fecha, permite fácilmente obtener un objeto del tipo </w:t>
       </w:r>
-      <w:proofErr w:type="spellStart"/>
       <w:r>
         <w:rPr>
           <w:rFonts w:ascii="Times New Roman" w:hAnsi="Times New Roman" w:cs="Times New Roman"/>
@@ -4320,7 +4309,6 @@
         </w:rPr>
         <w:t>LocalDate</w:t>
       </w:r>
-      <w:proofErr w:type="spellEnd"/>
       <w:r>
         <w:rPr>
           <w:rFonts w:ascii="Times New Roman" w:hAnsi="Times New Roman" w:cs="Times New Roman"/>
@@ -4328,7 +4316,6 @@
         </w:rPr>
         <w:t xml:space="preserve"> con el método </w:t>
       </w:r>
-      <w:proofErr w:type="spellStart"/>
       <w:r>
         <w:rPr>
           <w:rFonts w:ascii="Times New Roman" w:hAnsi="Times New Roman" w:cs="Times New Roman"/>
@@ -4337,7 +4324,6 @@
         </w:rPr>
         <w:t>getValue</w:t>
       </w:r>
-      <w:proofErr w:type="spellEnd"/>
       <w:r>
         <w:rPr>
           <w:rFonts w:ascii="Times New Roman" w:hAnsi="Times New Roman" w:cs="Times New Roman"/>
@@ -4372,7 +4358,6 @@
           <w:sz w:val="24"/>
         </w:rPr>
       </w:pPr>
-      <w:proofErr w:type="spellStart"/>
       <w:r>
         <w:rPr>
           <w:rFonts w:ascii="Times New Roman" w:hAnsi="Times New Roman" w:cs="Times New Roman"/>
@@ -4381,7 +4366,6 @@
         </w:rPr>
         <w:t>JFXMasonryPane</w:t>
       </w:r>
-      <w:proofErr w:type="spellEnd"/>
     </w:p>
     <w:p>
       <w:pPr>
@@ -4404,7 +4388,6 @@
         </w:rPr>
         <w:t xml:space="preserve">Utilizamos este tipo de panel para la visualización de las miniaturas de los vídeos en las ventanas de «Explorar» y «Mis Listas». Su funcionamiento es similar a un </w:t>
       </w:r>
-      <w:proofErr w:type="spellStart"/>
       <w:r>
         <w:rPr>
           <w:rFonts w:ascii="Times New Roman" w:hAnsi="Times New Roman" w:cs="Times New Roman"/>
@@ -4413,7 +4396,6 @@
         </w:rPr>
         <w:t>FlowPane</w:t>
       </w:r>
-      <w:proofErr w:type="spellEnd"/>
       <w:r>
         <w:rPr>
           <w:rFonts w:ascii="Times New Roman" w:hAnsi="Times New Roman" w:cs="Times New Roman"/>
@@ -4421,7 +4403,6 @@
         </w:rPr>
         <w:t xml:space="preserve">, con el </w:t>
       </w:r>
-      <w:proofErr w:type="spellStart"/>
       <w:r>
         <w:rPr>
           <w:rFonts w:ascii="Times New Roman" w:hAnsi="Times New Roman" w:cs="Times New Roman"/>
@@ -4430,7 +4411,6 @@
         </w:rPr>
         <w:t>bonus</w:t>
       </w:r>
-      <w:proofErr w:type="spellEnd"/>
       <w:r>
         <w:rPr>
           <w:rFonts w:ascii="Times New Roman" w:hAnsi="Times New Roman" w:cs="Times New Roman"/>
@@ -4465,7 +4445,6 @@
           <w:sz w:val="24"/>
         </w:rPr>
       </w:pPr>
-      <w:proofErr w:type="spellStart"/>
       <w:r>
         <w:rPr>
           <w:rFonts w:ascii="Times New Roman" w:hAnsi="Times New Roman" w:cs="Times New Roman"/>
@@ -4474,7 +4453,6 @@
         </w:rPr>
         <w:t>JFXNodesList</w:t>
       </w:r>
-      <w:proofErr w:type="spellEnd"/>
     </w:p>
     <w:p>
       <w:pPr>
@@ -4543,7 +4521,7 @@
           <w:b/>
         </w:rPr>
       </w:pPr>
-      <w:bookmarkStart w:id="11" w:name="_Toc534969879"/>
+      <w:bookmarkStart w:id="12" w:name="_Toc535064780"/>
       <w:r>
         <w:rPr>
           <w:rFonts w:ascii="Times New Roman" w:hAnsi="Times New Roman" w:cs="Times New Roman"/>
@@ -4551,7 +4529,7 @@
         </w:rPr>
         <w:t>5.2 – Componente Buscador de Vídeos</w:t>
       </w:r>
-      <w:bookmarkEnd w:id="11"/>
+      <w:bookmarkEnd w:id="12"/>
     </w:p>
     <w:p>
       <w:pPr>
@@ -4614,7 +4592,6 @@
         </w:rPr>
         <w:t xml:space="preserve">a clase que importa el componente es </w:t>
       </w:r>
-      <w:proofErr w:type="spellStart"/>
       <w:r>
         <w:rPr>
           <w:rFonts w:ascii="Times New Roman" w:hAnsi="Times New Roman" w:cs="Times New Roman"/>
@@ -4623,7 +4600,6 @@
         </w:rPr>
         <w:t>ViewController</w:t>
       </w:r>
-      <w:proofErr w:type="spellEnd"/>
       <w:r>
         <w:rPr>
           <w:rFonts w:ascii="Times New Roman" w:hAnsi="Times New Roman" w:cs="Times New Roman"/>
@@ -4631,7 +4607,6 @@
         </w:rPr>
         <w:t xml:space="preserve">, la clase controladora de la GUI. Esta, almacena la clase controladora, </w:t>
       </w:r>
-      <w:proofErr w:type="spellStart"/>
       <w:r>
         <w:rPr>
           <w:rFonts w:ascii="Times New Roman" w:hAnsi="Times New Roman" w:cs="Times New Roman"/>
@@ -4640,7 +4615,6 @@
         </w:rPr>
         <w:t>AppVideo</w:t>
       </w:r>
-      <w:proofErr w:type="spellEnd"/>
       <w:r>
         <w:rPr>
           <w:rFonts w:ascii="Times New Roman" w:hAnsi="Times New Roman" w:cs="Times New Roman"/>
@@ -4703,25 +4677,16 @@
           <w:b/>
         </w:rPr>
       </w:pPr>
-      <w:bookmarkStart w:id="12" w:name="_Toc534969880"/>
+      <w:bookmarkStart w:id="13" w:name="_Toc535064781"/>
       <w:r>
         <w:rPr>
           <w:rFonts w:ascii="Times New Roman" w:hAnsi="Times New Roman" w:cs="Times New Roman"/>
           <w:b/>
         </w:rPr>
         <w:lastRenderedPageBreak/>
-        <w:t xml:space="preserve">5.3 – Biblioteca </w:t>
-      </w:r>
-      <w:proofErr w:type="spellStart"/>
-      <w:r>
-        <w:rPr>
-          <w:rFonts w:ascii="Times New Roman" w:hAnsi="Times New Roman" w:cs="Times New Roman"/>
-          <w:b/>
-        </w:rPr>
-        <w:t>iTextPDF</w:t>
-      </w:r>
-      <w:bookmarkEnd w:id="12"/>
-      <w:proofErr w:type="spellEnd"/>
+        <w:t>5.3 – Biblioteca iTextPDF</w:t>
+      </w:r>
+      <w:bookmarkEnd w:id="13"/>
     </w:p>
     <w:p>
       <w:pPr>
@@ -4737,17 +4702,8 @@
           <w:rFonts w:ascii="Times New Roman" w:hAnsi="Times New Roman" w:cs="Times New Roman"/>
           <w:sz w:val="24"/>
         </w:rPr>
-        <w:t>Para la implementación de la funcionalidad Premium de generar un archivo .</w:t>
-      </w:r>
-      <w:proofErr w:type="spellStart"/>
-      <w:r>
-        <w:rPr>
-          <w:rFonts w:ascii="Times New Roman" w:hAnsi="Times New Roman" w:cs="Times New Roman"/>
-          <w:sz w:val="24"/>
-        </w:rPr>
-        <w:t>pdf</w:t>
-      </w:r>
-      <w:proofErr w:type="spellEnd"/>
+        <w:t>Para la implementación de la funcionalidad Premium de generar un archivo .pdf</w:t>
+      </w:r>
       <w:r>
         <w:rPr>
           <w:rFonts w:ascii="Times New Roman" w:hAnsi="Times New Roman" w:cs="Times New Roman"/>
@@ -4762,7 +4718,6 @@
         </w:rPr>
         <w:t xml:space="preserve">, utilizamos el componente </w:t>
       </w:r>
-      <w:proofErr w:type="spellStart"/>
       <w:r>
         <w:rPr>
           <w:rFonts w:ascii="Times New Roman" w:hAnsi="Times New Roman" w:cs="Times New Roman"/>
@@ -4771,7 +4726,6 @@
         </w:rPr>
         <w:t>PdfWriter</w:t>
       </w:r>
-      <w:proofErr w:type="spellEnd"/>
       <w:r>
         <w:rPr>
           <w:rFonts w:ascii="Times New Roman" w:hAnsi="Times New Roman" w:cs="Times New Roman"/>
@@ -4794,145 +4748,13 @@
           <w:b/>
         </w:rPr>
       </w:pPr>
-      <w:bookmarkStart w:id="13" w:name="_Toc534969881"/>
-      <w:r>
-        <w:rPr>
-          <w:rFonts w:ascii="Times New Roman" w:hAnsi="Times New Roman" w:cs="Times New Roman"/>
-          <w:b/>
-        </w:rPr>
-        <w:t xml:space="preserve">5.4 – Componente </w:t>
-      </w:r>
-      <w:proofErr w:type="spellStart"/>
-      <w:r>
-        <w:rPr>
-          <w:rFonts w:ascii="Times New Roman" w:hAnsi="Times New Roman" w:cs="Times New Roman"/>
-          <w:b/>
-        </w:rPr>
-        <w:t>VideoWeb</w:t>
-      </w:r>
-      <w:bookmarkEnd w:id="13"/>
-      <w:proofErr w:type="spellEnd"/>
-    </w:p>
-    <w:p>
-      <w:pPr>
-        <w:spacing w:before="240"/>
-        <w:ind w:left="0" w:right="1134" w:firstLine="0"/>
-        <w:rPr>
-          <w:rFonts w:ascii="Times New Roman" w:hAnsi="Times New Roman" w:cs="Times New Roman"/>
-          <w:sz w:val="24"/>
-        </w:rPr>
-      </w:pPr>
-      <w:r>
-        <w:rPr>
-          <w:rFonts w:ascii="Times New Roman" w:hAnsi="Times New Roman" w:cs="Times New Roman"/>
-          <w:sz w:val="24"/>
-        </w:rPr>
-        <w:t>Para la reproducción de los vídeos de la aplicación utilizamos el componente proporcionado en los recursos de la asignatura. Como su explicación y forma de uso ya está explicada, únicamente matizamos su implementación en nuestro código.</w:t>
-      </w:r>
-    </w:p>
-    <w:p>
-      <w:pPr>
-        <w:spacing w:before="240"/>
-        <w:ind w:left="0" w:right="1134" w:firstLine="0"/>
-        <w:rPr>
-          <w:rFonts w:ascii="Times New Roman" w:hAnsi="Times New Roman" w:cs="Times New Roman"/>
-          <w:sz w:val="24"/>
-        </w:rPr>
-      </w:pPr>
-      <w:r>
-        <w:rPr>
-          <w:rFonts w:ascii="Times New Roman" w:hAnsi="Times New Roman" w:cs="Times New Roman"/>
-          <w:sz w:val="24"/>
-        </w:rPr>
-        <w:t xml:space="preserve">Todos los vídeos se muestran dentro de una ventana emergente del tipo </w:t>
-      </w:r>
-      <w:proofErr w:type="spellStart"/>
-      <w:r>
-        <w:rPr>
-          <w:rFonts w:ascii="Times New Roman" w:hAnsi="Times New Roman" w:cs="Times New Roman"/>
-          <w:sz w:val="24"/>
-        </w:rPr>
-        <w:t>JFXDialog</w:t>
-      </w:r>
-      <w:proofErr w:type="spellEnd"/>
-      <w:r>
-        <w:rPr>
-          <w:rFonts w:ascii="Times New Roman" w:hAnsi="Times New Roman" w:cs="Times New Roman"/>
-          <w:sz w:val="24"/>
-        </w:rPr>
-        <w:t xml:space="preserve">. Esta ventana contiene todos los elementos de la especificación, como las etiquetas y las reproducciones del vídeo. Parametrizamos la creación de este diálogo en un método auxiliar llamado </w:t>
-      </w:r>
-      <w:proofErr w:type="spellStart"/>
-      <w:r>
-        <w:rPr>
-          <w:rFonts w:ascii="Times New Roman" w:hAnsi="Times New Roman" w:cs="Times New Roman"/>
-          <w:i/>
-          <w:sz w:val="24"/>
-        </w:rPr>
-        <w:t>showVideoDialog</w:t>
-      </w:r>
-      <w:proofErr w:type="spellEnd"/>
-      <w:r>
-        <w:rPr>
-          <w:rFonts w:ascii="Times New Roman" w:hAnsi="Times New Roman" w:cs="Times New Roman"/>
-          <w:i/>
-          <w:sz w:val="24"/>
-        </w:rPr>
-        <w:t xml:space="preserve"> </w:t>
-      </w:r>
-      <w:r>
-        <w:rPr>
-          <w:rFonts w:ascii="Times New Roman" w:hAnsi="Times New Roman" w:cs="Times New Roman"/>
-          <w:sz w:val="24"/>
-        </w:rPr>
-        <w:t>para</w:t>
-      </w:r>
-      <w:r>
-        <w:rPr>
-          <w:rFonts w:ascii="Times New Roman" w:hAnsi="Times New Roman" w:cs="Times New Roman"/>
-          <w:sz w:val="24"/>
-        </w:rPr>
-        <w:t xml:space="preserve"> la reutilización del código en las diversas ventanas donde se puede reproducir un vídeo.</w:t>
-      </w:r>
-    </w:p>
-    <w:p>
-      <w:pPr>
-        <w:spacing w:before="240"/>
-        <w:ind w:left="0" w:right="1134" w:firstLine="0"/>
-        <w:rPr>
-          <w:rFonts w:ascii="Times New Roman" w:hAnsi="Times New Roman" w:cs="Times New Roman"/>
-          <w:sz w:val="24"/>
-        </w:rPr>
-      </w:pPr>
-    </w:p>
-    <w:p>
-      <w:pPr>
-        <w:pStyle w:val="Ttulo1"/>
-        <w:ind w:right="1134"/>
-        <w:rPr>
-          <w:rFonts w:ascii="NimbusRomNo9L" w:hAnsi="NimbusRomNo9L"/>
-        </w:rPr>
-      </w:pPr>
-      <w:bookmarkStart w:id="14" w:name="_Toc534969882"/>
-      <w:r>
-        <w:rPr>
-          <w:rFonts w:ascii="NimbusRomNo9L" w:hAnsi="NimbusRomNo9L"/>
-        </w:rPr>
-        <w:t xml:space="preserve">VI. </w:t>
-      </w:r>
-      <w:proofErr w:type="spellStart"/>
-      <w:r>
-        <w:rPr>
-          <w:rFonts w:ascii="NimbusRomNo9L" w:hAnsi="NimbusRomNo9L"/>
-        </w:rPr>
-        <w:t>Tests</w:t>
-      </w:r>
-      <w:proofErr w:type="spellEnd"/>
-      <w:r>
-        <w:rPr>
-          <w:rFonts w:ascii="NimbusRomNo9L" w:hAnsi="NimbusRomNo9L"/>
-        </w:rPr>
-        <w:t xml:space="preserve"> unitarios</w:t>
+      <w:bookmarkStart w:id="14" w:name="_Toc535064782"/>
+      <w:r>
+        <w:rPr>
+          <w:rFonts w:ascii="Times New Roman" w:hAnsi="Times New Roman" w:cs="Times New Roman"/>
+          <w:b/>
+        </w:rPr>
+        <w:t>5.4 – Componente VideoWeb</w:t>
       </w:r>
       <w:bookmarkEnd w:id="14"/>
     </w:p>
@@ -4950,55 +4772,90 @@
           <w:rFonts w:ascii="Times New Roman" w:hAnsi="Times New Roman" w:cs="Times New Roman"/>
           <w:sz w:val="24"/>
         </w:rPr>
-        <w:t xml:space="preserve">Adjuntamos en la entrega los </w:t>
-      </w:r>
-      <w:proofErr w:type="spellStart"/>
-      <w:r>
-        <w:rPr>
-          <w:rFonts w:ascii="Times New Roman" w:hAnsi="Times New Roman" w:cs="Times New Roman"/>
-          <w:sz w:val="24"/>
-        </w:rPr>
-        <w:t>tests</w:t>
-      </w:r>
-      <w:proofErr w:type="spellEnd"/>
-      <w:r>
-        <w:rPr>
-          <w:rFonts w:ascii="Times New Roman" w:hAnsi="Times New Roman" w:cs="Times New Roman"/>
-          <w:sz w:val="24"/>
-        </w:rPr>
-        <w:t xml:space="preserve"> unitarios </w:t>
-      </w:r>
-      <w:proofErr w:type="spellStart"/>
-      <w:r>
-        <w:rPr>
-          <w:rFonts w:ascii="Times New Roman" w:hAnsi="Times New Roman" w:cs="Times New Roman"/>
-          <w:sz w:val="24"/>
-        </w:rPr>
-        <w:t>bla</w:t>
-      </w:r>
-      <w:proofErr w:type="spellEnd"/>
-      <w:r>
-        <w:rPr>
-          <w:rFonts w:ascii="Times New Roman" w:hAnsi="Times New Roman" w:cs="Times New Roman"/>
-          <w:sz w:val="24"/>
-        </w:rPr>
-        <w:t xml:space="preserve"> </w:t>
-      </w:r>
-      <w:proofErr w:type="spellStart"/>
-      <w:r>
-        <w:rPr>
-          <w:rFonts w:ascii="Times New Roman" w:hAnsi="Times New Roman" w:cs="Times New Roman"/>
-          <w:sz w:val="24"/>
-        </w:rPr>
-        <w:t>bla</w:t>
-      </w:r>
-      <w:proofErr w:type="spellEnd"/>
-      <w:r>
-        <w:rPr>
-          <w:rFonts w:ascii="Times New Roman" w:hAnsi="Times New Roman" w:cs="Times New Roman"/>
-          <w:sz w:val="24"/>
-        </w:rPr>
-        <w:t xml:space="preserve"> luego cuando esté hecho se matiza</w:t>
+        <w:t>Para la reproducción de los vídeos de la aplicación utilizamos el componente proporcionado en los recursos de la asignatura. Como su explicación y forma de uso ya está explicada, únicamente matizamos su implementación en nuestro código.</w:t>
+      </w:r>
+    </w:p>
+    <w:p>
+      <w:pPr>
+        <w:spacing w:before="240"/>
+        <w:ind w:left="0" w:right="1134" w:firstLine="0"/>
+        <w:rPr>
+          <w:rFonts w:ascii="Times New Roman" w:hAnsi="Times New Roman" w:cs="Times New Roman"/>
+          <w:sz w:val="24"/>
+        </w:rPr>
+      </w:pPr>
+      <w:r>
+        <w:rPr>
+          <w:rFonts w:ascii="Times New Roman" w:hAnsi="Times New Roman" w:cs="Times New Roman"/>
+          <w:sz w:val="24"/>
+        </w:rPr>
+        <w:t xml:space="preserve">Todos los vídeos se muestran dentro de una ventana emergente del tipo JFXDialog. Esta ventana contiene todos los elementos de la especificación, como las etiquetas y las reproducciones del vídeo. Parametrizamos la creación de este diálogo en un método auxiliar llamado </w:t>
+      </w:r>
+      <w:r>
+        <w:rPr>
+          <w:rFonts w:ascii="Times New Roman" w:hAnsi="Times New Roman" w:cs="Times New Roman"/>
+          <w:i/>
+          <w:sz w:val="24"/>
+        </w:rPr>
+        <w:t xml:space="preserve">showVideoDialog </w:t>
+      </w:r>
+      <w:r>
+        <w:rPr>
+          <w:rFonts w:ascii="Times New Roman" w:hAnsi="Times New Roman" w:cs="Times New Roman"/>
+          <w:sz w:val="24"/>
+        </w:rPr>
+        <w:t>para</w:t>
+      </w:r>
+      <w:r>
+        <w:rPr>
+          <w:rFonts w:ascii="Times New Roman" w:hAnsi="Times New Roman" w:cs="Times New Roman"/>
+          <w:sz w:val="24"/>
+        </w:rPr>
+        <w:t xml:space="preserve"> la reutilización del código en las diversas ventanas donde se puede reproducir un vídeo.</w:t>
+      </w:r>
+    </w:p>
+    <w:p>
+      <w:pPr>
+        <w:spacing w:before="240"/>
+        <w:ind w:left="0" w:right="1134" w:firstLine="0"/>
+        <w:rPr>
+          <w:rFonts w:ascii="Times New Roman" w:hAnsi="Times New Roman" w:cs="Times New Roman"/>
+          <w:sz w:val="24"/>
+        </w:rPr>
+      </w:pPr>
+    </w:p>
+    <w:p>
+      <w:pPr>
+        <w:pStyle w:val="Ttulo1"/>
+        <w:ind w:right="1134"/>
+        <w:rPr>
+          <w:rFonts w:ascii="NimbusRomNo9L" w:hAnsi="NimbusRomNo9L"/>
+        </w:rPr>
+      </w:pPr>
+      <w:bookmarkStart w:id="15" w:name="_Toc535064783"/>
+      <w:r>
+        <w:rPr>
+          <w:rFonts w:ascii="NimbusRomNo9L" w:hAnsi="NimbusRomNo9L"/>
+        </w:rPr>
+        <w:t>VI. Tests unitarios</w:t>
+      </w:r>
+      <w:bookmarkEnd w:id="15"/>
+    </w:p>
+    <w:p>
+      <w:pPr>
+        <w:spacing w:before="240"/>
+        <w:ind w:left="0" w:right="1134" w:firstLine="0"/>
+        <w:rPr>
+          <w:rFonts w:ascii="Times New Roman" w:hAnsi="Times New Roman" w:cs="Times New Roman"/>
+          <w:sz w:val="24"/>
+        </w:rPr>
+      </w:pPr>
+      <w:r>
+        <w:rPr>
+          <w:rFonts w:ascii="Times New Roman" w:hAnsi="Times New Roman" w:cs="Times New Roman"/>
+          <w:sz w:val="24"/>
+        </w:rPr>
+        <w:t>Adjuntamos en la entrega los tests unitarios bla bla luego cuando esté hecho se matiza</w:t>
       </w:r>
     </w:p>
     <w:p>
@@ -5027,7 +4884,7 @@
           <w:rFonts w:ascii="NimbusRomNo9L" w:hAnsi="NimbusRomNo9L"/>
         </w:rPr>
       </w:pPr>
-      <w:bookmarkStart w:id="15" w:name="_Toc534969883"/>
+      <w:bookmarkStart w:id="16" w:name="_Toc535064784"/>
       <w:r>
         <w:rPr>
           <w:rFonts w:ascii="NimbusRomNo9L" w:hAnsi="NimbusRomNo9L"/>
@@ -5035,7 +4892,7 @@
         <w:lastRenderedPageBreak/>
         <w:t>VI. Manual de usuario</w:t>
       </w:r>
-      <w:bookmarkEnd w:id="15"/>
+      <w:bookmarkEnd w:id="16"/>
     </w:p>
     <w:p>
       <w:pPr>
@@ -5082,7 +4939,7 @@
           <w:b/>
         </w:rPr>
       </w:pPr>
-      <w:bookmarkStart w:id="16" w:name="_Toc534969884"/>
+      <w:bookmarkStart w:id="17" w:name="_Toc535064785"/>
       <w:r>
         <w:rPr>
           <w:rFonts w:ascii="Times New Roman" w:hAnsi="Times New Roman" w:cs="Times New Roman"/>
@@ -5104,7 +4961,7 @@
         </w:rPr>
         <w:t>Log in</w:t>
       </w:r>
-      <w:bookmarkEnd w:id="16"/>
+      <w:bookmarkEnd w:id="17"/>
     </w:p>
     <w:p>
       <w:pPr>
@@ -5119,7 +4976,7 @@
           <w:sz w:val="24"/>
         </w:rPr>
         <w:drawing>
-          <wp:inline distT="0" distB="0" distL="0" distR="0" wp14:anchorId="054FF8A3" wp14:editId="6802480C">
+          <wp:inline distT="0" distB="0" distL="0" distR="0" wp14:anchorId="60507F98" wp14:editId="0B3BE721">
             <wp:extent cx="6227456" cy="4670592"/>
             <wp:effectExtent l="0" t="0" r="1905" b="0"/>
             <wp:docPr id="19" name="Imagen 19"/>
@@ -5134,7 +4991,7 @@
                     <pic:cNvPicPr/>
                   </pic:nvPicPr>
                   <pic:blipFill>
-                    <a:blip r:embed="rId22">
+                    <a:blip r:embed="rId23">
                       <a:extLst>
                         <a:ext uri="{28A0092B-C50C-407E-A947-70E740481C1C}">
                           <a14:useLocalDpi xmlns:a14="http://schemas.microsoft.com/office/drawing/2010/main" val="0"/>
@@ -5217,7 +5074,7 @@
           <w:noProof/>
           <w:color w:val="000000" w:themeColor="text1"/>
         </w:rPr>
-        <w:t>2</w:t>
+        <w:t>3</w:t>
       </w:r>
       <w:r>
         <w:rPr>
@@ -5237,7 +5094,6 @@
         </w:rPr>
         <w:t xml:space="preserve">. Ventana de </w:t>
       </w:r>
-      <w:proofErr w:type="spellStart"/>
       <w:r>
         <w:rPr>
           <w:rFonts w:ascii="Times New Roman" w:hAnsi="Times New Roman" w:cs="Times New Roman"/>
@@ -5246,7 +5102,6 @@
         </w:rPr>
         <w:t>login</w:t>
       </w:r>
-      <w:proofErr w:type="spellEnd"/>
       <w:r>
         <w:rPr>
           <w:rFonts w:ascii="Times New Roman" w:hAnsi="Times New Roman" w:cs="Times New Roman"/>
@@ -5273,7 +5128,6 @@
         </w:rPr>
         <w:t xml:space="preserve">La primera ventana que se carga cuando se enciende la aplicación es la ventana de </w:t>
       </w:r>
-      <w:proofErr w:type="spellStart"/>
       <w:r>
         <w:rPr>
           <w:rFonts w:ascii="Times New Roman" w:hAnsi="Times New Roman" w:cs="Times New Roman"/>
@@ -5282,7 +5136,6 @@
         </w:rPr>
         <w:t>login</w:t>
       </w:r>
-      <w:proofErr w:type="spellEnd"/>
       <w:r>
         <w:rPr>
           <w:rFonts w:ascii="Times New Roman" w:hAnsi="Times New Roman" w:cs="Times New Roman"/>
@@ -5340,39 +5193,14 @@
           <w:rFonts w:ascii="Times New Roman" w:hAnsi="Times New Roman" w:cs="Times New Roman"/>
           <w:sz w:val="24"/>
         </w:rPr>
-        <w:t xml:space="preserve">, </w:t>
-      </w:r>
-      <w:proofErr w:type="spellStart"/>
-      <w:r>
-        <w:rPr>
-          <w:rFonts w:ascii="Times New Roman" w:hAnsi="Times New Roman" w:cs="Times New Roman"/>
-          <w:sz w:val="24"/>
-        </w:rPr>
-        <w:t>accessible</w:t>
-      </w:r>
-      <w:proofErr w:type="spellEnd"/>
-      <w:r>
-        <w:rPr>
-          <w:rFonts w:ascii="Times New Roman" w:hAnsi="Times New Roman" w:cs="Times New Roman"/>
-          <w:sz w:val="24"/>
-        </w:rPr>
-        <w:t xml:space="preserve"> haciendo </w:t>
-      </w:r>
-      <w:proofErr w:type="spellStart"/>
-      <w:r>
-        <w:rPr>
-          <w:rFonts w:ascii="Times New Roman" w:hAnsi="Times New Roman" w:cs="Times New Roman"/>
-          <w:sz w:val="24"/>
-        </w:rPr>
-        <w:t>click</w:t>
-      </w:r>
-      <w:proofErr w:type="spellEnd"/>
-      <w:r>
-        <w:rPr>
-          <w:rFonts w:ascii="Times New Roman" w:hAnsi="Times New Roman" w:cs="Times New Roman"/>
-          <w:sz w:val="24"/>
-        </w:rPr>
-        <w:t xml:space="preserve"> sobre el texto</w:t>
+        <w:t>, accessible</w:t>
+      </w:r>
+      <w:r>
+        <w:rPr>
+          <w:rFonts w:ascii="Times New Roman" w:hAnsi="Times New Roman" w:cs="Times New Roman"/>
+          <w:sz w:val="24"/>
+        </w:rPr>
+        <w:t xml:space="preserve"> haciendo click sobre el texto</w:t>
       </w:r>
       <w:r>
         <w:rPr>
@@ -5434,7 +5262,7 @@
           <w:b/>
         </w:rPr>
       </w:pPr>
-      <w:bookmarkStart w:id="17" w:name="_Toc534969885"/>
+      <w:bookmarkStart w:id="18" w:name="_Toc535064786"/>
       <w:r>
         <w:rPr>
           <w:rFonts w:ascii="Times New Roman" w:hAnsi="Times New Roman" w:cs="Times New Roman"/>
@@ -5443,7 +5271,7 @@
         <w:lastRenderedPageBreak/>
         <w:t>6.2 – Registro</w:t>
       </w:r>
-      <w:bookmarkEnd w:id="17"/>
+      <w:bookmarkEnd w:id="18"/>
     </w:p>
     <w:p>
       <w:pPr>
@@ -5458,7 +5286,7 @@
           <w:sz w:val="24"/>
         </w:rPr>
         <w:drawing>
-          <wp:inline distT="0" distB="0" distL="0" distR="0" wp14:anchorId="3A92F576" wp14:editId="32DF886F">
+          <wp:inline distT="0" distB="0" distL="0" distR="0" wp14:anchorId="141E8899" wp14:editId="726B247B">
             <wp:extent cx="6216705" cy="4662529"/>
             <wp:effectExtent l="0" t="0" r="0" b="5080"/>
             <wp:docPr id="21" name="Imagen 21"/>
@@ -5473,7 +5301,7 @@
                     <pic:cNvPicPr/>
                   </pic:nvPicPr>
                   <pic:blipFill>
-                    <a:blip r:embed="rId23">
+                    <a:blip r:embed="rId24">
                       <a:extLst>
                         <a:ext uri="{28A0092B-C50C-407E-A947-70E740481C1C}">
                           <a14:useLocalDpi xmlns:a14="http://schemas.microsoft.com/office/drawing/2010/main" val="0"/>
@@ -5556,7 +5384,7 @@
           <w:noProof/>
           <w:color w:val="000000" w:themeColor="text1"/>
         </w:rPr>
-        <w:t>3</w:t>
+        <w:t>4</w:t>
       </w:r>
       <w:r>
         <w:rPr>
@@ -5635,7 +5463,6 @@
         </w:rPr>
         <w:t xml:space="preserve">Para volver a la ventana de </w:t>
       </w:r>
-      <w:proofErr w:type="spellStart"/>
       <w:r>
         <w:rPr>
           <w:rFonts w:ascii="Times New Roman" w:hAnsi="Times New Roman" w:cs="Times New Roman"/>
@@ -5644,7 +5471,6 @@
         </w:rPr>
         <w:t>login</w:t>
       </w:r>
-      <w:proofErr w:type="spellEnd"/>
       <w:r>
         <w:rPr>
           <w:rFonts w:ascii="Times New Roman" w:hAnsi="Times New Roman" w:cs="Times New Roman"/>
@@ -5685,7 +5511,7 @@
           <w:b/>
         </w:rPr>
       </w:pPr>
-      <w:bookmarkStart w:id="18" w:name="_Toc534969886"/>
+      <w:bookmarkStart w:id="19" w:name="_Toc535064787"/>
       <w:r>
         <w:rPr>
           <w:rFonts w:ascii="Times New Roman" w:hAnsi="Times New Roman" w:cs="Times New Roman"/>
@@ -5694,7 +5520,7 @@
         <w:lastRenderedPageBreak/>
         <w:t>6.3 – Recientes</w:t>
       </w:r>
-      <w:bookmarkEnd w:id="18"/>
+      <w:bookmarkEnd w:id="19"/>
     </w:p>
     <w:p>
       <w:pPr>
@@ -5709,7 +5535,7 @@
           <w:sz w:val="24"/>
         </w:rPr>
         <w:drawing>
-          <wp:inline distT="0" distB="0" distL="0" distR="0" wp14:anchorId="4481D8A0" wp14:editId="446044D9">
+          <wp:inline distT="0" distB="0" distL="0" distR="0" wp14:anchorId="136366CA" wp14:editId="676B20A2">
             <wp:extent cx="6227308" cy="4670481"/>
             <wp:effectExtent l="0" t="0" r="2540" b="0"/>
             <wp:docPr id="22" name="Imagen 22"/>
@@ -5724,7 +5550,7 @@
                     <pic:cNvPicPr/>
                   </pic:nvPicPr>
                   <pic:blipFill>
-                    <a:blip r:embed="rId24">
+                    <a:blip r:embed="rId25">
                       <a:extLst>
                         <a:ext uri="{28A0092B-C50C-407E-A947-70E740481C1C}">
                           <a14:useLocalDpi xmlns:a14="http://schemas.microsoft.com/office/drawing/2010/main" val="0"/>
@@ -5807,7 +5633,7 @@
           <w:noProof/>
           <w:color w:val="000000" w:themeColor="text1"/>
         </w:rPr>
-        <w:t>4</w:t>
+        <w:t>5</w:t>
       </w:r>
       <w:r>
         <w:rPr>
@@ -5859,23 +5685,7 @@
           <w:rFonts w:ascii="Times New Roman" w:hAnsi="Times New Roman" w:cs="Times New Roman"/>
           <w:sz w:val="24"/>
         </w:rPr>
-        <w:t xml:space="preserve">En esta ventana, el usuario dispondrá de dos listas de reproducción; una lista de los cinco vídeos reproducidos más recientemente por el usuario, y, si el usuario es </w:t>
-      </w:r>
-      <w:proofErr w:type="spellStart"/>
-      <w:r>
-        <w:rPr>
-          <w:rFonts w:ascii="Times New Roman" w:hAnsi="Times New Roman" w:cs="Times New Roman"/>
-          <w:sz w:val="24"/>
-        </w:rPr>
-        <w:t>premium</w:t>
-      </w:r>
-      <w:proofErr w:type="spellEnd"/>
-      <w:r>
-        <w:rPr>
-          <w:rFonts w:ascii="Times New Roman" w:hAnsi="Times New Roman" w:cs="Times New Roman"/>
-          <w:sz w:val="24"/>
-        </w:rPr>
-        <w:t>, una lista con los diez vídeos más reproducidos en todo el sistema.</w:t>
+        <w:t>En esta ventana, el usuario dispondrá de dos listas de reproducción; una lista de los cinco vídeos reproducidos más recientemente por el usuario, y, si el usuario es premium, una lista con los diez vídeos más reproducidos en todo el sistema.</w:t>
       </w:r>
     </w:p>
     <w:p>
@@ -5900,25 +5710,7 @@
           <w:i/>
           <w:sz w:val="24"/>
         </w:rPr>
-        <w:t xml:space="preserve">(si tiene la funcionalidad </w:t>
-      </w:r>
-      <w:proofErr w:type="spellStart"/>
-      <w:r>
-        <w:rPr>
-          <w:rFonts w:ascii="Times New Roman" w:hAnsi="Times New Roman" w:cs="Times New Roman"/>
-          <w:i/>
-          <w:sz w:val="24"/>
-        </w:rPr>
-        <w:t>premium</w:t>
-      </w:r>
-      <w:proofErr w:type="spellEnd"/>
-      <w:r>
-        <w:rPr>
-          <w:rFonts w:ascii="Times New Roman" w:hAnsi="Times New Roman" w:cs="Times New Roman"/>
-          <w:i/>
-          <w:sz w:val="24"/>
-        </w:rPr>
-        <w:t xml:space="preserve"> activada) </w:t>
+        <w:t xml:space="preserve">(si tiene la funcionalidad premium activada) </w:t>
       </w:r>
       <w:r>
         <w:rPr>
@@ -5958,23 +5750,7 @@
           <w:rFonts w:ascii="Times New Roman" w:hAnsi="Times New Roman" w:cs="Times New Roman"/>
           <w:sz w:val="24"/>
         </w:rPr>
-        <w:t xml:space="preserve">Si el usuario cierra la ventana manualmente, se interrumpirá la reproducción de la lista. Asimismo, haciendo doble </w:t>
-      </w:r>
-      <w:proofErr w:type="spellStart"/>
-      <w:r>
-        <w:rPr>
-          <w:rFonts w:ascii="Times New Roman" w:hAnsi="Times New Roman" w:cs="Times New Roman"/>
-          <w:sz w:val="24"/>
-        </w:rPr>
-        <w:t>click</w:t>
-      </w:r>
-      <w:proofErr w:type="spellEnd"/>
-      <w:r>
-        <w:rPr>
-          <w:rFonts w:ascii="Times New Roman" w:hAnsi="Times New Roman" w:cs="Times New Roman"/>
-          <w:sz w:val="24"/>
-        </w:rPr>
-        <w:t xml:space="preserve"> sobre cualquiera de los vídeos lo reproducirá también.</w:t>
+        <w:t>Si el usuario cierra la ventana manualmente, se interrumpirá la reproducción de la lista. Asimismo, haciendo doble click sobre cualquiera de los vídeos lo reproducirá también.</w:t>
       </w:r>
     </w:p>
     <w:p>
@@ -5991,7 +5767,7 @@
           <w:b/>
         </w:rPr>
       </w:pPr>
-      <w:bookmarkStart w:id="19" w:name="_Toc534969887"/>
+      <w:bookmarkStart w:id="20" w:name="_Toc535064788"/>
       <w:r>
         <w:rPr>
           <w:rFonts w:ascii="Times New Roman" w:hAnsi="Times New Roman" w:cs="Times New Roman"/>
@@ -6000,7 +5776,7 @@
         <w:lastRenderedPageBreak/>
         <w:t>6.4 – Mi perfil</w:t>
       </w:r>
-      <w:bookmarkEnd w:id="19"/>
+      <w:bookmarkEnd w:id="20"/>
     </w:p>
     <w:p>
       <w:pPr>
@@ -6015,7 +5791,7 @@
           <w:sz w:val="24"/>
         </w:rPr>
         <w:drawing>
-          <wp:inline distT="0" distB="0" distL="0" distR="0" wp14:anchorId="3C3E00B0" wp14:editId="31AD4132">
+          <wp:inline distT="0" distB="0" distL="0" distR="0" wp14:anchorId="13CFCB1C" wp14:editId="25AFA600">
             <wp:extent cx="6180667" cy="4635500"/>
             <wp:effectExtent l="0" t="0" r="0" b="0"/>
             <wp:docPr id="23" name="Imagen 23"/>
@@ -6030,7 +5806,7 @@
                     <pic:cNvPicPr/>
                   </pic:nvPicPr>
                   <pic:blipFill>
-                    <a:blip r:embed="rId25">
+                    <a:blip r:embed="rId26">
                       <a:extLst>
                         <a:ext uri="{28A0092B-C50C-407E-A947-70E740481C1C}">
                           <a14:useLocalDpi xmlns:a14="http://schemas.microsoft.com/office/drawing/2010/main" val="0"/>
@@ -6113,7 +5889,7 @@
           <w:noProof/>
           <w:color w:val="000000" w:themeColor="text1"/>
         </w:rPr>
-        <w:t>5</w:t>
+        <w:t>6</w:t>
       </w:r>
       <w:r>
         <w:rPr>
@@ -6148,23 +5924,7 @@
           <w:rFonts w:ascii="Times New Roman" w:hAnsi="Times New Roman" w:cs="Times New Roman"/>
           <w:sz w:val="24"/>
         </w:rPr>
-        <w:t xml:space="preserve">Esta ventana es accesible desde el panel lateral de la aplicación y, mientras que el usuario esté autentificado, sustituirá la ventana de log in. Por tanto, si se desea volver a acceder a las ventanas de registro y log in, será presionando el botón de «Log </w:t>
-      </w:r>
-      <w:proofErr w:type="spellStart"/>
-      <w:r>
-        <w:rPr>
-          <w:rFonts w:ascii="Times New Roman" w:hAnsi="Times New Roman" w:cs="Times New Roman"/>
-          <w:sz w:val="24"/>
-        </w:rPr>
-        <w:t>out</w:t>
-      </w:r>
-      <w:proofErr w:type="spellEnd"/>
-      <w:r>
-        <w:rPr>
-          <w:rFonts w:ascii="Times New Roman" w:hAnsi="Times New Roman" w:cs="Times New Roman"/>
-          <w:sz w:val="24"/>
-        </w:rPr>
-        <w:t>».</w:t>
+        <w:t>Esta ventana es accesible desde el panel lateral de la aplicación y, mientras que el usuario esté autentificado, sustituirá la ventana de log in. Por tanto, si se desea volver a acceder a las ventanas de registro y log in, será presionando el botón de «Log out».</w:t>
       </w:r>
     </w:p>
     <w:p>
@@ -6216,7 +5976,7 @@
           <w:b/>
         </w:rPr>
       </w:pPr>
-      <w:bookmarkStart w:id="20" w:name="_Toc534969888"/>
+      <w:bookmarkStart w:id="21" w:name="_Toc535064789"/>
       <w:r>
         <w:rPr>
           <w:rFonts w:ascii="Times New Roman" w:hAnsi="Times New Roman" w:cs="Times New Roman"/>
@@ -6225,7 +5985,7 @@
         <w:lastRenderedPageBreak/>
         <w:t>6.5 – Explorar</w:t>
       </w:r>
-      <w:bookmarkEnd w:id="20"/>
+      <w:bookmarkEnd w:id="21"/>
     </w:p>
     <w:p>
       <w:pPr>
@@ -6240,7 +6000,7 @@
           <w:sz w:val="24"/>
         </w:rPr>
         <w:drawing>
-          <wp:inline distT="0" distB="0" distL="0" distR="0" wp14:anchorId="5EAAEC29" wp14:editId="5E32C84B">
+          <wp:inline distT="0" distB="0" distL="0" distR="0" wp14:anchorId="5E8003A6" wp14:editId="7018D33D">
             <wp:extent cx="6233822" cy="4675367"/>
             <wp:effectExtent l="0" t="0" r="0" b="0"/>
             <wp:docPr id="24" name="Imagen 24"/>
@@ -6255,7 +6015,7 @@
                     <pic:cNvPicPr/>
                   </pic:nvPicPr>
                   <pic:blipFill>
-                    <a:blip r:embed="rId26">
+                    <a:blip r:embed="rId27">
                       <a:extLst>
                         <a:ext uri="{28A0092B-C50C-407E-A947-70E740481C1C}">
                           <a14:useLocalDpi xmlns:a14="http://schemas.microsoft.com/office/drawing/2010/main" val="0"/>
@@ -6338,7 +6098,7 @@
           <w:noProof/>
           <w:color w:val="000000" w:themeColor="text1"/>
         </w:rPr>
-        <w:t>6</w:t>
+        <w:t>7</w:t>
       </w:r>
       <w:r>
         <w:rPr>
@@ -6381,25 +6141,7 @@
           <w:i/>
           <w:sz w:val="24"/>
         </w:rPr>
-        <w:t xml:space="preserve">(siendo case </w:t>
-      </w:r>
-      <w:proofErr w:type="spellStart"/>
-      <w:r>
-        <w:rPr>
-          <w:rFonts w:ascii="Times New Roman" w:hAnsi="Times New Roman" w:cs="Times New Roman"/>
-          <w:i/>
-          <w:sz w:val="24"/>
-        </w:rPr>
-        <w:t>insensitive</w:t>
-      </w:r>
-      <w:proofErr w:type="spellEnd"/>
-      <w:r>
-        <w:rPr>
-          <w:rFonts w:ascii="Times New Roman" w:hAnsi="Times New Roman" w:cs="Times New Roman"/>
-          <w:i/>
-          <w:sz w:val="24"/>
-        </w:rPr>
-        <w:t>)</w:t>
+        <w:t>(siendo case insensitive)</w:t>
       </w:r>
       <w:r>
         <w:rPr>
@@ -6447,23 +6189,7 @@
           <w:rFonts w:ascii="Times New Roman" w:hAnsi="Times New Roman" w:cs="Times New Roman"/>
           <w:sz w:val="24"/>
         </w:rPr>
-        <w:t xml:space="preserve">Asimismo, el usuario podrá filtrar la búsqueda de vídeos mediante las etiquetas disponibles en el panel lateral derecho de la ventana. Haciendo doble </w:t>
-      </w:r>
-      <w:proofErr w:type="spellStart"/>
-      <w:r>
-        <w:rPr>
-          <w:rFonts w:ascii="Times New Roman" w:hAnsi="Times New Roman" w:cs="Times New Roman"/>
-          <w:sz w:val="24"/>
-        </w:rPr>
-        <w:t>click</w:t>
-      </w:r>
-      <w:proofErr w:type="spellEnd"/>
-      <w:r>
-        <w:rPr>
-          <w:rFonts w:ascii="Times New Roman" w:hAnsi="Times New Roman" w:cs="Times New Roman"/>
-          <w:sz w:val="24"/>
-        </w:rPr>
-        <w:t xml:space="preserve"> sobre cualquiera de ellas la añadirá a la lista de etiquetas utilizadas para la búsqueda. De manera correspondiente, hacien</w:t>
+        <w:t>Asimismo, el usuario podrá filtrar la búsqueda de vídeos mediante las etiquetas disponibles en el panel lateral derecho de la ventana. Haciendo doble click sobre cualquiera de ellas la añadirá a la lista de etiquetas utilizadas para la búsqueda. De manera correspondiente, hacien</w:t>
       </w:r>
       <w:r>
         <w:rPr>
@@ -6477,23 +6203,7 @@
           <w:rFonts w:ascii="Times New Roman" w:hAnsi="Times New Roman" w:cs="Times New Roman"/>
           <w:sz w:val="24"/>
         </w:rPr>
-        <w:t xml:space="preserve">o doble </w:t>
-      </w:r>
-      <w:proofErr w:type="spellStart"/>
-      <w:r>
-        <w:rPr>
-          <w:rFonts w:ascii="Times New Roman" w:hAnsi="Times New Roman" w:cs="Times New Roman"/>
-          <w:sz w:val="24"/>
-        </w:rPr>
-        <w:t>click</w:t>
-      </w:r>
-      <w:proofErr w:type="spellEnd"/>
-      <w:r>
-        <w:rPr>
-          <w:rFonts w:ascii="Times New Roman" w:hAnsi="Times New Roman" w:cs="Times New Roman"/>
-          <w:sz w:val="24"/>
-        </w:rPr>
-        <w:t xml:space="preserve"> sobre cualquiera de las etiquetas utilizadas la eliminará de la búsqueda.</w:t>
+        <w:t>o doble click sobre cualquiera de las etiquetas utilizadas la eliminará de la búsqueda.</w:t>
       </w:r>
     </w:p>
     <w:p>
@@ -6537,7 +6247,7 @@
           <w:b/>
         </w:rPr>
       </w:pPr>
-      <w:bookmarkStart w:id="21" w:name="_Toc534969889"/>
+      <w:bookmarkStart w:id="22" w:name="_Toc535064790"/>
       <w:r>
         <w:rPr>
           <w:rFonts w:ascii="Times New Roman" w:hAnsi="Times New Roman" w:cs="Times New Roman"/>
@@ -6560,7 +6270,7 @@
         </w:rPr>
         <w:t xml:space="preserve"> – Mis listas</w:t>
       </w:r>
-      <w:bookmarkEnd w:id="21"/>
+      <w:bookmarkEnd w:id="22"/>
     </w:p>
     <w:p>
       <w:pPr>
@@ -6575,7 +6285,7 @@
           <w:sz w:val="24"/>
         </w:rPr>
         <w:drawing>
-          <wp:inline distT="0" distB="0" distL="0" distR="0" wp14:anchorId="5D3AD88F" wp14:editId="3592D4B2">
+          <wp:inline distT="0" distB="0" distL="0" distR="0" wp14:anchorId="036CC67F" wp14:editId="7F07A902">
             <wp:extent cx="6180813" cy="4635610"/>
             <wp:effectExtent l="0" t="0" r="0" b="0"/>
             <wp:docPr id="25" name="Imagen 25"/>
@@ -6590,7 +6300,7 @@
                     <pic:cNvPicPr/>
                   </pic:nvPicPr>
                   <pic:blipFill>
-                    <a:blip r:embed="rId27">
+                    <a:blip r:embed="rId28">
                       <a:extLst>
                         <a:ext uri="{28A0092B-C50C-407E-A947-70E740481C1C}">
                           <a14:useLocalDpi xmlns:a14="http://schemas.microsoft.com/office/drawing/2010/main" val="0"/>
@@ -6673,7 +6383,7 @@
           <w:noProof/>
           <w:color w:val="000000" w:themeColor="text1"/>
         </w:rPr>
-        <w:t>7</w:t>
+        <w:t>8</w:t>
       </w:r>
       <w:r>
         <w:rPr>
@@ -6732,23 +6442,7 @@
           <w:rFonts w:ascii="Times New Roman" w:hAnsi="Times New Roman" w:cs="Times New Roman"/>
           <w:sz w:val="24"/>
         </w:rPr>
-        <w:t xml:space="preserve">En el panel lateral, el usuario podrá seleccionar cualquiera de las listas que haya creado a través del menú desplegable. Al seleccionar una lista, se mostrarán sus vídeos. De manera predeterminada, haciendo doble </w:t>
-      </w:r>
-      <w:proofErr w:type="spellStart"/>
-      <w:r>
-        <w:rPr>
-          <w:rFonts w:ascii="Times New Roman" w:hAnsi="Times New Roman" w:cs="Times New Roman"/>
-          <w:sz w:val="24"/>
-        </w:rPr>
-        <w:t>click</w:t>
-      </w:r>
-      <w:proofErr w:type="spellEnd"/>
-      <w:r>
-        <w:rPr>
-          <w:rFonts w:ascii="Times New Roman" w:hAnsi="Times New Roman" w:cs="Times New Roman"/>
-          <w:sz w:val="24"/>
-        </w:rPr>
-        <w:t xml:space="preserve"> sobre cualquier vídeo lo reproducirá en el formato usual. A la derecha del menú de las listas, el usuario dispone de un botón desplegable </w:t>
+        <w:t xml:space="preserve">En el panel lateral, el usuario podrá seleccionar cualquiera de las listas que haya creado a través del menú desplegable. Al seleccionar una lista, se mostrarán sus vídeos. De manera predeterminada, haciendo doble click sobre cualquier vídeo lo reproducirá en el formato usual. A la derecha del menú de las listas, el usuario dispone de un botón desplegable </w:t>
       </w:r>
       <w:r>
         <w:rPr>
@@ -6818,7 +6512,7 @@
           <w:noProof/>
         </w:rPr>
         <w:drawing>
-          <wp:anchor distT="0" distB="0" distL="114300" distR="114300" simplePos="0" relativeHeight="251658240" behindDoc="0" locked="0" layoutInCell="1" allowOverlap="1" wp14:anchorId="5CF675F9" wp14:editId="7618ABF8">
+          <wp:anchor distT="0" distB="0" distL="114300" distR="114300" simplePos="0" relativeHeight="251658240" behindDoc="0" locked="0" layoutInCell="1" allowOverlap="1" wp14:anchorId="63EBBEBD" wp14:editId="6601532A">
             <wp:simplePos x="0" y="0"/>
             <wp:positionH relativeFrom="column">
               <wp:posOffset>166</wp:posOffset>
@@ -6830,246 +6524,6 @@
             <wp:effectExtent l="0" t="0" r="3175" b="3175"/>
             <wp:wrapSquare wrapText="bothSides"/>
             <wp:docPr id="26" name="Imagen 26"/>
-            <wp:cNvGraphicFramePr>
-              <a:graphicFrameLocks xmlns:a="http://schemas.openxmlformats.org/drawingml/2006/main" noChangeAspect="1"/>
-            </wp:cNvGraphicFramePr>
-            <a:graphic xmlns:a="http://schemas.openxmlformats.org/drawingml/2006/main">
-              <a:graphicData uri="http://schemas.openxmlformats.org/drawingml/2006/picture">
-                <pic:pic xmlns:pic="http://schemas.openxmlformats.org/drawingml/2006/picture">
-                  <pic:nvPicPr>
-                    <pic:cNvPr id="26" name="editar.png"/>
-                    <pic:cNvPicPr/>
-                  </pic:nvPicPr>
-                  <pic:blipFill>
-                    <a:blip r:embed="rId28">
-                      <a:extLst>
-                        <a:ext uri="{28A0092B-C50C-407E-A947-70E740481C1C}">
-                          <a14:useLocalDpi xmlns:a14="http://schemas.microsoft.com/office/drawing/2010/main" val="0"/>
-                        </a:ext>
-                      </a:extLst>
-                    </a:blip>
-                    <a:stretch>
-                      <a:fillRect/>
-                    </a:stretch>
-                  </pic:blipFill>
-                  <pic:spPr>
-                    <a:xfrm>
-                      <a:off x="0" y="0"/>
-                      <a:ext cx="206375" cy="206375"/>
-                    </a:xfrm>
-                    <a:prstGeom prst="rect">
-                      <a:avLst/>
-                    </a:prstGeom>
-                  </pic:spPr>
-                </pic:pic>
-              </a:graphicData>
-            </a:graphic>
-          </wp:anchor>
-        </w:drawing>
-      </w:r>
-      <w:r>
-        <w:rPr>
-          <w:rFonts w:ascii="Times New Roman" w:hAnsi="Times New Roman" w:cs="Times New Roman"/>
-          <w:sz w:val="24"/>
-        </w:rPr>
-        <w:t xml:space="preserve"> </w:t>
-      </w:r>
-      <w:r>
-        <w:rPr>
-          <w:rFonts w:ascii="Times New Roman" w:hAnsi="Times New Roman" w:cs="Times New Roman"/>
-          <w:b/>
-        </w:rPr>
-        <w:t xml:space="preserve">– </w:t>
-      </w:r>
-      <w:r>
-        <w:rPr>
-          <w:rFonts w:ascii="Times New Roman" w:hAnsi="Times New Roman" w:cs="Times New Roman"/>
-          <w:b/>
-          <w:sz w:val="24"/>
-        </w:rPr>
-        <w:t xml:space="preserve"> Edi</w:t>
-      </w:r>
-      <w:r>
-        <w:rPr>
-          <w:rFonts w:ascii="Times New Roman" w:hAnsi="Times New Roman" w:cs="Times New Roman"/>
-          <w:b/>
-          <w:sz w:val="24"/>
-        </w:rPr>
-        <w:t>tar</w:t>
-      </w:r>
-      <w:r>
-        <w:rPr>
-          <w:rFonts w:ascii="Times New Roman" w:hAnsi="Times New Roman" w:cs="Times New Roman"/>
-          <w:b/>
-          <w:sz w:val="24"/>
-        </w:rPr>
-        <w:t xml:space="preserve"> una lista de v</w:t>
-      </w:r>
-      <w:r>
-        <w:rPr>
-          <w:rFonts w:ascii="Times New Roman" w:hAnsi="Times New Roman" w:cs="Times New Roman"/>
-          <w:b/>
-          <w:sz w:val="24"/>
-        </w:rPr>
-        <w:t>ídeos</w:t>
-      </w:r>
-    </w:p>
-    <w:p>
-      <w:pPr>
-        <w:spacing w:before="240"/>
-        <w:ind w:left="718" w:right="1134"/>
-        <w:rPr>
-          <w:rFonts w:ascii="Times New Roman" w:hAnsi="Times New Roman" w:cs="Times New Roman"/>
-          <w:sz w:val="24"/>
-        </w:rPr>
-      </w:pPr>
-      <w:r>
-        <w:rPr>
-          <w:rFonts w:ascii="Times New Roman" w:hAnsi="Times New Roman" w:cs="Times New Roman"/>
-          <w:b/>
-        </w:rPr>
-        <w:tab/>
-      </w:r>
-      <w:r>
-        <w:rPr>
-          <w:rFonts w:ascii="Times New Roman" w:hAnsi="Times New Roman" w:cs="Times New Roman"/>
-          <w:sz w:val="24"/>
-        </w:rPr>
-        <w:t>Al presionar el botón con este ic</w:t>
-      </w:r>
-      <w:r>
-        <w:rPr>
-          <w:rFonts w:ascii="Times New Roman" w:hAnsi="Times New Roman" w:cs="Times New Roman"/>
-          <w:sz w:val="24"/>
-        </w:rPr>
-        <w:t xml:space="preserve">ono, se habilitará el panel central para la búsqueda de vídeos y se deshabilitará el resto de botones del panel lateral. En este modo de edición, el usuario </w:t>
-      </w:r>
-      <w:r>
-        <w:rPr>
-          <w:rFonts w:ascii="Times New Roman" w:hAnsi="Times New Roman" w:cs="Times New Roman"/>
-          <w:sz w:val="24"/>
-        </w:rPr>
-        <w:lastRenderedPageBreak/>
-        <w:t xml:space="preserve">podrá buscar vídeos y, haciendo doble </w:t>
-      </w:r>
-      <w:proofErr w:type="spellStart"/>
-      <w:r>
-        <w:rPr>
-          <w:rFonts w:ascii="Times New Roman" w:hAnsi="Times New Roman" w:cs="Times New Roman"/>
-          <w:sz w:val="24"/>
-        </w:rPr>
-        <w:t>click</w:t>
-      </w:r>
-      <w:proofErr w:type="spellEnd"/>
-      <w:r>
-        <w:rPr>
-          <w:rFonts w:ascii="Times New Roman" w:hAnsi="Times New Roman" w:cs="Times New Roman"/>
-          <w:sz w:val="24"/>
-        </w:rPr>
-        <w:t xml:space="preserve"> sobre ellos, añadirlos a la lista actual. </w:t>
-      </w:r>
-      <w:r>
-        <w:rPr>
-          <w:rFonts w:ascii="Times New Roman" w:hAnsi="Times New Roman" w:cs="Times New Roman"/>
-          <w:sz w:val="24"/>
-        </w:rPr>
-        <w:t>No se permite</w:t>
-      </w:r>
-      <w:r>
-        <w:rPr>
-          <w:rFonts w:ascii="Times New Roman" w:hAnsi="Times New Roman" w:cs="Times New Roman"/>
-          <w:sz w:val="24"/>
-        </w:rPr>
-        <w:t>, por elección arbitraria,</w:t>
-      </w:r>
-      <w:r>
-        <w:rPr>
-          <w:rFonts w:ascii="Times New Roman" w:hAnsi="Times New Roman" w:cs="Times New Roman"/>
-          <w:sz w:val="24"/>
-        </w:rPr>
-        <w:t xml:space="preserve"> tener</w:t>
-      </w:r>
-      <w:r>
-        <w:rPr>
-          <w:rFonts w:ascii="Times New Roman" w:hAnsi="Times New Roman" w:cs="Times New Roman"/>
-          <w:sz w:val="24"/>
-        </w:rPr>
-        <w:t xml:space="preserve"> vídeos repetidos en la lista, a pesar de que el código sí lo soporta. Haciendo doble </w:t>
-      </w:r>
-      <w:proofErr w:type="spellStart"/>
-      <w:r>
-        <w:rPr>
-          <w:rFonts w:ascii="Times New Roman" w:hAnsi="Times New Roman" w:cs="Times New Roman"/>
-          <w:sz w:val="24"/>
-        </w:rPr>
-        <w:t>click</w:t>
-      </w:r>
-      <w:proofErr w:type="spellEnd"/>
-      <w:r>
-        <w:rPr>
-          <w:rFonts w:ascii="Times New Roman" w:hAnsi="Times New Roman" w:cs="Times New Roman"/>
-          <w:sz w:val="24"/>
-        </w:rPr>
-        <w:t xml:space="preserve"> sobre cualquier vídeo ya en la lista, lo eliminará de </w:t>
-      </w:r>
-      <w:r>
-        <w:rPr>
-          <w:rFonts w:ascii="Times New Roman" w:hAnsi="Times New Roman" w:cs="Times New Roman"/>
-          <w:sz w:val="24"/>
-        </w:rPr>
-        <w:t>esta</w:t>
-      </w:r>
-      <w:r>
-        <w:rPr>
-          <w:rFonts w:ascii="Times New Roman" w:hAnsi="Times New Roman" w:cs="Times New Roman"/>
-          <w:sz w:val="24"/>
-        </w:rPr>
-        <w:t xml:space="preserve">. Para salir de este modo, basta con volver a hacer </w:t>
-      </w:r>
-      <w:proofErr w:type="spellStart"/>
-      <w:r>
-        <w:rPr>
-          <w:rFonts w:ascii="Times New Roman" w:hAnsi="Times New Roman" w:cs="Times New Roman"/>
-          <w:sz w:val="24"/>
-        </w:rPr>
-        <w:t>click</w:t>
-      </w:r>
-      <w:proofErr w:type="spellEnd"/>
-      <w:r>
-        <w:rPr>
-          <w:rFonts w:ascii="Times New Roman" w:hAnsi="Times New Roman" w:cs="Times New Roman"/>
-          <w:sz w:val="24"/>
-        </w:rPr>
-        <w:t xml:space="preserve"> sobre el botón de edición.</w:t>
-      </w:r>
-    </w:p>
-    <w:p>
-      <w:pPr>
-        <w:spacing w:before="240"/>
-        <w:ind w:right="1134"/>
-        <w:rPr>
-          <w:rFonts w:ascii="Times New Roman" w:hAnsi="Times New Roman" w:cs="Times New Roman"/>
-          <w:b/>
-          <w:sz w:val="24"/>
-        </w:rPr>
-      </w:pPr>
-      <w:r>
-        <w:rPr>
-          <w:noProof/>
-        </w:rPr>
-        <w:drawing>
-          <wp:anchor distT="0" distB="0" distL="114300" distR="114300" simplePos="0" relativeHeight="251660288" behindDoc="0" locked="0" layoutInCell="1" allowOverlap="1" wp14:anchorId="2B8A331E" wp14:editId="6FD7E0A2">
-            <wp:simplePos x="0" y="0"/>
-            <wp:positionH relativeFrom="column">
-              <wp:posOffset>0</wp:posOffset>
-            </wp:positionH>
-            <wp:positionV relativeFrom="paragraph">
-              <wp:posOffset>19685</wp:posOffset>
-            </wp:positionV>
-            <wp:extent cx="206375" cy="206375"/>
-            <wp:effectExtent l="0" t="0" r="3175" b="3175"/>
-            <wp:wrapSquare wrapText="bothSides"/>
-            <wp:docPr id="30" name="Imagen 30"/>
             <wp:cNvGraphicFramePr>
               <a:graphicFrameLocks xmlns:a="http://schemas.openxmlformats.org/drawingml/2006/main" noChangeAspect="1"/>
             </wp:cNvGraphicFramePr>
@@ -7127,15 +6581,15 @@
           <w:b/>
           <w:sz w:val="24"/>
         </w:rPr>
-        <w:t xml:space="preserve"> </w:t>
-      </w:r>
-      <w:r>
-        <w:rPr>
-          <w:rFonts w:ascii="Times New Roman" w:hAnsi="Times New Roman" w:cs="Times New Roman"/>
-          <w:b/>
-          <w:sz w:val="24"/>
-        </w:rPr>
-        <w:t>Reproducir</w:t>
+        <w:t xml:space="preserve"> Edi</w:t>
+      </w:r>
+      <w:r>
+        <w:rPr>
+          <w:rFonts w:ascii="Times New Roman" w:hAnsi="Times New Roman" w:cs="Times New Roman"/>
+          <w:b/>
+          <w:sz w:val="24"/>
+        </w:rPr>
+        <w:t>tar</w:t>
       </w:r>
       <w:r>
         <w:rPr>
@@ -7157,47 +6611,87 @@
     <w:p>
       <w:pPr>
         <w:spacing w:before="240"/>
-        <w:ind w:left="708" w:right="1134"/>
-        <w:rPr>
-          <w:rFonts w:ascii="Times New Roman" w:hAnsi="Times New Roman" w:cs="Times New Roman"/>
-          <w:sz w:val="24"/>
-        </w:rPr>
-      </w:pPr>
-      <w:r>
-        <w:rPr>
-          <w:rFonts w:ascii="Times New Roman" w:hAnsi="Times New Roman" w:cs="Times New Roman"/>
-          <w:sz w:val="24"/>
-        </w:rPr>
-        <w:t>De manera idéntica al botón con el mismo icono de la ventana de «Recientes», al presionar el botón con este icono se preguntará al usuario, a través de una ventana emergente, el intervalo</w:t>
-      </w:r>
-      <w:r>
-        <w:rPr>
-          <w:rFonts w:ascii="Times New Roman" w:hAnsi="Times New Roman" w:cs="Times New Roman"/>
-          <w:sz w:val="24"/>
-        </w:rPr>
-        <w:t>, en segundos, entre vídeo y vídeo. A continuación, se reproducirán cada uno de los vídeos de la lista con el intervalo especificado hasta finalizar la lista o hasta que el usuario cierre manualmente el reproductor de vídeos.</w:t>
+        <w:ind w:left="718" w:right="1134"/>
+        <w:rPr>
+          <w:rFonts w:ascii="Times New Roman" w:hAnsi="Times New Roman" w:cs="Times New Roman"/>
+          <w:sz w:val="24"/>
+        </w:rPr>
+      </w:pPr>
+      <w:r>
+        <w:rPr>
+          <w:rFonts w:ascii="Times New Roman" w:hAnsi="Times New Roman" w:cs="Times New Roman"/>
+          <w:b/>
+        </w:rPr>
+        <w:tab/>
+      </w:r>
+      <w:r>
+        <w:rPr>
+          <w:rFonts w:ascii="Times New Roman" w:hAnsi="Times New Roman" w:cs="Times New Roman"/>
+          <w:sz w:val="24"/>
+        </w:rPr>
+        <w:t>Al presionar el botón con este ic</w:t>
+      </w:r>
+      <w:r>
+        <w:rPr>
+          <w:rFonts w:ascii="Times New Roman" w:hAnsi="Times New Roman" w:cs="Times New Roman"/>
+          <w:sz w:val="24"/>
+        </w:rPr>
+        <w:t xml:space="preserve">ono, se habilitará el panel central para la búsqueda de vídeos y se deshabilitará el resto de botones del panel lateral. En este modo de edición, el usuario </w:t>
+      </w:r>
+      <w:r>
+        <w:rPr>
+          <w:rFonts w:ascii="Times New Roman" w:hAnsi="Times New Roman" w:cs="Times New Roman"/>
+          <w:sz w:val="24"/>
+        </w:rPr>
+        <w:lastRenderedPageBreak/>
+        <w:t xml:space="preserve">podrá buscar vídeos y, haciendo doble click sobre ellos, añadirlos a la lista actual. </w:t>
+      </w:r>
+      <w:r>
+        <w:rPr>
+          <w:rFonts w:ascii="Times New Roman" w:hAnsi="Times New Roman" w:cs="Times New Roman"/>
+          <w:sz w:val="24"/>
+        </w:rPr>
+        <w:t>No se permite</w:t>
+      </w:r>
+      <w:r>
+        <w:rPr>
+          <w:rFonts w:ascii="Times New Roman" w:hAnsi="Times New Roman" w:cs="Times New Roman"/>
+          <w:sz w:val="24"/>
+        </w:rPr>
+        <w:t>, por elección arbitraria,</w:t>
+      </w:r>
+      <w:r>
+        <w:rPr>
+          <w:rFonts w:ascii="Times New Roman" w:hAnsi="Times New Roman" w:cs="Times New Roman"/>
+          <w:sz w:val="24"/>
+        </w:rPr>
+        <w:t xml:space="preserve"> tener</w:t>
+      </w:r>
+      <w:r>
+        <w:rPr>
+          <w:rFonts w:ascii="Times New Roman" w:hAnsi="Times New Roman" w:cs="Times New Roman"/>
+          <w:sz w:val="24"/>
+        </w:rPr>
+        <w:t xml:space="preserve"> vídeos repetidos en la lista, a pesar de que el código sí lo soporta. Haciendo doble click sobre cualquier vídeo ya en la lista, lo eliminará de </w:t>
+      </w:r>
+      <w:r>
+        <w:rPr>
+          <w:rFonts w:ascii="Times New Roman" w:hAnsi="Times New Roman" w:cs="Times New Roman"/>
+          <w:sz w:val="24"/>
+        </w:rPr>
+        <w:t>esta</w:t>
+      </w:r>
+      <w:r>
+        <w:rPr>
+          <w:rFonts w:ascii="Times New Roman" w:hAnsi="Times New Roman" w:cs="Times New Roman"/>
+          <w:sz w:val="24"/>
+        </w:rPr>
+        <w:t>. Para salir de este modo, basta con volver a hacer click sobre el botón de edición.</w:t>
       </w:r>
     </w:p>
     <w:p>
       <w:pPr>
         <w:spacing w:before="240"/>
-        <w:ind w:left="708" w:right="1134"/>
-        <w:rPr>
-          <w:rFonts w:ascii="Times New Roman" w:hAnsi="Times New Roman" w:cs="Times New Roman"/>
-          <w:sz w:val="24"/>
-        </w:rPr>
-      </w:pPr>
-      <w:r>
-        <w:rPr>
-          <w:rFonts w:ascii="Times New Roman" w:hAnsi="Times New Roman" w:cs="Times New Roman"/>
-          <w:sz w:val="24"/>
-        </w:rPr>
-        <w:t>Nótese que, por limitaciones de la aplicación, el reproductor de vídeos tarda aproximadamente un segundo en abrirse, el cual queda contabilizado dentro de este intervalo. No consideramos posible solventarlo puesto que es únicamente la interfaz gráfica la que tarda en cargarse.</w:t>
-      </w:r>
-    </w:p>
-    <w:p>
-      <w:pPr>
-        <w:spacing w:before="240"/>
         <w:ind w:right="1134"/>
         <w:rPr>
           <w:rFonts w:ascii="Times New Roman" w:hAnsi="Times New Roman" w:cs="Times New Roman"/>
@@ -7210,18 +6704,18 @@
           <w:noProof/>
         </w:rPr>
         <w:drawing>
-          <wp:anchor distT="0" distB="0" distL="114300" distR="114300" simplePos="0" relativeHeight="251662336" behindDoc="0" locked="0" layoutInCell="1" allowOverlap="1" wp14:anchorId="47D1A5C8" wp14:editId="50D1B81B">
+          <wp:anchor distT="0" distB="0" distL="114300" distR="114300" simplePos="0" relativeHeight="251660288" behindDoc="0" locked="0" layoutInCell="1" allowOverlap="1" wp14:anchorId="5BE071C9" wp14:editId="4C7A0BB4">
             <wp:simplePos x="0" y="0"/>
             <wp:positionH relativeFrom="column">
               <wp:posOffset>0</wp:posOffset>
             </wp:positionH>
             <wp:positionV relativeFrom="paragraph">
-              <wp:posOffset>17145</wp:posOffset>
+              <wp:posOffset>19685</wp:posOffset>
             </wp:positionV>
             <wp:extent cx="206375" cy="206375"/>
             <wp:effectExtent l="0" t="0" r="3175" b="3175"/>
             <wp:wrapSquare wrapText="bothSides"/>
-            <wp:docPr id="32" name="Imagen 32"/>
+            <wp:docPr id="30" name="Imagen 30"/>
             <wp:cNvGraphicFramePr>
               <a:graphicFrameLocks xmlns:a="http://schemas.openxmlformats.org/drawingml/2006/main" noChangeAspect="1"/>
             </wp:cNvGraphicFramePr>
@@ -7287,7 +6781,7 @@
           <w:b/>
           <w:sz w:val="24"/>
         </w:rPr>
-        <w:t>Eliminar</w:t>
+        <w:t>Reproducir</w:t>
       </w:r>
       <w:r>
         <w:rPr>
@@ -7320,27 +6814,36 @@
           <w:rFonts w:ascii="Times New Roman" w:hAnsi="Times New Roman" w:cs="Times New Roman"/>
           <w:sz w:val="24"/>
         </w:rPr>
-        <w:t xml:space="preserve">El botón con este icono sirve para eliminar la lista de vídeos seleccionada actualmente. Al presionarlo, se le preguntará al usuario si está seguro de la operación </w:t>
-      </w:r>
-      <w:r>
-        <w:rPr>
-          <w:rFonts w:ascii="Times New Roman" w:hAnsi="Times New Roman" w:cs="Times New Roman"/>
-          <w:i/>
-          <w:sz w:val="24"/>
-        </w:rPr>
-        <w:t>(con la opción de no volver a mostrar ese mensaje)</w:t>
-      </w:r>
-      <w:r>
-        <w:rPr>
-          <w:rFonts w:ascii="Times New Roman" w:hAnsi="Times New Roman" w:cs="Times New Roman"/>
-          <w:sz w:val="24"/>
-        </w:rPr>
-        <w:t>.</w:t>
+        <w:t>De manera idéntica al botón con el mismo icono de la ventana de «Recientes», al presionar el botón con este icono se preguntará al usuario, a través de una ventana emergente, el intervalo</w:t>
+      </w:r>
+      <w:r>
+        <w:rPr>
+          <w:rFonts w:ascii="Times New Roman" w:hAnsi="Times New Roman" w:cs="Times New Roman"/>
+          <w:sz w:val="24"/>
+        </w:rPr>
+        <w:t>, en segundos, entre vídeo y vídeo. A continuación, se reproducirán cada uno de los vídeos de la lista con el intervalo especificado hasta finalizar la lista o hasta que el usuario cierre manualmente el reproductor de vídeos.</w:t>
       </w:r>
     </w:p>
     <w:p>
       <w:pPr>
         <w:spacing w:before="240"/>
+        <w:ind w:left="708" w:right="1134"/>
+        <w:rPr>
+          <w:rFonts w:ascii="Times New Roman" w:hAnsi="Times New Roman" w:cs="Times New Roman"/>
+          <w:sz w:val="24"/>
+        </w:rPr>
+      </w:pPr>
+      <w:r>
+        <w:rPr>
+          <w:rFonts w:ascii="Times New Roman" w:hAnsi="Times New Roman" w:cs="Times New Roman"/>
+          <w:sz w:val="24"/>
+        </w:rPr>
+        <w:t>Nótese que, por limitaciones de la aplicación, el reproductor de vídeos tarda aproximadamente un segundo en abrirse, el cual queda contabilizado dentro de este intervalo. No consideramos posible solventarlo puesto que es únicamente la interfaz gráfica la que tarda en cargarse.</w:t>
+      </w:r>
+    </w:p>
+    <w:p>
+      <w:pPr>
+        <w:spacing w:before="240"/>
         <w:ind w:right="1134"/>
         <w:rPr>
           <w:rFonts w:ascii="Times New Roman" w:hAnsi="Times New Roman" w:cs="Times New Roman"/>
@@ -7353,18 +6856,18 @@
           <w:noProof/>
         </w:rPr>
         <w:drawing>
-          <wp:anchor distT="0" distB="0" distL="114300" distR="114300" simplePos="0" relativeHeight="251664384" behindDoc="0" locked="0" layoutInCell="1" allowOverlap="1" wp14:anchorId="1890C478" wp14:editId="04CDEF36">
+          <wp:anchor distT="0" distB="0" distL="114300" distR="114300" simplePos="0" relativeHeight="251662336" behindDoc="0" locked="0" layoutInCell="1" allowOverlap="1" wp14:anchorId="011FD083" wp14:editId="3C8ED615">
             <wp:simplePos x="0" y="0"/>
             <wp:positionH relativeFrom="column">
               <wp:posOffset>0</wp:posOffset>
             </wp:positionH>
             <wp:positionV relativeFrom="paragraph">
-              <wp:posOffset>17780</wp:posOffset>
+              <wp:posOffset>17145</wp:posOffset>
             </wp:positionV>
             <wp:extent cx="206375" cy="206375"/>
             <wp:effectExtent l="0" t="0" r="3175" b="3175"/>
             <wp:wrapSquare wrapText="bothSides"/>
-            <wp:docPr id="33" name="Imagen 33"/>
+            <wp:docPr id="32" name="Imagen 32"/>
             <wp:cNvGraphicFramePr>
               <a:graphicFrameLocks xmlns:a="http://schemas.openxmlformats.org/drawingml/2006/main" noChangeAspect="1"/>
             </wp:cNvGraphicFramePr>
@@ -7430,7 +6933,7 @@
           <w:b/>
           <w:sz w:val="24"/>
         </w:rPr>
-        <w:t>Crear</w:t>
+        <w:t>Eliminar</w:t>
       </w:r>
       <w:r>
         <w:rPr>
@@ -7463,21 +6966,22 @@
           <w:rFonts w:ascii="Times New Roman" w:hAnsi="Times New Roman" w:cs="Times New Roman"/>
           <w:sz w:val="24"/>
         </w:rPr>
-        <w:t xml:space="preserve">El botón con este icono </w:t>
-      </w:r>
-      <w:r>
-        <w:rPr>
-          <w:rFonts w:ascii="Times New Roman" w:hAnsi="Times New Roman" w:cs="Times New Roman"/>
-          <w:sz w:val="24"/>
-        </w:rPr>
-        <w:t>permite crear una nueva lista. Al presionarlo, el usuario podrá introducir, en el mismo panel lateral, el título de la nueva lista a crear</w:t>
-      </w:r>
-      <w:r>
-        <w:rPr>
-          <w:rFonts w:ascii="Times New Roman" w:hAnsi="Times New Roman" w:cs="Times New Roman"/>
-          <w:sz w:val="24"/>
-        </w:rPr>
-        <w:t>. Junto a la región para introducir el título, dispondrá de un botón para confirmar la acción. Si no se introduce ningún título de la lista, lo interpretamos como que el usuario no quiere crear ninguna lista.</w:t>
+        <w:t xml:space="preserve">El botón con este icono sirve para eliminar la lista de vídeos seleccionada actualmente. Al presionarlo, se le preguntará al usuario si está seguro de la operación </w:t>
+      </w:r>
+      <w:r>
+        <w:rPr>
+          <w:rFonts w:ascii="Times New Roman" w:hAnsi="Times New Roman" w:cs="Times New Roman"/>
+          <w:i/>
+          <w:sz w:val="24"/>
+        </w:rPr>
+        <w:t>(con la opción de no volver a mostrar ese mensaje)</w:t>
+      </w:r>
+      <w:r>
+        <w:rPr>
+          <w:rFonts w:ascii="Times New Roman" w:hAnsi="Times New Roman" w:cs="Times New Roman"/>
+          <w:sz w:val="24"/>
+        </w:rPr>
+        <w:t>.</w:t>
       </w:r>
     </w:p>
     <w:p>
@@ -7495,7 +6999,7 @@
           <w:noProof/>
         </w:rPr>
         <w:drawing>
-          <wp:anchor distT="0" distB="0" distL="114300" distR="114300" simplePos="0" relativeHeight="251666432" behindDoc="0" locked="0" layoutInCell="1" allowOverlap="1" wp14:anchorId="6B5EA642" wp14:editId="291D224C">
+          <wp:anchor distT="0" distB="0" distL="114300" distR="114300" simplePos="0" relativeHeight="251664384" behindDoc="0" locked="0" layoutInCell="1" allowOverlap="1" wp14:anchorId="4EB7A8B7" wp14:editId="76D0458D">
             <wp:simplePos x="0" y="0"/>
             <wp:positionH relativeFrom="column">
               <wp:posOffset>0</wp:posOffset>
@@ -7506,7 +7010,7 @@
             <wp:extent cx="206375" cy="206375"/>
             <wp:effectExtent l="0" t="0" r="3175" b="3175"/>
             <wp:wrapSquare wrapText="bothSides"/>
-            <wp:docPr id="34" name="Imagen 34"/>
+            <wp:docPr id="33" name="Imagen 33"/>
             <wp:cNvGraphicFramePr>
               <a:graphicFrameLocks xmlns:a="http://schemas.openxmlformats.org/drawingml/2006/main" noChangeAspect="1"/>
             </wp:cNvGraphicFramePr>
@@ -7572,7 +7076,23 @@
           <w:b/>
           <w:sz w:val="24"/>
         </w:rPr>
-        <w:t>Generar archivo .PDF con todas las listas de vídeos</w:t>
+        <w:t>Crear</w:t>
+      </w:r>
+      <w:r>
+        <w:rPr>
+          <w:rFonts w:ascii="Times New Roman" w:hAnsi="Times New Roman" w:cs="Times New Roman"/>
+          <w:b/>
+          <w:sz w:val="24"/>
+        </w:rPr>
+        <w:t xml:space="preserve"> una lista de v</w:t>
+      </w:r>
+      <w:r>
+        <w:rPr>
+          <w:rFonts w:ascii="Times New Roman" w:hAnsi="Times New Roman" w:cs="Times New Roman"/>
+          <w:b/>
+          <w:sz w:val="24"/>
+        </w:rPr>
+        <w:t>ídeos</w:t>
       </w:r>
     </w:p>
     <w:p>
@@ -7589,23 +7109,133 @@
           <w:rFonts w:ascii="Times New Roman" w:hAnsi="Times New Roman" w:cs="Times New Roman"/>
           <w:sz w:val="24"/>
         </w:rPr>
-        <w:t xml:space="preserve">Esta funcionalidad, indicada por el icono con forma de diamante, es exclusiva para usuarios </w:t>
-      </w:r>
-      <w:proofErr w:type="spellStart"/>
-      <w:r>
-        <w:rPr>
-          <w:rFonts w:ascii="Times New Roman" w:hAnsi="Times New Roman" w:cs="Times New Roman"/>
-          <w:sz w:val="24"/>
-        </w:rPr>
-        <w:t>premium</w:t>
-      </w:r>
-      <w:proofErr w:type="spellEnd"/>
-      <w:r>
-        <w:rPr>
-          <w:rFonts w:ascii="Times New Roman" w:hAnsi="Times New Roman" w:cs="Times New Roman"/>
-          <w:sz w:val="24"/>
-        </w:rPr>
-        <w:t xml:space="preserve">. Ofrecemos la posibilidad de generar un archivo .PDF en el directorio donde se encuentre la aplicación con todas las listas de vídeos </w:t>
+        <w:t xml:space="preserve">El botón con este icono </w:t>
+      </w:r>
+      <w:r>
+        <w:rPr>
+          <w:rFonts w:ascii="Times New Roman" w:hAnsi="Times New Roman" w:cs="Times New Roman"/>
+          <w:sz w:val="24"/>
+        </w:rPr>
+        <w:t>permite crear una nueva lista. Al presionarlo, el usuario podrá introducir, en el mismo panel lateral, el título de la nueva lista a crear</w:t>
+      </w:r>
+      <w:r>
+        <w:rPr>
+          <w:rFonts w:ascii="Times New Roman" w:hAnsi="Times New Roman" w:cs="Times New Roman"/>
+          <w:sz w:val="24"/>
+        </w:rPr>
+        <w:t>. Junto a la región para introducir el título, dispondrá de un botón para confirmar la acción. Si no se introduce ningún título de la lista, lo interpretamos como que el usuario no quiere crear ninguna lista.</w:t>
+      </w:r>
+    </w:p>
+    <w:p>
+      <w:pPr>
+        <w:spacing w:before="240"/>
+        <w:ind w:right="1134"/>
+        <w:rPr>
+          <w:rFonts w:ascii="Times New Roman" w:hAnsi="Times New Roman" w:cs="Times New Roman"/>
+          <w:b/>
+          <w:sz w:val="24"/>
+        </w:rPr>
+      </w:pPr>
+      <w:r>
+        <w:rPr>
+          <w:noProof/>
+        </w:rPr>
+        <w:drawing>
+          <wp:anchor distT="0" distB="0" distL="114300" distR="114300" simplePos="0" relativeHeight="251666432" behindDoc="0" locked="0" layoutInCell="1" allowOverlap="1" wp14:anchorId="2F092098" wp14:editId="0C343021">
+            <wp:simplePos x="0" y="0"/>
+            <wp:positionH relativeFrom="column">
+              <wp:posOffset>0</wp:posOffset>
+            </wp:positionH>
+            <wp:positionV relativeFrom="paragraph">
+              <wp:posOffset>17780</wp:posOffset>
+            </wp:positionV>
+            <wp:extent cx="206375" cy="206375"/>
+            <wp:effectExtent l="0" t="0" r="3175" b="3175"/>
+            <wp:wrapSquare wrapText="bothSides"/>
+            <wp:docPr id="34" name="Imagen 34"/>
+            <wp:cNvGraphicFramePr>
+              <a:graphicFrameLocks xmlns:a="http://schemas.openxmlformats.org/drawingml/2006/main" noChangeAspect="1"/>
+            </wp:cNvGraphicFramePr>
+            <a:graphic xmlns:a="http://schemas.openxmlformats.org/drawingml/2006/main">
+              <a:graphicData uri="http://schemas.openxmlformats.org/drawingml/2006/picture">
+                <pic:pic xmlns:pic="http://schemas.openxmlformats.org/drawingml/2006/picture">
+                  <pic:nvPicPr>
+                    <pic:cNvPr id="26" name="editar.png"/>
+                    <pic:cNvPicPr/>
+                  </pic:nvPicPr>
+                  <pic:blipFill>
+                    <a:blip r:embed="rId33">
+                      <a:extLst>
+                        <a:ext uri="{28A0092B-C50C-407E-A947-70E740481C1C}">
+                          <a14:useLocalDpi xmlns:a14="http://schemas.microsoft.com/office/drawing/2010/main" val="0"/>
+                        </a:ext>
+                      </a:extLst>
+                    </a:blip>
+                    <a:stretch>
+                      <a:fillRect/>
+                    </a:stretch>
+                  </pic:blipFill>
+                  <pic:spPr>
+                    <a:xfrm>
+                      <a:off x="0" y="0"/>
+                      <a:ext cx="206375" cy="206375"/>
+                    </a:xfrm>
+                    <a:prstGeom prst="rect">
+                      <a:avLst/>
+                    </a:prstGeom>
+                  </pic:spPr>
+                </pic:pic>
+              </a:graphicData>
+            </a:graphic>
+          </wp:anchor>
+        </w:drawing>
+      </w:r>
+      <w:r>
+        <w:rPr>
+          <w:rFonts w:ascii="Times New Roman" w:hAnsi="Times New Roman" w:cs="Times New Roman"/>
+          <w:sz w:val="24"/>
+        </w:rPr>
+        <w:t xml:space="preserve"> </w:t>
+      </w:r>
+      <w:r>
+        <w:rPr>
+          <w:rFonts w:ascii="Times New Roman" w:hAnsi="Times New Roman" w:cs="Times New Roman"/>
+          <w:b/>
+        </w:rPr>
+        <w:t xml:space="preserve">– </w:t>
+      </w:r>
+      <w:r>
+        <w:rPr>
+          <w:rFonts w:ascii="Times New Roman" w:hAnsi="Times New Roman" w:cs="Times New Roman"/>
+          <w:b/>
+          <w:sz w:val="24"/>
+        </w:rPr>
+        <w:t xml:space="preserve"> </w:t>
+      </w:r>
+      <w:r>
+        <w:rPr>
+          <w:rFonts w:ascii="Times New Roman" w:hAnsi="Times New Roman" w:cs="Times New Roman"/>
+          <w:b/>
+          <w:sz w:val="24"/>
+        </w:rPr>
+        <w:t>Generar archivo .PDF con todas las listas de vídeos</w:t>
+      </w:r>
+    </w:p>
+    <w:p>
+      <w:pPr>
+        <w:spacing w:before="240"/>
+        <w:ind w:left="708" w:right="1134"/>
+        <w:rPr>
+          <w:rFonts w:ascii="Times New Roman" w:hAnsi="Times New Roman" w:cs="Times New Roman"/>
+          <w:sz w:val="24"/>
+        </w:rPr>
+      </w:pPr>
+      <w:r>
+        <w:rPr>
+          <w:rFonts w:ascii="Times New Roman" w:hAnsi="Times New Roman" w:cs="Times New Roman"/>
+          <w:sz w:val="24"/>
+        </w:rPr>
+        <w:t xml:space="preserve">Esta funcionalidad, indicada por el icono con forma de diamante, es exclusiva para usuarios premium. Ofrecemos la posibilidad de generar un archivo .PDF en el directorio donde se encuentre la aplicación con todas las listas de vídeos </w:t>
       </w:r>
       <w:r>
         <w:rPr>
@@ -7711,7 +7341,7 @@
           <w:b/>
         </w:rPr>
       </w:pPr>
-      <w:bookmarkStart w:id="22" w:name="_Toc534969890"/>
+      <w:bookmarkStart w:id="23" w:name="_Toc535064791"/>
       <w:r>
         <w:rPr>
           <w:rFonts w:ascii="Times New Roman" w:hAnsi="Times New Roman" w:cs="Times New Roman"/>
@@ -7734,7 +7364,7 @@
         </w:rPr>
         <w:t xml:space="preserve"> – Premium</w:t>
       </w:r>
-      <w:bookmarkEnd w:id="22"/>
+      <w:bookmarkEnd w:id="23"/>
     </w:p>
     <w:p>
       <w:pPr>
@@ -7749,7 +7379,7 @@
           <w:sz w:val="24"/>
         </w:rPr>
         <w:drawing>
-          <wp:inline distT="0" distB="0" distL="0" distR="0" wp14:anchorId="5DB97BE0" wp14:editId="2FD2180B">
+          <wp:inline distT="0" distB="0" distL="0" distR="0" wp14:anchorId="49270B59" wp14:editId="79EB395C">
             <wp:extent cx="6170212" cy="4627659"/>
             <wp:effectExtent l="0" t="0" r="2540" b="1905"/>
             <wp:docPr id="20" name="Imagen 20"/>
@@ -7764,7 +7394,7 @@
                     <pic:cNvPicPr/>
                   </pic:nvPicPr>
                   <pic:blipFill>
-                    <a:blip r:embed="rId33">
+                    <a:blip r:embed="rId34">
                       <a:extLst>
                         <a:ext uri="{28A0092B-C50C-407E-A947-70E740481C1C}">
                           <a14:useLocalDpi xmlns:a14="http://schemas.microsoft.com/office/drawing/2010/main" val="0"/>
@@ -7847,7 +7477,7 @@
           <w:noProof/>
           <w:color w:val="000000" w:themeColor="text1"/>
         </w:rPr>
-        <w:t>8</w:t>
+        <w:t>9</w:t>
       </w:r>
       <w:r>
         <w:rPr>
@@ -7865,27 +7495,7 @@
           <w:i w:val="0"/>
           <w:color w:val="000000" w:themeColor="text1"/>
         </w:rPr>
-        <w:t xml:space="preserve">. Ventana de </w:t>
-      </w:r>
-      <w:proofErr w:type="spellStart"/>
-      <w:r>
-        <w:rPr>
-          <w:rFonts w:ascii="Times New Roman" w:hAnsi="Times New Roman" w:cs="Times New Roman"/>
-          <w:b/>
-          <w:i w:val="0"/>
-          <w:color w:val="000000" w:themeColor="text1"/>
-        </w:rPr>
-        <w:t>premium</w:t>
-      </w:r>
-      <w:proofErr w:type="spellEnd"/>
-      <w:r>
-        <w:rPr>
-          <w:rFonts w:ascii="Times New Roman" w:hAnsi="Times New Roman" w:cs="Times New Roman"/>
-          <w:b/>
-          <w:i w:val="0"/>
-          <w:color w:val="000000" w:themeColor="text1"/>
-        </w:rPr>
-        <w:t xml:space="preserve"> de la aplicación</w:t>
+        <w:t>. Ventana de premium de la aplicación</w:t>
       </w:r>
     </w:p>
     <w:p>
@@ -7902,23 +7512,7 @@
           <w:rFonts w:ascii="Times New Roman" w:hAnsi="Times New Roman" w:cs="Times New Roman"/>
           <w:sz w:val="24"/>
         </w:rPr>
-        <w:t xml:space="preserve">Esta ventana, en comparación con las anteriores, es de una complejidad conceptual y visual minúscula. Únicamente incluimos un botón para activar la funcionalidad </w:t>
-      </w:r>
-      <w:proofErr w:type="spellStart"/>
-      <w:r>
-        <w:rPr>
-          <w:rFonts w:ascii="Times New Roman" w:hAnsi="Times New Roman" w:cs="Times New Roman"/>
-          <w:sz w:val="24"/>
-        </w:rPr>
-        <w:t>premium</w:t>
-      </w:r>
-      <w:proofErr w:type="spellEnd"/>
-      <w:r>
-        <w:rPr>
-          <w:rFonts w:ascii="Times New Roman" w:hAnsi="Times New Roman" w:cs="Times New Roman"/>
-          <w:sz w:val="24"/>
-        </w:rPr>
-        <w:t>. Una vez activada, no se puede dar de baja</w:t>
+        <w:t>Esta ventana, en comparación con las anteriores, es de una complejidad conceptual y visual minúscula. Únicamente incluimos un botón para activar la funcionalidad premium. Una vez activada, no se puede dar de baja</w:t>
       </w:r>
       <w:r>
         <w:rPr>
@@ -7952,9 +7546,9 @@
           <w:b/>
         </w:rPr>
       </w:pPr>
-      <w:bookmarkStart w:id="23" w:name="_6.8_–_Reproducción"/>
-      <w:bookmarkStart w:id="24" w:name="_Toc534969891"/>
-      <w:bookmarkEnd w:id="23"/>
+      <w:bookmarkStart w:id="24" w:name="_6.8_–_Reproducción"/>
+      <w:bookmarkStart w:id="25" w:name="_Toc535064792"/>
+      <w:bookmarkEnd w:id="24"/>
       <w:r>
         <w:rPr>
           <w:rFonts w:ascii="Times New Roman" w:hAnsi="Times New Roman" w:cs="Times New Roman"/>
@@ -7984,7 +7578,7 @@
         </w:rPr>
         <w:t xml:space="preserve"> vídeos</w:t>
       </w:r>
-      <w:bookmarkEnd w:id="24"/>
+      <w:bookmarkEnd w:id="25"/>
     </w:p>
     <w:p>
       <w:pPr>
@@ -8003,7 +7597,7 @@
           <w:sz w:val="24"/>
         </w:rPr>
         <w:drawing>
-          <wp:inline distT="0" distB="0" distL="0" distR="0" wp14:anchorId="29F12568" wp14:editId="2334BE3B">
+          <wp:inline distT="0" distB="0" distL="0" distR="0" wp14:anchorId="50046B11" wp14:editId="548C53B3">
             <wp:extent cx="3013544" cy="3313504"/>
             <wp:effectExtent l="0" t="0" r="0" b="1270"/>
             <wp:docPr id="27" name="Imagen 27"/>
@@ -8018,7 +7612,7 @@
                     <pic:cNvPicPr/>
                   </pic:nvPicPr>
                   <pic:blipFill>
-                    <a:blip r:embed="rId34">
+                    <a:blip r:embed="rId35">
                       <a:extLst>
                         <a:ext uri="{28A0092B-C50C-407E-A947-70E740481C1C}">
                           <a14:useLocalDpi xmlns:a14="http://schemas.microsoft.com/office/drawing/2010/main" val="0"/>
@@ -8101,7 +7695,7 @@
           <w:noProof/>
           <w:color w:val="000000" w:themeColor="text1"/>
         </w:rPr>
-        <w:t>9</w:t>
+        <w:t>10</w:t>
       </w:r>
       <w:r>
         <w:rPr>
@@ -8136,23 +7730,7 @@
           <w:rFonts w:ascii="Times New Roman" w:hAnsi="Times New Roman" w:cs="Times New Roman"/>
           <w:sz w:val="24"/>
         </w:rPr>
-        <w:t xml:space="preserve">La interfaz para la reproducción de vídeos se muestra en forma de ventana emergente. Esta incluye, en orden vertical, el título del vídeo introducido al sistema, un reproductor </w:t>
-      </w:r>
-      <w:proofErr w:type="spellStart"/>
-      <w:r>
-        <w:rPr>
-          <w:rFonts w:ascii="Times New Roman" w:hAnsi="Times New Roman" w:cs="Times New Roman"/>
-          <w:sz w:val="24"/>
-        </w:rPr>
-        <w:t>embedido</w:t>
-      </w:r>
-      <w:proofErr w:type="spellEnd"/>
-      <w:r>
-        <w:rPr>
-          <w:rFonts w:ascii="Times New Roman" w:hAnsi="Times New Roman" w:cs="Times New Roman"/>
-          <w:sz w:val="24"/>
-        </w:rPr>
-        <w:t xml:space="preserve"> de YouTube, un listado con las etiquetas del vídeo, el contador de reproducciones total y, finalmente, un campo de texto para añadir etiquetas al vídeo </w:t>
+        <w:t xml:space="preserve">La interfaz para la reproducción de vídeos se muestra en forma de ventana emergente. Esta incluye, en orden vertical, el título del vídeo introducido al sistema, un reproductor embedido de YouTube, un listado con las etiquetas del vídeo, el contador de reproducciones total y, finalmente, un campo de texto para añadir etiquetas al vídeo </w:t>
       </w:r>
       <w:r>
         <w:rPr>
@@ -8183,23 +7761,7 @@
           <w:rFonts w:ascii="Times New Roman" w:hAnsi="Times New Roman" w:cs="Times New Roman"/>
           <w:sz w:val="24"/>
         </w:rPr>
-        <w:t xml:space="preserve">Asimismo, permitimos eliminar etiquetas de un vídeo haciendo </w:t>
-      </w:r>
-      <w:proofErr w:type="spellStart"/>
-      <w:r>
-        <w:rPr>
-          <w:rFonts w:ascii="Times New Roman" w:hAnsi="Times New Roman" w:cs="Times New Roman"/>
-          <w:sz w:val="24"/>
-        </w:rPr>
-        <w:t>click</w:t>
-      </w:r>
-      <w:proofErr w:type="spellEnd"/>
-      <w:r>
-        <w:rPr>
-          <w:rFonts w:ascii="Times New Roman" w:hAnsi="Times New Roman" w:cs="Times New Roman"/>
-          <w:sz w:val="24"/>
-        </w:rPr>
-        <w:t xml:space="preserve"> sobre ellas </w:t>
+        <w:t xml:space="preserve">Asimismo, permitimos eliminar etiquetas de un vídeo haciendo click sobre ellas </w:t>
       </w:r>
       <w:r>
         <w:rPr>
@@ -8258,7 +7820,7 @@
           <w:u w:val="single"/>
         </w:rPr>
       </w:pPr>
-      <w:bookmarkStart w:id="25" w:name="_Toc534969892"/>
+      <w:bookmarkStart w:id="26" w:name="_Toc535064793"/>
       <w:r>
         <w:rPr>
           <w:rFonts w:ascii="NimbusRomNo9L" w:hAnsi="NimbusRomNo9L"/>
@@ -8266,137 +7828,6 @@
         <w:lastRenderedPageBreak/>
         <w:t>VII. Observaciones finales</w:t>
       </w:r>
-      <w:bookmarkEnd w:id="25"/>
-    </w:p>
-    <w:p>
-      <w:pPr>
-        <w:spacing w:before="240"/>
-        <w:ind w:left="0" w:right="1134" w:firstLine="0"/>
-        <w:rPr>
-          <w:rFonts w:ascii="Times New Roman" w:hAnsi="Times New Roman" w:cs="Times New Roman"/>
-          <w:sz w:val="24"/>
-        </w:rPr>
-      </w:pPr>
-      <w:r>
-        <w:rPr>
-          <w:rFonts w:ascii="Times New Roman" w:hAnsi="Times New Roman" w:cs="Times New Roman"/>
-          <w:sz w:val="24"/>
-        </w:rPr>
-        <w:t xml:space="preserve">Consideramos esta práctica muy nutritiva en términos de aprendizaje para el desarrollo y organización de un proyecto de tamaño considerable </w:t>
-      </w:r>
-      <w:r>
-        <w:rPr>
-          <w:rFonts w:ascii="Times New Roman" w:hAnsi="Times New Roman" w:cs="Times New Roman"/>
-          <w:i/>
-          <w:sz w:val="24"/>
-        </w:rPr>
-        <w:t>(en comparación con el resto de asignaturas del grado hasta el momento)</w:t>
-      </w:r>
-      <w:r>
-        <w:rPr>
-          <w:rFonts w:ascii="Times New Roman" w:hAnsi="Times New Roman" w:cs="Times New Roman"/>
-          <w:sz w:val="24"/>
-        </w:rPr>
-        <w:t xml:space="preserve">. Asimismo, el uso de un sistema de control de versiones </w:t>
-      </w:r>
-      <w:r>
-        <w:rPr>
-          <w:rFonts w:ascii="Times New Roman" w:hAnsi="Times New Roman" w:cs="Times New Roman"/>
-          <w:i/>
-          <w:sz w:val="24"/>
-        </w:rPr>
-        <w:t xml:space="preserve">(en nuestro caso, </w:t>
-      </w:r>
-      <w:proofErr w:type="spellStart"/>
-      <w:r>
-        <w:rPr>
-          <w:rFonts w:ascii="Times New Roman" w:hAnsi="Times New Roman" w:cs="Times New Roman"/>
-          <w:i/>
-          <w:sz w:val="24"/>
-        </w:rPr>
-        <w:t>Git</w:t>
-      </w:r>
-      <w:proofErr w:type="spellEnd"/>
-      <w:r>
-        <w:rPr>
-          <w:rFonts w:ascii="Times New Roman" w:hAnsi="Times New Roman" w:cs="Times New Roman"/>
-          <w:i/>
-          <w:sz w:val="24"/>
-        </w:rPr>
-        <w:t>)</w:t>
-      </w:r>
-      <w:r>
-        <w:rPr>
-          <w:rFonts w:ascii="Times New Roman" w:hAnsi="Times New Roman" w:cs="Times New Roman"/>
-          <w:sz w:val="24"/>
-        </w:rPr>
-        <w:t xml:space="preserve"> tiene un impacto muy positivo</w:t>
-      </w:r>
-      <w:r>
-        <w:rPr>
-          <w:rFonts w:ascii="Times New Roman" w:hAnsi="Times New Roman" w:cs="Times New Roman"/>
-          <w:sz w:val="24"/>
-        </w:rPr>
-        <w:t xml:space="preserve"> sobre la dinámica del trabajo, y, de igual importancia, ha sido una práctica sumamente entretenida.</w:t>
-      </w:r>
-    </w:p>
-    <w:p>
-      <w:pPr>
-        <w:spacing w:before="240"/>
-        <w:ind w:left="0" w:right="1134" w:firstLine="0"/>
-        <w:rPr>
-          <w:rFonts w:ascii="Times New Roman" w:hAnsi="Times New Roman" w:cs="Times New Roman"/>
-          <w:sz w:val="24"/>
-        </w:rPr>
-      </w:pPr>
-      <w:r>
-        <w:rPr>
-          <w:rFonts w:ascii="Times New Roman" w:hAnsi="Times New Roman" w:cs="Times New Roman"/>
-          <w:sz w:val="24"/>
-        </w:rPr>
-        <w:t xml:space="preserve">En cuanto al tiempo empleado para la práctica, incluimos un fichero con un seguimiento de horas </w:t>
-      </w:r>
-      <w:r>
-        <w:rPr>
-          <w:rFonts w:ascii="Times New Roman" w:hAnsi="Times New Roman" w:cs="Times New Roman"/>
-          <w:i/>
-          <w:sz w:val="24"/>
-        </w:rPr>
-        <w:t xml:space="preserve">(aproximado) </w:t>
-      </w:r>
-      <w:r>
-        <w:rPr>
-          <w:rFonts w:ascii="Times New Roman" w:hAnsi="Times New Roman" w:cs="Times New Roman"/>
-          <w:sz w:val="24"/>
-        </w:rPr>
-        <w:t xml:space="preserve">de cada uno de nosotros, desglosado por días y trabajo realizado.  Estimamos un total de </w:t>
-      </w:r>
-      <w:r>
-        <w:rPr>
-          <w:rFonts w:ascii="Times New Roman" w:hAnsi="Times New Roman" w:cs="Times New Roman"/>
-          <w:b/>
-          <w:sz w:val="24"/>
-        </w:rPr>
-        <w:t>[NUM HORAS CUANDO ACABEMO]</w:t>
-      </w:r>
-      <w:r>
-        <w:rPr>
-          <w:rFonts w:ascii="Times New Roman" w:hAnsi="Times New Roman" w:cs="Times New Roman"/>
-          <w:sz w:val="24"/>
-        </w:rPr>
-        <w:t xml:space="preserve"> horas entre los dos miembros.</w:t>
-      </w:r>
-    </w:p>
-    <w:p>
-      <w:pPr>
-        <w:spacing w:before="240"/>
-        <w:ind w:left="0" w:right="1134" w:firstLine="0"/>
-        <w:rPr>
-          <w:rFonts w:ascii="Times New Roman" w:hAnsi="Times New Roman" w:cs="Times New Roman"/>
-          <w:sz w:val="24"/>
-        </w:rPr>
-      </w:pPr>
-      <w:bookmarkStart w:id="26" w:name="_GoBack"/>
       <w:bookmarkEnd w:id="26"/>
     </w:p>
     <w:p>
@@ -8408,6 +7839,50 @@
           <w:sz w:val="24"/>
         </w:rPr>
       </w:pPr>
+      <w:r>
+        <w:rPr>
+          <w:rFonts w:ascii="Times New Roman" w:hAnsi="Times New Roman" w:cs="Times New Roman"/>
+          <w:sz w:val="24"/>
+        </w:rPr>
+        <w:t xml:space="preserve">Consideramos esta práctica muy nutritiva en términos de aprendizaje para el desarrollo y organización de un proyecto de tamaño considerable </w:t>
+      </w:r>
+      <w:r>
+        <w:rPr>
+          <w:rFonts w:ascii="Times New Roman" w:hAnsi="Times New Roman" w:cs="Times New Roman"/>
+          <w:i/>
+          <w:sz w:val="24"/>
+        </w:rPr>
+        <w:t>(en comparación con el resto de asignaturas del grado hasta el momento)</w:t>
+      </w:r>
+      <w:r>
+        <w:rPr>
+          <w:rFonts w:ascii="Times New Roman" w:hAnsi="Times New Roman" w:cs="Times New Roman"/>
+          <w:sz w:val="24"/>
+        </w:rPr>
+        <w:t xml:space="preserve">. Asimismo, el uso de un sistema de control de versiones </w:t>
+      </w:r>
+      <w:r>
+        <w:rPr>
+          <w:rFonts w:ascii="Times New Roman" w:hAnsi="Times New Roman" w:cs="Times New Roman"/>
+          <w:i/>
+          <w:sz w:val="24"/>
+        </w:rPr>
+        <w:t>(en nuestro caso, Git)</w:t>
+      </w:r>
+      <w:r>
+        <w:rPr>
+          <w:rFonts w:ascii="Times New Roman" w:hAnsi="Times New Roman" w:cs="Times New Roman"/>
+          <w:sz w:val="24"/>
+        </w:rPr>
+        <w:t xml:space="preserve"> tiene un impacto muy positivo</w:t>
+      </w:r>
+      <w:r>
+        <w:rPr>
+          <w:rFonts w:ascii="Times New Roman" w:hAnsi="Times New Roman" w:cs="Times New Roman"/>
+          <w:sz w:val="24"/>
+        </w:rPr>
+        <w:t xml:space="preserve"> sobre la dinámica del trabajo, y, de igual importancia, ha sido una práctica sumamente entretenida.</w:t>
+      </w:r>
     </w:p>
     <w:p>
       <w:pPr>
@@ -8418,14 +7893,81 @@
           <w:sz w:val="24"/>
         </w:rPr>
       </w:pPr>
+      <w:r>
+        <w:rPr>
+          <w:rFonts w:ascii="Times New Roman" w:hAnsi="Times New Roman" w:cs="Times New Roman"/>
+          <w:sz w:val="24"/>
+        </w:rPr>
+        <w:t xml:space="preserve">En cuanto al tiempo empleado para la práctica, incluimos un fichero con un seguimiento de horas </w:t>
+      </w:r>
+      <w:r>
+        <w:rPr>
+          <w:rFonts w:ascii="Times New Roman" w:hAnsi="Times New Roman" w:cs="Times New Roman"/>
+          <w:i/>
+          <w:sz w:val="24"/>
+        </w:rPr>
+        <w:t xml:space="preserve">(aproximado) </w:t>
+      </w:r>
+      <w:r>
+        <w:rPr>
+          <w:rFonts w:ascii="Times New Roman" w:hAnsi="Times New Roman" w:cs="Times New Roman"/>
+          <w:sz w:val="24"/>
+        </w:rPr>
+        <w:t xml:space="preserve">de cada uno de nosotros, desglosado por días y trabajo realizado.  Estimamos un total de </w:t>
+      </w:r>
+      <w:r>
+        <w:rPr>
+          <w:rFonts w:ascii="Times New Roman" w:hAnsi="Times New Roman" w:cs="Times New Roman"/>
+          <w:b/>
+          <w:sz w:val="24"/>
+        </w:rPr>
+        <w:t>[NUM HORAS CUANDO ACABEMO]</w:t>
+      </w:r>
+      <w:r>
+        <w:rPr>
+          <w:rFonts w:ascii="Times New Roman" w:hAnsi="Times New Roman" w:cs="Times New Roman"/>
+          <w:sz w:val="24"/>
+        </w:rPr>
+        <w:t xml:space="preserve"> horas entre los dos miembros.</w:t>
+      </w:r>
+    </w:p>
+    <w:p>
+      <w:pPr>
+        <w:spacing w:before="240"/>
+        <w:ind w:left="0" w:right="1134" w:firstLine="0"/>
+        <w:rPr>
+          <w:rFonts w:ascii="Times New Roman" w:hAnsi="Times New Roman" w:cs="Times New Roman"/>
+          <w:sz w:val="24"/>
+        </w:rPr>
+      </w:pPr>
+    </w:p>
+    <w:p>
+      <w:pPr>
+        <w:spacing w:before="240"/>
+        <w:ind w:left="0" w:right="1134" w:firstLine="0"/>
+        <w:rPr>
+          <w:rFonts w:ascii="Times New Roman" w:hAnsi="Times New Roman" w:cs="Times New Roman"/>
+          <w:sz w:val="24"/>
+        </w:rPr>
+      </w:pPr>
+    </w:p>
+    <w:p>
+      <w:pPr>
+        <w:spacing w:before="240"/>
+        <w:ind w:left="0" w:right="1134" w:firstLine="0"/>
+        <w:rPr>
+          <w:rFonts w:ascii="Times New Roman" w:hAnsi="Times New Roman" w:cs="Times New Roman"/>
+          <w:sz w:val="24"/>
+        </w:rPr>
+      </w:pPr>
     </w:p>
     <w:sectPr>
-      <w:headerReference w:type="even" r:id="rId35"/>
-      <w:headerReference w:type="default" r:id="rId36"/>
-      <w:footerReference w:type="even" r:id="rId37"/>
-      <w:footerReference w:type="default" r:id="rId38"/>
-      <w:headerReference w:type="first" r:id="rId39"/>
-      <w:footerReference w:type="first" r:id="rId40"/>
+      <w:headerReference w:type="even" r:id="rId36"/>
+      <w:headerReference w:type="default" r:id="rId37"/>
+      <w:footerReference w:type="even" r:id="rId38"/>
+      <w:footerReference w:type="default" r:id="rId39"/>
+      <w:headerReference w:type="first" r:id="rId40"/>
+      <w:footerReference w:type="first" r:id="rId41"/>
       <w:footnotePr>
         <w:numRestart w:val="eachPage"/>
       </w:footnotePr>
@@ -9022,7 +8564,7 @@
       <mc:AlternateContent>
         <mc:Choice Requires="wpg">
           <w:drawing>
-            <wp:anchor distT="0" distB="0" distL="114300" distR="114300" simplePos="0" relativeHeight="251675648" behindDoc="0" locked="0" layoutInCell="1" allowOverlap="1" wp14:anchorId="622FB216" wp14:editId="5ACFCF9B">
+            <wp:anchor distT="0" distB="0" distL="114300" distR="114300" simplePos="0" relativeHeight="251675648" behindDoc="0" locked="0" layoutInCell="1" allowOverlap="1" wp14:anchorId="1B24ACAE" wp14:editId="690160CE">
               <wp:simplePos x="0" y="0"/>
               <wp:positionH relativeFrom="page">
                 <wp:posOffset>540004</wp:posOffset>
@@ -9268,7 +8810,7 @@
         <w:noProof/>
       </w:rPr>
       <w:drawing>
-        <wp:anchor distT="0" distB="0" distL="114300" distR="114300" simplePos="0" relativeHeight="251677696" behindDoc="1" locked="0" layoutInCell="1" allowOverlap="1" wp14:anchorId="715C5070" wp14:editId="7D86BE70">
+        <wp:anchor distT="0" distB="0" distL="114300" distR="114300" simplePos="0" relativeHeight="251677696" behindDoc="1" locked="0" layoutInCell="1" allowOverlap="1" wp14:anchorId="74EBB79E" wp14:editId="11F0211C">
           <wp:simplePos x="0" y="0"/>
           <wp:positionH relativeFrom="column">
             <wp:posOffset>5762446</wp:posOffset>
@@ -9322,7 +8864,7 @@
       <mc:AlternateContent>
         <mc:Choice Requires="wpg">
           <w:drawing>
-            <wp:anchor distT="0" distB="0" distL="114300" distR="114300" simplePos="0" relativeHeight="251676672" behindDoc="0" locked="0" layoutInCell="1" allowOverlap="1" wp14:anchorId="3544C24E" wp14:editId="29DEE84E">
+            <wp:anchor distT="0" distB="0" distL="114300" distR="114300" simplePos="0" relativeHeight="251676672" behindDoc="0" locked="0" layoutInCell="1" allowOverlap="1" wp14:anchorId="4432FAA0" wp14:editId="72C5A297">
               <wp:simplePos x="0" y="0"/>
               <wp:positionH relativeFrom="page">
                 <wp:posOffset>542925</wp:posOffset>
@@ -9472,7 +9014,7 @@
         </mc:Choice>
         <mc:Fallback>
           <w:pict>
-            <v:group w14:anchorId="3544C24E" id="_x0000_s1040" style="position:absolute;left:0;text-align:left;margin-left:42.75pt;margin-top:783pt;width:510.25pt;height:19.3pt;z-index:251676672;mso-position-horizontal-relative:page;mso-position-vertical-relative:page;mso-height-relative:margin" coordsize="64799,2454" o:gfxdata="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">
+            <v:group w14:anchorId="4432FAA0" id="_x0000_s1040" style="position:absolute;left:0;text-align:left;margin-left:42.75pt;margin-top:783pt;width:510.25pt;height:19.3pt;z-index:251676672;mso-position-horizontal-relative:page;mso-position-vertical-relative:page;mso-height-relative:margin" coordsize="64799,2454" o:gfxdata="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">
               <v:shape id="Shape 17179" o:spid="_x0000_s1041" style="position:absolute;width:64799;height:0;visibility:visible;mso-wrap-style:square;v-text-anchor:top" coordsize="6479997,0" o:gfxdata="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" path="m,l6479997,e" filled="f" strokeweight=".14042mm">
                 <v:stroke miterlimit="83231f" joinstyle="miter"/>
                 <v:path arrowok="t" textboxrect="0,0,6479997,0"/>
@@ -9955,7 +9497,7 @@
                                 <w:rFonts w:ascii="Times New Roman" w:hAnsi="Times New Roman" w:cs="Times New Roman"/>
                                 <w:noProof/>
                               </w:rPr>
-                              <w:t>16</w:t>
+                              <w:t>3</w:t>
                             </w:r>
                             <w:r>
                               <w:rPr>
@@ -10043,7 +9585,7 @@
                           <w:rFonts w:ascii="Times New Roman" w:hAnsi="Times New Roman" w:cs="Times New Roman"/>
                           <w:noProof/>
                         </w:rPr>
-                        <w:t>16</w:t>
+                        <w:t>3</w:t>
                       </w:r>
                       <w:r>
                         <w:rPr>
@@ -10492,7 +10034,7 @@
             </wp:anchor>
           </w:drawing>
         </mc:Choice>
-        <mc:Fallback xmlns:cx1="http://schemas.microsoft.com/office/drawing/2015/9/8/chartex" xmlns:cx2="http://schemas.microsoft.com/office/drawing/2015/10/21/chartex" xmlns:cx3="http://schemas.microsoft.com/office/drawing/2016/5/9/chartex" xmlns:cx4="http://schemas.microsoft.com/office/drawing/2016/5/10/chartex" xmlns:cx5="http://schemas.microsoft.com/office/drawing/2016/5/11/chartex" xmlns:cx6="http://schemas.microsoft.com/office/drawing/2016/5/12/chartex" xmlns:cx7="http://schemas.microsoft.com/office/drawing/2016/5/13/chartex" xmlns:cx8="http://schemas.microsoft.com/office/drawing/2016/5/14/chartex" xmlns:aink="http://schemas.microsoft.com/office/drawing/2016/ink" xmlns:am3d="http://schemas.microsoft.com/office/drawing/2017/model3d" xmlns:w16cid="http://schemas.microsoft.com/office/word/2016/wordml/cid" xmlns:a="http://schemas.openxmlformats.org/drawingml/2006/main">
+        <mc:Fallback xmlns:a="http://schemas.openxmlformats.org/drawingml/2006/main" xmlns:w16cid="http://schemas.microsoft.com/office/word/2016/wordml/cid" xmlns:am3d="http://schemas.microsoft.com/office/drawing/2017/model3d" xmlns:aink="http://schemas.microsoft.com/office/drawing/2016/ink" xmlns:cx8="http://schemas.microsoft.com/office/drawing/2016/5/14/chartex" xmlns:cx7="http://schemas.microsoft.com/office/drawing/2016/5/13/chartex" xmlns:cx6="http://schemas.microsoft.com/office/drawing/2016/5/12/chartex" xmlns:cx5="http://schemas.microsoft.com/office/drawing/2016/5/11/chartex" xmlns:cx4="http://schemas.microsoft.com/office/drawing/2016/5/10/chartex" xmlns:cx3="http://schemas.microsoft.com/office/drawing/2016/5/9/chartex" xmlns:cx2="http://schemas.microsoft.com/office/drawing/2015/10/21/chartex" xmlns:cx1="http://schemas.microsoft.com/office/drawing/2015/9/8/chartex">
           <w:pict>
             <v:group id="Group 17191" style="width:510.236pt;height:0.398pt;position:absolute;mso-position-horizontal-relative:page;mso-position-horizontal:absolute;margin-left:42.52pt;mso-position-vertical-relative:page;margin-top:61.926pt;" coordsize="64799,50">
               <v:shape id="Shape 17192" style="position:absolute;width:64799;height:0;left:0;top:0;" coordsize="6479997,0" path="m0,0l6479997,0">
@@ -10610,7 +10152,7 @@
             </wp:anchor>
           </w:drawing>
         </mc:Choice>
-        <mc:Fallback xmlns:cx1="http://schemas.microsoft.com/office/drawing/2015/9/8/chartex" xmlns:cx2="http://schemas.microsoft.com/office/drawing/2015/10/21/chartex" xmlns:cx3="http://schemas.microsoft.com/office/drawing/2016/5/9/chartex" xmlns:cx4="http://schemas.microsoft.com/office/drawing/2016/5/10/chartex" xmlns:cx5="http://schemas.microsoft.com/office/drawing/2016/5/11/chartex" xmlns:cx6="http://schemas.microsoft.com/office/drawing/2016/5/12/chartex" xmlns:cx7="http://schemas.microsoft.com/office/drawing/2016/5/13/chartex" xmlns:cx8="http://schemas.microsoft.com/office/drawing/2016/5/14/chartex" xmlns:aink="http://schemas.microsoft.com/office/drawing/2016/ink" xmlns:am3d="http://schemas.microsoft.com/office/drawing/2017/model3d" xmlns:w16cid="http://schemas.microsoft.com/office/word/2016/wordml/cid" xmlns:a="http://schemas.openxmlformats.org/drawingml/2006/main">
+        <mc:Fallback xmlns:a="http://schemas.openxmlformats.org/drawingml/2006/main" xmlns:w16cid="http://schemas.microsoft.com/office/word/2016/wordml/cid" xmlns:am3d="http://schemas.microsoft.com/office/drawing/2017/model3d" xmlns:aink="http://schemas.microsoft.com/office/drawing/2016/ink" xmlns:cx8="http://schemas.microsoft.com/office/drawing/2016/5/14/chartex" xmlns:cx7="http://schemas.microsoft.com/office/drawing/2016/5/13/chartex" xmlns:cx6="http://schemas.microsoft.com/office/drawing/2016/5/12/chartex" xmlns:cx5="http://schemas.microsoft.com/office/drawing/2016/5/11/chartex" xmlns:cx4="http://schemas.microsoft.com/office/drawing/2016/5/10/chartex" xmlns:cx3="http://schemas.microsoft.com/office/drawing/2016/5/9/chartex" xmlns:cx2="http://schemas.microsoft.com/office/drawing/2015/10/21/chartex" xmlns:cx1="http://schemas.microsoft.com/office/drawing/2015/9/8/chartex">
           <w:pict>
             <v:group id="Group 17172" style="width:510.236pt;height:0.398pt;position:absolute;mso-position-horizontal-relative:page;mso-position-horizontal:absolute;margin-left:42.52pt;mso-position-vertical-relative:page;margin-top:61.926pt;" coordsize="64799,50">
               <v:shape id="Shape 17173" style="position:absolute;width:64799;height:0;left:0;top:0;" coordsize="6479997,0" path="m0,0l6479997,0">
@@ -10657,7 +10199,7 @@
       <mc:AlternateContent>
         <mc:Choice Requires="wpg">
           <w:drawing>
-            <wp:anchor distT="0" distB="0" distL="114300" distR="114300" simplePos="0" relativeHeight="251673600" behindDoc="0" locked="0" layoutInCell="1" allowOverlap="1" wp14:anchorId="1FA3D877" wp14:editId="6BB41682">
+            <wp:anchor distT="0" distB="0" distL="114300" distR="114300" simplePos="0" relativeHeight="251673600" behindDoc="0" locked="0" layoutInCell="1" allowOverlap="1" wp14:anchorId="4E35646F" wp14:editId="715AE1FE">
               <wp:simplePos x="0" y="0"/>
               <wp:positionH relativeFrom="page">
                 <wp:posOffset>540004</wp:posOffset>
@@ -10733,7 +10275,7 @@
             </wp:anchor>
           </w:drawing>
         </mc:Choice>
-        <mc:Fallback xmlns:cx1="http://schemas.microsoft.com/office/drawing/2015/9/8/chartex" xmlns:cx2="http://schemas.microsoft.com/office/drawing/2015/10/21/chartex" xmlns:cx3="http://schemas.microsoft.com/office/drawing/2016/5/9/chartex" xmlns:cx4="http://schemas.microsoft.com/office/drawing/2016/5/10/chartex" xmlns:cx5="http://schemas.microsoft.com/office/drawing/2016/5/11/chartex" xmlns:cx6="http://schemas.microsoft.com/office/drawing/2016/5/12/chartex" xmlns:cx7="http://schemas.microsoft.com/office/drawing/2016/5/13/chartex" xmlns:cx8="http://schemas.microsoft.com/office/drawing/2016/5/14/chartex" xmlns:aink="http://schemas.microsoft.com/office/drawing/2016/ink" xmlns:am3d="http://schemas.microsoft.com/office/drawing/2017/model3d" xmlns:w16cid="http://schemas.microsoft.com/office/word/2016/wordml/cid">
+        <mc:Fallback xmlns:w16cid="http://schemas.microsoft.com/office/word/2016/wordml/cid" xmlns:am3d="http://schemas.microsoft.com/office/drawing/2017/model3d" xmlns:aink="http://schemas.microsoft.com/office/drawing/2016/ink" xmlns:cx8="http://schemas.microsoft.com/office/drawing/2016/5/14/chartex" xmlns:cx7="http://schemas.microsoft.com/office/drawing/2016/5/13/chartex" xmlns:cx6="http://schemas.microsoft.com/office/drawing/2016/5/12/chartex" xmlns:cx5="http://schemas.microsoft.com/office/drawing/2016/5/11/chartex" xmlns:cx4="http://schemas.microsoft.com/office/drawing/2016/5/10/chartex" xmlns:cx3="http://schemas.microsoft.com/office/drawing/2016/5/9/chartex" xmlns:cx2="http://schemas.microsoft.com/office/drawing/2015/10/21/chartex" xmlns:cx1="http://schemas.microsoft.com/office/drawing/2015/9/8/chartex">
           <w:pict>
             <v:group w14:anchorId="26A9B10D" id="Group 17191" o:spid="_x0000_s1026" style="position:absolute;margin-left:42.5pt;margin-top:61.95pt;width:510.25pt;height:.4pt;z-index:251673600;mso-position-horizontal-relative:page;mso-position-vertical-relative:page" coordsize="64799,50" o:gfxdata="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">
               <v:shape id="Shape 17192" o:spid="_x0000_s1027" style="position:absolute;width:64799;height:0;visibility:visible;mso-wrap-style:square;v-text-anchor:top" coordsize="6479997,0" o:gfxdata="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" path="m,l6479997,e" filled="f" strokeweight=".14042mm">
@@ -10775,7 +10317,7 @@
       <mc:AlternateContent>
         <mc:Choice Requires="wpg">
           <w:drawing>
-            <wp:anchor distT="0" distB="0" distL="114300" distR="114300" simplePos="0" relativeHeight="251674624" behindDoc="0" locked="0" layoutInCell="1" allowOverlap="1" wp14:anchorId="76D06BCA" wp14:editId="34C41A3F">
+            <wp:anchor distT="0" distB="0" distL="114300" distR="114300" simplePos="0" relativeHeight="251674624" behindDoc="0" locked="0" layoutInCell="1" allowOverlap="1" wp14:anchorId="469CCE26" wp14:editId="089D71D5">
               <wp:simplePos x="0" y="0"/>
               <wp:positionH relativeFrom="page">
                 <wp:posOffset>540004</wp:posOffset>
@@ -10851,7 +10393,7 @@
             </wp:anchor>
           </w:drawing>
         </mc:Choice>
-        <mc:Fallback xmlns:cx1="http://schemas.microsoft.com/office/drawing/2015/9/8/chartex" xmlns:cx2="http://schemas.microsoft.com/office/drawing/2015/10/21/chartex" xmlns:cx3="http://schemas.microsoft.com/office/drawing/2016/5/9/chartex" xmlns:cx4="http://schemas.microsoft.com/office/drawing/2016/5/10/chartex" xmlns:cx5="http://schemas.microsoft.com/office/drawing/2016/5/11/chartex" xmlns:cx6="http://schemas.microsoft.com/office/drawing/2016/5/12/chartex" xmlns:cx7="http://schemas.microsoft.com/office/drawing/2016/5/13/chartex" xmlns:cx8="http://schemas.microsoft.com/office/drawing/2016/5/14/chartex" xmlns:aink="http://schemas.microsoft.com/office/drawing/2016/ink" xmlns:am3d="http://schemas.microsoft.com/office/drawing/2017/model3d" xmlns:w16cid="http://schemas.microsoft.com/office/word/2016/wordml/cid">
+        <mc:Fallback xmlns:w16cid="http://schemas.microsoft.com/office/word/2016/wordml/cid" xmlns:am3d="http://schemas.microsoft.com/office/drawing/2017/model3d" xmlns:aink="http://schemas.microsoft.com/office/drawing/2016/ink" xmlns:cx8="http://schemas.microsoft.com/office/drawing/2016/5/14/chartex" xmlns:cx7="http://schemas.microsoft.com/office/drawing/2016/5/13/chartex" xmlns:cx6="http://schemas.microsoft.com/office/drawing/2016/5/12/chartex" xmlns:cx5="http://schemas.microsoft.com/office/drawing/2016/5/11/chartex" xmlns:cx4="http://schemas.microsoft.com/office/drawing/2016/5/10/chartex" xmlns:cx3="http://schemas.microsoft.com/office/drawing/2016/5/9/chartex" xmlns:cx2="http://schemas.microsoft.com/office/drawing/2015/10/21/chartex" xmlns:cx1="http://schemas.microsoft.com/office/drawing/2015/9/8/chartex">
           <w:pict>
             <v:group w14:anchorId="518FC19B" id="Group 17172" o:spid="_x0000_s1026" style="position:absolute;margin-left:42.5pt;margin-top:61.95pt;width:510.25pt;height:.4pt;z-index:251674624;mso-position-horizontal-relative:page;mso-position-vertical-relative:page" coordsize="64799,50" o:gfxdata="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">
               <v:shape id="Shape 17173" o:spid="_x0000_s1027" style="position:absolute;width:64799;height:0;visibility:visible;mso-wrap-style:square;v-text-anchor:top" coordsize="6479997,0" o:gfxdata="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" path="m,l6479997,e" filled="f" strokeweight=".14042mm">
@@ -10974,7 +10516,7 @@
             </wp:anchor>
           </w:drawing>
         </mc:Choice>
-        <mc:Fallback xmlns:cx1="http://schemas.microsoft.com/office/drawing/2015/9/8/chartex" xmlns:cx2="http://schemas.microsoft.com/office/drawing/2015/10/21/chartex" xmlns:cx3="http://schemas.microsoft.com/office/drawing/2016/5/9/chartex" xmlns:cx4="http://schemas.microsoft.com/office/drawing/2016/5/10/chartex" xmlns:cx5="http://schemas.microsoft.com/office/drawing/2016/5/11/chartex" xmlns:cx6="http://schemas.microsoft.com/office/drawing/2016/5/12/chartex" xmlns:cx7="http://schemas.microsoft.com/office/drawing/2016/5/13/chartex" xmlns:cx8="http://schemas.microsoft.com/office/drawing/2016/5/14/chartex" xmlns:aink="http://schemas.microsoft.com/office/drawing/2016/ink" xmlns:am3d="http://schemas.microsoft.com/office/drawing/2017/model3d" xmlns:w16cid="http://schemas.microsoft.com/office/word/2016/wordml/cid" xmlns:a="http://schemas.openxmlformats.org/drawingml/2006/main">
+        <mc:Fallback xmlns:a="http://schemas.openxmlformats.org/drawingml/2006/main" xmlns:w16cid="http://schemas.microsoft.com/office/word/2016/wordml/cid" xmlns:am3d="http://schemas.microsoft.com/office/drawing/2017/model3d" xmlns:aink="http://schemas.microsoft.com/office/drawing/2016/ink" xmlns:cx8="http://schemas.microsoft.com/office/drawing/2016/5/14/chartex" xmlns:cx7="http://schemas.microsoft.com/office/drawing/2016/5/13/chartex" xmlns:cx6="http://schemas.microsoft.com/office/drawing/2016/5/12/chartex" xmlns:cx5="http://schemas.microsoft.com/office/drawing/2016/5/11/chartex" xmlns:cx4="http://schemas.microsoft.com/office/drawing/2016/5/10/chartex" xmlns:cx3="http://schemas.microsoft.com/office/drawing/2016/5/9/chartex" xmlns:cx2="http://schemas.microsoft.com/office/drawing/2015/10/21/chartex" xmlns:cx1="http://schemas.microsoft.com/office/drawing/2015/9/8/chartex">
           <w:pict>
             <v:group id="Group 17255" style="width:510.236pt;height:0.398pt;position:absolute;mso-position-horizontal-relative:page;mso-position-horizontal:absolute;margin-left:42.52pt;mso-position-vertical-relative:page;margin-top:61.926pt;" coordsize="64799,50">
               <v:shape id="Shape 17256" style="position:absolute;width:64799;height:0;left:0;top:0;" coordsize="6479997,0" path="m0,0l6479997,0">
@@ -11105,7 +10647,7 @@
             </wp:anchor>
           </w:drawing>
         </mc:Choice>
-        <mc:Fallback xmlns:cx1="http://schemas.microsoft.com/office/drawing/2015/9/8/chartex" xmlns:cx2="http://schemas.microsoft.com/office/drawing/2015/10/21/chartex" xmlns:cx3="http://schemas.microsoft.com/office/drawing/2016/5/9/chartex" xmlns:cx4="http://schemas.microsoft.com/office/drawing/2016/5/10/chartex" xmlns:cx5="http://schemas.microsoft.com/office/drawing/2016/5/11/chartex" xmlns:cx6="http://schemas.microsoft.com/office/drawing/2016/5/12/chartex" xmlns:cx7="http://schemas.microsoft.com/office/drawing/2016/5/13/chartex" xmlns:cx8="http://schemas.microsoft.com/office/drawing/2016/5/14/chartex" xmlns:aink="http://schemas.microsoft.com/office/drawing/2016/ink" xmlns:am3d="http://schemas.microsoft.com/office/drawing/2017/model3d" xmlns:w16cid="http://schemas.microsoft.com/office/word/2016/wordml/cid" xmlns:a="http://schemas.openxmlformats.org/drawingml/2006/main">
+        <mc:Fallback xmlns:a="http://schemas.openxmlformats.org/drawingml/2006/main" xmlns:w16cid="http://schemas.microsoft.com/office/word/2016/wordml/cid" xmlns:am3d="http://schemas.microsoft.com/office/drawing/2017/model3d" xmlns:aink="http://schemas.microsoft.com/office/drawing/2016/ink" xmlns:cx8="http://schemas.microsoft.com/office/drawing/2016/5/14/chartex" xmlns:cx7="http://schemas.microsoft.com/office/drawing/2016/5/13/chartex" xmlns:cx6="http://schemas.microsoft.com/office/drawing/2016/5/12/chartex" xmlns:cx5="http://schemas.microsoft.com/office/drawing/2016/5/11/chartex" xmlns:cx4="http://schemas.microsoft.com/office/drawing/2016/5/10/chartex" xmlns:cx3="http://schemas.microsoft.com/office/drawing/2016/5/9/chartex" xmlns:cx2="http://schemas.microsoft.com/office/drawing/2015/10/21/chartex" xmlns:cx1="http://schemas.microsoft.com/office/drawing/2015/9/8/chartex">
           <w:pict>
             <v:group id="Group 17233" style="width:510.236pt;height:0.398pt;position:absolute;mso-position-horizontal-relative:page;mso-position-horizontal:absolute;margin-left:42.52pt;mso-position-vertical-relative:page;margin-top:61.926pt;" coordsize="64799,50">
               <v:shape id="Shape 17234" style="position:absolute;width:64799;height:0;left:0;top:0;" coordsize="6479997,0" path="m0,0l6479997,0">
@@ -11223,7 +10765,7 @@
             </wp:anchor>
           </w:drawing>
         </mc:Choice>
-        <mc:Fallback xmlns:cx1="http://schemas.microsoft.com/office/drawing/2015/9/8/chartex" xmlns:cx2="http://schemas.microsoft.com/office/drawing/2015/10/21/chartex" xmlns:cx3="http://schemas.microsoft.com/office/drawing/2016/5/9/chartex" xmlns:cx4="http://schemas.microsoft.com/office/drawing/2016/5/10/chartex" xmlns:cx5="http://schemas.microsoft.com/office/drawing/2016/5/11/chartex" xmlns:cx6="http://schemas.microsoft.com/office/drawing/2016/5/12/chartex" xmlns:cx7="http://schemas.microsoft.com/office/drawing/2016/5/13/chartex" xmlns:cx8="http://schemas.microsoft.com/office/drawing/2016/5/14/chartex" xmlns:aink="http://schemas.microsoft.com/office/drawing/2016/ink" xmlns:am3d="http://schemas.microsoft.com/office/drawing/2017/model3d" xmlns:w16cid="http://schemas.microsoft.com/office/word/2016/wordml/cid" xmlns:a="http://schemas.openxmlformats.org/drawingml/2006/main">
+        <mc:Fallback xmlns:a="http://schemas.openxmlformats.org/drawingml/2006/main" xmlns:w16cid="http://schemas.microsoft.com/office/word/2016/wordml/cid" xmlns:am3d="http://schemas.microsoft.com/office/drawing/2017/model3d" xmlns:aink="http://schemas.microsoft.com/office/drawing/2016/ink" xmlns:cx8="http://schemas.microsoft.com/office/drawing/2016/5/14/chartex" xmlns:cx7="http://schemas.microsoft.com/office/drawing/2016/5/13/chartex" xmlns:cx6="http://schemas.microsoft.com/office/drawing/2016/5/12/chartex" xmlns:cx5="http://schemas.microsoft.com/office/drawing/2016/5/11/chartex" xmlns:cx4="http://schemas.microsoft.com/office/drawing/2016/5/10/chartex" xmlns:cx3="http://schemas.microsoft.com/office/drawing/2016/5/9/chartex" xmlns:cx2="http://schemas.microsoft.com/office/drawing/2015/10/21/chartex" xmlns:cx1="http://schemas.microsoft.com/office/drawing/2015/9/8/chartex">
           <w:pict>
             <v:group id="Group 17211" style="width:510.236pt;height:0.398pt;position:absolute;mso-position-horizontal-relative:page;mso-position-horizontal:absolute;margin-left:42.52pt;mso-position-vertical-relative:page;margin-top:61.926pt;" coordsize="64799,50">
               <v:shape id="Shape 17212" style="position:absolute;width:64799;height:0;left:0;top:0;" coordsize="6479997,0" path="m0,0l6479997,0">
@@ -16618,7 +16160,7 @@
 </file>
 
 <file path=customXml/itemProps1.xml><?xml version="1.0" encoding="utf-8"?>
-<ds:datastoreItem xmlns:ds="http://schemas.openxmlformats.org/officeDocument/2006/customXml" ds:itemID="{4063DC64-D840-4129-86B2-8BB24DB135F3}">
+<ds:datastoreItem xmlns:ds="http://schemas.openxmlformats.org/officeDocument/2006/customXml" ds:itemID="{68D7BFA6-50F9-49BA-9B7C-D837589290B5}">
   <ds:schemaRefs>
     <ds:schemaRef ds:uri="http://schemas.openxmlformats.org/officeDocument/2006/bibliography"/>
   </ds:schemaRefs>

</xml_diff>

<commit_message>
Avances en la documentación y modificaciones leve
-Terminada documentación (solo falta modificar el número de horas cuando
acabemos)
-Ahora las búsquedas de vídeo se puede optar a usar un filtro o no
</commit_message>
<xml_diff>
--- a/TDS-PF.docx
+++ b/TDS-PF.docx
@@ -220,7 +220,7 @@
               </wp:inline>
             </w:drawing>
           </mc:Choice>
-          <mc:Fallback xmlns:w16cid="http://schemas.microsoft.com/office/word/2016/wordml/cid" xmlns:am3d="http://schemas.microsoft.com/office/drawing/2017/model3d" xmlns:aink="http://schemas.microsoft.com/office/drawing/2016/ink" xmlns:cx8="http://schemas.microsoft.com/office/drawing/2016/5/14/chartex" xmlns:cx7="http://schemas.microsoft.com/office/drawing/2016/5/13/chartex" xmlns:cx6="http://schemas.microsoft.com/office/drawing/2016/5/12/chartex" xmlns:cx5="http://schemas.microsoft.com/office/drawing/2016/5/11/chartex" xmlns:cx4="http://schemas.microsoft.com/office/drawing/2016/5/10/chartex" xmlns:cx3="http://schemas.microsoft.com/office/drawing/2016/5/9/chartex" xmlns:cx2="http://schemas.microsoft.com/office/drawing/2015/10/21/chartex" xmlns:cx1="http://schemas.microsoft.com/office/drawing/2015/9/8/chartex">
+          <mc:Fallback xmlns:cx1="http://schemas.microsoft.com/office/drawing/2015/9/8/chartex" xmlns:cx2="http://schemas.microsoft.com/office/drawing/2015/10/21/chartex" xmlns:cx3="http://schemas.microsoft.com/office/drawing/2016/5/9/chartex" xmlns:cx4="http://schemas.microsoft.com/office/drawing/2016/5/10/chartex" xmlns:cx5="http://schemas.microsoft.com/office/drawing/2016/5/11/chartex" xmlns:cx6="http://schemas.microsoft.com/office/drawing/2016/5/12/chartex" xmlns:cx7="http://schemas.microsoft.com/office/drawing/2016/5/13/chartex" xmlns:cx8="http://schemas.microsoft.com/office/drawing/2016/5/14/chartex" xmlns:aink="http://schemas.microsoft.com/office/drawing/2016/ink" xmlns:am3d="http://schemas.microsoft.com/office/drawing/2017/model3d" xmlns:w16cid="http://schemas.microsoft.com/office/word/2016/wordml/cid">
             <w:pict>
               <v:group w14:anchorId="39BD9320" id="Group 12262" o:spid="_x0000_s1026" style="width:382.7pt;height:3.6pt;flip:y;mso-position-horizontal-relative:char;mso-position-vertical-relative:line" coordsize="48599,221" o:gfxdata="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">
                 <v:shape id="Shape 10" o:spid="_x0000_s1027" style="position:absolute;width:48599;height:0;visibility:visible;mso-wrap-style:square;v-text-anchor:top" coordsize="4859998,0" o:gfxdata="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" path="m,l4859998,e" filled="f" strokeweight=".35136mm">
@@ -588,7 +588,7 @@
               </wp:inline>
             </w:drawing>
           </mc:Choice>
-          <mc:Fallback xmlns:w16cid="http://schemas.microsoft.com/office/word/2016/wordml/cid" xmlns:am3d="http://schemas.microsoft.com/office/drawing/2017/model3d" xmlns:aink="http://schemas.microsoft.com/office/drawing/2016/ink" xmlns:cx8="http://schemas.microsoft.com/office/drawing/2016/5/14/chartex" xmlns:cx7="http://schemas.microsoft.com/office/drawing/2016/5/13/chartex" xmlns:cx6="http://schemas.microsoft.com/office/drawing/2016/5/12/chartex" xmlns:cx5="http://schemas.microsoft.com/office/drawing/2016/5/11/chartex" xmlns:cx4="http://schemas.microsoft.com/office/drawing/2016/5/10/chartex" xmlns:cx3="http://schemas.microsoft.com/office/drawing/2016/5/9/chartex" xmlns:cx2="http://schemas.microsoft.com/office/drawing/2015/10/21/chartex" xmlns:cx1="http://schemas.microsoft.com/office/drawing/2015/9/8/chartex">
+          <mc:Fallback xmlns:cx1="http://schemas.microsoft.com/office/drawing/2015/9/8/chartex" xmlns:cx2="http://schemas.microsoft.com/office/drawing/2015/10/21/chartex" xmlns:cx3="http://schemas.microsoft.com/office/drawing/2016/5/9/chartex" xmlns:cx4="http://schemas.microsoft.com/office/drawing/2016/5/10/chartex" xmlns:cx5="http://schemas.microsoft.com/office/drawing/2016/5/11/chartex" xmlns:cx6="http://schemas.microsoft.com/office/drawing/2016/5/12/chartex" xmlns:cx7="http://schemas.microsoft.com/office/drawing/2016/5/13/chartex" xmlns:cx8="http://schemas.microsoft.com/office/drawing/2016/5/14/chartex" xmlns:aink="http://schemas.microsoft.com/office/drawing/2016/ink" xmlns:am3d="http://schemas.microsoft.com/office/drawing/2017/model3d" xmlns:w16cid="http://schemas.microsoft.com/office/word/2016/wordml/cid">
             <w:pict>
               <v:group w14:anchorId="299928D1" id="Group 12263" o:spid="_x0000_s1026" style="width:382.65pt;height:3.6pt;mso-position-horizontal-relative:char;mso-position-vertical-relative:line" coordsize="48599,221" o:gfxdata="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">
                 <v:shape id="Shape 28" o:spid="_x0000_s1027" style="position:absolute;width:48599;height:0;visibility:visible;mso-wrap-style:square;v-text-anchor:top" coordsize="4859998,0" o:gfxdata="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" path="m,l4859998,e" filled="f" strokeweight=".17569mm">
@@ -652,14 +652,34 @@
           <w:lang w:val="en-US"/>
         </w:rPr>
       </w:pPr>
+      <w:proofErr w:type="spellStart"/>
       <w:r>
         <w:rPr>
           <w:rFonts w:ascii="Times New Roman" w:hAnsi="Times New Roman" w:cs="Times New Roman"/>
           <w:sz w:val="24"/>
           <w:lang w:val="en-US"/>
         </w:rPr>
-        <w:t>Grechyshkin Vladyslav</w:t>
-      </w:r>
+        <w:t>Grechyshkin</w:t>
+      </w:r>
+      <w:proofErr w:type="spellEnd"/>
+      <w:r>
+        <w:rPr>
+          <w:rFonts w:ascii="Times New Roman" w:hAnsi="Times New Roman" w:cs="Times New Roman"/>
+          <w:sz w:val="24"/>
+          <w:lang w:val="en-US"/>
+        </w:rPr>
+        <w:t xml:space="preserve"> </w:t>
+      </w:r>
+      <w:proofErr w:type="spellStart"/>
+      <w:r>
+        <w:rPr>
+          <w:rFonts w:ascii="Times New Roman" w:hAnsi="Times New Roman" w:cs="Times New Roman"/>
+          <w:sz w:val="24"/>
+          <w:lang w:val="en-US"/>
+        </w:rPr>
+        <w:t>Vladyslav</w:t>
+      </w:r>
+      <w:proofErr w:type="spellEnd"/>
       <w:r>
         <w:rPr>
           <w:rFonts w:ascii="Times New Roman" w:hAnsi="Times New Roman" w:cs="Times New Roman"/>
@@ -774,6 +794,7 @@
         </w:rPr>
       </w:sdtEndPr>
       <w:sdtContent>
+        <w:bookmarkStart w:id="1" w:name="_GoBack" w:displacedByCustomXml="prev"/>
         <w:p>
           <w:pPr>
             <w:pStyle w:val="TtuloTDC"/>
@@ -831,7 +852,7 @@
               <w:sz w:val="22"/>
             </w:rPr>
           </w:pPr>
-          <w:hyperlink w:anchor="_Toc535064770" w:history="1">
+          <w:hyperlink w:anchor="_Toc535493776" w:history="1">
             <w:r>
               <w:rPr>
                 <w:rStyle w:val="Hipervnculo"/>
@@ -854,7 +875,7 @@
               <w:rPr>
                 <w:webHidden/>
               </w:rPr>
-              <w:instrText xml:space="preserve"> PAGEREF _Toc535064770 \h </w:instrText>
+              <w:instrText xml:space="preserve"> PAGEREF _Toc535493776 \h </w:instrText>
             </w:r>
             <w:r>
               <w:rPr>
@@ -890,7 +911,7 @@
               <w:sz w:val="22"/>
             </w:rPr>
           </w:pPr>
-          <w:hyperlink w:anchor="_Toc535064771" w:history="1">
+          <w:hyperlink w:anchor="_Toc535493777" w:history="1">
             <w:r>
               <w:rPr>
                 <w:rStyle w:val="Hipervnculo"/>
@@ -913,7 +934,7 @@
               <w:rPr>
                 <w:webHidden/>
               </w:rPr>
-              <w:instrText xml:space="preserve"> PAGEREF _Toc535064771 \h </w:instrText>
+              <w:instrText xml:space="preserve"> PAGEREF _Toc535493777 \h </w:instrText>
             </w:r>
             <w:r>
               <w:rPr>
@@ -949,7 +970,7 @@
               <w:sz w:val="22"/>
             </w:rPr>
           </w:pPr>
-          <w:hyperlink w:anchor="_Toc535064772" w:history="1">
+          <w:hyperlink w:anchor="_Toc535493778" w:history="1">
             <w:r>
               <w:rPr>
                 <w:rStyle w:val="Hipervnculo"/>
@@ -972,7 +993,7 @@
               <w:rPr>
                 <w:webHidden/>
               </w:rPr>
-              <w:instrText xml:space="preserve"> PAGEREF _Toc535064772 \h </w:instrText>
+              <w:instrText xml:space="preserve"> PAGEREF _Toc535493778 \h </w:instrText>
             </w:r>
             <w:r>
               <w:rPr>
@@ -1008,7 +1029,7 @@
               <w:sz w:val="22"/>
             </w:rPr>
           </w:pPr>
-          <w:hyperlink w:anchor="_Toc535064773" w:history="1">
+          <w:hyperlink w:anchor="_Toc535493779" w:history="1">
             <w:r>
               <w:rPr>
                 <w:rStyle w:val="Hipervnculo"/>
@@ -1031,7 +1052,7 @@
               <w:rPr>
                 <w:webHidden/>
               </w:rPr>
-              <w:instrText xml:space="preserve"> PAGEREF _Toc535064773 \h </w:instrText>
+              <w:instrText xml:space="preserve"> PAGEREF _Toc535493779 \h </w:instrText>
             </w:r>
             <w:r>
               <w:rPr>
@@ -1071,7 +1092,7 @@
               <w:color w:val="auto"/>
             </w:rPr>
           </w:pPr>
-          <w:hyperlink w:anchor="_Toc535064774" w:history="1">
+          <w:hyperlink w:anchor="_Toc535493780" w:history="1">
             <w:r>
               <w:rPr>
                 <w:rStyle w:val="Hipervnculo"/>
@@ -1106,7 +1127,7 @@
                 <w:noProof/>
                 <w:webHidden/>
               </w:rPr>
-              <w:instrText xml:space="preserve"> PAGEREF _Toc535064774 \h </w:instrText>
+              <w:instrText xml:space="preserve"> PAGEREF _Toc535493780 \h </w:instrText>
             </w:r>
             <w:r>
               <w:rPr>
@@ -1158,7 +1179,7 @@
               <w:color w:val="auto"/>
             </w:rPr>
           </w:pPr>
-          <w:hyperlink w:anchor="_Toc535064775" w:history="1">
+          <w:hyperlink w:anchor="_Toc535493781" w:history="1">
             <w:r>
               <w:rPr>
                 <w:rStyle w:val="Hipervnculo"/>
@@ -1193,7 +1214,7 @@
                 <w:noProof/>
                 <w:webHidden/>
               </w:rPr>
-              <w:instrText xml:space="preserve"> PAGEREF _Toc535064775 \h </w:instrText>
+              <w:instrText xml:space="preserve"> PAGEREF _Toc535493781 \h </w:instrText>
             </w:r>
             <w:r>
               <w:rPr>
@@ -1245,7 +1266,7 @@
               <w:color w:val="auto"/>
             </w:rPr>
           </w:pPr>
-          <w:hyperlink w:anchor="_Toc535064776" w:history="1">
+          <w:hyperlink w:anchor="_Toc535493782" w:history="1">
             <w:r>
               <w:rPr>
                 <w:rStyle w:val="Hipervnculo"/>
@@ -1280,7 +1301,7 @@
                 <w:noProof/>
                 <w:webHidden/>
               </w:rPr>
-              <w:instrText xml:space="preserve"> PAGEREF _Toc535064776 \h </w:instrText>
+              <w:instrText xml:space="preserve"> PAGEREF _Toc535493782 \h </w:instrText>
             </w:r>
             <w:r>
               <w:rPr>
@@ -1332,7 +1353,7 @@
               <w:color w:val="auto"/>
             </w:rPr>
           </w:pPr>
-          <w:hyperlink w:anchor="_Toc535064777" w:history="1">
+          <w:hyperlink w:anchor="_Toc535493783" w:history="1">
             <w:r>
               <w:rPr>
                 <w:rStyle w:val="Hipervnculo"/>
@@ -1367,7 +1388,7 @@
                 <w:noProof/>
                 <w:webHidden/>
               </w:rPr>
-              <w:instrText xml:space="preserve"> PAGEREF _Toc535064777 \h </w:instrText>
+              <w:instrText xml:space="preserve"> PAGEREF _Toc535493783 \h </w:instrText>
             </w:r>
             <w:r>
               <w:rPr>
@@ -1415,7 +1436,7 @@
               <w:sz w:val="22"/>
             </w:rPr>
           </w:pPr>
-          <w:hyperlink w:anchor="_Toc535064778" w:history="1">
+          <w:hyperlink w:anchor="_Toc535493784" w:history="1">
             <w:r>
               <w:rPr>
                 <w:rStyle w:val="Hipervnculo"/>
@@ -1438,7 +1459,7 @@
               <w:rPr>
                 <w:webHidden/>
               </w:rPr>
-              <w:instrText xml:space="preserve"> PAGEREF _Toc535064778 \h </w:instrText>
+              <w:instrText xml:space="preserve"> PAGEREF _Toc535493784 \h </w:instrText>
             </w:r>
             <w:r>
               <w:rPr>
@@ -1478,7 +1499,7 @@
               <w:color w:val="auto"/>
             </w:rPr>
           </w:pPr>
-          <w:hyperlink w:anchor="_Toc535064779" w:history="1">
+          <w:hyperlink w:anchor="_Toc535493785" w:history="1">
             <w:r>
               <w:rPr>
                 <w:rStyle w:val="Hipervnculo"/>
@@ -1513,7 +1534,7 @@
                 <w:noProof/>
                 <w:webHidden/>
               </w:rPr>
-              <w:instrText xml:space="preserve"> PAGEREF _Toc535064779 \h </w:instrText>
+              <w:instrText xml:space="preserve"> PAGEREF _Toc535493785 \h </w:instrText>
             </w:r>
             <w:r>
               <w:rPr>
@@ -1565,7 +1586,7 @@
               <w:color w:val="auto"/>
             </w:rPr>
           </w:pPr>
-          <w:hyperlink w:anchor="_Toc535064780" w:history="1">
+          <w:hyperlink w:anchor="_Toc535493786" w:history="1">
             <w:r>
               <w:rPr>
                 <w:rStyle w:val="Hipervnculo"/>
@@ -1600,7 +1621,7 @@
                 <w:noProof/>
                 <w:webHidden/>
               </w:rPr>
-              <w:instrText xml:space="preserve"> PAGEREF _Toc535064780 \h </w:instrText>
+              <w:instrText xml:space="preserve"> PAGEREF _Toc535493786 \h </w:instrText>
             </w:r>
             <w:r>
               <w:rPr>
@@ -1652,7 +1673,7 @@
               <w:color w:val="auto"/>
             </w:rPr>
           </w:pPr>
-          <w:hyperlink w:anchor="_Toc535064781" w:history="1">
+          <w:hyperlink w:anchor="_Toc535493787" w:history="1">
             <w:r>
               <w:rPr>
                 <w:rStyle w:val="Hipervnculo"/>
@@ -1687,7 +1708,7 @@
                 <w:noProof/>
                 <w:webHidden/>
               </w:rPr>
-              <w:instrText xml:space="preserve"> PAGEREF _Toc535064781 \h </w:instrText>
+              <w:instrText xml:space="preserve"> PAGEREF _Toc535493787 \h </w:instrText>
             </w:r>
             <w:r>
               <w:rPr>
@@ -1739,7 +1760,7 @@
               <w:color w:val="auto"/>
             </w:rPr>
           </w:pPr>
-          <w:hyperlink w:anchor="_Toc535064782" w:history="1">
+          <w:hyperlink w:anchor="_Toc535493788" w:history="1">
             <w:r>
               <w:rPr>
                 <w:rStyle w:val="Hipervnculo"/>
@@ -1774,7 +1795,7 @@
                 <w:noProof/>
                 <w:webHidden/>
               </w:rPr>
-              <w:instrText xml:space="preserve"> PAGEREF _Toc535064782 \h </w:instrText>
+              <w:instrText xml:space="preserve"> PAGEREF _Toc535493788 \h </w:instrText>
             </w:r>
             <w:r>
               <w:rPr>
@@ -1822,7 +1843,7 @@
               <w:sz w:val="22"/>
             </w:rPr>
           </w:pPr>
-          <w:hyperlink w:anchor="_Toc535064783" w:history="1">
+          <w:hyperlink w:anchor="_Toc535493789" w:history="1">
             <w:r>
               <w:rPr>
                 <w:rStyle w:val="Hipervnculo"/>
@@ -1845,7 +1866,7 @@
               <w:rPr>
                 <w:webHidden/>
               </w:rPr>
-              <w:instrText xml:space="preserve"> PAGEREF _Toc535064783 \h </w:instrText>
+              <w:instrText xml:space="preserve"> PAGEREF _Toc535493789 \h </w:instrText>
             </w:r>
             <w:r>
               <w:rPr>
@@ -1881,12 +1902,12 @@
               <w:sz w:val="22"/>
             </w:rPr>
           </w:pPr>
-          <w:hyperlink w:anchor="_Toc535064784" w:history="1">
+          <w:hyperlink w:anchor="_Toc535493790" w:history="1">
             <w:r>
               <w:rPr>
                 <w:rStyle w:val="Hipervnculo"/>
               </w:rPr>
-              <w:t>VI. Manual de usuario</w:t>
+              <w:t>VII. Manual de usuario</w:t>
             </w:r>
             <w:r>
               <w:rPr>
@@ -1904,7 +1925,7 @@
               <w:rPr>
                 <w:webHidden/>
               </w:rPr>
-              <w:instrText xml:space="preserve"> PAGEREF _Toc535064784 \h </w:instrText>
+              <w:instrText xml:space="preserve"> PAGEREF _Toc535493790 \h </w:instrText>
             </w:r>
             <w:r>
               <w:rPr>
@@ -1944,7 +1965,7 @@
               <w:color w:val="auto"/>
             </w:rPr>
           </w:pPr>
-          <w:hyperlink w:anchor="_Toc535064785" w:history="1">
+          <w:hyperlink w:anchor="_Toc535493791" w:history="1">
             <w:r>
               <w:rPr>
                 <w:rStyle w:val="Hipervnculo"/>
@@ -1952,7 +1973,7 @@
                 <w:b/>
                 <w:noProof/>
               </w:rPr>
-              <w:t>6.1 – Log in</w:t>
+              <w:t>7.1 – Log in</w:t>
             </w:r>
             <w:r>
               <w:rPr>
@@ -1979,7 +2000,7 @@
                 <w:noProof/>
                 <w:webHidden/>
               </w:rPr>
-              <w:instrText xml:space="preserve"> PAGEREF _Toc535064785 \h </w:instrText>
+              <w:instrText xml:space="preserve"> PAGEREF _Toc535493791 \h </w:instrText>
             </w:r>
             <w:r>
               <w:rPr>
@@ -2031,7 +2052,7 @@
               <w:color w:val="auto"/>
             </w:rPr>
           </w:pPr>
-          <w:hyperlink w:anchor="_Toc535064786" w:history="1">
+          <w:hyperlink w:anchor="_Toc535493792" w:history="1">
             <w:r>
               <w:rPr>
                 <w:rStyle w:val="Hipervnculo"/>
@@ -2039,7 +2060,7 @@
                 <w:b/>
                 <w:noProof/>
               </w:rPr>
-              <w:t>6.2 – Registro</w:t>
+              <w:t>7.2 – Registro</w:t>
             </w:r>
             <w:r>
               <w:rPr>
@@ -2066,7 +2087,7 @@
                 <w:noProof/>
                 <w:webHidden/>
               </w:rPr>
-              <w:instrText xml:space="preserve"> PAGEREF _Toc535064786 \h </w:instrText>
+              <w:instrText xml:space="preserve"> PAGEREF _Toc535493792 \h </w:instrText>
             </w:r>
             <w:r>
               <w:rPr>
@@ -2118,7 +2139,7 @@
               <w:color w:val="auto"/>
             </w:rPr>
           </w:pPr>
-          <w:hyperlink w:anchor="_Toc535064787" w:history="1">
+          <w:hyperlink w:anchor="_Toc535493793" w:history="1">
             <w:r>
               <w:rPr>
                 <w:rStyle w:val="Hipervnculo"/>
@@ -2126,7 +2147,7 @@
                 <w:b/>
                 <w:noProof/>
               </w:rPr>
-              <w:t>6.3 – Recientes</w:t>
+              <w:t>7.3 – Recientes</w:t>
             </w:r>
             <w:r>
               <w:rPr>
@@ -2153,7 +2174,7 @@
                 <w:noProof/>
                 <w:webHidden/>
               </w:rPr>
-              <w:instrText xml:space="preserve"> PAGEREF _Toc535064787 \h </w:instrText>
+              <w:instrText xml:space="preserve"> PAGEREF _Toc535493793 \h </w:instrText>
             </w:r>
             <w:r>
               <w:rPr>
@@ -2205,7 +2226,7 @@
               <w:color w:val="auto"/>
             </w:rPr>
           </w:pPr>
-          <w:hyperlink w:anchor="_Toc535064788" w:history="1">
+          <w:hyperlink w:anchor="_Toc535493794" w:history="1">
             <w:r>
               <w:rPr>
                 <w:rStyle w:val="Hipervnculo"/>
@@ -2213,7 +2234,7 @@
                 <w:b/>
                 <w:noProof/>
               </w:rPr>
-              <w:t>6.4 – Mi perfil</w:t>
+              <w:t>7.4 – Mi perfil</w:t>
             </w:r>
             <w:r>
               <w:rPr>
@@ -2240,7 +2261,7 @@
                 <w:noProof/>
                 <w:webHidden/>
               </w:rPr>
-              <w:instrText xml:space="preserve"> PAGEREF _Toc535064788 \h </w:instrText>
+              <w:instrText xml:space="preserve"> PAGEREF _Toc535493794 \h </w:instrText>
             </w:r>
             <w:r>
               <w:rPr>
@@ -2292,7 +2313,7 @@
               <w:color w:val="auto"/>
             </w:rPr>
           </w:pPr>
-          <w:hyperlink w:anchor="_Toc535064789" w:history="1">
+          <w:hyperlink w:anchor="_Toc535493795" w:history="1">
             <w:r>
               <w:rPr>
                 <w:rStyle w:val="Hipervnculo"/>
@@ -2300,7 +2321,7 @@
                 <w:b/>
                 <w:noProof/>
               </w:rPr>
-              <w:t>6.5 – Explorar</w:t>
+              <w:t>7.5 – Explorar</w:t>
             </w:r>
             <w:r>
               <w:rPr>
@@ -2327,7 +2348,7 @@
                 <w:noProof/>
                 <w:webHidden/>
               </w:rPr>
-              <w:instrText xml:space="preserve"> PAGEREF _Toc535064789 \h </w:instrText>
+              <w:instrText xml:space="preserve"> PAGEREF _Toc535493795 \h </w:instrText>
             </w:r>
             <w:r>
               <w:rPr>
@@ -2379,7 +2400,7 @@
               <w:color w:val="auto"/>
             </w:rPr>
           </w:pPr>
-          <w:hyperlink w:anchor="_Toc535064790" w:history="1">
+          <w:hyperlink w:anchor="_Toc535493796" w:history="1">
             <w:r>
               <w:rPr>
                 <w:rStyle w:val="Hipervnculo"/>
@@ -2387,7 +2408,7 @@
                 <w:b/>
                 <w:noProof/>
               </w:rPr>
-              <w:t>6.6 – Mis listas</w:t>
+              <w:t>7.6 – Mis listas</w:t>
             </w:r>
             <w:r>
               <w:rPr>
@@ -2414,7 +2435,7 @@
                 <w:noProof/>
                 <w:webHidden/>
               </w:rPr>
-              <w:instrText xml:space="preserve"> PAGEREF _Toc535064790 \h </w:instrText>
+              <w:instrText xml:space="preserve"> PAGEREF _Toc535493796 \h </w:instrText>
             </w:r>
             <w:r>
               <w:rPr>
@@ -2466,7 +2487,7 @@
               <w:color w:val="auto"/>
             </w:rPr>
           </w:pPr>
-          <w:hyperlink w:anchor="_Toc535064791" w:history="1">
+          <w:hyperlink w:anchor="_Toc535493797" w:history="1">
             <w:r>
               <w:rPr>
                 <w:rStyle w:val="Hipervnculo"/>
@@ -2474,7 +2495,7 @@
                 <w:b/>
                 <w:noProof/>
               </w:rPr>
-              <w:t>6.7 – Premium</w:t>
+              <w:t>7.7 – Premium</w:t>
             </w:r>
             <w:r>
               <w:rPr>
@@ -2501,7 +2522,7 @@
                 <w:noProof/>
                 <w:webHidden/>
               </w:rPr>
-              <w:instrText xml:space="preserve"> PAGEREF _Toc535064791 \h </w:instrText>
+              <w:instrText xml:space="preserve"> PAGEREF _Toc535493797 \h </w:instrText>
             </w:r>
             <w:r>
               <w:rPr>
@@ -2553,7 +2574,7 @@
               <w:color w:val="auto"/>
             </w:rPr>
           </w:pPr>
-          <w:hyperlink w:anchor="_Toc535064792" w:history="1">
+          <w:hyperlink w:anchor="_Toc535493798" w:history="1">
             <w:r>
               <w:rPr>
                 <w:rStyle w:val="Hipervnculo"/>
@@ -2561,7 +2582,7 @@
                 <w:b/>
                 <w:noProof/>
               </w:rPr>
-              <w:t>6.8 – Reproducción de vídeos</w:t>
+              <w:t>7.8 – Reproducción de vídeos</w:t>
             </w:r>
             <w:r>
               <w:rPr>
@@ -2588,7 +2609,7 @@
                 <w:noProof/>
                 <w:webHidden/>
               </w:rPr>
-              <w:instrText xml:space="preserve"> PAGEREF _Toc535064792 \h </w:instrText>
+              <w:instrText xml:space="preserve"> PAGEREF _Toc535493798 \h </w:instrText>
             </w:r>
             <w:r>
               <w:rPr>
@@ -2636,12 +2657,12 @@
               <w:sz w:val="22"/>
             </w:rPr>
           </w:pPr>
-          <w:hyperlink w:anchor="_Toc535064793" w:history="1">
+          <w:hyperlink w:anchor="_Toc535493799" w:history="1">
             <w:r>
               <w:rPr>
                 <w:rStyle w:val="Hipervnculo"/>
               </w:rPr>
-              <w:t>VII. Observaciones finales</w:t>
+              <w:t>VIII. Observaciones finales</w:t>
             </w:r>
             <w:r>
               <w:rPr>
@@ -2659,7 +2680,7 @@
               <w:rPr>
                 <w:webHidden/>
               </w:rPr>
-              <w:instrText xml:space="preserve"> PAGEREF _Toc535064793 \h </w:instrText>
+              <w:instrText xml:space="preserve"> PAGEREF _Toc535493799 \h </w:instrText>
             </w:r>
             <w:r>
               <w:rPr>
@@ -2702,6 +2723,7 @@
             <w:fldChar w:fldCharType="end"/>
           </w:r>
         </w:p>
+        <w:bookmarkEnd w:id="1" w:displacedByCustomXml="next"/>
       </w:sdtContent>
     </w:sdt>
     <w:p/>
@@ -2754,7 +2776,7 @@
           <w:rFonts w:ascii="NimbusRomNo9L" w:hAnsi="NimbusRomNo9L"/>
         </w:rPr>
       </w:pPr>
-      <w:bookmarkStart w:id="1" w:name="_Toc535064770"/>
+      <w:bookmarkStart w:id="2" w:name="_Toc535493776"/>
       <w:r>
         <w:rPr>
           <w:rFonts w:ascii="NimbusRomNo9L" w:hAnsi="NimbusRomNo9L"/>
@@ -2768,7 +2790,7 @@
         </w:rPr>
         <w:t>Diagrama de clases del dominio</w:t>
       </w:r>
-      <w:bookmarkEnd w:id="1"/>
+      <w:bookmarkEnd w:id="2"/>
     </w:p>
     <w:p>
       <w:pPr>
@@ -2785,6 +2807,74 @@
           <w:sz w:val="24"/>
         </w:rPr>
         <w:t>Adjuntamos el diagrama de clases propuesto por el profesorado y utilizado en el desarrollo de nuestra práctica.</w:t>
+      </w:r>
+      <w:r>
+        <w:rPr>
+          <w:rFonts w:ascii="Times New Roman" w:hAnsi="Times New Roman" w:cs="Times New Roman"/>
+          <w:sz w:val="24"/>
+        </w:rPr>
+        <w:t xml:space="preserve"> La única modificación respecto al diagrama indicado es que la clase </w:t>
+      </w:r>
+      <w:proofErr w:type="spellStart"/>
+      <w:r>
+        <w:rPr>
+          <w:rFonts w:ascii="Times New Roman" w:hAnsi="Times New Roman" w:cs="Times New Roman"/>
+          <w:sz w:val="24"/>
+        </w:rPr>
+        <w:t>AppVideo</w:t>
+      </w:r>
+      <w:proofErr w:type="spellEnd"/>
+      <w:r>
+        <w:rPr>
+          <w:rFonts w:ascii="Times New Roman" w:hAnsi="Times New Roman" w:cs="Times New Roman"/>
+          <w:sz w:val="24"/>
+        </w:rPr>
+        <w:t xml:space="preserve"> contiene un agregado de los filtros del sistema para fac</w:t>
+      </w:r>
+      <w:r>
+        <w:rPr>
+          <w:rFonts w:ascii="Times New Roman" w:hAnsi="Times New Roman" w:cs="Times New Roman"/>
+          <w:sz w:val="24"/>
+        </w:rPr>
+        <w:t>ilitar al usuario su uso</w:t>
+      </w:r>
+      <w:r>
+        <w:rPr>
+          <w:rFonts w:ascii="Times New Roman" w:hAnsi="Times New Roman" w:cs="Times New Roman"/>
+          <w:sz w:val="24"/>
+        </w:rPr>
+        <w:t xml:space="preserve"> </w:t>
+      </w:r>
+      <w:r>
+        <w:rPr>
+          <w:rFonts w:ascii="Times New Roman" w:hAnsi="Times New Roman" w:cs="Times New Roman"/>
+          <w:i/>
+          <w:sz w:val="24"/>
+        </w:rPr>
+        <w:t>(</w:t>
+      </w:r>
+      <w:r>
+        <w:rPr>
+          <w:rFonts w:ascii="Times New Roman" w:hAnsi="Times New Roman" w:cs="Times New Roman"/>
+          <w:i/>
+          <w:sz w:val="24"/>
+        </w:rPr>
+        <w:t>p</w:t>
+      </w:r>
+      <w:r>
+        <w:rPr>
+          <w:rFonts w:ascii="Times New Roman" w:hAnsi="Times New Roman" w:cs="Times New Roman"/>
+          <w:i/>
+          <w:sz w:val="24"/>
+        </w:rPr>
+        <w:t>ermitiéndole ver qué filtros hay y seleccionarlos)</w:t>
+      </w:r>
+      <w:r>
+        <w:rPr>
+          <w:rFonts w:ascii="Times New Roman" w:hAnsi="Times New Roman" w:cs="Times New Roman"/>
+          <w:sz w:val="24"/>
+        </w:rPr>
+        <w:t>.</w:t>
       </w:r>
     </w:p>
     <w:p>
@@ -2798,7 +2888,7 @@
           <w:noProof/>
         </w:rPr>
         <w:drawing>
-          <wp:inline distT="0" distB="0" distL="0" distR="0" wp14:anchorId="414C9BB5" wp14:editId="32FE4958">
+          <wp:inline distT="0" distB="0" distL="0" distR="0" wp14:anchorId="24CC8EC1" wp14:editId="568D5056">
             <wp:extent cx="6172034" cy="3560455"/>
             <wp:effectExtent l="0" t="0" r="635" b="1905"/>
             <wp:docPr id="42" name="Picture 42"/>
@@ -2966,7 +3056,7 @@
           <w:rFonts w:ascii="NimbusRomNo9L" w:hAnsi="NimbusRomNo9L"/>
         </w:rPr>
       </w:pPr>
-      <w:bookmarkStart w:id="2" w:name="_Toc535064771"/>
+      <w:bookmarkStart w:id="3" w:name="_Toc535493777"/>
       <w:r>
         <w:rPr>
           <w:rFonts w:ascii="NimbusRomNo9L" w:hAnsi="NimbusRomNo9L"/>
@@ -2986,7 +3076,7 @@
         </w:rPr>
         <w:t xml:space="preserve"> para añadir un vídeo</w:t>
       </w:r>
-      <w:bookmarkEnd w:id="2"/>
+      <w:bookmarkEnd w:id="3"/>
     </w:p>
     <w:p>
       <w:pPr>
@@ -3004,6 +3094,7 @@
         </w:rPr>
         <w:t xml:space="preserve">Adjuntamos a continuación el diagrama realizado en </w:t>
       </w:r>
+      <w:proofErr w:type="spellStart"/>
       <w:r>
         <w:rPr>
           <w:rFonts w:ascii="Times New Roman" w:hAnsi="Times New Roman" w:cs="Times New Roman"/>
@@ -3012,6 +3103,7 @@
         </w:rPr>
         <w:t>MagicDraw</w:t>
       </w:r>
+      <w:proofErr w:type="spellEnd"/>
       <w:r>
         <w:rPr>
           <w:rFonts w:ascii="Times New Roman" w:hAnsi="Times New Roman" w:cs="Times New Roman"/>
@@ -3047,7 +3139,7 @@
           <w:sz w:val="24"/>
         </w:rPr>
         <w:drawing>
-          <wp:inline distT="0" distB="0" distL="0" distR="0" wp14:anchorId="67EC49AC" wp14:editId="6ED33714">
+          <wp:inline distT="0" distB="0" distL="0" distR="0" wp14:anchorId="064FE55D" wp14:editId="421EC666">
             <wp:extent cx="6528266" cy="2322600"/>
             <wp:effectExtent l="0" t="0" r="6350" b="1905"/>
             <wp:docPr id="36" name="Imagen 36"/>
@@ -3214,6 +3306,7 @@
         </w:rPr>
         <w:t xml:space="preserve">Nótese también que estas situaciones inesperadas no pueden producirse en la estructura de nuestro código puesto que los parámetros para la llamada de </w:t>
       </w:r>
+      <w:proofErr w:type="spellStart"/>
       <w:r>
         <w:rPr>
           <w:rFonts w:ascii="Times New Roman" w:hAnsi="Times New Roman" w:cs="Times New Roman"/>
@@ -3222,6 +3315,7 @@
         </w:rPr>
         <w:t>AddVideoALista</w:t>
       </w:r>
+      <w:proofErr w:type="spellEnd"/>
       <w:r>
         <w:rPr>
           <w:rFonts w:ascii="Times New Roman" w:hAnsi="Times New Roman" w:cs="Times New Roman"/>
@@ -3234,10 +3328,24 @@
           <w:rFonts w:ascii="Times New Roman" w:hAnsi="Times New Roman" w:cs="Times New Roman"/>
           <w:sz w:val="24"/>
         </w:rPr>
-        <w:t>ódigo, pues consideramos más correcto evitar llamadas al método con URLs o listas inexistentes.</w:t>
-      </w:r>
-      <w:bookmarkStart w:id="3" w:name="_GoBack"/>
-      <w:bookmarkEnd w:id="3"/>
+        <w:t xml:space="preserve">ódigo, pues consideramos más correcto evitar llamadas al método con </w:t>
+      </w:r>
+      <w:proofErr w:type="spellStart"/>
+      <w:r>
+        <w:rPr>
+          <w:rFonts w:ascii="Times New Roman" w:hAnsi="Times New Roman" w:cs="Times New Roman"/>
+          <w:sz w:val="24"/>
+        </w:rPr>
+        <w:t>URLs</w:t>
+      </w:r>
+      <w:proofErr w:type="spellEnd"/>
+      <w:r>
+        <w:rPr>
+          <w:rFonts w:ascii="Times New Roman" w:hAnsi="Times New Roman" w:cs="Times New Roman"/>
+          <w:sz w:val="24"/>
+        </w:rPr>
+        <w:t xml:space="preserve"> o listas inexistentes.</w:t>
+      </w:r>
     </w:p>
     <w:p>
       <w:pPr>
@@ -3265,7 +3373,7 @@
           <w:rFonts w:ascii="NimbusRomNo9L" w:hAnsi="NimbusRomNo9L"/>
         </w:rPr>
       </w:pPr>
-      <w:bookmarkStart w:id="4" w:name="_Toc535064772"/>
+      <w:bookmarkStart w:id="4" w:name="_Toc535493778"/>
       <w:r>
         <w:rPr>
           <w:rFonts w:ascii="NimbusRomNo9L" w:hAnsi="NimbusRomNo9L"/>
@@ -3412,7 +3520,39 @@
           <w:rFonts w:ascii="Times New Roman" w:hAnsi="Times New Roman" w:cs="Times New Roman"/>
           <w:sz w:val="24"/>
         </w:rPr>
-        <w:t xml:space="preserve">Sobre las decisiones de diseño, destacamos fundamentalmente el uso de las librerías JavaFX y JFoenix </w:t>
+        <w:t xml:space="preserve">Sobre las decisiones de diseño, destacamos fundamentalmente el uso de las librerías </w:t>
+      </w:r>
+      <w:proofErr w:type="spellStart"/>
+      <w:r>
+        <w:rPr>
+          <w:rFonts w:ascii="Times New Roman" w:hAnsi="Times New Roman" w:cs="Times New Roman"/>
+          <w:sz w:val="24"/>
+        </w:rPr>
+        <w:t>JavaFX</w:t>
+      </w:r>
+      <w:proofErr w:type="spellEnd"/>
+      <w:r>
+        <w:rPr>
+          <w:rFonts w:ascii="Times New Roman" w:hAnsi="Times New Roman" w:cs="Times New Roman"/>
+          <w:sz w:val="24"/>
+        </w:rPr>
+        <w:t xml:space="preserve"> y </w:t>
+      </w:r>
+      <w:proofErr w:type="spellStart"/>
+      <w:r>
+        <w:rPr>
+          <w:rFonts w:ascii="Times New Roman" w:hAnsi="Times New Roman" w:cs="Times New Roman"/>
+          <w:sz w:val="24"/>
+        </w:rPr>
+        <w:t>JFoenix</w:t>
+      </w:r>
+      <w:proofErr w:type="spellEnd"/>
+      <w:r>
+        <w:rPr>
+          <w:rFonts w:ascii="Times New Roman" w:hAnsi="Times New Roman" w:cs="Times New Roman"/>
+          <w:sz w:val="24"/>
+        </w:rPr>
+        <w:t xml:space="preserve"> </w:t>
       </w:r>
       <w:r>
         <w:rPr>
@@ -3441,15 +3581,65 @@
           <w:rFonts w:ascii="Times New Roman" w:hAnsi="Times New Roman" w:cs="Times New Roman"/>
           <w:sz w:val="24"/>
         </w:rPr>
-        <w:t>como código Java, el uso de la librería JavaFX y la herramienta visual JavaFX</w:t>
-      </w:r>
-      <w:r>
-        <w:rPr>
-          <w:rFonts w:ascii="Times New Roman" w:hAnsi="Times New Roman" w:cs="Times New Roman"/>
-          <w:sz w:val="24"/>
-        </w:rPr>
-        <w:t xml:space="preserve"> Scene Buildder</w:t>
-      </w:r>
+        <w:t xml:space="preserve">como código Java, el uso de la librería </w:t>
+      </w:r>
+      <w:proofErr w:type="spellStart"/>
+      <w:r>
+        <w:rPr>
+          <w:rFonts w:ascii="Times New Roman" w:hAnsi="Times New Roman" w:cs="Times New Roman"/>
+          <w:sz w:val="24"/>
+        </w:rPr>
+        <w:t>JavaFX</w:t>
+      </w:r>
+      <w:proofErr w:type="spellEnd"/>
+      <w:r>
+        <w:rPr>
+          <w:rFonts w:ascii="Times New Roman" w:hAnsi="Times New Roman" w:cs="Times New Roman"/>
+          <w:sz w:val="24"/>
+        </w:rPr>
+        <w:t xml:space="preserve"> y la herramienta visual </w:t>
+      </w:r>
+      <w:proofErr w:type="spellStart"/>
+      <w:r>
+        <w:rPr>
+          <w:rFonts w:ascii="Times New Roman" w:hAnsi="Times New Roman" w:cs="Times New Roman"/>
+          <w:sz w:val="24"/>
+        </w:rPr>
+        <w:t>JavaFX</w:t>
+      </w:r>
+      <w:proofErr w:type="spellEnd"/>
+      <w:r>
+        <w:rPr>
+          <w:rFonts w:ascii="Times New Roman" w:hAnsi="Times New Roman" w:cs="Times New Roman"/>
+          <w:sz w:val="24"/>
+        </w:rPr>
+        <w:t xml:space="preserve"> </w:t>
+      </w:r>
+      <w:proofErr w:type="spellStart"/>
+      <w:r>
+        <w:rPr>
+          <w:rFonts w:ascii="Times New Roman" w:hAnsi="Times New Roman" w:cs="Times New Roman"/>
+          <w:sz w:val="24"/>
+        </w:rPr>
+        <w:t>Scene</w:t>
+      </w:r>
+      <w:proofErr w:type="spellEnd"/>
+      <w:r>
+        <w:rPr>
+          <w:rFonts w:ascii="Times New Roman" w:hAnsi="Times New Roman" w:cs="Times New Roman"/>
+          <w:sz w:val="24"/>
+        </w:rPr>
+        <w:t xml:space="preserve"> </w:t>
+      </w:r>
+      <w:proofErr w:type="spellStart"/>
+      <w:r>
+        <w:rPr>
+          <w:rFonts w:ascii="Times New Roman" w:hAnsi="Times New Roman" w:cs="Times New Roman"/>
+          <w:sz w:val="24"/>
+        </w:rPr>
+        <w:t>Buildder</w:t>
+      </w:r>
+      <w:proofErr w:type="spellEnd"/>
       <w:r>
         <w:rPr>
           <w:rFonts w:ascii="Times New Roman" w:hAnsi="Times New Roman" w:cs="Times New Roman"/>
@@ -3509,7 +3699,25 @@
           <w:i/>
           <w:sz w:val="24"/>
         </w:rPr>
-        <w:t>(en nuestro caso, «Root.fxml»)</w:t>
+        <w:t>(en nuestro caso, «</w:t>
+      </w:r>
+      <w:proofErr w:type="spellStart"/>
+      <w:r>
+        <w:rPr>
+          <w:rFonts w:ascii="Times New Roman" w:hAnsi="Times New Roman" w:cs="Times New Roman"/>
+          <w:i/>
+          <w:sz w:val="24"/>
+        </w:rPr>
+        <w:t>Root.fxml</w:t>
+      </w:r>
+      <w:proofErr w:type="spellEnd"/>
+      <w:r>
+        <w:rPr>
+          <w:rFonts w:ascii="Times New Roman" w:hAnsi="Times New Roman" w:cs="Times New Roman"/>
+          <w:i/>
+          <w:sz w:val="24"/>
+        </w:rPr>
+        <w:t>»)</w:t>
       </w:r>
       <w:r>
         <w:rPr>
@@ -3537,8 +3745,17 @@
           <w:rFonts w:ascii="Times New Roman" w:hAnsi="Times New Roman" w:cs="Times New Roman"/>
           <w:sz w:val="24"/>
         </w:rPr>
-        <w:t xml:space="preserve"> en formato .css</w:t>
-      </w:r>
+        <w:t xml:space="preserve"> en formato .</w:t>
+      </w:r>
+      <w:proofErr w:type="spellStart"/>
+      <w:r>
+        <w:rPr>
+          <w:rFonts w:ascii="Times New Roman" w:hAnsi="Times New Roman" w:cs="Times New Roman"/>
+          <w:sz w:val="24"/>
+        </w:rPr>
+        <w:t>css</w:t>
+      </w:r>
+      <w:proofErr w:type="spellEnd"/>
       <w:r>
         <w:rPr>
           <w:rFonts w:ascii="Times New Roman" w:hAnsi="Times New Roman" w:cs="Times New Roman"/>
@@ -3639,6 +3856,7 @@
         </w:rPr>
         <w:t xml:space="preserve">, de un </w:t>
       </w:r>
+      <w:proofErr w:type="spellStart"/>
       <w:r>
         <w:rPr>
           <w:rFonts w:ascii="Times New Roman" w:hAnsi="Times New Roman" w:cs="Times New Roman"/>
@@ -3647,6 +3865,7 @@
         </w:rPr>
         <w:t>BorderPane</w:t>
       </w:r>
+      <w:proofErr w:type="spellEnd"/>
       <w:r>
         <w:rPr>
           <w:rFonts w:ascii="Times New Roman" w:hAnsi="Times New Roman" w:cs="Times New Roman"/>
@@ -3654,6 +3873,7 @@
         </w:rPr>
         <w:t xml:space="preserve"> que, en su región central, contiene un </w:t>
       </w:r>
+      <w:proofErr w:type="spellStart"/>
       <w:r>
         <w:rPr>
           <w:rFonts w:ascii="Times New Roman" w:hAnsi="Times New Roman" w:cs="Times New Roman"/>
@@ -3662,6 +3882,7 @@
         </w:rPr>
         <w:t>StackPane</w:t>
       </w:r>
+      <w:proofErr w:type="spellEnd"/>
       <w:r>
         <w:rPr>
           <w:rFonts w:ascii="Times New Roman" w:hAnsi="Times New Roman" w:cs="Times New Roman"/>
@@ -3807,7 +4028,7 @@
           <w:rFonts w:ascii="NimbusRomNo9L" w:hAnsi="NimbusRomNo9L"/>
         </w:rPr>
       </w:pPr>
-      <w:bookmarkStart w:id="5" w:name="_Toc535064773"/>
+      <w:bookmarkStart w:id="5" w:name="_Toc535493779"/>
       <w:r>
         <w:rPr>
           <w:rFonts w:ascii="NimbusRomNo9L" w:hAnsi="NimbusRomNo9L"/>
@@ -3848,7 +4069,7 @@
           <w:b/>
         </w:rPr>
       </w:pPr>
-      <w:bookmarkStart w:id="6" w:name="_Toc535064774"/>
+      <w:bookmarkStart w:id="6" w:name="_Toc535493780"/>
       <w:r>
         <w:rPr>
           <w:rFonts w:ascii="Times New Roman" w:hAnsi="Times New Roman" w:cs="Times New Roman"/>
@@ -3874,6 +4095,7 @@
         </w:rPr>
         <w:t xml:space="preserve">El uso de este patrón reside en la creación de cada uno de los adaptadores DAO utilizados para el manejo de la persistencia. Mediante la clase </w:t>
       </w:r>
+      <w:proofErr w:type="spellStart"/>
       <w:r>
         <w:rPr>
           <w:rFonts w:ascii="Times New Roman" w:hAnsi="Times New Roman" w:cs="Times New Roman"/>
@@ -3882,6 +4104,7 @@
         </w:rPr>
         <w:t>TDSFactoriaDAO</w:t>
       </w:r>
+      <w:proofErr w:type="spellEnd"/>
       <w:r>
         <w:rPr>
           <w:rFonts w:ascii="Times New Roman" w:hAnsi="Times New Roman" w:cs="Times New Roman"/>
@@ -3904,7 +4127,7 @@
           <w:b/>
         </w:rPr>
       </w:pPr>
-      <w:bookmarkStart w:id="7" w:name="_Toc535064775"/>
+      <w:bookmarkStart w:id="7" w:name="_Toc535493781"/>
       <w:r>
         <w:rPr>
           <w:rFonts w:ascii="Times New Roman" w:hAnsi="Times New Roman" w:cs="Times New Roman"/>
@@ -3956,7 +4179,23 @@
           <w:rFonts w:ascii="Times New Roman" w:hAnsi="Times New Roman" w:cs="Times New Roman"/>
           <w:sz w:val="24"/>
         </w:rPr>
-        <w:t xml:space="preserve">Las clases adaptadoras indicadas en el subapartado anterior son una aplicación directa del patrón </w:t>
+        <w:t xml:space="preserve">Las clases adaptadoras indicadas en el </w:t>
+      </w:r>
+      <w:proofErr w:type="spellStart"/>
+      <w:r>
+        <w:rPr>
+          <w:rFonts w:ascii="Times New Roman" w:hAnsi="Times New Roman" w:cs="Times New Roman"/>
+          <w:sz w:val="24"/>
+        </w:rPr>
+        <w:t>subapartado</w:t>
+      </w:r>
+      <w:proofErr w:type="spellEnd"/>
+      <w:r>
+        <w:rPr>
+          <w:rFonts w:ascii="Times New Roman" w:hAnsi="Times New Roman" w:cs="Times New Roman"/>
+          <w:sz w:val="24"/>
+        </w:rPr>
+        <w:t xml:space="preserve"> anterior son una aplicación directa del patrón </w:t>
       </w:r>
       <w:r>
         <w:rPr>
@@ -3994,15 +4233,24 @@
           <w:b/>
         </w:rPr>
       </w:pPr>
-      <w:bookmarkStart w:id="8" w:name="_Toc535064776"/>
-      <w:r>
-        <w:rPr>
-          <w:rFonts w:ascii="Times New Roman" w:hAnsi="Times New Roman" w:cs="Times New Roman"/>
-          <w:b/>
-        </w:rPr>
-        <w:t>4.3 – Patrón Singleton</w:t>
+      <w:bookmarkStart w:id="8" w:name="_Toc535493782"/>
+      <w:r>
+        <w:rPr>
+          <w:rFonts w:ascii="Times New Roman" w:hAnsi="Times New Roman" w:cs="Times New Roman"/>
+          <w:b/>
+        </w:rPr>
+        <w:t xml:space="preserve">4.3 – Patrón </w:t>
+      </w:r>
+      <w:proofErr w:type="spellStart"/>
+      <w:r>
+        <w:rPr>
+          <w:rFonts w:ascii="Times New Roman" w:hAnsi="Times New Roman" w:cs="Times New Roman"/>
+          <w:b/>
+        </w:rPr>
+        <w:t>Singleton</w:t>
       </w:r>
       <w:bookmarkEnd w:id="8"/>
+      <w:proofErr w:type="spellEnd"/>
     </w:p>
     <w:p>
       <w:pPr>
@@ -4040,7 +4288,25 @@
           <w:i/>
           <w:sz w:val="24"/>
         </w:rPr>
-        <w:t>(AppVideo)</w:t>
+        <w:t>(</w:t>
+      </w:r>
+      <w:proofErr w:type="spellStart"/>
+      <w:r>
+        <w:rPr>
+          <w:rFonts w:ascii="Times New Roman" w:hAnsi="Times New Roman" w:cs="Times New Roman"/>
+          <w:i/>
+          <w:sz w:val="24"/>
+        </w:rPr>
+        <w:t>AppVideo</w:t>
+      </w:r>
+      <w:proofErr w:type="spellEnd"/>
+      <w:r>
+        <w:rPr>
+          <w:rFonts w:ascii="Times New Roman" w:hAnsi="Times New Roman" w:cs="Times New Roman"/>
+          <w:i/>
+          <w:sz w:val="24"/>
+        </w:rPr>
+        <w:t>)</w:t>
       </w:r>
       <w:r>
         <w:rPr>
@@ -4064,7 +4330,7 @@
           <w:b/>
         </w:rPr>
       </w:pPr>
-      <w:bookmarkStart w:id="9" w:name="_Toc535064777"/>
+      <w:bookmarkStart w:id="9" w:name="_Toc535493783"/>
       <w:r>
         <w:rPr>
           <w:rFonts w:ascii="Times New Roman" w:hAnsi="Times New Roman" w:cs="Times New Roman"/>
@@ -4104,6 +4370,7 @@
         </w:rPr>
         <w:t xml:space="preserve">El controlador de nuestra aplicación es un ejemplo claro del uso de este patrón. Con él, conseguimos proporcionar una única interfaz que combina el manejo de la capa de negocio y la capa de persistencia. De este modo, el usuario no necesita, por ejemplo, para operaciones como crear una lista de vídeos, trabajar con el catálogo y los adaptadores involucrados. En su lugar, proveemos un único método, </w:t>
       </w:r>
+      <w:proofErr w:type="spellStart"/>
       <w:r>
         <w:rPr>
           <w:rFonts w:ascii="Times New Roman" w:hAnsi="Times New Roman" w:cs="Times New Roman"/>
@@ -4112,6 +4379,7 @@
         </w:rPr>
         <w:t>crearListaVideos</w:t>
       </w:r>
+      <w:proofErr w:type="spellEnd"/>
       <w:r>
         <w:rPr>
           <w:rFonts w:ascii="Times New Roman" w:hAnsi="Times New Roman" w:cs="Times New Roman"/>
@@ -4146,7 +4414,7 @@
           <w:rFonts w:ascii="NimbusRomNo9L" w:hAnsi="NimbusRomNo9L"/>
         </w:rPr>
       </w:pPr>
-      <w:bookmarkStart w:id="10" w:name="_Toc535064778"/>
+      <w:bookmarkStart w:id="10" w:name="_Toc535493784"/>
       <w:r>
         <w:rPr>
           <w:rFonts w:ascii="NimbusRomNo9L" w:hAnsi="NimbusRomNo9L"/>
@@ -4187,7 +4455,7 @@
           <w:b/>
         </w:rPr>
       </w:pPr>
-      <w:bookmarkStart w:id="11" w:name="_Toc535064779"/>
+      <w:bookmarkStart w:id="11" w:name="_Toc535493785"/>
       <w:r>
         <w:rPr>
           <w:rFonts w:ascii="Times New Roman" w:hAnsi="Times New Roman" w:cs="Times New Roman"/>
@@ -4221,9 +4489,18 @@
           <w:rFonts w:ascii="Times New Roman" w:hAnsi="Times New Roman" w:cs="Times New Roman"/>
           <w:b/>
         </w:rPr>
-        <w:t xml:space="preserve"> de la librería JFoenix</w:t>
+        <w:t xml:space="preserve"> de la librería </w:t>
+      </w:r>
+      <w:proofErr w:type="spellStart"/>
+      <w:r>
+        <w:rPr>
+          <w:rFonts w:ascii="Times New Roman" w:hAnsi="Times New Roman" w:cs="Times New Roman"/>
+          <w:b/>
+        </w:rPr>
+        <w:t>JFoenix</w:t>
       </w:r>
       <w:bookmarkEnd w:id="11"/>
+      <w:proofErr w:type="spellEnd"/>
     </w:p>
     <w:p>
       <w:pPr>
@@ -4239,7 +4516,41 @@
           <w:rFonts w:ascii="Times New Roman" w:hAnsi="Times New Roman" w:cs="Times New Roman"/>
           <w:sz w:val="24"/>
         </w:rPr>
-        <w:t>Tal y como hemos indicado en el apartado de la arquitectura de la aplicación, la mayoría de los elementos visuales de nuestra aplicación son de la librería JFoenix. Puesto que, de manera general, estos elementos son en esencia los mismos que los de JavaFX pero con un aspecto visual minimalista y animado, únicamente puntualizamos los de mayor interés</w:t>
+        <w:t xml:space="preserve">Tal y como hemos indicado en el apartado de la arquitectura de la aplicación, la mayoría de los elementos visuales de nuestra aplicación son de la librería </w:t>
+      </w:r>
+      <w:proofErr w:type="spellStart"/>
+      <w:r>
+        <w:rPr>
+          <w:rFonts w:ascii="Times New Roman" w:hAnsi="Times New Roman" w:cs="Times New Roman"/>
+          <w:sz w:val="24"/>
+        </w:rPr>
+        <w:t>JFoenix</w:t>
+      </w:r>
+      <w:proofErr w:type="spellEnd"/>
+      <w:r>
+        <w:rPr>
+          <w:rFonts w:ascii="Times New Roman" w:hAnsi="Times New Roman" w:cs="Times New Roman"/>
+          <w:sz w:val="24"/>
+        </w:rPr>
+        <w:t xml:space="preserve">. Puesto que, de manera general, estos elementos son en esencia los mismos que los de </w:t>
+      </w:r>
+      <w:proofErr w:type="spellStart"/>
+      <w:proofErr w:type="gramStart"/>
+      <w:r>
+        <w:rPr>
+          <w:rFonts w:ascii="Times New Roman" w:hAnsi="Times New Roman" w:cs="Times New Roman"/>
+          <w:sz w:val="24"/>
+        </w:rPr>
+        <w:t>JavaFX</w:t>
+      </w:r>
+      <w:proofErr w:type="spellEnd"/>
+      <w:proofErr w:type="gramEnd"/>
+      <w:r>
+        <w:rPr>
+          <w:rFonts w:ascii="Times New Roman" w:hAnsi="Times New Roman" w:cs="Times New Roman"/>
+          <w:sz w:val="24"/>
+        </w:rPr>
+        <w:t xml:space="preserve"> pero con un aspecto visual minimalista y animado, únicamente puntualizamos los de mayor interés</w:t>
       </w:r>
       <w:r>
         <w:rPr>
@@ -4271,6 +4582,7 @@
           <w:sz w:val="24"/>
         </w:rPr>
       </w:pPr>
+      <w:proofErr w:type="spellStart"/>
       <w:r>
         <w:rPr>
           <w:rFonts w:ascii="Times New Roman" w:hAnsi="Times New Roman" w:cs="Times New Roman"/>
@@ -4279,6 +4591,7 @@
         </w:rPr>
         <w:t>JFXDatePicker</w:t>
       </w:r>
+      <w:proofErr w:type="spellEnd"/>
     </w:p>
     <w:p>
       <w:pPr>
@@ -4301,6 +4614,7 @@
         </w:rPr>
         <w:t xml:space="preserve">Este componente es el de nuestra elección para la introducción de la fecha de nacimiento en la ventana de registro. Aparte de proporcionar un panel bastante sofisticado para elegir una fecha, permite fácilmente obtener un objeto del tipo </w:t>
       </w:r>
+      <w:proofErr w:type="spellStart"/>
       <w:r>
         <w:rPr>
           <w:rFonts w:ascii="Times New Roman" w:hAnsi="Times New Roman" w:cs="Times New Roman"/>
@@ -4309,6 +4623,7 @@
         </w:rPr>
         <w:t>LocalDate</w:t>
       </w:r>
+      <w:proofErr w:type="spellEnd"/>
       <w:r>
         <w:rPr>
           <w:rFonts w:ascii="Times New Roman" w:hAnsi="Times New Roman" w:cs="Times New Roman"/>
@@ -4316,6 +4631,7 @@
         </w:rPr>
         <w:t xml:space="preserve"> con el método </w:t>
       </w:r>
+      <w:proofErr w:type="spellStart"/>
       <w:r>
         <w:rPr>
           <w:rFonts w:ascii="Times New Roman" w:hAnsi="Times New Roman" w:cs="Times New Roman"/>
@@ -4324,6 +4640,7 @@
         </w:rPr>
         <w:t>getValue</w:t>
       </w:r>
+      <w:proofErr w:type="spellEnd"/>
       <w:r>
         <w:rPr>
           <w:rFonts w:ascii="Times New Roman" w:hAnsi="Times New Roman" w:cs="Times New Roman"/>
@@ -4358,6 +4675,7 @@
           <w:sz w:val="24"/>
         </w:rPr>
       </w:pPr>
+      <w:proofErr w:type="spellStart"/>
       <w:r>
         <w:rPr>
           <w:rFonts w:ascii="Times New Roman" w:hAnsi="Times New Roman" w:cs="Times New Roman"/>
@@ -4366,6 +4684,7 @@
         </w:rPr>
         <w:t>JFXMasonryPane</w:t>
       </w:r>
+      <w:proofErr w:type="spellEnd"/>
     </w:p>
     <w:p>
       <w:pPr>
@@ -4388,6 +4707,7 @@
         </w:rPr>
         <w:t xml:space="preserve">Utilizamos este tipo de panel para la visualización de las miniaturas de los vídeos en las ventanas de «Explorar» y «Mis Listas». Su funcionamiento es similar a un </w:t>
       </w:r>
+      <w:proofErr w:type="spellStart"/>
       <w:r>
         <w:rPr>
           <w:rFonts w:ascii="Times New Roman" w:hAnsi="Times New Roman" w:cs="Times New Roman"/>
@@ -4396,6 +4716,7 @@
         </w:rPr>
         <w:t>FlowPane</w:t>
       </w:r>
+      <w:proofErr w:type="spellEnd"/>
       <w:r>
         <w:rPr>
           <w:rFonts w:ascii="Times New Roman" w:hAnsi="Times New Roman" w:cs="Times New Roman"/>
@@ -4403,6 +4724,7 @@
         </w:rPr>
         <w:t xml:space="preserve">, con el </w:t>
       </w:r>
+      <w:proofErr w:type="spellStart"/>
       <w:r>
         <w:rPr>
           <w:rFonts w:ascii="Times New Roman" w:hAnsi="Times New Roman" w:cs="Times New Roman"/>
@@ -4411,6 +4733,7 @@
         </w:rPr>
         <w:t>bonus</w:t>
       </w:r>
+      <w:proofErr w:type="spellEnd"/>
       <w:r>
         <w:rPr>
           <w:rFonts w:ascii="Times New Roman" w:hAnsi="Times New Roman" w:cs="Times New Roman"/>
@@ -4445,6 +4768,7 @@
           <w:sz w:val="24"/>
         </w:rPr>
       </w:pPr>
+      <w:proofErr w:type="spellStart"/>
       <w:r>
         <w:rPr>
           <w:rFonts w:ascii="Times New Roman" w:hAnsi="Times New Roman" w:cs="Times New Roman"/>
@@ -4453,6 +4777,7 @@
         </w:rPr>
         <w:t>JFXNodesList</w:t>
       </w:r>
+      <w:proofErr w:type="spellEnd"/>
     </w:p>
     <w:p>
       <w:pPr>
@@ -4521,7 +4846,7 @@
           <w:b/>
         </w:rPr>
       </w:pPr>
-      <w:bookmarkStart w:id="12" w:name="_Toc535064780"/>
+      <w:bookmarkStart w:id="12" w:name="_Toc535493786"/>
       <w:r>
         <w:rPr>
           <w:rFonts w:ascii="Times New Roman" w:hAnsi="Times New Roman" w:cs="Times New Roman"/>
@@ -4592,6 +4917,7 @@
         </w:rPr>
         <w:t xml:space="preserve">a clase que importa el componente es </w:t>
       </w:r>
+      <w:proofErr w:type="spellStart"/>
       <w:r>
         <w:rPr>
           <w:rFonts w:ascii="Times New Roman" w:hAnsi="Times New Roman" w:cs="Times New Roman"/>
@@ -4600,6 +4926,7 @@
         </w:rPr>
         <w:t>ViewController</w:t>
       </w:r>
+      <w:proofErr w:type="spellEnd"/>
       <w:r>
         <w:rPr>
           <w:rFonts w:ascii="Times New Roman" w:hAnsi="Times New Roman" w:cs="Times New Roman"/>
@@ -4607,6 +4934,7 @@
         </w:rPr>
         <w:t xml:space="preserve">, la clase controladora de la GUI. Esta, almacena la clase controladora, </w:t>
       </w:r>
+      <w:proofErr w:type="spellStart"/>
       <w:r>
         <w:rPr>
           <w:rFonts w:ascii="Times New Roman" w:hAnsi="Times New Roman" w:cs="Times New Roman"/>
@@ -4615,6 +4943,7 @@
         </w:rPr>
         <w:t>AppVideo</w:t>
       </w:r>
+      <w:proofErr w:type="spellEnd"/>
       <w:r>
         <w:rPr>
           <w:rFonts w:ascii="Times New Roman" w:hAnsi="Times New Roman" w:cs="Times New Roman"/>
@@ -4677,16 +5006,25 @@
           <w:b/>
         </w:rPr>
       </w:pPr>
-      <w:bookmarkStart w:id="13" w:name="_Toc535064781"/>
+      <w:bookmarkStart w:id="13" w:name="_Toc535493787"/>
       <w:r>
         <w:rPr>
           <w:rFonts w:ascii="Times New Roman" w:hAnsi="Times New Roman" w:cs="Times New Roman"/>
           <w:b/>
         </w:rPr>
         <w:lastRenderedPageBreak/>
-        <w:t>5.3 – Biblioteca iTextPDF</w:t>
+        <w:t xml:space="preserve">5.3 – Biblioteca </w:t>
+      </w:r>
+      <w:proofErr w:type="spellStart"/>
+      <w:r>
+        <w:rPr>
+          <w:rFonts w:ascii="Times New Roman" w:hAnsi="Times New Roman" w:cs="Times New Roman"/>
+          <w:b/>
+        </w:rPr>
+        <w:t>iTextPDF</w:t>
       </w:r>
       <w:bookmarkEnd w:id="13"/>
+      <w:proofErr w:type="spellEnd"/>
     </w:p>
     <w:p>
       <w:pPr>
@@ -4702,8 +5040,17 @@
           <w:rFonts w:ascii="Times New Roman" w:hAnsi="Times New Roman" w:cs="Times New Roman"/>
           <w:sz w:val="24"/>
         </w:rPr>
-        <w:t>Para la implementación de la funcionalidad Premium de generar un archivo .pdf</w:t>
-      </w:r>
+        <w:t>Para la implementación de la funcionalidad Premium de generar un archivo .</w:t>
+      </w:r>
+      <w:proofErr w:type="spellStart"/>
+      <w:r>
+        <w:rPr>
+          <w:rFonts w:ascii="Times New Roman" w:hAnsi="Times New Roman" w:cs="Times New Roman"/>
+          <w:sz w:val="24"/>
+        </w:rPr>
+        <w:t>pdf</w:t>
+      </w:r>
+      <w:proofErr w:type="spellEnd"/>
       <w:r>
         <w:rPr>
           <w:rFonts w:ascii="Times New Roman" w:hAnsi="Times New Roman" w:cs="Times New Roman"/>
@@ -4718,6 +5065,7 @@
         </w:rPr>
         <w:t xml:space="preserve">, utilizamos el componente </w:t>
       </w:r>
+      <w:proofErr w:type="spellStart"/>
       <w:r>
         <w:rPr>
           <w:rFonts w:ascii="Times New Roman" w:hAnsi="Times New Roman" w:cs="Times New Roman"/>
@@ -4726,6 +5074,7 @@
         </w:rPr>
         <w:t>PdfWriter</w:t>
       </w:r>
+      <w:proofErr w:type="spellEnd"/>
       <w:r>
         <w:rPr>
           <w:rFonts w:ascii="Times New Roman" w:hAnsi="Times New Roman" w:cs="Times New Roman"/>
@@ -4748,15 +5097,24 @@
           <w:b/>
         </w:rPr>
       </w:pPr>
-      <w:bookmarkStart w:id="14" w:name="_Toc535064782"/>
-      <w:r>
-        <w:rPr>
-          <w:rFonts w:ascii="Times New Roman" w:hAnsi="Times New Roman" w:cs="Times New Roman"/>
-          <w:b/>
-        </w:rPr>
-        <w:t>5.4 – Componente VideoWeb</w:t>
+      <w:bookmarkStart w:id="14" w:name="_Toc535493788"/>
+      <w:r>
+        <w:rPr>
+          <w:rFonts w:ascii="Times New Roman" w:hAnsi="Times New Roman" w:cs="Times New Roman"/>
+          <w:b/>
+        </w:rPr>
+        <w:t xml:space="preserve">5.4 – Componente </w:t>
+      </w:r>
+      <w:proofErr w:type="spellStart"/>
+      <w:r>
+        <w:rPr>
+          <w:rFonts w:ascii="Times New Roman" w:hAnsi="Times New Roman" w:cs="Times New Roman"/>
+          <w:b/>
+        </w:rPr>
+        <w:t>VideoWeb</w:t>
       </w:r>
       <w:bookmarkEnd w:id="14"/>
+      <w:proofErr w:type="spellEnd"/>
     </w:p>
     <w:p>
       <w:pPr>
@@ -4789,15 +5147,41 @@
           <w:rFonts w:ascii="Times New Roman" w:hAnsi="Times New Roman" w:cs="Times New Roman"/>
           <w:sz w:val="24"/>
         </w:rPr>
-        <w:t xml:space="preserve">Todos los vídeos se muestran dentro de una ventana emergente del tipo JFXDialog. Esta ventana contiene todos los elementos de la especificación, como las etiquetas y las reproducciones del vídeo. Parametrizamos la creación de este diálogo en un método auxiliar llamado </w:t>
-      </w:r>
+        <w:t xml:space="preserve">Todos los vídeos se muestran dentro de una ventana emergente del tipo </w:t>
+      </w:r>
+      <w:proofErr w:type="spellStart"/>
+      <w:r>
+        <w:rPr>
+          <w:rFonts w:ascii="Times New Roman" w:hAnsi="Times New Roman" w:cs="Times New Roman"/>
+          <w:sz w:val="24"/>
+        </w:rPr>
+        <w:t>JFXDialog</w:t>
+      </w:r>
+      <w:proofErr w:type="spellEnd"/>
+      <w:r>
+        <w:rPr>
+          <w:rFonts w:ascii="Times New Roman" w:hAnsi="Times New Roman" w:cs="Times New Roman"/>
+          <w:sz w:val="24"/>
+        </w:rPr>
+        <w:t xml:space="preserve">. Esta ventana contiene todos los elementos de la especificación, como las etiquetas y las reproducciones del vídeo. Parametrizamos la creación de este diálogo en un método auxiliar llamado </w:t>
+      </w:r>
+      <w:proofErr w:type="spellStart"/>
       <w:r>
         <w:rPr>
           <w:rFonts w:ascii="Times New Roman" w:hAnsi="Times New Roman" w:cs="Times New Roman"/>
           <w:i/>
           <w:sz w:val="24"/>
         </w:rPr>
-        <w:t xml:space="preserve">showVideoDialog </w:t>
+        <w:t>showVideoDialog</w:t>
+      </w:r>
+      <w:proofErr w:type="spellEnd"/>
+      <w:r>
+        <w:rPr>
+          <w:rFonts w:ascii="Times New Roman" w:hAnsi="Times New Roman" w:cs="Times New Roman"/>
+          <w:i/>
+          <w:sz w:val="24"/>
+        </w:rPr>
+        <w:t xml:space="preserve"> </w:t>
       </w:r>
       <w:r>
         <w:rPr>
@@ -4832,12 +5216,26 @@
           <w:rFonts w:ascii="NimbusRomNo9L" w:hAnsi="NimbusRomNo9L"/>
         </w:rPr>
       </w:pPr>
-      <w:bookmarkStart w:id="15" w:name="_Toc535064783"/>
+      <w:bookmarkStart w:id="15" w:name="_Toc535493789"/>
       <w:r>
         <w:rPr>
           <w:rFonts w:ascii="NimbusRomNo9L" w:hAnsi="NimbusRomNo9L"/>
         </w:rPr>
-        <w:t>VI. Tests unitarios</w:t>
+        <w:t xml:space="preserve">VI. </w:t>
+      </w:r>
+      <w:proofErr w:type="spellStart"/>
+      <w:r>
+        <w:rPr>
+          <w:rFonts w:ascii="NimbusRomNo9L" w:hAnsi="NimbusRomNo9L"/>
+        </w:rPr>
+        <w:t>Tests</w:t>
+      </w:r>
+      <w:proofErr w:type="spellEnd"/>
+      <w:r>
+        <w:rPr>
+          <w:rFonts w:ascii="NimbusRomNo9L" w:hAnsi="NimbusRomNo9L"/>
+        </w:rPr>
+        <w:t xml:space="preserve"> unitarios</w:t>
       </w:r>
       <w:bookmarkEnd w:id="15"/>
     </w:p>
@@ -4855,7 +5253,40 @@
           <w:rFonts w:ascii="Times New Roman" w:hAnsi="Times New Roman" w:cs="Times New Roman"/>
           <w:sz w:val="24"/>
         </w:rPr>
-        <w:t>Adjuntamos en la entrega los tests unitarios bla bla luego cuando esté hecho se matiza</w:t>
+        <w:t xml:space="preserve">Incluimos en la entrega de la práctica, dentro del paquete </w:t>
+      </w:r>
+      <w:proofErr w:type="spellStart"/>
+      <w:r>
+        <w:rPr>
+          <w:rFonts w:ascii="Times New Roman" w:hAnsi="Times New Roman" w:cs="Times New Roman"/>
+          <w:i/>
+          <w:sz w:val="24"/>
+        </w:rPr>
+        <w:t>JUnitTests</w:t>
+      </w:r>
+      <w:proofErr w:type="spellEnd"/>
+      <w:r>
+        <w:rPr>
+          <w:rFonts w:ascii="Times New Roman" w:hAnsi="Times New Roman" w:cs="Times New Roman"/>
+          <w:sz w:val="24"/>
+        </w:rPr>
+        <w:t xml:space="preserve">, dos clases Test sobre la capa del modelo, concretamente para las clases Usuario y </w:t>
+      </w:r>
+      <w:proofErr w:type="spellStart"/>
+      <w:r>
+        <w:rPr>
+          <w:rFonts w:ascii="Times New Roman" w:hAnsi="Times New Roman" w:cs="Times New Roman"/>
+          <w:sz w:val="24"/>
+        </w:rPr>
+        <w:t>ListaVideos</w:t>
+      </w:r>
+      <w:proofErr w:type="spellEnd"/>
+      <w:r>
+        <w:rPr>
+          <w:rFonts w:ascii="Times New Roman" w:hAnsi="Times New Roman" w:cs="Times New Roman"/>
+          <w:sz w:val="24"/>
+        </w:rPr>
+        <w:t>.</w:t>
       </w:r>
     </w:p>
     <w:p>
@@ -4884,13 +5315,25 @@
           <w:rFonts w:ascii="NimbusRomNo9L" w:hAnsi="NimbusRomNo9L"/>
         </w:rPr>
       </w:pPr>
-      <w:bookmarkStart w:id="16" w:name="_Toc535064784"/>
+      <w:bookmarkStart w:id="16" w:name="_Toc535493790"/>
       <w:r>
         <w:rPr>
           <w:rFonts w:ascii="NimbusRomNo9L" w:hAnsi="NimbusRomNo9L"/>
         </w:rPr>
         <w:lastRenderedPageBreak/>
-        <w:t>VI. Manual de usuario</w:t>
+        <w:t>VI</w:t>
+      </w:r>
+      <w:r>
+        <w:rPr>
+          <w:rFonts w:ascii="NimbusRomNo9L" w:hAnsi="NimbusRomNo9L"/>
+        </w:rPr>
+        <w:t>I</w:t>
+      </w:r>
+      <w:r>
+        <w:rPr>
+          <w:rFonts w:ascii="NimbusRomNo9L" w:hAnsi="NimbusRomNo9L"/>
+        </w:rPr>
+        <w:t>. Manual de usuario</w:t>
       </w:r>
       <w:bookmarkEnd w:id="16"/>
     </w:p>
@@ -4939,13 +5382,13 @@
           <w:b/>
         </w:rPr>
       </w:pPr>
-      <w:bookmarkStart w:id="17" w:name="_Toc535064785"/>
-      <w:r>
-        <w:rPr>
-          <w:rFonts w:ascii="Times New Roman" w:hAnsi="Times New Roman" w:cs="Times New Roman"/>
-          <w:b/>
-        </w:rPr>
-        <w:t>6</w:t>
+      <w:bookmarkStart w:id="17" w:name="_Toc535493791"/>
+      <w:r>
+        <w:rPr>
+          <w:rFonts w:ascii="Times New Roman" w:hAnsi="Times New Roman" w:cs="Times New Roman"/>
+          <w:b/>
+        </w:rPr>
+        <w:t>7</w:t>
       </w:r>
       <w:r>
         <w:rPr>
@@ -4976,7 +5419,7 @@
           <w:sz w:val="24"/>
         </w:rPr>
         <w:drawing>
-          <wp:inline distT="0" distB="0" distL="0" distR="0" wp14:anchorId="60507F98" wp14:editId="0B3BE721">
+          <wp:inline distT="0" distB="0" distL="0" distR="0" wp14:anchorId="31AE17F0" wp14:editId="7ED926B4">
             <wp:extent cx="6227456" cy="4670592"/>
             <wp:effectExtent l="0" t="0" r="1905" b="0"/>
             <wp:docPr id="19" name="Imagen 19"/>
@@ -5094,6 +5537,7 @@
         </w:rPr>
         <w:t xml:space="preserve">. Ventana de </w:t>
       </w:r>
+      <w:proofErr w:type="spellStart"/>
       <w:r>
         <w:rPr>
           <w:rFonts w:ascii="Times New Roman" w:hAnsi="Times New Roman" w:cs="Times New Roman"/>
@@ -5102,6 +5546,7 @@
         </w:rPr>
         <w:t>login</w:t>
       </w:r>
+      <w:proofErr w:type="spellEnd"/>
       <w:r>
         <w:rPr>
           <w:rFonts w:ascii="Times New Roman" w:hAnsi="Times New Roman" w:cs="Times New Roman"/>
@@ -5128,6 +5573,7 @@
         </w:rPr>
         <w:t xml:space="preserve">La primera ventana que se carga cuando se enciende la aplicación es la ventana de </w:t>
       </w:r>
+      <w:proofErr w:type="spellStart"/>
       <w:r>
         <w:rPr>
           <w:rFonts w:ascii="Times New Roman" w:hAnsi="Times New Roman" w:cs="Times New Roman"/>
@@ -5136,6 +5582,7 @@
         </w:rPr>
         <w:t>login</w:t>
       </w:r>
+      <w:proofErr w:type="spellEnd"/>
       <w:r>
         <w:rPr>
           <w:rFonts w:ascii="Times New Roman" w:hAnsi="Times New Roman" w:cs="Times New Roman"/>
@@ -5193,14 +5640,39 @@
           <w:rFonts w:ascii="Times New Roman" w:hAnsi="Times New Roman" w:cs="Times New Roman"/>
           <w:sz w:val="24"/>
         </w:rPr>
-        <w:t>, accessible</w:t>
-      </w:r>
-      <w:r>
-        <w:rPr>
-          <w:rFonts w:ascii="Times New Roman" w:hAnsi="Times New Roman" w:cs="Times New Roman"/>
-          <w:sz w:val="24"/>
-        </w:rPr>
-        <w:t xml:space="preserve"> haciendo click sobre el texto</w:t>
+        <w:t xml:space="preserve">, </w:t>
+      </w:r>
+      <w:proofErr w:type="spellStart"/>
+      <w:r>
+        <w:rPr>
+          <w:rFonts w:ascii="Times New Roman" w:hAnsi="Times New Roman" w:cs="Times New Roman"/>
+          <w:sz w:val="24"/>
+        </w:rPr>
+        <w:t>accessible</w:t>
+      </w:r>
+      <w:proofErr w:type="spellEnd"/>
+      <w:r>
+        <w:rPr>
+          <w:rFonts w:ascii="Times New Roman" w:hAnsi="Times New Roman" w:cs="Times New Roman"/>
+          <w:sz w:val="24"/>
+        </w:rPr>
+        <w:t xml:space="preserve"> haciendo </w:t>
+      </w:r>
+      <w:proofErr w:type="spellStart"/>
+      <w:r>
+        <w:rPr>
+          <w:rFonts w:ascii="Times New Roman" w:hAnsi="Times New Roman" w:cs="Times New Roman"/>
+          <w:sz w:val="24"/>
+        </w:rPr>
+        <w:t>click</w:t>
+      </w:r>
+      <w:proofErr w:type="spellEnd"/>
+      <w:r>
+        <w:rPr>
+          <w:rFonts w:ascii="Times New Roman" w:hAnsi="Times New Roman" w:cs="Times New Roman"/>
+          <w:sz w:val="24"/>
+        </w:rPr>
+        <w:t xml:space="preserve"> sobre el texto</w:t>
       </w:r>
       <w:r>
         <w:rPr>
@@ -5262,14 +5734,21 @@
           <w:b/>
         </w:rPr>
       </w:pPr>
-      <w:bookmarkStart w:id="18" w:name="_Toc535064786"/>
+      <w:bookmarkStart w:id="18" w:name="_Toc535493792"/>
       <w:r>
         <w:rPr>
           <w:rFonts w:ascii="Times New Roman" w:hAnsi="Times New Roman" w:cs="Times New Roman"/>
           <w:b/>
         </w:rPr>
         <w:lastRenderedPageBreak/>
-        <w:t>6.2 – Registro</w:t>
+        <w:t>7</w:t>
+      </w:r>
+      <w:r>
+        <w:rPr>
+          <w:rFonts w:ascii="Times New Roman" w:hAnsi="Times New Roman" w:cs="Times New Roman"/>
+          <w:b/>
+        </w:rPr>
+        <w:t>.2 – Registro</w:t>
       </w:r>
       <w:bookmarkEnd w:id="18"/>
     </w:p>
@@ -5286,7 +5765,7 @@
           <w:sz w:val="24"/>
         </w:rPr>
         <w:drawing>
-          <wp:inline distT="0" distB="0" distL="0" distR="0" wp14:anchorId="141E8899" wp14:editId="726B247B">
+          <wp:inline distT="0" distB="0" distL="0" distR="0" wp14:anchorId="6BAEC365" wp14:editId="2A8AEB36">
             <wp:extent cx="6216705" cy="4662529"/>
             <wp:effectExtent l="0" t="0" r="0" b="5080"/>
             <wp:docPr id="21" name="Imagen 21"/>
@@ -5463,6 +5942,7 @@
         </w:rPr>
         <w:t xml:space="preserve">Para volver a la ventana de </w:t>
       </w:r>
+      <w:proofErr w:type="spellStart"/>
       <w:r>
         <w:rPr>
           <w:rFonts w:ascii="Times New Roman" w:hAnsi="Times New Roman" w:cs="Times New Roman"/>
@@ -5471,6 +5951,7 @@
         </w:rPr>
         <w:t>login</w:t>
       </w:r>
+      <w:proofErr w:type="spellEnd"/>
       <w:r>
         <w:rPr>
           <w:rFonts w:ascii="Times New Roman" w:hAnsi="Times New Roman" w:cs="Times New Roman"/>
@@ -5511,14 +5992,21 @@
           <w:b/>
         </w:rPr>
       </w:pPr>
-      <w:bookmarkStart w:id="19" w:name="_Toc535064787"/>
+      <w:bookmarkStart w:id="19" w:name="_Toc535493793"/>
       <w:r>
         <w:rPr>
           <w:rFonts w:ascii="Times New Roman" w:hAnsi="Times New Roman" w:cs="Times New Roman"/>
           <w:b/>
         </w:rPr>
         <w:lastRenderedPageBreak/>
-        <w:t>6.3 – Recientes</w:t>
+        <w:t>7</w:t>
+      </w:r>
+      <w:r>
+        <w:rPr>
+          <w:rFonts w:ascii="Times New Roman" w:hAnsi="Times New Roman" w:cs="Times New Roman"/>
+          <w:b/>
+        </w:rPr>
+        <w:t>.3 – Recientes</w:t>
       </w:r>
       <w:bookmarkEnd w:id="19"/>
     </w:p>
@@ -5535,7 +6023,7 @@
           <w:sz w:val="24"/>
         </w:rPr>
         <w:drawing>
-          <wp:inline distT="0" distB="0" distL="0" distR="0" wp14:anchorId="136366CA" wp14:editId="676B20A2">
+          <wp:inline distT="0" distB="0" distL="0" distR="0" wp14:anchorId="2E6E314A" wp14:editId="54659FF9">
             <wp:extent cx="6227308" cy="4670481"/>
             <wp:effectExtent l="0" t="0" r="2540" b="0"/>
             <wp:docPr id="22" name="Imagen 22"/>
@@ -5685,7 +6173,23 @@
           <w:rFonts w:ascii="Times New Roman" w:hAnsi="Times New Roman" w:cs="Times New Roman"/>
           <w:sz w:val="24"/>
         </w:rPr>
-        <w:t>En esta ventana, el usuario dispondrá de dos listas de reproducción; una lista de los cinco vídeos reproducidos más recientemente por el usuario, y, si el usuario es premium, una lista con los diez vídeos más reproducidos en todo el sistema.</w:t>
+        <w:t xml:space="preserve">En esta ventana, el usuario dispondrá de dos listas de reproducción; una lista de los cinco vídeos reproducidos más recientemente por el usuario, y, si el usuario es </w:t>
+      </w:r>
+      <w:proofErr w:type="spellStart"/>
+      <w:r>
+        <w:rPr>
+          <w:rFonts w:ascii="Times New Roman" w:hAnsi="Times New Roman" w:cs="Times New Roman"/>
+          <w:sz w:val="24"/>
+        </w:rPr>
+        <w:t>premium</w:t>
+      </w:r>
+      <w:proofErr w:type="spellEnd"/>
+      <w:r>
+        <w:rPr>
+          <w:rFonts w:ascii="Times New Roman" w:hAnsi="Times New Roman" w:cs="Times New Roman"/>
+          <w:sz w:val="24"/>
+        </w:rPr>
+        <w:t>, una lista con los diez vídeos más reproducidos en todo el sistema.</w:t>
       </w:r>
     </w:p>
     <w:p>
@@ -5710,7 +6214,25 @@
           <w:i/>
           <w:sz w:val="24"/>
         </w:rPr>
-        <w:t xml:space="preserve">(si tiene la funcionalidad premium activada) </w:t>
+        <w:t xml:space="preserve">(si tiene la funcionalidad </w:t>
+      </w:r>
+      <w:proofErr w:type="spellStart"/>
+      <w:r>
+        <w:rPr>
+          <w:rFonts w:ascii="Times New Roman" w:hAnsi="Times New Roman" w:cs="Times New Roman"/>
+          <w:i/>
+          <w:sz w:val="24"/>
+        </w:rPr>
+        <w:t>premium</w:t>
+      </w:r>
+      <w:proofErr w:type="spellEnd"/>
+      <w:r>
+        <w:rPr>
+          <w:rFonts w:ascii="Times New Roman" w:hAnsi="Times New Roman" w:cs="Times New Roman"/>
+          <w:i/>
+          <w:sz w:val="24"/>
+        </w:rPr>
+        <w:t xml:space="preserve"> activada) </w:t>
       </w:r>
       <w:r>
         <w:rPr>
@@ -5750,7 +6272,23 @@
           <w:rFonts w:ascii="Times New Roman" w:hAnsi="Times New Roman" w:cs="Times New Roman"/>
           <w:sz w:val="24"/>
         </w:rPr>
-        <w:t>Si el usuario cierra la ventana manualmente, se interrumpirá la reproducción de la lista. Asimismo, haciendo doble click sobre cualquiera de los vídeos lo reproducirá también.</w:t>
+        <w:t xml:space="preserve">Si el usuario cierra la ventana manualmente, se interrumpirá la reproducción de la lista. Asimismo, haciendo doble </w:t>
+      </w:r>
+      <w:proofErr w:type="spellStart"/>
+      <w:r>
+        <w:rPr>
+          <w:rFonts w:ascii="Times New Roman" w:hAnsi="Times New Roman" w:cs="Times New Roman"/>
+          <w:sz w:val="24"/>
+        </w:rPr>
+        <w:t>click</w:t>
+      </w:r>
+      <w:proofErr w:type="spellEnd"/>
+      <w:r>
+        <w:rPr>
+          <w:rFonts w:ascii="Times New Roman" w:hAnsi="Times New Roman" w:cs="Times New Roman"/>
+          <w:sz w:val="24"/>
+        </w:rPr>
+        <w:t xml:space="preserve"> sobre cualquiera de los vídeos lo reproducirá también.</w:t>
       </w:r>
     </w:p>
     <w:p>
@@ -5767,14 +6305,21 @@
           <w:b/>
         </w:rPr>
       </w:pPr>
-      <w:bookmarkStart w:id="20" w:name="_Toc535064788"/>
+      <w:bookmarkStart w:id="20" w:name="_Toc535493794"/>
       <w:r>
         <w:rPr>
           <w:rFonts w:ascii="Times New Roman" w:hAnsi="Times New Roman" w:cs="Times New Roman"/>
           <w:b/>
         </w:rPr>
         <w:lastRenderedPageBreak/>
-        <w:t>6.4 – Mi perfil</w:t>
+        <w:t>7</w:t>
+      </w:r>
+      <w:r>
+        <w:rPr>
+          <w:rFonts w:ascii="Times New Roman" w:hAnsi="Times New Roman" w:cs="Times New Roman"/>
+          <w:b/>
+        </w:rPr>
+        <w:t>.4 – Mi perfil</w:t>
       </w:r>
       <w:bookmarkEnd w:id="20"/>
     </w:p>
@@ -5791,7 +6336,7 @@
           <w:sz w:val="24"/>
         </w:rPr>
         <w:drawing>
-          <wp:inline distT="0" distB="0" distL="0" distR="0" wp14:anchorId="13CFCB1C" wp14:editId="25AFA600">
+          <wp:inline distT="0" distB="0" distL="0" distR="0" wp14:anchorId="59B70738" wp14:editId="5D9CE188">
             <wp:extent cx="6180667" cy="4635500"/>
             <wp:effectExtent l="0" t="0" r="0" b="0"/>
             <wp:docPr id="23" name="Imagen 23"/>
@@ -5924,7 +6469,23 @@
           <w:rFonts w:ascii="Times New Roman" w:hAnsi="Times New Roman" w:cs="Times New Roman"/>
           <w:sz w:val="24"/>
         </w:rPr>
-        <w:t>Esta ventana es accesible desde el panel lateral de la aplicación y, mientras que el usuario esté autentificado, sustituirá la ventana de log in. Por tanto, si se desea volver a acceder a las ventanas de registro y log in, será presionando el botón de «Log out».</w:t>
+        <w:t xml:space="preserve">Esta ventana es accesible desde el panel lateral de la aplicación y, mientras que el usuario esté autentificado, sustituirá la ventana de log in. Por tanto, si se desea volver a acceder a las ventanas de registro y log in, será presionando el botón de «Log </w:t>
+      </w:r>
+      <w:proofErr w:type="spellStart"/>
+      <w:r>
+        <w:rPr>
+          <w:rFonts w:ascii="Times New Roman" w:hAnsi="Times New Roman" w:cs="Times New Roman"/>
+          <w:sz w:val="24"/>
+        </w:rPr>
+        <w:t>out</w:t>
+      </w:r>
+      <w:proofErr w:type="spellEnd"/>
+      <w:r>
+        <w:rPr>
+          <w:rFonts w:ascii="Times New Roman" w:hAnsi="Times New Roman" w:cs="Times New Roman"/>
+          <w:sz w:val="24"/>
+        </w:rPr>
+        <w:t>».</w:t>
       </w:r>
     </w:p>
     <w:p>
@@ -5976,14 +6537,21 @@
           <w:b/>
         </w:rPr>
       </w:pPr>
-      <w:bookmarkStart w:id="21" w:name="_Toc535064789"/>
+      <w:bookmarkStart w:id="21" w:name="_Toc535493795"/>
       <w:r>
         <w:rPr>
           <w:rFonts w:ascii="Times New Roman" w:hAnsi="Times New Roman" w:cs="Times New Roman"/>
           <w:b/>
         </w:rPr>
         <w:lastRenderedPageBreak/>
-        <w:t>6.5 – Explorar</w:t>
+        <w:t>7</w:t>
+      </w:r>
+      <w:r>
+        <w:rPr>
+          <w:rFonts w:ascii="Times New Roman" w:hAnsi="Times New Roman" w:cs="Times New Roman"/>
+          <w:b/>
+        </w:rPr>
+        <w:t>.5 – Explorar</w:t>
       </w:r>
       <w:bookmarkEnd w:id="21"/>
     </w:p>
@@ -6000,9 +6568,9 @@
           <w:sz w:val="24"/>
         </w:rPr>
         <w:drawing>
-          <wp:inline distT="0" distB="0" distL="0" distR="0" wp14:anchorId="5E8003A6" wp14:editId="7018D33D">
-            <wp:extent cx="6233822" cy="4675367"/>
-            <wp:effectExtent l="0" t="0" r="0" b="0"/>
+          <wp:inline distT="0" distB="0" distL="0" distR="0" wp14:anchorId="668517B7" wp14:editId="1AEBA43F">
+            <wp:extent cx="6247470" cy="4685602"/>
+            <wp:effectExtent l="0" t="0" r="1270" b="1270"/>
             <wp:docPr id="24" name="Imagen 24"/>
             <wp:cNvGraphicFramePr>
               <a:graphicFrameLocks xmlns:a="http://schemas.openxmlformats.org/drawingml/2006/main" noChangeAspect="1"/>
@@ -6029,7 +6597,7 @@
                   <pic:spPr>
                     <a:xfrm>
                       <a:off x="0" y="0"/>
-                      <a:ext cx="6247470" cy="4685603"/>
+                      <a:ext cx="6247470" cy="4685602"/>
                     </a:xfrm>
                     <a:prstGeom prst="rect">
                       <a:avLst/>
@@ -6141,7 +6709,25 @@
           <w:i/>
           <w:sz w:val="24"/>
         </w:rPr>
-        <w:t>(siendo case insensitive)</w:t>
+        <w:t xml:space="preserve">(siendo case </w:t>
+      </w:r>
+      <w:proofErr w:type="spellStart"/>
+      <w:r>
+        <w:rPr>
+          <w:rFonts w:ascii="Times New Roman" w:hAnsi="Times New Roman" w:cs="Times New Roman"/>
+          <w:i/>
+          <w:sz w:val="24"/>
+        </w:rPr>
+        <w:t>insensitive</w:t>
+      </w:r>
+      <w:proofErr w:type="spellEnd"/>
+      <w:r>
+        <w:rPr>
+          <w:rFonts w:ascii="Times New Roman" w:hAnsi="Times New Roman" w:cs="Times New Roman"/>
+          <w:i/>
+          <w:sz w:val="24"/>
+        </w:rPr>
+        <w:t>)</w:t>
       </w:r>
       <w:r>
         <w:rPr>
@@ -6189,21 +6775,28 @@
           <w:rFonts w:ascii="Times New Roman" w:hAnsi="Times New Roman" w:cs="Times New Roman"/>
           <w:sz w:val="24"/>
         </w:rPr>
-        <w:t>Asimismo, el usuario podrá filtrar la búsqueda de vídeos mediante las etiquetas disponibles en el panel lateral derecho de la ventana. Haciendo doble click sobre cualquiera de ellas la añadirá a la lista de etiquetas utilizadas para la búsqueda. De manera correspondiente, hacien</w:t>
-      </w:r>
-      <w:r>
-        <w:rPr>
-          <w:rFonts w:ascii="Times New Roman" w:hAnsi="Times New Roman" w:cs="Times New Roman"/>
-          <w:sz w:val="24"/>
-        </w:rPr>
-        <w:t>d</w:t>
-      </w:r>
-      <w:r>
-        <w:rPr>
-          <w:rFonts w:ascii="Times New Roman" w:hAnsi="Times New Roman" w:cs="Times New Roman"/>
-          <w:sz w:val="24"/>
-        </w:rPr>
-        <w:t>o doble click sobre cualquiera de las etiquetas utilizadas la eliminará de la búsqueda.</w:t>
+        <w:t xml:space="preserve">Asimismo, el usuario podrá filtrar la búsqueda de vídeos mediante las etiquetas disponibles en el panel lateral derecho de la ventana. </w:t>
+      </w:r>
+      <w:r>
+        <w:rPr>
+          <w:rFonts w:ascii="Times New Roman" w:hAnsi="Times New Roman" w:cs="Times New Roman"/>
+          <w:sz w:val="24"/>
+        </w:rPr>
+        <w:t>Marcando cualquiera de ella</w:t>
+      </w:r>
+      <w:r>
+        <w:rPr>
+          <w:rFonts w:ascii="Times New Roman" w:hAnsi="Times New Roman" w:cs="Times New Roman"/>
+          <w:sz w:val="24"/>
+        </w:rPr>
+        <w:t xml:space="preserve">s la añadirá a la lista de etiquetas utilizadas para la búsqueda. </w:t>
+      </w:r>
+      <w:r>
+        <w:rPr>
+          <w:rFonts w:ascii="Times New Roman" w:hAnsi="Times New Roman" w:cs="Times New Roman"/>
+          <w:sz w:val="24"/>
+        </w:rPr>
+        <w:t>Al realizar una búsqueda con etiquetas, se buscarán aquellos vídeos que contengan todas las etiquetas marcadas.</w:t>
       </w:r>
     </w:p>
     <w:p>
@@ -6212,25 +6805,115 @@
         <w:ind w:left="0" w:right="1134" w:firstLine="0"/>
         <w:rPr>
           <w:rFonts w:ascii="Times New Roman" w:hAnsi="Times New Roman" w:cs="Times New Roman"/>
-          <w:b/>
-          <w:sz w:val="24"/>
-        </w:rPr>
-      </w:pPr>
-      <w:r>
-        <w:rPr>
-          <w:rFonts w:ascii="Times New Roman" w:hAnsi="Times New Roman" w:cs="Times New Roman"/>
-          <w:b/>
-          <w:sz w:val="24"/>
-        </w:rPr>
-        <w:t xml:space="preserve"> </w:t>
-      </w:r>
-      <w:r>
-        <w:rPr>
-          <w:rFonts w:ascii="Times New Roman" w:hAnsi="Times New Roman" w:cs="Times New Roman"/>
-          <w:b/>
-          <w:sz w:val="24"/>
-        </w:rPr>
-        <w:t>[AÑADIR EXPLICACIÓN FILTROS]</w:t>
+          <w:sz w:val="24"/>
+        </w:rPr>
+      </w:pPr>
+      <w:r>
+        <w:rPr>
+          <w:rFonts w:ascii="Times New Roman" w:hAnsi="Times New Roman" w:cs="Times New Roman"/>
+          <w:sz w:val="24"/>
+        </w:rPr>
+        <w:lastRenderedPageBreak/>
+        <w:t xml:space="preserve">Si el usuario es </w:t>
+      </w:r>
+      <w:proofErr w:type="spellStart"/>
+      <w:r>
+        <w:rPr>
+          <w:rFonts w:ascii="Times New Roman" w:hAnsi="Times New Roman" w:cs="Times New Roman"/>
+          <w:sz w:val="24"/>
+        </w:rPr>
+        <w:t>premium</w:t>
+      </w:r>
+      <w:proofErr w:type="spellEnd"/>
+      <w:r>
+        <w:rPr>
+          <w:rFonts w:ascii="Times New Roman" w:hAnsi="Times New Roman" w:cs="Times New Roman"/>
+          <w:sz w:val="24"/>
+        </w:rPr>
+        <w:t>, podrá también aplicar cualquiera de los filtros disponibles en el sistema. El filtro elegido se guardará entre sesiones</w:t>
+      </w:r>
+      <w:r>
+        <w:rPr>
+          <w:rFonts w:ascii="Times New Roman" w:hAnsi="Times New Roman" w:cs="Times New Roman"/>
+          <w:sz w:val="24"/>
+        </w:rPr>
+        <w:t xml:space="preserve"> y se aplicará </w:t>
+      </w:r>
+      <w:r>
+        <w:rPr>
+          <w:rFonts w:ascii="Times New Roman" w:hAnsi="Times New Roman" w:cs="Times New Roman"/>
+          <w:sz w:val="24"/>
+        </w:rPr>
+        <w:t xml:space="preserve">únicamente </w:t>
+      </w:r>
+      <w:r>
+        <w:rPr>
+          <w:rFonts w:ascii="Times New Roman" w:hAnsi="Times New Roman" w:cs="Times New Roman"/>
+          <w:sz w:val="24"/>
+        </w:rPr>
+        <w:t>a las búsquedas de la ventana de explorar</w:t>
+      </w:r>
+      <w:r>
+        <w:rPr>
+          <w:rFonts w:ascii="Times New Roman" w:hAnsi="Times New Roman" w:cs="Times New Roman"/>
+          <w:sz w:val="24"/>
+        </w:rPr>
+        <w:t>. Explicamos, brevemente, cada uno de los filtros disponibles:</w:t>
+      </w:r>
+    </w:p>
+    <w:p>
+      <w:pPr>
+        <w:spacing w:before="240"/>
+        <w:ind w:left="0" w:right="1134" w:firstLine="0"/>
+        <w:rPr>
+          <w:rFonts w:ascii="Times New Roman" w:hAnsi="Times New Roman" w:cs="Times New Roman"/>
+          <w:sz w:val="24"/>
+        </w:rPr>
+      </w:pPr>
+      <w:r>
+        <w:rPr>
+          <w:rFonts w:ascii="Times New Roman" w:hAnsi="Times New Roman" w:cs="Times New Roman"/>
+          <w:b/>
+          <w:sz w:val="24"/>
+        </w:rPr>
+        <w:t xml:space="preserve">Populares </w:t>
+      </w:r>
+      <w:r>
+        <w:rPr>
+          <w:rFonts w:ascii="Times New Roman" w:hAnsi="Times New Roman" w:cs="Times New Roman"/>
+          <w:sz w:val="24"/>
+        </w:rPr>
+        <w:t xml:space="preserve">muestra únicamente los vídeos que tengan más de 5 visitas totales. </w:t>
+      </w:r>
+      <w:r>
+        <w:rPr>
+          <w:rFonts w:ascii="Times New Roman" w:hAnsi="Times New Roman" w:cs="Times New Roman"/>
+          <w:b/>
+          <w:sz w:val="24"/>
+        </w:rPr>
+        <w:t>En mis listas</w:t>
+      </w:r>
+      <w:r>
+        <w:rPr>
+          <w:rFonts w:ascii="Times New Roman" w:hAnsi="Times New Roman" w:cs="Times New Roman"/>
+          <w:sz w:val="24"/>
+        </w:rPr>
+        <w:t xml:space="preserve"> muestra únicamente aquellos vídeos que estén en alguna de las listas creadas por el usuario. Finalmente, el filtro </w:t>
+      </w:r>
+      <w:r>
+        <w:rPr>
+          <w:rFonts w:ascii="Times New Roman" w:hAnsi="Times New Roman" w:cs="Times New Roman"/>
+          <w:b/>
+          <w:sz w:val="24"/>
+        </w:rPr>
+        <w:t>Menores de edad</w:t>
+      </w:r>
+      <w:r>
+        <w:rPr>
+          <w:rFonts w:ascii="Times New Roman" w:hAnsi="Times New Roman" w:cs="Times New Roman"/>
+          <w:sz w:val="24"/>
+        </w:rPr>
+        <w:t xml:space="preserve"> muestra aquellos vídeos que no tengan la etiqueta “Adultos” si el usuario es menor de 18 años.</w:t>
       </w:r>
     </w:p>
     <w:p>
@@ -6247,14 +6930,20 @@
           <w:b/>
         </w:rPr>
       </w:pPr>
-      <w:bookmarkStart w:id="22" w:name="_Toc535064790"/>
-      <w:r>
-        <w:rPr>
-          <w:rFonts w:ascii="Times New Roman" w:hAnsi="Times New Roman" w:cs="Times New Roman"/>
-          <w:b/>
-        </w:rPr>
-        <w:lastRenderedPageBreak/>
-        <w:t>6.</w:t>
+      <w:bookmarkStart w:id="22" w:name="_Toc535493796"/>
+      <w:r>
+        <w:rPr>
+          <w:rFonts w:ascii="Times New Roman" w:hAnsi="Times New Roman" w:cs="Times New Roman"/>
+          <w:b/>
+        </w:rPr>
+        <w:t>7</w:t>
+      </w:r>
+      <w:r>
+        <w:rPr>
+          <w:rFonts w:ascii="Times New Roman" w:hAnsi="Times New Roman" w:cs="Times New Roman"/>
+          <w:b/>
+        </w:rPr>
+        <w:t>.</w:t>
       </w:r>
       <w:r>
         <w:rPr>
@@ -6285,7 +6974,7 @@
           <w:sz w:val="24"/>
         </w:rPr>
         <w:drawing>
-          <wp:inline distT="0" distB="0" distL="0" distR="0" wp14:anchorId="036CC67F" wp14:editId="7F07A902">
+          <wp:inline distT="0" distB="0" distL="0" distR="0" wp14:anchorId="5D08B36A" wp14:editId="31D7E1FE">
             <wp:extent cx="6180813" cy="4635610"/>
             <wp:effectExtent l="0" t="0" r="0" b="0"/>
             <wp:docPr id="25" name="Imagen 25"/>
@@ -6442,7 +7131,31 @@
           <w:rFonts w:ascii="Times New Roman" w:hAnsi="Times New Roman" w:cs="Times New Roman"/>
           <w:sz w:val="24"/>
         </w:rPr>
-        <w:t xml:space="preserve">En el panel lateral, el usuario podrá seleccionar cualquiera de las listas que haya creado a través del menú desplegable. Al seleccionar una lista, se mostrarán sus vídeos. De manera predeterminada, haciendo doble click sobre cualquier vídeo lo reproducirá en el formato usual. A la derecha del menú de las listas, el usuario dispone de un botón desplegable </w:t>
+        <w:t xml:space="preserve">En el panel lateral, el usuario podrá seleccionar cualquiera de las listas que haya creado a través del menú desplegable. Al seleccionar una lista, se mostrarán sus vídeos. De manera predeterminada, haciendo doble </w:t>
+      </w:r>
+      <w:proofErr w:type="spellStart"/>
+      <w:r>
+        <w:rPr>
+          <w:rFonts w:ascii="Times New Roman" w:hAnsi="Times New Roman" w:cs="Times New Roman"/>
+          <w:sz w:val="24"/>
+        </w:rPr>
+        <w:t>click</w:t>
+      </w:r>
+      <w:proofErr w:type="spellEnd"/>
+      <w:r>
+        <w:rPr>
+          <w:rFonts w:ascii="Times New Roman" w:hAnsi="Times New Roman" w:cs="Times New Roman"/>
+          <w:sz w:val="24"/>
+        </w:rPr>
+        <w:t xml:space="preserve"> sobre cualquier vídeo lo reproducirá en el formato usual. A la derecha del menú </w:t>
+      </w:r>
+      <w:r>
+        <w:rPr>
+          <w:rFonts w:ascii="Times New Roman" w:hAnsi="Times New Roman" w:cs="Times New Roman"/>
+          <w:sz w:val="24"/>
+        </w:rPr>
+        <w:lastRenderedPageBreak/>
+        <w:t xml:space="preserve">de las listas, el usuario dispone de un botón desplegable </w:t>
       </w:r>
       <w:r>
         <w:rPr>
@@ -6512,7 +7225,7 @@
           <w:noProof/>
         </w:rPr>
         <w:drawing>
-          <wp:anchor distT="0" distB="0" distL="114300" distR="114300" simplePos="0" relativeHeight="251658240" behindDoc="0" locked="0" layoutInCell="1" allowOverlap="1" wp14:anchorId="63EBBEBD" wp14:editId="6601532A">
+          <wp:anchor distT="0" distB="0" distL="114300" distR="114300" simplePos="0" relativeHeight="251658240" behindDoc="0" locked="0" layoutInCell="1" allowOverlap="1" wp14:anchorId="4205AA1C" wp14:editId="6E5BD008">
             <wp:simplePos x="0" y="0"/>
             <wp:positionH relativeFrom="column">
               <wp:posOffset>166</wp:posOffset>
@@ -6636,15 +7349,23 @@
           <w:rFonts w:ascii="Times New Roman" w:hAnsi="Times New Roman" w:cs="Times New Roman"/>
           <w:sz w:val="24"/>
         </w:rPr>
-        <w:t xml:space="preserve">ono, se habilitará el panel central para la búsqueda de vídeos y se deshabilitará el resto de botones del panel lateral. En este modo de edición, el usuario </w:t>
-      </w:r>
-      <w:r>
-        <w:rPr>
-          <w:rFonts w:ascii="Times New Roman" w:hAnsi="Times New Roman" w:cs="Times New Roman"/>
-          <w:sz w:val="24"/>
-        </w:rPr>
-        <w:lastRenderedPageBreak/>
-        <w:t xml:space="preserve">podrá buscar vídeos y, haciendo doble click sobre ellos, añadirlos a la lista actual. </w:t>
+        <w:t xml:space="preserve">ono, se habilitará el panel central para la búsqueda de vídeos y se deshabilitará el resto de botones del panel lateral. En este modo de edición, el usuario podrá buscar vídeos y, haciendo doble </w:t>
+      </w:r>
+      <w:proofErr w:type="spellStart"/>
+      <w:r>
+        <w:rPr>
+          <w:rFonts w:ascii="Times New Roman" w:hAnsi="Times New Roman" w:cs="Times New Roman"/>
+          <w:sz w:val="24"/>
+        </w:rPr>
+        <w:t>click</w:t>
+      </w:r>
+      <w:proofErr w:type="spellEnd"/>
+      <w:r>
+        <w:rPr>
+          <w:rFonts w:ascii="Times New Roman" w:hAnsi="Times New Roman" w:cs="Times New Roman"/>
+          <w:sz w:val="24"/>
+        </w:rPr>
+        <w:t xml:space="preserve"> sobre ellos, añadirlos a la lista actual. </w:t>
       </w:r>
       <w:r>
         <w:rPr>
@@ -6672,7 +7393,23 @@
           <w:rFonts w:ascii="Times New Roman" w:hAnsi="Times New Roman" w:cs="Times New Roman"/>
           <w:sz w:val="24"/>
         </w:rPr>
-        <w:t xml:space="preserve"> vídeos repetidos en la lista, a pesar de que el código sí lo soporta. Haciendo doble click sobre cualquier vídeo ya en la lista, lo eliminará de </w:t>
+        <w:t xml:space="preserve"> vídeos repetidos en la lista, a pesar de que el código sí lo soporta. Haciendo doble </w:t>
+      </w:r>
+      <w:proofErr w:type="spellStart"/>
+      <w:r>
+        <w:rPr>
+          <w:rFonts w:ascii="Times New Roman" w:hAnsi="Times New Roman" w:cs="Times New Roman"/>
+          <w:sz w:val="24"/>
+        </w:rPr>
+        <w:t>click</w:t>
+      </w:r>
+      <w:proofErr w:type="spellEnd"/>
+      <w:r>
+        <w:rPr>
+          <w:rFonts w:ascii="Times New Roman" w:hAnsi="Times New Roman" w:cs="Times New Roman"/>
+          <w:sz w:val="24"/>
+        </w:rPr>
+        <w:t xml:space="preserve"> sobre cualquier vídeo ya en la lista, lo eliminará de </w:t>
       </w:r>
       <w:r>
         <w:rPr>
@@ -6686,7 +7423,23 @@
           <w:rFonts w:ascii="Times New Roman" w:hAnsi="Times New Roman" w:cs="Times New Roman"/>
           <w:sz w:val="24"/>
         </w:rPr>
-        <w:t>. Para salir de este modo, basta con volver a hacer click sobre el botón de edición.</w:t>
+        <w:t xml:space="preserve">. Para salir de este modo, basta con volver a hacer </w:t>
+      </w:r>
+      <w:proofErr w:type="spellStart"/>
+      <w:r>
+        <w:rPr>
+          <w:rFonts w:ascii="Times New Roman" w:hAnsi="Times New Roman" w:cs="Times New Roman"/>
+          <w:sz w:val="24"/>
+        </w:rPr>
+        <w:t>click</w:t>
+      </w:r>
+      <w:proofErr w:type="spellEnd"/>
+      <w:r>
+        <w:rPr>
+          <w:rFonts w:ascii="Times New Roman" w:hAnsi="Times New Roman" w:cs="Times New Roman"/>
+          <w:sz w:val="24"/>
+        </w:rPr>
+        <w:t xml:space="preserve"> sobre el botón de edición.</w:t>
       </w:r>
     </w:p>
     <w:p>
@@ -6704,7 +7457,7 @@
           <w:noProof/>
         </w:rPr>
         <w:drawing>
-          <wp:anchor distT="0" distB="0" distL="114300" distR="114300" simplePos="0" relativeHeight="251660288" behindDoc="0" locked="0" layoutInCell="1" allowOverlap="1" wp14:anchorId="5BE071C9" wp14:editId="4C7A0BB4">
+          <wp:anchor distT="0" distB="0" distL="114300" distR="114300" simplePos="0" relativeHeight="251660288" behindDoc="0" locked="0" layoutInCell="1" allowOverlap="1" wp14:anchorId="5348B745" wp14:editId="27ABAF5B">
             <wp:simplePos x="0" y="0"/>
             <wp:positionH relativeFrom="column">
               <wp:posOffset>0</wp:posOffset>
@@ -6856,7 +7609,7 @@
           <w:noProof/>
         </w:rPr>
         <w:drawing>
-          <wp:anchor distT="0" distB="0" distL="114300" distR="114300" simplePos="0" relativeHeight="251662336" behindDoc="0" locked="0" layoutInCell="1" allowOverlap="1" wp14:anchorId="011FD083" wp14:editId="3C8ED615">
+          <wp:anchor distT="0" distB="0" distL="114300" distR="114300" simplePos="0" relativeHeight="251662336" behindDoc="0" locked="0" layoutInCell="1" allowOverlap="1" wp14:anchorId="0072EF02" wp14:editId="5447D500">
             <wp:simplePos x="0" y="0"/>
             <wp:positionH relativeFrom="column">
               <wp:posOffset>0</wp:posOffset>
@@ -6999,7 +7752,7 @@
           <w:noProof/>
         </w:rPr>
         <w:drawing>
-          <wp:anchor distT="0" distB="0" distL="114300" distR="114300" simplePos="0" relativeHeight="251664384" behindDoc="0" locked="0" layoutInCell="1" allowOverlap="1" wp14:anchorId="4EB7A8B7" wp14:editId="76D0458D">
+          <wp:anchor distT="0" distB="0" distL="114300" distR="114300" simplePos="0" relativeHeight="251664384" behindDoc="0" locked="0" layoutInCell="1" allowOverlap="1" wp14:anchorId="62C34075" wp14:editId="778CBD8A">
             <wp:simplePos x="0" y="0"/>
             <wp:positionH relativeFrom="column">
               <wp:posOffset>0</wp:posOffset>
@@ -7141,7 +7894,7 @@
           <w:noProof/>
         </w:rPr>
         <w:drawing>
-          <wp:anchor distT="0" distB="0" distL="114300" distR="114300" simplePos="0" relativeHeight="251666432" behindDoc="0" locked="0" layoutInCell="1" allowOverlap="1" wp14:anchorId="2F092098" wp14:editId="0C343021">
+          <wp:anchor distT="0" distB="0" distL="114300" distR="114300" simplePos="0" relativeHeight="251666432" behindDoc="0" locked="0" layoutInCell="1" allowOverlap="1" wp14:anchorId="6D504CB1" wp14:editId="3C9B225B">
             <wp:simplePos x="0" y="0"/>
             <wp:positionH relativeFrom="column">
               <wp:posOffset>0</wp:posOffset>
@@ -7235,7 +7988,23 @@
           <w:rFonts w:ascii="Times New Roman" w:hAnsi="Times New Roman" w:cs="Times New Roman"/>
           <w:sz w:val="24"/>
         </w:rPr>
-        <w:t xml:space="preserve">Esta funcionalidad, indicada por el icono con forma de diamante, es exclusiva para usuarios premium. Ofrecemos la posibilidad de generar un archivo .PDF en el directorio donde se encuentre la aplicación con todas las listas de vídeos </w:t>
+        <w:t xml:space="preserve">Esta funcionalidad, indicada por el icono con forma de diamante, es exclusiva para usuarios </w:t>
+      </w:r>
+      <w:proofErr w:type="spellStart"/>
+      <w:r>
+        <w:rPr>
+          <w:rFonts w:ascii="Times New Roman" w:hAnsi="Times New Roman" w:cs="Times New Roman"/>
+          <w:sz w:val="24"/>
+        </w:rPr>
+        <w:t>premium</w:t>
+      </w:r>
+      <w:proofErr w:type="spellEnd"/>
+      <w:r>
+        <w:rPr>
+          <w:rFonts w:ascii="Times New Roman" w:hAnsi="Times New Roman" w:cs="Times New Roman"/>
+          <w:sz w:val="24"/>
+        </w:rPr>
+        <w:t xml:space="preserve">. Ofrecemos la posibilidad de generar un archivo .PDF en el directorio donde se encuentre la aplicación con todas las listas de vídeos </w:t>
       </w:r>
       <w:r>
         <w:rPr>
@@ -7273,58 +8042,6 @@
           <w:sz w:val="24"/>
         </w:rPr>
         <w:t xml:space="preserve"> mediante una ventana emergente.</w:t>
-      </w:r>
-    </w:p>
-    <w:p>
-      <w:pPr>
-        <w:spacing w:after="160" w:line="259" w:lineRule="auto"/>
-        <w:ind w:left="0" w:right="0" w:firstLine="0"/>
-        <w:jc w:val="left"/>
-        <w:rPr>
-          <w:rFonts w:ascii="Times New Roman" w:hAnsi="Times New Roman" w:cs="Times New Roman"/>
-          <w:sz w:val="24"/>
-        </w:rPr>
-      </w:pPr>
-    </w:p>
-    <w:p>
-      <w:pPr>
-        <w:spacing w:after="160" w:line="259" w:lineRule="auto"/>
-        <w:ind w:left="0" w:right="0" w:firstLine="0"/>
-        <w:jc w:val="left"/>
-        <w:rPr>
-          <w:rFonts w:ascii="Times New Roman" w:hAnsi="Times New Roman" w:cs="Times New Roman"/>
-          <w:sz w:val="24"/>
-        </w:rPr>
-      </w:pPr>
-    </w:p>
-    <w:p>
-      <w:pPr>
-        <w:spacing w:after="160" w:line="259" w:lineRule="auto"/>
-        <w:ind w:left="0" w:right="0" w:firstLine="0"/>
-        <w:jc w:val="left"/>
-        <w:rPr>
-          <w:rFonts w:ascii="Times New Roman" w:hAnsi="Times New Roman" w:cs="Times New Roman"/>
-          <w:sz w:val="24"/>
-        </w:rPr>
-      </w:pPr>
-    </w:p>
-    <w:p>
-      <w:pPr>
-        <w:spacing w:after="160" w:line="259" w:lineRule="auto"/>
-        <w:ind w:left="0" w:right="0" w:firstLine="0"/>
-        <w:jc w:val="left"/>
-        <w:rPr>
-          <w:rFonts w:ascii="Times New Roman" w:hAnsi="Times New Roman" w:cs="Times New Roman"/>
-          <w:sz w:val="24"/>
-        </w:rPr>
-      </w:pPr>
-      <w:r>
-        <w:rPr>
-          <w:rFonts w:ascii="Times New Roman" w:hAnsi="Times New Roman" w:cs="Times New Roman"/>
-          <w:b/>
-          <w:sz w:val="24"/>
-        </w:rPr>
-        <w:tab/>
       </w:r>
     </w:p>
     <w:p>
@@ -7341,14 +8058,21 @@
           <w:b/>
         </w:rPr>
       </w:pPr>
-      <w:bookmarkStart w:id="23" w:name="_Toc535064791"/>
+      <w:bookmarkStart w:id="23" w:name="_Toc535493797"/>
       <w:r>
         <w:rPr>
           <w:rFonts w:ascii="Times New Roman" w:hAnsi="Times New Roman" w:cs="Times New Roman"/>
           <w:b/>
         </w:rPr>
         <w:lastRenderedPageBreak/>
-        <w:t>6.</w:t>
+        <w:t>7</w:t>
+      </w:r>
+      <w:r>
+        <w:rPr>
+          <w:rFonts w:ascii="Times New Roman" w:hAnsi="Times New Roman" w:cs="Times New Roman"/>
+          <w:b/>
+        </w:rPr>
+        <w:t>.</w:t>
       </w:r>
       <w:r>
         <w:rPr>
@@ -7379,7 +8103,7 @@
           <w:sz w:val="24"/>
         </w:rPr>
         <w:drawing>
-          <wp:inline distT="0" distB="0" distL="0" distR="0" wp14:anchorId="49270B59" wp14:editId="79EB395C">
+          <wp:inline distT="0" distB="0" distL="0" distR="0" wp14:anchorId="2681C0DF" wp14:editId="5AD0ED3F">
             <wp:extent cx="6170212" cy="4627659"/>
             <wp:effectExtent l="0" t="0" r="2540" b="1905"/>
             <wp:docPr id="20" name="Imagen 20"/>
@@ -7495,7 +8219,27 @@
           <w:i w:val="0"/>
           <w:color w:val="000000" w:themeColor="text1"/>
         </w:rPr>
-        <w:t>. Ventana de premium de la aplicación</w:t>
+        <w:t xml:space="preserve">. Ventana de </w:t>
+      </w:r>
+      <w:proofErr w:type="spellStart"/>
+      <w:r>
+        <w:rPr>
+          <w:rFonts w:ascii="Times New Roman" w:hAnsi="Times New Roman" w:cs="Times New Roman"/>
+          <w:b/>
+          <w:i w:val="0"/>
+          <w:color w:val="000000" w:themeColor="text1"/>
+        </w:rPr>
+        <w:t>premium</w:t>
+      </w:r>
+      <w:proofErr w:type="spellEnd"/>
+      <w:r>
+        <w:rPr>
+          <w:rFonts w:ascii="Times New Roman" w:hAnsi="Times New Roman" w:cs="Times New Roman"/>
+          <w:b/>
+          <w:i w:val="0"/>
+          <w:color w:val="000000" w:themeColor="text1"/>
+        </w:rPr>
+        <w:t xml:space="preserve"> de la aplicación</w:t>
       </w:r>
     </w:p>
     <w:p>
@@ -7512,7 +8256,23 @@
           <w:rFonts w:ascii="Times New Roman" w:hAnsi="Times New Roman" w:cs="Times New Roman"/>
           <w:sz w:val="24"/>
         </w:rPr>
-        <w:t>Esta ventana, en comparación con las anteriores, es de una complejidad conceptual y visual minúscula. Únicamente incluimos un botón para activar la funcionalidad premium. Una vez activada, no se puede dar de baja</w:t>
+        <w:t xml:space="preserve">Esta ventana, en comparación con las anteriores, es de una complejidad conceptual y visual minúscula. Únicamente incluimos un botón para activar la funcionalidad </w:t>
+      </w:r>
+      <w:proofErr w:type="spellStart"/>
+      <w:r>
+        <w:rPr>
+          <w:rFonts w:ascii="Times New Roman" w:hAnsi="Times New Roman" w:cs="Times New Roman"/>
+          <w:sz w:val="24"/>
+        </w:rPr>
+        <w:t>premium</w:t>
+      </w:r>
+      <w:proofErr w:type="spellEnd"/>
+      <w:r>
+        <w:rPr>
+          <w:rFonts w:ascii="Times New Roman" w:hAnsi="Times New Roman" w:cs="Times New Roman"/>
+          <w:sz w:val="24"/>
+        </w:rPr>
+        <w:t>. Una vez activada, no se puede dar de baja</w:t>
       </w:r>
       <w:r>
         <w:rPr>
@@ -7547,7 +8307,7 @@
         </w:rPr>
       </w:pPr>
       <w:bookmarkStart w:id="24" w:name="_6.8_–_Reproducción"/>
-      <w:bookmarkStart w:id="25" w:name="_Toc535064792"/>
+      <w:bookmarkStart w:id="25" w:name="_Toc535493798"/>
       <w:bookmarkEnd w:id="24"/>
       <w:r>
         <w:rPr>
@@ -7555,7 +8315,14 @@
           <w:b/>
         </w:rPr>
         <w:lastRenderedPageBreak/>
-        <w:t>6.</w:t>
+        <w:t>7</w:t>
+      </w:r>
+      <w:r>
+        <w:rPr>
+          <w:rFonts w:ascii="Times New Roman" w:hAnsi="Times New Roman" w:cs="Times New Roman"/>
+          <w:b/>
+        </w:rPr>
+        <w:t>.</w:t>
       </w:r>
       <w:r>
         <w:rPr>
@@ -7597,7 +8364,7 @@
           <w:sz w:val="24"/>
         </w:rPr>
         <w:drawing>
-          <wp:inline distT="0" distB="0" distL="0" distR="0" wp14:anchorId="50046B11" wp14:editId="548C53B3">
+          <wp:inline distT="0" distB="0" distL="0" distR="0" wp14:anchorId="1C2A799B" wp14:editId="2488027B">
             <wp:extent cx="3013544" cy="3313504"/>
             <wp:effectExtent l="0" t="0" r="0" b="1270"/>
             <wp:docPr id="27" name="Imagen 27"/>
@@ -7730,7 +8497,23 @@
           <w:rFonts w:ascii="Times New Roman" w:hAnsi="Times New Roman" w:cs="Times New Roman"/>
           <w:sz w:val="24"/>
         </w:rPr>
-        <w:t xml:space="preserve">La interfaz para la reproducción de vídeos se muestra en forma de ventana emergente. Esta incluye, en orden vertical, el título del vídeo introducido al sistema, un reproductor embedido de YouTube, un listado con las etiquetas del vídeo, el contador de reproducciones total y, finalmente, un campo de texto para añadir etiquetas al vídeo </w:t>
+        <w:t xml:space="preserve">La interfaz para la reproducción de vídeos se muestra en forma de ventana emergente. Esta incluye, en orden vertical, el título del vídeo introducido al sistema, un reproductor </w:t>
+      </w:r>
+      <w:proofErr w:type="spellStart"/>
+      <w:r>
+        <w:rPr>
+          <w:rFonts w:ascii="Times New Roman" w:hAnsi="Times New Roman" w:cs="Times New Roman"/>
+          <w:sz w:val="24"/>
+        </w:rPr>
+        <w:t>embedido</w:t>
+      </w:r>
+      <w:proofErr w:type="spellEnd"/>
+      <w:r>
+        <w:rPr>
+          <w:rFonts w:ascii="Times New Roman" w:hAnsi="Times New Roman" w:cs="Times New Roman"/>
+          <w:sz w:val="24"/>
+        </w:rPr>
+        <w:t xml:space="preserve"> de YouTube, un listado con las etiquetas del vídeo, el contador de reproducciones total y, finalmente, un campo de texto para añadir etiquetas al vídeo </w:t>
       </w:r>
       <w:r>
         <w:rPr>
@@ -7761,7 +8544,23 @@
           <w:rFonts w:ascii="Times New Roman" w:hAnsi="Times New Roman" w:cs="Times New Roman"/>
           <w:sz w:val="24"/>
         </w:rPr>
-        <w:t xml:space="preserve">Asimismo, permitimos eliminar etiquetas de un vídeo haciendo click sobre ellas </w:t>
+        <w:t xml:space="preserve">Asimismo, permitimos eliminar etiquetas de un vídeo haciendo </w:t>
+      </w:r>
+      <w:proofErr w:type="spellStart"/>
+      <w:r>
+        <w:rPr>
+          <w:rFonts w:ascii="Times New Roman" w:hAnsi="Times New Roman" w:cs="Times New Roman"/>
+          <w:sz w:val="24"/>
+        </w:rPr>
+        <w:t>click</w:t>
+      </w:r>
+      <w:proofErr w:type="spellEnd"/>
+      <w:r>
+        <w:rPr>
+          <w:rFonts w:ascii="Times New Roman" w:hAnsi="Times New Roman" w:cs="Times New Roman"/>
+          <w:sz w:val="24"/>
+        </w:rPr>
+        <w:t xml:space="preserve"> sobre ellas </w:t>
       </w:r>
       <w:r>
         <w:rPr>
@@ -7820,13 +8619,25 @@
           <w:u w:val="single"/>
         </w:rPr>
       </w:pPr>
-      <w:bookmarkStart w:id="26" w:name="_Toc535064793"/>
+      <w:bookmarkStart w:id="26" w:name="_Toc535493799"/>
       <w:r>
         <w:rPr>
           <w:rFonts w:ascii="NimbusRomNo9L" w:hAnsi="NimbusRomNo9L"/>
         </w:rPr>
         <w:lastRenderedPageBreak/>
-        <w:t>VII. Observaciones finales</w:t>
+        <w:t>VII</w:t>
+      </w:r>
+      <w:r>
+        <w:rPr>
+          <w:rFonts w:ascii="NimbusRomNo9L" w:hAnsi="NimbusRomNo9L"/>
+        </w:rPr>
+        <w:t>I</w:t>
+      </w:r>
+      <w:r>
+        <w:rPr>
+          <w:rFonts w:ascii="NimbusRomNo9L" w:hAnsi="NimbusRomNo9L"/>
+        </w:rPr>
+        <w:t>. Observaciones finales</w:t>
       </w:r>
       <w:bookmarkEnd w:id="26"/>
     </w:p>
@@ -7867,7 +8678,25 @@
           <w:i/>
           <w:sz w:val="24"/>
         </w:rPr>
-        <w:t>(en nuestro caso, Git)</w:t>
+        <w:t xml:space="preserve">(en nuestro caso, </w:t>
+      </w:r>
+      <w:proofErr w:type="spellStart"/>
+      <w:r>
+        <w:rPr>
+          <w:rFonts w:ascii="Times New Roman" w:hAnsi="Times New Roman" w:cs="Times New Roman"/>
+          <w:i/>
+          <w:sz w:val="24"/>
+        </w:rPr>
+        <w:t>Git</w:t>
+      </w:r>
+      <w:proofErr w:type="spellEnd"/>
+      <w:r>
+        <w:rPr>
+          <w:rFonts w:ascii="Times New Roman" w:hAnsi="Times New Roman" w:cs="Times New Roman"/>
+          <w:i/>
+          <w:sz w:val="24"/>
+        </w:rPr>
+        <w:t>)</w:t>
       </w:r>
       <w:r>
         <w:rPr>
@@ -8564,7 +9393,7 @@
       <mc:AlternateContent>
         <mc:Choice Requires="wpg">
           <w:drawing>
-            <wp:anchor distT="0" distB="0" distL="114300" distR="114300" simplePos="0" relativeHeight="251675648" behindDoc="0" locked="0" layoutInCell="1" allowOverlap="1" wp14:anchorId="1B24ACAE" wp14:editId="690160CE">
+            <wp:anchor distT="0" distB="0" distL="114300" distR="114300" simplePos="0" relativeHeight="251675648" behindDoc="0" locked="0" layoutInCell="1" allowOverlap="1" wp14:anchorId="2033DCE5" wp14:editId="00AE0C8B">
               <wp:simplePos x="0" y="0"/>
               <wp:positionH relativeFrom="page">
                 <wp:posOffset>540004</wp:posOffset>
@@ -8810,7 +9639,7 @@
         <w:noProof/>
       </w:rPr>
       <w:drawing>
-        <wp:anchor distT="0" distB="0" distL="114300" distR="114300" simplePos="0" relativeHeight="251677696" behindDoc="1" locked="0" layoutInCell="1" allowOverlap="1" wp14:anchorId="74EBB79E" wp14:editId="11F0211C">
+        <wp:anchor distT="0" distB="0" distL="114300" distR="114300" simplePos="0" relativeHeight="251677696" behindDoc="1" locked="0" layoutInCell="1" allowOverlap="1" wp14:anchorId="3023F1AF" wp14:editId="6DFBA176">
           <wp:simplePos x="0" y="0"/>
           <wp:positionH relativeFrom="column">
             <wp:posOffset>5762446</wp:posOffset>
@@ -8864,7 +9693,7 @@
       <mc:AlternateContent>
         <mc:Choice Requires="wpg">
           <w:drawing>
-            <wp:anchor distT="0" distB="0" distL="114300" distR="114300" simplePos="0" relativeHeight="251676672" behindDoc="0" locked="0" layoutInCell="1" allowOverlap="1" wp14:anchorId="4432FAA0" wp14:editId="72C5A297">
+            <wp:anchor distT="0" distB="0" distL="114300" distR="114300" simplePos="0" relativeHeight="251676672" behindDoc="0" locked="0" layoutInCell="1" allowOverlap="1" wp14:anchorId="696E1DDE" wp14:editId="407CC8C2">
               <wp:simplePos x="0" y="0"/>
               <wp:positionH relativeFrom="page">
                 <wp:posOffset>542925</wp:posOffset>
@@ -9014,7 +9843,7 @@
         </mc:Choice>
         <mc:Fallback>
           <w:pict>
-            <v:group w14:anchorId="4432FAA0" id="_x0000_s1040" style="position:absolute;left:0;text-align:left;margin-left:42.75pt;margin-top:783pt;width:510.25pt;height:19.3pt;z-index:251676672;mso-position-horizontal-relative:page;mso-position-vertical-relative:page;mso-height-relative:margin" coordsize="64799,2454" o:gfxdata="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">
+            <v:group w14:anchorId="696E1DDE" id="_x0000_s1040" style="position:absolute;left:0;text-align:left;margin-left:42.75pt;margin-top:783pt;width:510.25pt;height:19.3pt;z-index:251676672;mso-position-horizontal-relative:page;mso-position-vertical-relative:page;mso-height-relative:margin" coordsize="64799,2454" o:gfxdata="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">
               <v:shape id="Shape 17179" o:spid="_x0000_s1041" style="position:absolute;width:64799;height:0;visibility:visible;mso-wrap-style:square;v-text-anchor:top" coordsize="6479997,0" o:gfxdata="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" path="m,l6479997,e" filled="f" strokeweight=".14042mm">
                 <v:stroke miterlimit="83231f" joinstyle="miter"/>
                 <v:path arrowok="t" textboxrect="0,0,6479997,0"/>
@@ -9497,7 +10326,7 @@
                                 <w:rFonts w:ascii="Times New Roman" w:hAnsi="Times New Roman" w:cs="Times New Roman"/>
                                 <w:noProof/>
                               </w:rPr>
-                              <w:t>3</w:t>
+                              <w:t>17</w:t>
                             </w:r>
                             <w:r>
                               <w:rPr>
@@ -9585,7 +10414,7 @@
                           <w:rFonts w:ascii="Times New Roman" w:hAnsi="Times New Roman" w:cs="Times New Roman"/>
                           <w:noProof/>
                         </w:rPr>
-                        <w:t>3</w:t>
+                        <w:t>17</w:t>
                       </w:r>
                       <w:r>
                         <w:rPr>
@@ -10034,7 +10863,7 @@
             </wp:anchor>
           </w:drawing>
         </mc:Choice>
-        <mc:Fallback xmlns:a="http://schemas.openxmlformats.org/drawingml/2006/main" xmlns:w16cid="http://schemas.microsoft.com/office/word/2016/wordml/cid" xmlns:am3d="http://schemas.microsoft.com/office/drawing/2017/model3d" xmlns:aink="http://schemas.microsoft.com/office/drawing/2016/ink" xmlns:cx8="http://schemas.microsoft.com/office/drawing/2016/5/14/chartex" xmlns:cx7="http://schemas.microsoft.com/office/drawing/2016/5/13/chartex" xmlns:cx6="http://schemas.microsoft.com/office/drawing/2016/5/12/chartex" xmlns:cx5="http://schemas.microsoft.com/office/drawing/2016/5/11/chartex" xmlns:cx4="http://schemas.microsoft.com/office/drawing/2016/5/10/chartex" xmlns:cx3="http://schemas.microsoft.com/office/drawing/2016/5/9/chartex" xmlns:cx2="http://schemas.microsoft.com/office/drawing/2015/10/21/chartex" xmlns:cx1="http://schemas.microsoft.com/office/drawing/2015/9/8/chartex">
+        <mc:Fallback xmlns:cx1="http://schemas.microsoft.com/office/drawing/2015/9/8/chartex" xmlns:cx2="http://schemas.microsoft.com/office/drawing/2015/10/21/chartex" xmlns:cx3="http://schemas.microsoft.com/office/drawing/2016/5/9/chartex" xmlns:cx4="http://schemas.microsoft.com/office/drawing/2016/5/10/chartex" xmlns:cx5="http://schemas.microsoft.com/office/drawing/2016/5/11/chartex" xmlns:cx6="http://schemas.microsoft.com/office/drawing/2016/5/12/chartex" xmlns:cx7="http://schemas.microsoft.com/office/drawing/2016/5/13/chartex" xmlns:cx8="http://schemas.microsoft.com/office/drawing/2016/5/14/chartex" xmlns:aink="http://schemas.microsoft.com/office/drawing/2016/ink" xmlns:am3d="http://schemas.microsoft.com/office/drawing/2017/model3d" xmlns:w16cid="http://schemas.microsoft.com/office/word/2016/wordml/cid" xmlns:a="http://schemas.openxmlformats.org/drawingml/2006/main">
           <w:pict>
             <v:group id="Group 17191" style="width:510.236pt;height:0.398pt;position:absolute;mso-position-horizontal-relative:page;mso-position-horizontal:absolute;margin-left:42.52pt;mso-position-vertical-relative:page;margin-top:61.926pt;" coordsize="64799,50">
               <v:shape id="Shape 17192" style="position:absolute;width:64799;height:0;left:0;top:0;" coordsize="6479997,0" path="m0,0l6479997,0">
@@ -10152,7 +10981,7 @@
             </wp:anchor>
           </w:drawing>
         </mc:Choice>
-        <mc:Fallback xmlns:a="http://schemas.openxmlformats.org/drawingml/2006/main" xmlns:w16cid="http://schemas.microsoft.com/office/word/2016/wordml/cid" xmlns:am3d="http://schemas.microsoft.com/office/drawing/2017/model3d" xmlns:aink="http://schemas.microsoft.com/office/drawing/2016/ink" xmlns:cx8="http://schemas.microsoft.com/office/drawing/2016/5/14/chartex" xmlns:cx7="http://schemas.microsoft.com/office/drawing/2016/5/13/chartex" xmlns:cx6="http://schemas.microsoft.com/office/drawing/2016/5/12/chartex" xmlns:cx5="http://schemas.microsoft.com/office/drawing/2016/5/11/chartex" xmlns:cx4="http://schemas.microsoft.com/office/drawing/2016/5/10/chartex" xmlns:cx3="http://schemas.microsoft.com/office/drawing/2016/5/9/chartex" xmlns:cx2="http://schemas.microsoft.com/office/drawing/2015/10/21/chartex" xmlns:cx1="http://schemas.microsoft.com/office/drawing/2015/9/8/chartex">
+        <mc:Fallback xmlns:cx1="http://schemas.microsoft.com/office/drawing/2015/9/8/chartex" xmlns:cx2="http://schemas.microsoft.com/office/drawing/2015/10/21/chartex" xmlns:cx3="http://schemas.microsoft.com/office/drawing/2016/5/9/chartex" xmlns:cx4="http://schemas.microsoft.com/office/drawing/2016/5/10/chartex" xmlns:cx5="http://schemas.microsoft.com/office/drawing/2016/5/11/chartex" xmlns:cx6="http://schemas.microsoft.com/office/drawing/2016/5/12/chartex" xmlns:cx7="http://schemas.microsoft.com/office/drawing/2016/5/13/chartex" xmlns:cx8="http://schemas.microsoft.com/office/drawing/2016/5/14/chartex" xmlns:aink="http://schemas.microsoft.com/office/drawing/2016/ink" xmlns:am3d="http://schemas.microsoft.com/office/drawing/2017/model3d" xmlns:w16cid="http://schemas.microsoft.com/office/word/2016/wordml/cid" xmlns:a="http://schemas.openxmlformats.org/drawingml/2006/main">
           <w:pict>
             <v:group id="Group 17172" style="width:510.236pt;height:0.398pt;position:absolute;mso-position-horizontal-relative:page;mso-position-horizontal:absolute;margin-left:42.52pt;mso-position-vertical-relative:page;margin-top:61.926pt;" coordsize="64799,50">
               <v:shape id="Shape 17173" style="position:absolute;width:64799;height:0;left:0;top:0;" coordsize="6479997,0" path="m0,0l6479997,0">
@@ -10199,7 +11028,7 @@
       <mc:AlternateContent>
         <mc:Choice Requires="wpg">
           <w:drawing>
-            <wp:anchor distT="0" distB="0" distL="114300" distR="114300" simplePos="0" relativeHeight="251673600" behindDoc="0" locked="0" layoutInCell="1" allowOverlap="1" wp14:anchorId="4E35646F" wp14:editId="715AE1FE">
+            <wp:anchor distT="0" distB="0" distL="114300" distR="114300" simplePos="0" relativeHeight="251673600" behindDoc="0" locked="0" layoutInCell="1" allowOverlap="1" wp14:anchorId="3874528C" wp14:editId="618F9E9F">
               <wp:simplePos x="0" y="0"/>
               <wp:positionH relativeFrom="page">
                 <wp:posOffset>540004</wp:posOffset>
@@ -10275,7 +11104,7 @@
             </wp:anchor>
           </w:drawing>
         </mc:Choice>
-        <mc:Fallback xmlns:w16cid="http://schemas.microsoft.com/office/word/2016/wordml/cid" xmlns:am3d="http://schemas.microsoft.com/office/drawing/2017/model3d" xmlns:aink="http://schemas.microsoft.com/office/drawing/2016/ink" xmlns:cx8="http://schemas.microsoft.com/office/drawing/2016/5/14/chartex" xmlns:cx7="http://schemas.microsoft.com/office/drawing/2016/5/13/chartex" xmlns:cx6="http://schemas.microsoft.com/office/drawing/2016/5/12/chartex" xmlns:cx5="http://schemas.microsoft.com/office/drawing/2016/5/11/chartex" xmlns:cx4="http://schemas.microsoft.com/office/drawing/2016/5/10/chartex" xmlns:cx3="http://schemas.microsoft.com/office/drawing/2016/5/9/chartex" xmlns:cx2="http://schemas.microsoft.com/office/drawing/2015/10/21/chartex" xmlns:cx1="http://schemas.microsoft.com/office/drawing/2015/9/8/chartex">
+        <mc:Fallback xmlns:cx1="http://schemas.microsoft.com/office/drawing/2015/9/8/chartex" xmlns:cx2="http://schemas.microsoft.com/office/drawing/2015/10/21/chartex" xmlns:cx3="http://schemas.microsoft.com/office/drawing/2016/5/9/chartex" xmlns:cx4="http://schemas.microsoft.com/office/drawing/2016/5/10/chartex" xmlns:cx5="http://schemas.microsoft.com/office/drawing/2016/5/11/chartex" xmlns:cx6="http://schemas.microsoft.com/office/drawing/2016/5/12/chartex" xmlns:cx7="http://schemas.microsoft.com/office/drawing/2016/5/13/chartex" xmlns:cx8="http://schemas.microsoft.com/office/drawing/2016/5/14/chartex" xmlns:aink="http://schemas.microsoft.com/office/drawing/2016/ink" xmlns:am3d="http://schemas.microsoft.com/office/drawing/2017/model3d" xmlns:w16cid="http://schemas.microsoft.com/office/word/2016/wordml/cid">
           <w:pict>
             <v:group w14:anchorId="26A9B10D" id="Group 17191" o:spid="_x0000_s1026" style="position:absolute;margin-left:42.5pt;margin-top:61.95pt;width:510.25pt;height:.4pt;z-index:251673600;mso-position-horizontal-relative:page;mso-position-vertical-relative:page" coordsize="64799,50" o:gfxdata="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">
               <v:shape id="Shape 17192" o:spid="_x0000_s1027" style="position:absolute;width:64799;height:0;visibility:visible;mso-wrap-style:square;v-text-anchor:top" coordsize="6479997,0" o:gfxdata="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" path="m,l6479997,e" filled="f" strokeweight=".14042mm">
@@ -10317,7 +11146,7 @@
       <mc:AlternateContent>
         <mc:Choice Requires="wpg">
           <w:drawing>
-            <wp:anchor distT="0" distB="0" distL="114300" distR="114300" simplePos="0" relativeHeight="251674624" behindDoc="0" locked="0" layoutInCell="1" allowOverlap="1" wp14:anchorId="469CCE26" wp14:editId="089D71D5">
+            <wp:anchor distT="0" distB="0" distL="114300" distR="114300" simplePos="0" relativeHeight="251674624" behindDoc="0" locked="0" layoutInCell="1" allowOverlap="1" wp14:anchorId="5DC52AD4" wp14:editId="7008E486">
               <wp:simplePos x="0" y="0"/>
               <wp:positionH relativeFrom="page">
                 <wp:posOffset>540004</wp:posOffset>
@@ -10393,7 +11222,7 @@
             </wp:anchor>
           </w:drawing>
         </mc:Choice>
-        <mc:Fallback xmlns:w16cid="http://schemas.microsoft.com/office/word/2016/wordml/cid" xmlns:am3d="http://schemas.microsoft.com/office/drawing/2017/model3d" xmlns:aink="http://schemas.microsoft.com/office/drawing/2016/ink" xmlns:cx8="http://schemas.microsoft.com/office/drawing/2016/5/14/chartex" xmlns:cx7="http://schemas.microsoft.com/office/drawing/2016/5/13/chartex" xmlns:cx6="http://schemas.microsoft.com/office/drawing/2016/5/12/chartex" xmlns:cx5="http://schemas.microsoft.com/office/drawing/2016/5/11/chartex" xmlns:cx4="http://schemas.microsoft.com/office/drawing/2016/5/10/chartex" xmlns:cx3="http://schemas.microsoft.com/office/drawing/2016/5/9/chartex" xmlns:cx2="http://schemas.microsoft.com/office/drawing/2015/10/21/chartex" xmlns:cx1="http://schemas.microsoft.com/office/drawing/2015/9/8/chartex">
+        <mc:Fallback xmlns:cx1="http://schemas.microsoft.com/office/drawing/2015/9/8/chartex" xmlns:cx2="http://schemas.microsoft.com/office/drawing/2015/10/21/chartex" xmlns:cx3="http://schemas.microsoft.com/office/drawing/2016/5/9/chartex" xmlns:cx4="http://schemas.microsoft.com/office/drawing/2016/5/10/chartex" xmlns:cx5="http://schemas.microsoft.com/office/drawing/2016/5/11/chartex" xmlns:cx6="http://schemas.microsoft.com/office/drawing/2016/5/12/chartex" xmlns:cx7="http://schemas.microsoft.com/office/drawing/2016/5/13/chartex" xmlns:cx8="http://schemas.microsoft.com/office/drawing/2016/5/14/chartex" xmlns:aink="http://schemas.microsoft.com/office/drawing/2016/ink" xmlns:am3d="http://schemas.microsoft.com/office/drawing/2017/model3d" xmlns:w16cid="http://schemas.microsoft.com/office/word/2016/wordml/cid">
           <w:pict>
             <v:group w14:anchorId="518FC19B" id="Group 17172" o:spid="_x0000_s1026" style="position:absolute;margin-left:42.5pt;margin-top:61.95pt;width:510.25pt;height:.4pt;z-index:251674624;mso-position-horizontal-relative:page;mso-position-vertical-relative:page" coordsize="64799,50" o:gfxdata="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">
               <v:shape id="Shape 17173" o:spid="_x0000_s1027" style="position:absolute;width:64799;height:0;visibility:visible;mso-wrap-style:square;v-text-anchor:top" coordsize="6479997,0" o:gfxdata="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" path="m,l6479997,e" filled="f" strokeweight=".14042mm">
@@ -10516,7 +11345,7 @@
             </wp:anchor>
           </w:drawing>
         </mc:Choice>
-        <mc:Fallback xmlns:a="http://schemas.openxmlformats.org/drawingml/2006/main" xmlns:w16cid="http://schemas.microsoft.com/office/word/2016/wordml/cid" xmlns:am3d="http://schemas.microsoft.com/office/drawing/2017/model3d" xmlns:aink="http://schemas.microsoft.com/office/drawing/2016/ink" xmlns:cx8="http://schemas.microsoft.com/office/drawing/2016/5/14/chartex" xmlns:cx7="http://schemas.microsoft.com/office/drawing/2016/5/13/chartex" xmlns:cx6="http://schemas.microsoft.com/office/drawing/2016/5/12/chartex" xmlns:cx5="http://schemas.microsoft.com/office/drawing/2016/5/11/chartex" xmlns:cx4="http://schemas.microsoft.com/office/drawing/2016/5/10/chartex" xmlns:cx3="http://schemas.microsoft.com/office/drawing/2016/5/9/chartex" xmlns:cx2="http://schemas.microsoft.com/office/drawing/2015/10/21/chartex" xmlns:cx1="http://schemas.microsoft.com/office/drawing/2015/9/8/chartex">
+        <mc:Fallback xmlns:cx1="http://schemas.microsoft.com/office/drawing/2015/9/8/chartex" xmlns:cx2="http://schemas.microsoft.com/office/drawing/2015/10/21/chartex" xmlns:cx3="http://schemas.microsoft.com/office/drawing/2016/5/9/chartex" xmlns:cx4="http://schemas.microsoft.com/office/drawing/2016/5/10/chartex" xmlns:cx5="http://schemas.microsoft.com/office/drawing/2016/5/11/chartex" xmlns:cx6="http://schemas.microsoft.com/office/drawing/2016/5/12/chartex" xmlns:cx7="http://schemas.microsoft.com/office/drawing/2016/5/13/chartex" xmlns:cx8="http://schemas.microsoft.com/office/drawing/2016/5/14/chartex" xmlns:aink="http://schemas.microsoft.com/office/drawing/2016/ink" xmlns:am3d="http://schemas.microsoft.com/office/drawing/2017/model3d" xmlns:w16cid="http://schemas.microsoft.com/office/word/2016/wordml/cid" xmlns:a="http://schemas.openxmlformats.org/drawingml/2006/main">
           <w:pict>
             <v:group id="Group 17255" style="width:510.236pt;height:0.398pt;position:absolute;mso-position-horizontal-relative:page;mso-position-horizontal:absolute;margin-left:42.52pt;mso-position-vertical-relative:page;margin-top:61.926pt;" coordsize="64799,50">
               <v:shape id="Shape 17256" style="position:absolute;width:64799;height:0;left:0;top:0;" coordsize="6479997,0" path="m0,0l6479997,0">
@@ -10647,7 +11476,7 @@
             </wp:anchor>
           </w:drawing>
         </mc:Choice>
-        <mc:Fallback xmlns:a="http://schemas.openxmlformats.org/drawingml/2006/main" xmlns:w16cid="http://schemas.microsoft.com/office/word/2016/wordml/cid" xmlns:am3d="http://schemas.microsoft.com/office/drawing/2017/model3d" xmlns:aink="http://schemas.microsoft.com/office/drawing/2016/ink" xmlns:cx8="http://schemas.microsoft.com/office/drawing/2016/5/14/chartex" xmlns:cx7="http://schemas.microsoft.com/office/drawing/2016/5/13/chartex" xmlns:cx6="http://schemas.microsoft.com/office/drawing/2016/5/12/chartex" xmlns:cx5="http://schemas.microsoft.com/office/drawing/2016/5/11/chartex" xmlns:cx4="http://schemas.microsoft.com/office/drawing/2016/5/10/chartex" xmlns:cx3="http://schemas.microsoft.com/office/drawing/2016/5/9/chartex" xmlns:cx2="http://schemas.microsoft.com/office/drawing/2015/10/21/chartex" xmlns:cx1="http://schemas.microsoft.com/office/drawing/2015/9/8/chartex">
+        <mc:Fallback xmlns:cx1="http://schemas.microsoft.com/office/drawing/2015/9/8/chartex" xmlns:cx2="http://schemas.microsoft.com/office/drawing/2015/10/21/chartex" xmlns:cx3="http://schemas.microsoft.com/office/drawing/2016/5/9/chartex" xmlns:cx4="http://schemas.microsoft.com/office/drawing/2016/5/10/chartex" xmlns:cx5="http://schemas.microsoft.com/office/drawing/2016/5/11/chartex" xmlns:cx6="http://schemas.microsoft.com/office/drawing/2016/5/12/chartex" xmlns:cx7="http://schemas.microsoft.com/office/drawing/2016/5/13/chartex" xmlns:cx8="http://schemas.microsoft.com/office/drawing/2016/5/14/chartex" xmlns:aink="http://schemas.microsoft.com/office/drawing/2016/ink" xmlns:am3d="http://schemas.microsoft.com/office/drawing/2017/model3d" xmlns:w16cid="http://schemas.microsoft.com/office/word/2016/wordml/cid" xmlns:a="http://schemas.openxmlformats.org/drawingml/2006/main">
           <w:pict>
             <v:group id="Group 17233" style="width:510.236pt;height:0.398pt;position:absolute;mso-position-horizontal-relative:page;mso-position-horizontal:absolute;margin-left:42.52pt;mso-position-vertical-relative:page;margin-top:61.926pt;" coordsize="64799,50">
               <v:shape id="Shape 17234" style="position:absolute;width:64799;height:0;left:0;top:0;" coordsize="6479997,0" path="m0,0l6479997,0">
@@ -10765,7 +11594,7 @@
             </wp:anchor>
           </w:drawing>
         </mc:Choice>
-        <mc:Fallback xmlns:a="http://schemas.openxmlformats.org/drawingml/2006/main" xmlns:w16cid="http://schemas.microsoft.com/office/word/2016/wordml/cid" xmlns:am3d="http://schemas.microsoft.com/office/drawing/2017/model3d" xmlns:aink="http://schemas.microsoft.com/office/drawing/2016/ink" xmlns:cx8="http://schemas.microsoft.com/office/drawing/2016/5/14/chartex" xmlns:cx7="http://schemas.microsoft.com/office/drawing/2016/5/13/chartex" xmlns:cx6="http://schemas.microsoft.com/office/drawing/2016/5/12/chartex" xmlns:cx5="http://schemas.microsoft.com/office/drawing/2016/5/11/chartex" xmlns:cx4="http://schemas.microsoft.com/office/drawing/2016/5/10/chartex" xmlns:cx3="http://schemas.microsoft.com/office/drawing/2016/5/9/chartex" xmlns:cx2="http://schemas.microsoft.com/office/drawing/2015/10/21/chartex" xmlns:cx1="http://schemas.microsoft.com/office/drawing/2015/9/8/chartex">
+        <mc:Fallback xmlns:cx1="http://schemas.microsoft.com/office/drawing/2015/9/8/chartex" xmlns:cx2="http://schemas.microsoft.com/office/drawing/2015/10/21/chartex" xmlns:cx3="http://schemas.microsoft.com/office/drawing/2016/5/9/chartex" xmlns:cx4="http://schemas.microsoft.com/office/drawing/2016/5/10/chartex" xmlns:cx5="http://schemas.microsoft.com/office/drawing/2016/5/11/chartex" xmlns:cx6="http://schemas.microsoft.com/office/drawing/2016/5/12/chartex" xmlns:cx7="http://schemas.microsoft.com/office/drawing/2016/5/13/chartex" xmlns:cx8="http://schemas.microsoft.com/office/drawing/2016/5/14/chartex" xmlns:aink="http://schemas.microsoft.com/office/drawing/2016/ink" xmlns:am3d="http://schemas.microsoft.com/office/drawing/2017/model3d" xmlns:w16cid="http://schemas.microsoft.com/office/word/2016/wordml/cid" xmlns:a="http://schemas.openxmlformats.org/drawingml/2006/main">
           <w:pict>
             <v:group id="Group 17211" style="width:510.236pt;height:0.398pt;position:absolute;mso-position-horizontal-relative:page;mso-position-horizontal:absolute;margin-left:42.52pt;mso-position-vertical-relative:page;margin-top:61.926pt;" coordsize="64799,50">
               <v:shape id="Shape 17212" style="position:absolute;width:64799;height:0;left:0;top:0;" coordsize="6479997,0" path="m0,0l6479997,0">
@@ -16160,7 +16989,7 @@
 </file>
 
 <file path=customXml/itemProps1.xml><?xml version="1.0" encoding="utf-8"?>
-<ds:datastoreItem xmlns:ds="http://schemas.openxmlformats.org/officeDocument/2006/customXml" ds:itemID="{68D7BFA6-50F9-49BA-9B7C-D837589290B5}">
+<ds:datastoreItem xmlns:ds="http://schemas.openxmlformats.org/officeDocument/2006/customXml" ds:itemID="{780153AA-1B4E-42D6-84DB-D9B8B62BB7B5}">
   <ds:schemaRefs>
     <ds:schemaRef ds:uri="http://schemas.openxmlformats.org/officeDocument/2006/bibliography"/>
   </ds:schemaRefs>

</xml_diff>